<commit_message>
Database design documentation corrected
</commit_message>
<xml_diff>
--- a/doc/Subscription Management System API Database.docx
+++ b/doc/Subscription Management System API Database.docx
@@ -125,13 +125,26 @@
         </w:rPr>
         <w:t xml:space="preserve">May </w:t>
       </w:r>
-      <w:r>
-        <w:rPr>
-          <w:rFonts w:ascii="Arial" w:hAnsi="Arial" w:cs="Arial"/>
-          <w:noProof/>
-        </w:rPr>
-        <w:t>8</w:t>
-      </w:r>
+      <w:ins w:id="0" w:author="Bob Muller" w:date="2015-05-09T06:48:00Z">
+        <w:r>
+          <w:rPr>
+            <w:rFonts w:ascii="Arial" w:hAnsi="Arial" w:cs="Arial"/>
+            <w:noProof/>
+          </w:rPr>
+          <w:t>9</w:t>
+        </w:r>
+      </w:ins>
+      <w:bookmarkStart w:id="1" w:name="_GoBack"/>
+      <w:bookmarkEnd w:id="1"/>
+      <w:del w:id="2" w:author="Bob Muller" w:date="2015-05-09T06:48:00Z">
+        <w:r>
+          <w:rPr>
+            <w:rFonts w:ascii="Arial" w:hAnsi="Arial" w:cs="Arial"/>
+            <w:noProof/>
+          </w:rPr>
+          <w:delText>8</w:delText>
+        </w:r>
+      </w:del>
       <w:r>
         <w:rPr>
           <w:rFonts w:ascii="Arial" w:hAnsi="Arial" w:cs="Arial"/>
@@ -214,7 +227,20 @@
         <w:t>.</w:t>
       </w:r>
       <w:r>
-        <w:t xml:space="preserve"> Phoenix partners with various resources to provide services paid for by subscription. The API is an interface to the Subscription Management System database documented here. See the API documentation for complete descriptions of the functionality of the API.</w:t>
+        <w:t xml:space="preserve"> Phoenix partners with various </w:t>
+      </w:r>
+      <w:del w:id="5" w:author="Bob Muller" w:date="2015-05-09T06:22:00Z">
+        <w:r>
+          <w:delText xml:space="preserve">resources </w:delText>
+        </w:r>
+      </w:del>
+      <w:ins w:id="6" w:author="Bob Muller" w:date="2015-05-09T06:22:00Z">
+        <w:r>
+          <w:t xml:space="preserve">entities </w:t>
+        </w:r>
+      </w:ins>
+      <w:r>
+        <w:t>to provide services paid for by subscription. The API is an interface to the Subscription Management System database documented here. See the API documentation for complete descriptions of the functionality of the API.</w:t>
       </w:r>
     </w:p>
     <w:p>
@@ -230,16 +256,20 @@
           <w:numId w:val="28"/>
         </w:numPr>
       </w:pPr>
-      <w:r>
-        <w:rPr>
-          <w:b/>
-        </w:rPr>
-        <w:t>Party:</w:t>
-      </w:r>
-      <w:r>
-        <w:t xml:space="preserve"> the people and organizations and their relationships that participate in the system</w:t>
-      </w:r>
-    </w:p>
+      <w:moveToRangeStart w:id="7" w:author="Bob Muller" w:date="2015-05-09T05:59:00Z" w:name="move292770512"/>
+      <w:moveTo w:id="8" w:author="Bob Muller" w:date="2015-05-09T05:59:00Z">
+        <w:r>
+          <w:rPr>
+            <w:b/>
+          </w:rPr>
+          <w:t>Partner:</w:t>
+        </w:r>
+        <w:r>
+          <w:t xml:space="preserve"> the systems that comprise the Phoenix partnerships for subscription</w:t>
+        </w:r>
+      </w:moveTo>
+    </w:p>
+    <w:moveToRangeEnd w:id="7"/>
     <w:p>
       <w:pPr>
         <w:pStyle w:val="ListParagraph"/>
@@ -252,12 +282,34 @@
         <w:rPr>
           <w:b/>
         </w:rPr>
-        <w:t>Partner:</w:t>
-      </w:r>
-      <w:r>
-        <w:t xml:space="preserve"> the systems that comprise the Phoenix partnerships for subscription</w:t>
-      </w:r>
-    </w:p>
+        <w:t>Party:</w:t>
+      </w:r>
+      <w:r>
+        <w:t xml:space="preserve"> the people and organizations and their relationships that participate in the system</w:t>
+      </w:r>
+    </w:p>
+    <w:p>
+      <w:pPr>
+        <w:pStyle w:val="ListParagraph"/>
+        <w:numPr>
+          <w:ilvl w:val="0"/>
+          <w:numId w:val="28"/>
+        </w:numPr>
+      </w:pPr>
+      <w:moveFromRangeStart w:id="9" w:author="Bob Muller" w:date="2015-05-09T05:59:00Z" w:name="move292770512"/>
+      <w:moveFrom w:id="10" w:author="Bob Muller" w:date="2015-05-09T05:59:00Z">
+        <w:r>
+          <w:rPr>
+            <w:b/>
+          </w:rPr>
+          <w:t>Partner:</w:t>
+        </w:r>
+        <w:r>
+          <w:t xml:space="preserve"> the systems that comprise the Phoenix partnerships for subscription</w:t>
+        </w:r>
+      </w:moveFrom>
+    </w:p>
+    <w:moveFromRangeEnd w:id="9"/>
     <w:p>
       <w:pPr>
         <w:pStyle w:val="ListParagraph"/>
@@ -377,98 +429,237 @@
       <w:pPr>
         <w:pStyle w:val="Heading1"/>
       </w:pPr>
-      <w:r>
-        <w:lastRenderedPageBreak/>
-        <w:t>Party</w:t>
-      </w:r>
+      <w:moveToRangeStart w:id="11" w:author="Bob Muller" w:date="2015-05-09T06:00:00Z" w:name="move292770534"/>
+      <w:moveTo w:id="12" w:author="Bob Muller" w:date="2015-05-09T06:00:00Z">
+        <w:r>
+          <w:lastRenderedPageBreak/>
+          <w:t>Partner</w:t>
+        </w:r>
+      </w:moveTo>
     </w:p>
     <w:p>
       <w:pPr>
         <w:keepNext/>
       </w:pPr>
-      <w:r>
-        <w:t xml:space="preserve">A </w:t>
-      </w:r>
-      <w:r>
-        <w:rPr>
-          <w:i/>
-        </w:rPr>
-        <w:t>party</w:t>
-      </w:r>
-      <w:r>
-        <w:t xml:space="preserve"> is a</w:t>
-      </w:r>
-      <w:r>
-        <w:t xml:space="preserve">n abstract entity that is </w:t>
-      </w:r>
-      <w:r>
-        <w:t>some kind of system participant</w:t>
-      </w:r>
-      <w:r>
-        <w:t>.</w:t>
-      </w:r>
-      <w:r>
-        <w:t xml:space="preserve"> A subscription is a many-to-many association between parties and partners; see the </w:t>
-      </w:r>
-      <w:hyperlink w:anchor="_Subscription" w:history="1">
+      <w:moveTo w:id="13" w:author="Bob Muller" w:date="2015-05-09T06:00:00Z">
+        <w:r>
+          <w:t>A partner is a system that comprises a unit for subscription, authentication, and authorization. The user accesses the partner system through a well-defined set of uniform resource identifiers (URIs) identified by a set of regular-expression patterns. Partners have individual subscription terms for display on subscription pages. Partners have subscription</w:t>
+        </w:r>
+        <w:r>
+          <w:tab/>
+          <w:t xml:space="preserve">s by parties; see the </w:t>
+        </w:r>
+        <w:r>
+          <w:fldChar w:fldCharType="begin"/>
+        </w:r>
+        <w:r>
+          <w:instrText xml:space="preserve"> HYPERLINK \l "_Subscription_1" </w:instrText>
+        </w:r>
+        <w:r>
+          <w:fldChar w:fldCharType="separate"/>
+        </w:r>
         <w:r>
           <w:rPr>
             <w:rStyle w:val="Hyperlink"/>
           </w:rPr>
           <w:t>Subscription</w:t>
         </w:r>
-      </w:hyperlink>
-      <w:r>
-        <w:t xml:space="preserve"> subsystem.</w:t>
-      </w:r>
-    </w:p>
-    <w:p>
-      <w:r>
-        <w:rPr>
-          <w:noProof/>
-        </w:rPr>
-        <w:drawing>
-          <wp:inline distT="0" distB="0" distL="0" distR="0" wp14:anchorId="38532AEA" wp14:editId="0BD656C9">
-            <wp:extent cx="4686300" cy="4004657"/>
-            <wp:effectExtent l="0" t="0" r="0" b="8890"/>
-            <wp:docPr id="9" name="Picture 9"/>
-            <wp:cNvGraphicFramePr>
-              <a:graphicFrameLocks xmlns:a="http://schemas.openxmlformats.org/drawingml/2006/main" noChangeAspect="1"/>
-            </wp:cNvGraphicFramePr>
-            <a:graphic xmlns:a="http://schemas.openxmlformats.org/drawingml/2006/main">
-              <a:graphicData uri="http://schemas.openxmlformats.org/drawingml/2006/picture">
-                <pic:pic xmlns:pic="http://schemas.openxmlformats.org/drawingml/2006/picture">
-                  <pic:nvPicPr>
-                    <pic:cNvPr id="0" name="Party.tif"/>
-                    <pic:cNvPicPr/>
-                  </pic:nvPicPr>
-                  <pic:blipFill>
-                    <a:blip r:embed="rId13">
-                      <a:extLst>
-                        <a:ext uri="{28A0092B-C50C-407E-A947-70E740481C1C}">
-                          <a14:useLocalDpi xmlns:a14="http://schemas.microsoft.com/office/drawing/2010/main" val="0"/>
-                        </a:ext>
-                      </a:extLst>
-                    </a:blip>
-                    <a:stretch>
-                      <a:fillRect/>
-                    </a:stretch>
-                  </pic:blipFill>
-                  <pic:spPr>
-                    <a:xfrm>
-                      <a:off x="0" y="0"/>
-                      <a:ext cx="4687433" cy="4005625"/>
-                    </a:xfrm>
-                    <a:prstGeom prst="rect">
-                      <a:avLst/>
-                    </a:prstGeom>
-                  </pic:spPr>
-                </pic:pic>
-              </a:graphicData>
-            </a:graphic>
-          </wp:inline>
-        </w:drawing>
-      </w:r>
+        <w:r>
+          <w:rPr>
+            <w:rStyle w:val="Hyperlink"/>
+          </w:rPr>
+          <w:fldChar w:fldCharType="end"/>
+        </w:r>
+        <w:r>
+          <w:t xml:space="preserve"> subsystem. Parties have IP </w:t>
+        </w:r>
+        <w:del w:id="14" w:author="Bob Muller" w:date="2015-05-09T06:00:00Z">
+          <w:r>
+            <w:delText>meters</w:delText>
+          </w:r>
+        </w:del>
+      </w:moveTo>
+      <w:ins w:id="15" w:author="Bob Muller" w:date="2015-05-09T06:00:00Z">
+        <w:r>
+          <w:t>counts</w:t>
+        </w:r>
+      </w:ins>
+      <w:moveTo w:id="16" w:author="Bob Muller" w:date="2015-05-09T06:00:00Z">
+        <w:r>
+          <w:t xml:space="preserve"> and </w:t>
+        </w:r>
+        <w:del w:id="17" w:author="Bob Muller" w:date="2015-05-09T06:01:00Z">
+          <w:r>
+            <w:delText>limits</w:delText>
+          </w:r>
+        </w:del>
+      </w:moveTo>
+      <w:ins w:id="18" w:author="Bob Muller" w:date="2015-05-09T06:01:00Z">
+        <w:r>
+          <w:t>limit values</w:t>
+        </w:r>
+      </w:ins>
+      <w:moveTo w:id="19" w:author="Bob Muller" w:date="2015-05-09T06:00:00Z">
+        <w:r>
+          <w:t xml:space="preserve">; see the </w:t>
+        </w:r>
+        <w:r>
+          <w:fldChar w:fldCharType="begin"/>
+        </w:r>
+        <w:r>
+          <w:instrText xml:space="preserve"> HYPERLINK \l "_Meter" </w:instrText>
+        </w:r>
+        <w:r>
+          <w:fldChar w:fldCharType="separate"/>
+        </w:r>
+        <w:r>
+          <w:rPr>
+            <w:rStyle w:val="Hyperlink"/>
+          </w:rPr>
+          <w:t>Meter</w:t>
+        </w:r>
+        <w:r>
+          <w:rPr>
+            <w:rStyle w:val="Hyperlink"/>
+          </w:rPr>
+          <w:fldChar w:fldCharType="end"/>
+        </w:r>
+        <w:r>
+          <w:t xml:space="preserve"> subsystem. </w:t>
+        </w:r>
+        <w:proofErr w:type="gramStart"/>
+        <w:r>
+          <w:t>Partners</w:t>
+        </w:r>
+        <w:proofErr w:type="gramEnd"/>
+        <w:r>
+          <w:t xml:space="preserve"> also own access rules (combinations of URI patterns and access types); see the </w:t>
+        </w:r>
+        <w:r>
+          <w:fldChar w:fldCharType="begin"/>
+        </w:r>
+        <w:r>
+          <w:instrText xml:space="preserve"> HYPERLINK \l "_Authorization" </w:instrText>
+        </w:r>
+        <w:r>
+          <w:fldChar w:fldCharType="separate"/>
+        </w:r>
+        <w:r>
+          <w:rPr>
+            <w:rStyle w:val="Hyperlink"/>
+          </w:rPr>
+          <w:t>Authorization</w:t>
+        </w:r>
+        <w:r>
+          <w:rPr>
+            <w:rStyle w:val="Hyperlink"/>
+          </w:rPr>
+          <w:fldChar w:fldCharType="end"/>
+        </w:r>
+        <w:r>
+          <w:t xml:space="preserve"> subsystem.</w:t>
+        </w:r>
+      </w:moveTo>
+    </w:p>
+    <w:p>
+      <w:moveTo w:id="20" w:author="Bob Muller" w:date="2015-05-09T06:00:00Z">
+        <w:del w:id="21" w:author="Bob Muller" w:date="2015-05-09T06:41:00Z">
+          <w:r>
+            <w:rPr>
+              <w:noProof/>
+            </w:rPr>
+            <w:drawing>
+              <wp:inline distT="0" distB="0" distL="0" distR="0" wp14:anchorId="063B7C76" wp14:editId="05BE3888">
+                <wp:extent cx="5943600" cy="3614524"/>
+                <wp:effectExtent l="0" t="0" r="0" b="0"/>
+                <wp:docPr id="2" name="Picture 2"/>
+                <wp:cNvGraphicFramePr>
+                  <a:graphicFrameLocks xmlns:a="http://schemas.openxmlformats.org/drawingml/2006/main" noChangeAspect="1"/>
+                </wp:cNvGraphicFramePr>
+                <a:graphic xmlns:a="http://schemas.openxmlformats.org/drawingml/2006/main">
+                  <a:graphicData uri="http://schemas.openxmlformats.org/drawingml/2006/picture">
+                    <pic:pic xmlns:pic="http://schemas.openxmlformats.org/drawingml/2006/picture">
+                      <pic:nvPicPr>
+                        <pic:cNvPr id="0" name="Partner.tif"/>
+                        <pic:cNvPicPr/>
+                      </pic:nvPicPr>
+                      <pic:blipFill>
+                        <a:blip r:embed="rId13">
+                          <a:extLst>
+                            <a:ext uri="{28A0092B-C50C-407E-A947-70E740481C1C}">
+                              <a14:useLocalDpi xmlns:a14="http://schemas.microsoft.com/office/drawing/2010/main" val="0"/>
+                            </a:ext>
+                          </a:extLst>
+                        </a:blip>
+                        <a:stretch>
+                          <a:fillRect/>
+                        </a:stretch>
+                      </pic:blipFill>
+                      <pic:spPr>
+                        <a:xfrm>
+                          <a:off x="0" y="0"/>
+                          <a:ext cx="5944472" cy="3615054"/>
+                        </a:xfrm>
+                        <a:prstGeom prst="rect">
+                          <a:avLst/>
+                        </a:prstGeom>
+                      </pic:spPr>
+                    </pic:pic>
+                  </a:graphicData>
+                </a:graphic>
+              </wp:inline>
+            </w:drawing>
+          </w:r>
+        </w:del>
+      </w:moveTo>
+      <w:ins w:id="22" w:author="Bob Muller" w:date="2015-05-09T06:42:00Z">
+        <w:r>
+          <w:rPr>
+            <w:noProof/>
+          </w:rPr>
+          <w:drawing>
+            <wp:inline distT="0" distB="0" distL="0" distR="0" wp14:anchorId="7E017967" wp14:editId="4D1BA9C1">
+              <wp:extent cx="5943600" cy="3334525"/>
+              <wp:effectExtent l="0" t="0" r="0" b="0"/>
+              <wp:docPr id="8" name="Picture 8"/>
+              <wp:cNvGraphicFramePr>
+                <a:graphicFrameLocks xmlns:a="http://schemas.openxmlformats.org/drawingml/2006/main" noChangeAspect="1"/>
+              </wp:cNvGraphicFramePr>
+              <a:graphic xmlns:a="http://schemas.openxmlformats.org/drawingml/2006/main">
+                <a:graphicData uri="http://schemas.openxmlformats.org/drawingml/2006/picture">
+                  <pic:pic xmlns:pic="http://schemas.openxmlformats.org/drawingml/2006/picture">
+                    <pic:nvPicPr>
+                      <pic:cNvPr id="0" name="Partner.tif"/>
+                      <pic:cNvPicPr/>
+                    </pic:nvPicPr>
+                    <pic:blipFill>
+                      <a:blip r:embed="rId14">
+                        <a:extLst>
+                          <a:ext uri="{28A0092B-C50C-407E-A947-70E740481C1C}">
+                            <a14:useLocalDpi xmlns:a14="http://schemas.microsoft.com/office/drawing/2010/main" val="0"/>
+                          </a:ext>
+                        </a:extLst>
+                      </a:blip>
+                      <a:stretch>
+                        <a:fillRect/>
+                      </a:stretch>
+                    </pic:blipFill>
+                    <pic:spPr>
+                      <a:xfrm>
+                        <a:off x="0" y="0"/>
+                        <a:ext cx="5944073" cy="3334790"/>
+                      </a:xfrm>
+                      <a:prstGeom prst="rect">
+                        <a:avLst/>
+                      </a:prstGeom>
+                    </pic:spPr>
+                  </pic:pic>
+                </a:graphicData>
+              </a:graphic>
+            </wp:inline>
+          </w:drawing>
+        </w:r>
+      </w:ins>
     </w:p>
     <w:p>
       <w:pPr>
@@ -479,15 +670,17 @@
           <w:numId w:val="29"/>
         </w:numPr>
       </w:pPr>
-      <w:r>
-        <w:rPr>
-          <w:b/>
-        </w:rPr>
-        <w:t>Party:</w:t>
-      </w:r>
-      <w:r>
-        <w:t xml:space="preserve"> abstract entity that is some kind of system participant</w:t>
-      </w:r>
+      <w:moveTo w:id="23" w:author="Bob Muller" w:date="2015-05-09T06:00:00Z">
+        <w:r>
+          <w:rPr>
+            <w:b/>
+          </w:rPr>
+          <w:t>Partner:</w:t>
+        </w:r>
+        <w:r>
+          <w:t xml:space="preserve"> a system comprising a unit for subscription, authentication, and authorization</w:t>
+        </w:r>
+      </w:moveTo>
     </w:p>
     <w:p>
       <w:pPr>
@@ -500,23 +693,25 @@
       </w:pPr>
       <w:proofErr w:type="spellStart"/>
       <w:proofErr w:type="gramStart"/>
-      <w:r>
-        <w:rPr>
-          <w:i/>
-        </w:rPr>
-        <w:t>partyId</w:t>
-      </w:r>
-      <w:proofErr w:type="spellEnd"/>
-      <w:proofErr w:type="gramEnd"/>
-      <w:r>
-        <w:rPr>
-          <w:i/>
-        </w:rPr>
-        <w:t>:</w:t>
-      </w:r>
-      <w:r>
-        <w:t xml:space="preserve"> unique identifier for the party (key)</w:t>
-      </w:r>
+      <w:moveTo w:id="24" w:author="Bob Muller" w:date="2015-05-09T06:00:00Z">
+        <w:r>
+          <w:rPr>
+            <w:i/>
+          </w:rPr>
+          <w:t>partnerId</w:t>
+        </w:r>
+        <w:proofErr w:type="spellEnd"/>
+        <w:proofErr w:type="gramEnd"/>
+        <w:r>
+          <w:rPr>
+            <w:i/>
+          </w:rPr>
+          <w:t>:</w:t>
+        </w:r>
+        <w:r>
+          <w:t xml:space="preserve"> unique identifier for the partner (key)</w:t>
+        </w:r>
+      </w:moveTo>
     </w:p>
     <w:p>
       <w:pPr>
@@ -526,25 +721,25 @@
           <w:numId w:val="29"/>
         </w:numPr>
       </w:pPr>
-      <w:proofErr w:type="spellStart"/>
       <w:proofErr w:type="gramStart"/>
-      <w:r>
-        <w:rPr>
-          <w:i/>
-        </w:rPr>
-        <w:t>partyType</w:t>
-      </w:r>
-      <w:proofErr w:type="spellEnd"/>
-      <w:proofErr w:type="gramEnd"/>
-      <w:r>
-        <w:rPr>
-          <w:i/>
-        </w:rPr>
-        <w:t>:</w:t>
-      </w:r>
-      <w:r>
-        <w:t xml:space="preserve"> "user"</w:t>
-      </w:r>
+      <w:moveTo w:id="25" w:author="Bob Muller" w:date="2015-05-09T06:00:00Z">
+        <w:r>
+          <w:rPr>
+            <w:i/>
+          </w:rPr>
+          <w:t>name</w:t>
+        </w:r>
+        <w:proofErr w:type="gramEnd"/>
+        <w:r>
+          <w:rPr>
+            <w:i/>
+          </w:rPr>
+          <w:t>:</w:t>
+        </w:r>
+        <w:r>
+          <w:t xml:space="preserve"> the name of the partner</w:t>
+        </w:r>
+      </w:moveTo>
     </w:p>
     <w:p>
       <w:pPr>
@@ -556,25 +751,27 @@
         </w:numPr>
       </w:pPr>
       <w:proofErr w:type="spellStart"/>
-      <w:r>
-        <w:rPr>
-          <w:b/>
-        </w:rPr>
-        <w:t>IpRange</w:t>
-      </w:r>
-      <w:proofErr w:type="spellEnd"/>
-      <w:r>
-        <w:rPr>
-          <w:b/>
-        </w:rPr>
-        <w:t>:</w:t>
-      </w:r>
-      <w:r>
-        <w:t xml:space="preserve"> </w:t>
-      </w:r>
-      <w:r>
-        <w:t>A range of IP addresses for a subscription; ranges must not overlap for a subscription, they must be mutually exclusive</w:t>
-      </w:r>
+      <w:moveTo w:id="26" w:author="Bob Muller" w:date="2015-05-09T06:00:00Z">
+        <w:r>
+          <w:rPr>
+            <w:b/>
+          </w:rPr>
+          <w:t>PartnerPattern</w:t>
+        </w:r>
+        <w:proofErr w:type="spellEnd"/>
+        <w:r>
+          <w:rPr>
+            <w:b/>
+          </w:rPr>
+          <w:t>:</w:t>
+        </w:r>
+        <w:r>
+          <w:t xml:space="preserve"> </w:t>
+        </w:r>
+        <w:r>
+          <w:t>A regular expression pattern that identifies a set of URIs for the partner system; the complete set of patterns for the partner defines the complete set of URIs for the partner system</w:t>
+        </w:r>
+      </w:moveTo>
     </w:p>
     <w:p>
       <w:pPr>
@@ -587,23 +784,88 @@
       </w:pPr>
       <w:proofErr w:type="spellStart"/>
       <w:proofErr w:type="gramStart"/>
-      <w:r>
-        <w:rPr>
-          <w:i/>
-        </w:rPr>
-        <w:t>ipRangeId</w:t>
-      </w:r>
-      <w:proofErr w:type="spellEnd"/>
-      <w:proofErr w:type="gramEnd"/>
-      <w:r>
-        <w:rPr>
-          <w:i/>
-        </w:rPr>
-        <w:t xml:space="preserve">: </w:t>
-      </w:r>
-      <w:r>
-        <w:t>unique identifier for the range (key)</w:t>
-      </w:r>
+      <w:moveTo w:id="27" w:author="Bob Muller" w:date="2015-05-09T06:00:00Z">
+        <w:r>
+          <w:rPr>
+            <w:i/>
+          </w:rPr>
+          <w:t>partnerId</w:t>
+        </w:r>
+        <w:proofErr w:type="spellEnd"/>
+        <w:proofErr w:type="gramEnd"/>
+        <w:r>
+          <w:rPr>
+            <w:i/>
+          </w:rPr>
+          <w:t>:</w:t>
+        </w:r>
+        <w:r>
+          <w:t xml:space="preserve"> unique identifier for the partner (key)</w:t>
+        </w:r>
+      </w:moveTo>
+    </w:p>
+    <w:p>
+      <w:pPr>
+        <w:pStyle w:val="ListParagraph"/>
+        <w:numPr>
+          <w:ilvl w:val="1"/>
+          <w:numId w:val="29"/>
+        </w:numPr>
+      </w:pPr>
+      <w:proofErr w:type="gramStart"/>
+      <w:moveTo w:id="28" w:author="Bob Muller" w:date="2015-05-09T06:00:00Z">
+        <w:r>
+          <w:rPr>
+            <w:i/>
+          </w:rPr>
+          <w:t>pattern</w:t>
+        </w:r>
+        <w:proofErr w:type="gramEnd"/>
+        <w:r>
+          <w:rPr>
+            <w:i/>
+          </w:rPr>
+          <w:t>:</w:t>
+        </w:r>
+        <w:r>
+          <w:t xml:space="preserve"> the regular expression that matches a set of URIs for the partner site (key)</w:t>
+        </w:r>
+      </w:moveTo>
+    </w:p>
+    <w:p>
+      <w:pPr>
+        <w:pStyle w:val="ListParagraph"/>
+        <w:keepNext/>
+        <w:numPr>
+          <w:ilvl w:val="0"/>
+          <w:numId w:val="29"/>
+        </w:numPr>
+      </w:pPr>
+      <w:proofErr w:type="spellStart"/>
+      <w:moveTo w:id="29" w:author="Bob Muller" w:date="2015-05-09T06:00:00Z">
+        <w:r>
+          <w:rPr>
+            <w:b/>
+          </w:rPr>
+          <w:t>SubscriptionTerm</w:t>
+        </w:r>
+        <w:proofErr w:type="spellEnd"/>
+        <w:r>
+          <w:rPr>
+            <w:b/>
+          </w:rPr>
+          <w:t>:</w:t>
+        </w:r>
+        <w:r>
+          <w:t xml:space="preserve"> </w:t>
+        </w:r>
+        <w:r>
+          <w:t xml:space="preserve">A standardized period of time and price for </w:t>
+        </w:r>
+        <w:r>
+          <w:t>subscriptions to a partner's system; used to provide the list of terms for subscribing for individuals</w:t>
+        </w:r>
+      </w:moveTo>
     </w:p>
     <w:p>
       <w:pPr>
@@ -616,14 +878,25 @@
       </w:pPr>
       <w:proofErr w:type="spellStart"/>
       <w:proofErr w:type="gramStart"/>
-      <w:r>
-        <w:t>partyId</w:t>
-      </w:r>
-      <w:proofErr w:type="spellEnd"/>
-      <w:proofErr w:type="gramEnd"/>
-      <w:r>
-        <w:t>: unique identifier for party that owns the IP range (foreign key)</w:t>
-      </w:r>
+      <w:moveTo w:id="30" w:author="Bob Muller" w:date="2015-05-09T06:00:00Z">
+        <w:r>
+          <w:rPr>
+            <w:i/>
+          </w:rPr>
+          <w:t>subscriptionTermId</w:t>
+        </w:r>
+        <w:proofErr w:type="spellEnd"/>
+        <w:proofErr w:type="gramEnd"/>
+        <w:r>
+          <w:rPr>
+            <w:i/>
+          </w:rPr>
+          <w:t>:</w:t>
+        </w:r>
+        <w:r>
+          <w:t xml:space="preserve"> unique identifier for the term (key)</w:t>
+        </w:r>
+      </w:moveTo>
     </w:p>
     <w:p>
       <w:pPr>
@@ -634,26 +907,91 @@
           <w:numId w:val="29"/>
         </w:numPr>
       </w:pPr>
+      <w:proofErr w:type="spellStart"/>
       <w:proofErr w:type="gramStart"/>
-      <w:r>
-        <w:rPr>
-          <w:i/>
-        </w:rPr>
-        <w:t>start</w:t>
-      </w:r>
-      <w:proofErr w:type="gramEnd"/>
-      <w:r>
-        <w:rPr>
-          <w:i/>
-        </w:rPr>
-        <w:t>:</w:t>
-      </w:r>
-      <w:r>
-        <w:t xml:space="preserve"> </w:t>
-      </w:r>
-      <w:r>
-        <w:t>the IP address that is the first address in the range; must not be part of any other range for the subscription</w:t>
-      </w:r>
+      <w:moveTo w:id="31" w:author="Bob Muller" w:date="2015-05-09T06:00:00Z">
+        <w:r>
+          <w:rPr>
+            <w:i/>
+          </w:rPr>
+          <w:t>partnerId</w:t>
+        </w:r>
+        <w:proofErr w:type="spellEnd"/>
+        <w:proofErr w:type="gramEnd"/>
+        <w:r>
+          <w:rPr>
+            <w:i/>
+          </w:rPr>
+          <w:t>:</w:t>
+        </w:r>
+        <w:r>
+          <w:t xml:space="preserve"> the partner to which the term applies</w:t>
+        </w:r>
+      </w:moveTo>
+    </w:p>
+    <w:p>
+      <w:pPr>
+        <w:pStyle w:val="ListParagraph"/>
+        <w:keepNext/>
+        <w:numPr>
+          <w:ilvl w:val="1"/>
+          <w:numId w:val="29"/>
+        </w:numPr>
+      </w:pPr>
+      <w:proofErr w:type="gramStart"/>
+      <w:moveTo w:id="32" w:author="Bob Muller" w:date="2015-05-09T06:00:00Z">
+        <w:r>
+          <w:rPr>
+            <w:i/>
+          </w:rPr>
+          <w:t>period</w:t>
+        </w:r>
+        <w:proofErr w:type="gramEnd"/>
+        <w:r>
+          <w:rPr>
+            <w:i/>
+          </w:rPr>
+          <w:t>:</w:t>
+        </w:r>
+        <w:r>
+          <w:t xml:space="preserve"> </w:t>
+        </w:r>
+        <w:r>
+          <w:t xml:space="preserve">the period of time for which a subscription allows access to a partner </w:t>
+        </w:r>
+      </w:moveTo>
+    </w:p>
+    <w:p>
+      <w:pPr>
+        <w:pStyle w:val="ListParagraph"/>
+        <w:keepNext/>
+        <w:numPr>
+          <w:ilvl w:val="1"/>
+          <w:numId w:val="29"/>
+        </w:numPr>
+      </w:pPr>
+      <w:proofErr w:type="gramStart"/>
+      <w:moveTo w:id="33" w:author="Bob Muller" w:date="2015-05-09T06:00:00Z">
+        <w:r>
+          <w:rPr>
+            <w:i/>
+          </w:rPr>
+          <w:t>price</w:t>
+        </w:r>
+        <w:proofErr w:type="gramEnd"/>
+        <w:r>
+          <w:rPr>
+            <w:i/>
+          </w:rPr>
+          <w:t>:</w:t>
+        </w:r>
+        <w:r>
+          <w:t xml:space="preserve"> the price for a </w:t>
+        </w:r>
+        <w:r>
+          <w:t>subscription for this term</w:t>
+        </w:r>
+      </w:moveTo>
     </w:p>
     <w:p>
       <w:pPr>
@@ -662,59 +1000,89 @@
           <w:ilvl w:val="1"/>
           <w:numId w:val="29"/>
         </w:numPr>
-      </w:pPr>
+        <w:rPr>
+          <w:del w:id="34" w:author="Bob Muller" w:date="2015-05-09T06:00:00Z"/>
+        </w:rPr>
+      </w:pPr>
+      <w:proofErr w:type="spellStart"/>
       <w:proofErr w:type="gramStart"/>
+      <w:moveTo w:id="35" w:author="Bob Muller" w:date="2015-05-09T06:00:00Z">
+        <w:r>
+          <w:rPr>
+            <w:i/>
+          </w:rPr>
+          <w:t>groupDiscountPercentage</w:t>
+        </w:r>
+        <w:proofErr w:type="spellEnd"/>
+        <w:proofErr w:type="gramEnd"/>
+        <w:r>
+          <w:rPr>
+            <w:i/>
+          </w:rPr>
+          <w:t>:</w:t>
+        </w:r>
+        <w:r>
+          <w:t xml:space="preserve"> </w:t>
+        </w:r>
+        <w:r>
+          <w:t xml:space="preserve">the discount for this term for a group subscription expressed as a </w:t>
+        </w:r>
+        <w:r>
+          <w:t>decimal number with 2 significant digits past the decimal point</w:t>
+        </w:r>
+      </w:moveTo>
+    </w:p>
+    <w:p>
+      <w:pPr>
+        <w:pStyle w:val="ListParagraph"/>
+        <w:numPr>
+          <w:ilvl w:val="1"/>
+          <w:numId w:val="29"/>
+        </w:numPr>
+        <w:pPrChange w:id="36" w:author="Bob Muller" w:date="2015-05-09T06:00:00Z">
+          <w:pPr/>
+        </w:pPrChange>
+      </w:pPr>
+    </w:p>
+    <w:moveToRangeEnd w:id="11"/>
+    <w:p>
+      <w:pPr>
+        <w:pStyle w:val="Heading1"/>
+      </w:pPr>
+      <w:r>
+        <w:lastRenderedPageBreak/>
+        <w:t>Party</w:t>
+      </w:r>
+    </w:p>
+    <w:p>
+      <w:pPr>
+        <w:keepNext/>
+      </w:pPr>
+      <w:r>
+        <w:t xml:space="preserve">A </w:t>
+      </w:r>
       <w:r>
         <w:rPr>
           <w:i/>
         </w:rPr>
-        <w:t>end</w:t>
-      </w:r>
-      <w:proofErr w:type="gramEnd"/>
-      <w:r>
-        <w:rPr>
-          <w:i/>
-        </w:rPr>
-        <w:t>:</w:t>
-      </w:r>
-      <w:r>
-        <w:t xml:space="preserve"> </w:t>
-      </w:r>
-      <w:r>
-        <w:t>the IP address that is the last address in the range; must be greater than the start and must be a "reasonable" end to the range (TBD)</w:t>
-      </w:r>
-    </w:p>
-    <w:p>
-      <w:pPr>
-        <w:pStyle w:val="Heading1"/>
-      </w:pPr>
-      <w:r>
-        <w:t>Partner</w:t>
-      </w:r>
-    </w:p>
-    <w:p>
-      <w:pPr>
-        <w:keepNext/>
-      </w:pPr>
-      <w:r>
-        <w:t>A partner is a system that comprises a unit for subscription, authentication, and authorization. The user accesses the partner system through a well-defined set of uniform resource identifiers (URIs)</w:t>
-      </w:r>
-      <w:r>
-        <w:t xml:space="preserve"> identified by a set of regular-expression patterns</w:t>
+        <w:t>party</w:t>
+      </w:r>
+      <w:r>
+        <w:t xml:space="preserve"> is a</w:t>
+      </w:r>
+      <w:r>
+        <w:t xml:space="preserve">n abstract entity that is </w:t>
+      </w:r>
+      <w:r>
+        <w:t>some kind of system participant</w:t>
       </w:r>
       <w:r>
         <w:t>.</w:t>
       </w:r>
       <w:r>
-        <w:t xml:space="preserve"> Partners have individual subscription terms for display on subscription pages. Partners have subscription</w:t>
-      </w:r>
-      <w:r>
-        <w:tab/>
-      </w:r>
-      <w:r>
-        <w:t xml:space="preserve">s by parties; see the </w:t>
-      </w:r>
-      <w:hyperlink w:anchor="_Subscription_1" w:history="1">
+        <w:t xml:space="preserve"> A subscription is a many-to-many association between parties and partners; see the </w:t>
+      </w:r>
+      <w:hyperlink w:anchor="_Subscription" w:history="1">
         <w:r>
           <w:rPr>
             <w:rStyle w:val="Hyperlink"/>
@@ -723,93 +1091,106 @@
         </w:r>
       </w:hyperlink>
       <w:r>
-        <w:t xml:space="preserve"> subsystem. Parties have IP meters and limits; see the </w:t>
-      </w:r>
-      <w:hyperlink w:anchor="_Meter" w:history="1">
+        <w:t xml:space="preserve"> subsystem.</w:t>
+      </w:r>
+    </w:p>
+    <w:p>
+      <w:del w:id="37" w:author="Bob Muller" w:date="2015-05-09T06:42:00Z">
         <w:r>
           <w:rPr>
-            <w:rStyle w:val="Hyperlink"/>
+            <w:noProof/>
           </w:rPr>
-          <w:t>Meter</w:t>
-        </w:r>
-      </w:hyperlink>
-      <w:r>
-        <w:t xml:space="preserve"> subsystem.</w:t>
-      </w:r>
-      <w:r>
-        <w:t xml:space="preserve"> </w:t>
-      </w:r>
-      <w:proofErr w:type="gramStart"/>
-      <w:r>
-        <w:t>Partners</w:t>
-      </w:r>
-      <w:proofErr w:type="gramEnd"/>
-      <w:r>
-        <w:t xml:space="preserve"> </w:t>
-      </w:r>
-      <w:r>
-        <w:lastRenderedPageBreak/>
-        <w:t xml:space="preserve">also own access rules (combinations of URI patterns and access types); see the </w:t>
-      </w:r>
-      <w:hyperlink w:anchor="_Authorization" w:history="1">
+          <w:drawing>
+            <wp:inline distT="0" distB="0" distL="0" distR="0" wp14:anchorId="38532AEA" wp14:editId="3856C897">
+              <wp:extent cx="4686300" cy="4004657"/>
+              <wp:effectExtent l="0" t="0" r="0" b="8890"/>
+              <wp:docPr id="9" name="Picture 9"/>
+              <wp:cNvGraphicFramePr>
+                <a:graphicFrameLocks xmlns:a="http://schemas.openxmlformats.org/drawingml/2006/main" noChangeAspect="1"/>
+              </wp:cNvGraphicFramePr>
+              <a:graphic xmlns:a="http://schemas.openxmlformats.org/drawingml/2006/main">
+                <a:graphicData uri="http://schemas.openxmlformats.org/drawingml/2006/picture">
+                  <pic:pic xmlns:pic="http://schemas.openxmlformats.org/drawingml/2006/picture">
+                    <pic:nvPicPr>
+                      <pic:cNvPr id="0" name="Party.tif"/>
+                      <pic:cNvPicPr/>
+                    </pic:nvPicPr>
+                    <pic:blipFill>
+                      <a:blip r:embed="rId15">
+                        <a:extLst>
+                          <a:ext uri="{28A0092B-C50C-407E-A947-70E740481C1C}">
+                            <a14:useLocalDpi xmlns:a14="http://schemas.microsoft.com/office/drawing/2010/main" val="0"/>
+                          </a:ext>
+                        </a:extLst>
+                      </a:blip>
+                      <a:stretch>
+                        <a:fillRect/>
+                      </a:stretch>
+                    </pic:blipFill>
+                    <pic:spPr>
+                      <a:xfrm>
+                        <a:off x="0" y="0"/>
+                        <a:ext cx="4687433" cy="4005625"/>
+                      </a:xfrm>
+                      <a:prstGeom prst="rect">
+                        <a:avLst/>
+                      </a:prstGeom>
+                    </pic:spPr>
+                  </pic:pic>
+                </a:graphicData>
+              </a:graphic>
+            </wp:inline>
+          </w:drawing>
+        </w:r>
+      </w:del>
+      <w:ins w:id="38" w:author="Bob Muller" w:date="2015-05-09T06:42:00Z">
         <w:r>
           <w:rPr>
-            <w:rStyle w:val="Hyperlink"/>
+            <w:noProof/>
           </w:rPr>
-          <w:t>Authorization</w:t>
-        </w:r>
-      </w:hyperlink>
-      <w:r>
-        <w:t xml:space="preserve"> subsystem.</w:t>
-      </w:r>
-    </w:p>
-    <w:p>
-      <w:r>
-        <w:rPr>
-          <w:noProof/>
-        </w:rPr>
-        <w:drawing>
-          <wp:inline distT="0" distB="0" distL="0" distR="0" wp14:anchorId="4445E721" wp14:editId="311A953E">
-            <wp:extent cx="5943600" cy="3614524"/>
-            <wp:effectExtent l="0" t="0" r="0" b="0"/>
-            <wp:docPr id="4" name="Picture 4"/>
-            <wp:cNvGraphicFramePr>
-              <a:graphicFrameLocks xmlns:a="http://schemas.openxmlformats.org/drawingml/2006/main" noChangeAspect="1"/>
-            </wp:cNvGraphicFramePr>
-            <a:graphic xmlns:a="http://schemas.openxmlformats.org/drawingml/2006/main">
-              <a:graphicData uri="http://schemas.openxmlformats.org/drawingml/2006/picture">
-                <pic:pic xmlns:pic="http://schemas.openxmlformats.org/drawingml/2006/picture">
-                  <pic:nvPicPr>
-                    <pic:cNvPr id="0" name="Partner.tif"/>
-                    <pic:cNvPicPr/>
-                  </pic:nvPicPr>
-                  <pic:blipFill>
-                    <a:blip r:embed="rId14">
-                      <a:extLst>
-                        <a:ext uri="{28A0092B-C50C-407E-A947-70E740481C1C}">
-                          <a14:useLocalDpi xmlns:a14="http://schemas.microsoft.com/office/drawing/2010/main" val="0"/>
-                        </a:ext>
-                      </a:extLst>
-                    </a:blip>
-                    <a:stretch>
-                      <a:fillRect/>
-                    </a:stretch>
-                  </pic:blipFill>
-                  <pic:spPr>
-                    <a:xfrm>
-                      <a:off x="0" y="0"/>
-                      <a:ext cx="5944472" cy="3615054"/>
-                    </a:xfrm>
-                    <a:prstGeom prst="rect">
-                      <a:avLst/>
-                    </a:prstGeom>
-                  </pic:spPr>
-                </pic:pic>
-              </a:graphicData>
-            </a:graphic>
-          </wp:inline>
-        </w:drawing>
-      </w:r>
+          <w:drawing>
+            <wp:inline distT="0" distB="0" distL="0" distR="0" wp14:anchorId="799E0AE7" wp14:editId="3D014688">
+              <wp:extent cx="5943600" cy="5079077"/>
+              <wp:effectExtent l="0" t="0" r="0" b="1270"/>
+              <wp:docPr id="10" name="Picture 10"/>
+              <wp:cNvGraphicFramePr>
+                <a:graphicFrameLocks xmlns:a="http://schemas.openxmlformats.org/drawingml/2006/main" noChangeAspect="1"/>
+              </wp:cNvGraphicFramePr>
+              <a:graphic xmlns:a="http://schemas.openxmlformats.org/drawingml/2006/main">
+                <a:graphicData uri="http://schemas.openxmlformats.org/drawingml/2006/picture">
+                  <pic:pic xmlns:pic="http://schemas.openxmlformats.org/drawingml/2006/picture">
+                    <pic:nvPicPr>
+                      <pic:cNvPr id="0" name="Party.tif"/>
+                      <pic:cNvPicPr/>
+                    </pic:nvPicPr>
+                    <pic:blipFill>
+                      <a:blip r:embed="rId16">
+                        <a:extLst>
+                          <a:ext uri="{28A0092B-C50C-407E-A947-70E740481C1C}">
+                            <a14:useLocalDpi xmlns:a14="http://schemas.microsoft.com/office/drawing/2010/main" val="0"/>
+                          </a:ext>
+                        </a:extLst>
+                      </a:blip>
+                      <a:stretch>
+                        <a:fillRect/>
+                      </a:stretch>
+                    </pic:blipFill>
+                    <pic:spPr>
+                      <a:xfrm>
+                        <a:off x="0" y="0"/>
+                        <a:ext cx="5945037" cy="5080305"/>
+                      </a:xfrm>
+                      <a:prstGeom prst="rect">
+                        <a:avLst/>
+                      </a:prstGeom>
+                    </pic:spPr>
+                  </pic:pic>
+                </a:graphicData>
+              </a:graphic>
+            </wp:inline>
+          </w:drawing>
+        </w:r>
+      </w:ins>
     </w:p>
     <w:p>
       <w:pPr>
@@ -824,10 +1205,10 @@
         <w:rPr>
           <w:b/>
         </w:rPr>
-        <w:t>Partner:</w:t>
-      </w:r>
-      <w:r>
-        <w:t xml:space="preserve"> a system comprising a unit for subscription, authentication, and authorization</w:t>
+        <w:t>Party:</w:t>
+      </w:r>
+      <w:r>
+        <w:t xml:space="preserve"> abstract entity that is some kind of system participant</w:t>
       </w:r>
     </w:p>
     <w:p>
@@ -845,7 +1226,7 @@
         <w:rPr>
           <w:i/>
         </w:rPr>
-        <w:t>partnerId</w:t>
+        <w:t>partyId</w:t>
       </w:r>
       <w:proofErr w:type="spellEnd"/>
       <w:proofErr w:type="gramEnd"/>
@@ -856,7 +1237,7 @@
         <w:t>:</w:t>
       </w:r>
       <w:r>
-        <w:t xml:space="preserve"> unique identifier for the partner (key)</w:t>
+        <w:t xml:space="preserve"> unique identifier for the party (key)</w:t>
       </w:r>
     </w:p>
     <w:p>
@@ -867,13 +1248,15 @@
           <w:numId w:val="29"/>
         </w:numPr>
       </w:pPr>
+      <w:proofErr w:type="spellStart"/>
       <w:proofErr w:type="gramStart"/>
       <w:r>
         <w:rPr>
           <w:i/>
         </w:rPr>
-        <w:t>name</w:t>
-      </w:r>
+        <w:t>partyType</w:t>
+      </w:r>
+      <w:proofErr w:type="spellEnd"/>
       <w:proofErr w:type="gramEnd"/>
       <w:r>
         <w:rPr>
@@ -882,7 +1265,7 @@
         <w:t>:</w:t>
       </w:r>
       <w:r>
-        <w:t xml:space="preserve"> the name of the partner</w:t>
+        <w:t xml:space="preserve"> "user"</w:t>
       </w:r>
     </w:p>
     <w:p>
@@ -899,7 +1282,7 @@
         <w:rPr>
           <w:b/>
         </w:rPr>
-        <w:t>PartnerPattern</w:t>
+        <w:t>IpRange</w:t>
       </w:r>
       <w:proofErr w:type="spellEnd"/>
       <w:r>
@@ -912,7 +1295,7 @@
         <w:t xml:space="preserve"> </w:t>
       </w:r>
       <w:r>
-        <w:t>A regular expression pattern that identifies a set of URIs for the partner system; the complete set of patterns for the partner defines the complete set of URIs for the partner system</w:t>
+        <w:t>A range of IP addresses for a subscription; ranges must not overlap for a subscription, they must be mutually exclusive</w:t>
       </w:r>
     </w:p>
     <w:p>
@@ -930,7 +1313,7 @@
         <w:rPr>
           <w:i/>
         </w:rPr>
-        <w:t>partnerId</w:t>
+        <w:t>ipRangeId</w:t>
       </w:r>
       <w:proofErr w:type="spellEnd"/>
       <w:proofErr w:type="gramEnd"/>
@@ -938,10 +1321,60 @@
         <w:rPr>
           <w:i/>
         </w:rPr>
+        <w:t xml:space="preserve">: </w:t>
+      </w:r>
+      <w:r>
+        <w:t>unique identifier for the range (key)</w:t>
+      </w:r>
+    </w:p>
+    <w:p>
+      <w:pPr>
+        <w:pStyle w:val="ListParagraph"/>
+        <w:keepNext/>
+        <w:numPr>
+          <w:ilvl w:val="1"/>
+          <w:numId w:val="29"/>
+        </w:numPr>
+      </w:pPr>
+      <w:proofErr w:type="spellStart"/>
+      <w:proofErr w:type="gramStart"/>
+      <w:r>
+        <w:t>partyId</w:t>
+      </w:r>
+      <w:proofErr w:type="spellEnd"/>
+      <w:proofErr w:type="gramEnd"/>
+      <w:r>
+        <w:t>: unique identifier for party that owns the IP range (foreign key)</w:t>
+      </w:r>
+    </w:p>
+    <w:p>
+      <w:pPr>
+        <w:pStyle w:val="ListParagraph"/>
+        <w:keepNext/>
+        <w:numPr>
+          <w:ilvl w:val="1"/>
+          <w:numId w:val="29"/>
+        </w:numPr>
+      </w:pPr>
+      <w:proofErr w:type="gramStart"/>
+      <w:r>
+        <w:rPr>
+          <w:i/>
+        </w:rPr>
+        <w:t>start</w:t>
+      </w:r>
+      <w:proofErr w:type="gramEnd"/>
+      <w:r>
+        <w:rPr>
+          <w:i/>
+        </w:rPr>
         <w:t>:</w:t>
       </w:r>
       <w:r>
-        <w:t xml:space="preserve"> unique identifier for the partner (key)</w:t>
+        <w:t xml:space="preserve"> </w:t>
+      </w:r>
+      <w:r>
+        <w:t>the IP address that is the first address in the range; must not be part of any other range for the subscription</w:t>
       </w:r>
     </w:p>
     <w:p>
@@ -957,7 +1390,7 @@
         <w:rPr>
           <w:i/>
         </w:rPr>
-        <w:t>pattern</w:t>
+        <w:t>end</w:t>
       </w:r>
       <w:proofErr w:type="gramEnd"/>
       <w:r>
@@ -967,8 +1400,173 @@
         <w:t>:</w:t>
       </w:r>
       <w:r>
-        <w:t xml:space="preserve"> the regular expression that matches a set of URIs for the partner site (key)</w:t>
-      </w:r>
+        <w:t xml:space="preserve"> </w:t>
+      </w:r>
+      <w:r>
+        <w:t>the IP address that is the last address in the range; must be greater than the start and must be a "reasonable" end to the range (TBD)</w:t>
+      </w:r>
+    </w:p>
+    <w:p>
+      <w:pPr>
+        <w:pStyle w:val="Heading1"/>
+      </w:pPr>
+      <w:moveFromRangeStart w:id="39" w:author="Bob Muller" w:date="2015-05-09T06:00:00Z" w:name="move292770534"/>
+      <w:moveFrom w:id="40" w:author="Bob Muller" w:date="2015-05-09T06:00:00Z">
+        <w:r>
+          <w:lastRenderedPageBreak/>
+          <w:t>Partner</w:t>
+        </w:r>
+      </w:moveFrom>
+    </w:p>
+    <w:p>
+      <w:pPr>
+        <w:keepNext/>
+      </w:pPr>
+      <w:moveFrom w:id="41" w:author="Bob Muller" w:date="2015-05-09T06:00:00Z">
+        <w:r>
+          <w:t>A partner is a system that comprises a unit for subscription, authentication, and authorization. The user accesses the partner system through a well-defined set of uniform resource identifiers (URIs)</w:t>
+        </w:r>
+        <w:r>
+          <w:t xml:space="preserve"> identified by a set of regular-expression patterns</w:t>
+        </w:r>
+        <w:r>
+          <w:t>.</w:t>
+        </w:r>
+        <w:r>
+          <w:t xml:space="preserve"> Partners have individual subscription terms for display on subscription pages. Partners have subscription</w:t>
+        </w:r>
+        <w:r>
+          <w:tab/>
+        </w:r>
+        <w:r>
+          <w:t xml:space="preserve">s by parties; see the </w:t>
+        </w:r>
+        <w:r>
+          <w:fldChar w:fldCharType="begin"/>
+        </w:r>
+        <w:r>
+          <w:instrText xml:space="preserve"> HYPERLINK \l "_Subscription_1" </w:instrText>
+        </w:r>
+        <w:r>
+          <w:fldChar w:fldCharType="separate"/>
+        </w:r>
+        <w:r>
+          <w:rPr>
+            <w:rStyle w:val="Hyperlink"/>
+          </w:rPr>
+          <w:t>Subscription</w:t>
+        </w:r>
+        <w:r>
+          <w:rPr>
+            <w:rStyle w:val="Hyperlink"/>
+          </w:rPr>
+          <w:fldChar w:fldCharType="end"/>
+        </w:r>
+        <w:r>
+          <w:t xml:space="preserve"> subsystem. Parties have IP meters and limits; see the </w:t>
+        </w:r>
+        <w:r>
+          <w:fldChar w:fldCharType="begin"/>
+        </w:r>
+        <w:r>
+          <w:instrText xml:space="preserve"> HYPERLINK \l "_Meter" </w:instrText>
+        </w:r>
+        <w:r>
+          <w:fldChar w:fldCharType="separate"/>
+        </w:r>
+        <w:r>
+          <w:rPr>
+            <w:rStyle w:val="Hyperlink"/>
+          </w:rPr>
+          <w:t>Meter</w:t>
+        </w:r>
+        <w:r>
+          <w:rPr>
+            <w:rStyle w:val="Hyperlink"/>
+          </w:rPr>
+          <w:fldChar w:fldCharType="end"/>
+        </w:r>
+        <w:r>
+          <w:t xml:space="preserve"> subsystem.</w:t>
+        </w:r>
+        <w:r>
+          <w:t xml:space="preserve"> Partners also own access rules (combinations of URI patterns and access types); see the </w:t>
+        </w:r>
+        <w:r>
+          <w:fldChar w:fldCharType="begin"/>
+        </w:r>
+        <w:r>
+          <w:instrText xml:space="preserve"> HYPERLINK \l "_Authorization" </w:instrText>
+        </w:r>
+        <w:r>
+          <w:fldChar w:fldCharType="separate"/>
+        </w:r>
+        <w:r>
+          <w:rPr>
+            <w:rStyle w:val="Hyperlink"/>
+          </w:rPr>
+          <w:t>Authorization</w:t>
+        </w:r>
+        <w:r>
+          <w:rPr>
+            <w:rStyle w:val="Hyperlink"/>
+          </w:rPr>
+          <w:fldChar w:fldCharType="end"/>
+        </w:r>
+        <w:r>
+          <w:t xml:space="preserve"> subsystem.</w:t>
+        </w:r>
+      </w:moveFrom>
+    </w:p>
+    <w:p>
+      <w:moveFrom w:id="42" w:author="Bob Muller" w:date="2015-05-09T06:00:00Z">
+        <w:r>
+          <w:rPr>
+            <w:noProof/>
+          </w:rPr>
+          <w:drawing>
+            <wp:inline distT="0" distB="0" distL="0" distR="0" wp14:anchorId="4445E721" wp14:editId="311A953E">
+              <wp:extent cx="5943600" cy="3614524"/>
+              <wp:effectExtent l="0" t="0" r="0" b="0"/>
+              <wp:docPr id="4" name="Picture 4"/>
+              <wp:cNvGraphicFramePr>
+                <a:graphicFrameLocks xmlns:a="http://schemas.openxmlformats.org/drawingml/2006/main" noChangeAspect="1"/>
+              </wp:cNvGraphicFramePr>
+              <a:graphic xmlns:a="http://schemas.openxmlformats.org/drawingml/2006/main">
+                <a:graphicData uri="http://schemas.openxmlformats.org/drawingml/2006/picture">
+                  <pic:pic xmlns:pic="http://schemas.openxmlformats.org/drawingml/2006/picture">
+                    <pic:nvPicPr>
+                      <pic:cNvPr id="0" name="Partner.tif"/>
+                      <pic:cNvPicPr/>
+                    </pic:nvPicPr>
+                    <pic:blipFill>
+                      <a:blip r:embed="rId13">
+                        <a:extLst>
+                          <a:ext uri="{28A0092B-C50C-407E-A947-70E740481C1C}">
+                            <a14:useLocalDpi xmlns:a14="http://schemas.microsoft.com/office/drawing/2010/main" val="0"/>
+                          </a:ext>
+                        </a:extLst>
+                      </a:blip>
+                      <a:stretch>
+                        <a:fillRect/>
+                      </a:stretch>
+                    </pic:blipFill>
+                    <pic:spPr>
+                      <a:xfrm>
+                        <a:off x="0" y="0"/>
+                        <a:ext cx="5944472" cy="3615054"/>
+                      </a:xfrm>
+                      <a:prstGeom prst="rect">
+                        <a:avLst/>
+                      </a:prstGeom>
+                    </pic:spPr>
+                  </pic:pic>
+                </a:graphicData>
+              </a:graphic>
+            </wp:inline>
+          </w:drawing>
+        </w:r>
+      </w:moveFrom>
     </w:p>
     <w:p>
       <w:pPr>
@@ -979,29 +1577,17 @@
           <w:numId w:val="29"/>
         </w:numPr>
       </w:pPr>
-      <w:proofErr w:type="spellStart"/>
-      <w:r>
-        <w:rPr>
-          <w:b/>
-        </w:rPr>
-        <w:t>SubscriptionTerm</w:t>
-      </w:r>
-      <w:proofErr w:type="spellEnd"/>
-      <w:r>
-        <w:rPr>
-          <w:b/>
-        </w:rPr>
-        <w:t>:</w:t>
-      </w:r>
-      <w:r>
-        <w:t xml:space="preserve"> </w:t>
-      </w:r>
-      <w:r>
-        <w:t xml:space="preserve">A standardized period of time and price for </w:t>
-      </w:r>
-      <w:r>
-        <w:t>subscriptions to a partner's system; used to provide the list of terms for subscribing for individuals</w:t>
-      </w:r>
+      <w:moveFrom w:id="43" w:author="Bob Muller" w:date="2015-05-09T06:00:00Z">
+        <w:r>
+          <w:rPr>
+            <w:b/>
+          </w:rPr>
+          <w:t>Partner:</w:t>
+        </w:r>
+        <w:r>
+          <w:t xml:space="preserve"> a system comprising a unit for subscription, authentication, and authorization</w:t>
+        </w:r>
+      </w:moveFrom>
     </w:p>
     <w:p>
       <w:pPr>
@@ -1012,25 +1598,67 @@
           <w:numId w:val="29"/>
         </w:numPr>
       </w:pPr>
-      <w:proofErr w:type="spellStart"/>
-      <w:proofErr w:type="gramStart"/>
-      <w:r>
-        <w:rPr>
-          <w:i/>
-        </w:rPr>
-        <w:t>subscriptionTermId</w:t>
-      </w:r>
-      <w:proofErr w:type="spellEnd"/>
-      <w:proofErr w:type="gramEnd"/>
-      <w:r>
-        <w:rPr>
-          <w:i/>
-        </w:rPr>
-        <w:t>:</w:t>
-      </w:r>
-      <w:r>
-        <w:t xml:space="preserve"> unique identifier for the term (key)</w:t>
-      </w:r>
+      <w:moveFrom w:id="44" w:author="Bob Muller" w:date="2015-05-09T06:00:00Z">
+        <w:r>
+          <w:rPr>
+            <w:i/>
+          </w:rPr>
+          <w:t>partnerId:</w:t>
+        </w:r>
+        <w:r>
+          <w:t xml:space="preserve"> unique identifier for the partner (key)</w:t>
+        </w:r>
+      </w:moveFrom>
+    </w:p>
+    <w:p>
+      <w:pPr>
+        <w:pStyle w:val="ListParagraph"/>
+        <w:numPr>
+          <w:ilvl w:val="1"/>
+          <w:numId w:val="29"/>
+        </w:numPr>
+      </w:pPr>
+      <w:moveFrom w:id="45" w:author="Bob Muller" w:date="2015-05-09T06:00:00Z">
+        <w:r>
+          <w:rPr>
+            <w:i/>
+          </w:rPr>
+          <w:t>name:</w:t>
+        </w:r>
+        <w:r>
+          <w:t xml:space="preserve"> the name of the partner</w:t>
+        </w:r>
+      </w:moveFrom>
+    </w:p>
+    <w:p>
+      <w:pPr>
+        <w:pStyle w:val="ListParagraph"/>
+        <w:keepNext/>
+        <w:numPr>
+          <w:ilvl w:val="0"/>
+          <w:numId w:val="29"/>
+        </w:numPr>
+      </w:pPr>
+      <w:moveFrom w:id="46" w:author="Bob Muller" w:date="2015-05-09T06:00:00Z">
+        <w:r>
+          <w:rPr>
+            <w:b/>
+          </w:rPr>
+          <w:t>PartnerPattern</w:t>
+        </w:r>
+        <w:r>
+          <w:rPr>
+            <w:b/>
+          </w:rPr>
+          <w:t>:</w:t>
+        </w:r>
+        <w:r>
+          <w:t xml:space="preserve"> </w:t>
+        </w:r>
+        <w:r>
+          <w:t>A regular expression pattern that identifies a set of URIs for the partner system; the complete set of patterns for the partner defines the complete set of URIs for the partner system</w:t>
+        </w:r>
+      </w:moveFrom>
     </w:p>
     <w:p>
       <w:pPr>
@@ -1041,25 +1669,70 @@
           <w:numId w:val="29"/>
         </w:numPr>
       </w:pPr>
-      <w:proofErr w:type="spellStart"/>
-      <w:proofErr w:type="gramStart"/>
-      <w:r>
-        <w:rPr>
-          <w:i/>
-        </w:rPr>
-        <w:t>partnerId</w:t>
-      </w:r>
-      <w:proofErr w:type="spellEnd"/>
-      <w:proofErr w:type="gramEnd"/>
-      <w:r>
-        <w:rPr>
-          <w:i/>
-        </w:rPr>
-        <w:t>:</w:t>
-      </w:r>
-      <w:r>
-        <w:t xml:space="preserve"> the partner to which the term applies</w:t>
-      </w:r>
+      <w:moveFrom w:id="47" w:author="Bob Muller" w:date="2015-05-09T06:00:00Z">
+        <w:r>
+          <w:rPr>
+            <w:i/>
+          </w:rPr>
+          <w:t>partnerId:</w:t>
+        </w:r>
+        <w:r>
+          <w:t xml:space="preserve"> unique identifier for the partner (key)</w:t>
+        </w:r>
+      </w:moveFrom>
+    </w:p>
+    <w:p>
+      <w:pPr>
+        <w:pStyle w:val="ListParagraph"/>
+        <w:numPr>
+          <w:ilvl w:val="1"/>
+          <w:numId w:val="29"/>
+        </w:numPr>
+      </w:pPr>
+      <w:moveFrom w:id="48" w:author="Bob Muller" w:date="2015-05-09T06:00:00Z">
+        <w:r>
+          <w:rPr>
+            <w:i/>
+          </w:rPr>
+          <w:t>pattern</w:t>
+        </w:r>
+        <w:r>
+          <w:rPr>
+            <w:i/>
+          </w:rPr>
+          <w:t>:</w:t>
+        </w:r>
+        <w:r>
+          <w:t xml:space="preserve"> the regular expression that matches a set of URIs for the partner site (key)</w:t>
+        </w:r>
+      </w:moveFrom>
+    </w:p>
+    <w:p>
+      <w:pPr>
+        <w:pStyle w:val="ListParagraph"/>
+        <w:keepNext/>
+        <w:numPr>
+          <w:ilvl w:val="0"/>
+          <w:numId w:val="29"/>
+        </w:numPr>
+      </w:pPr>
+      <w:moveFrom w:id="49" w:author="Bob Muller" w:date="2015-05-09T06:00:00Z">
+        <w:r>
+          <w:rPr>
+            <w:b/>
+          </w:rPr>
+          <w:t>SubscriptionTerm:</w:t>
+        </w:r>
+        <w:r>
+          <w:t xml:space="preserve"> </w:t>
+        </w:r>
+        <w:r>
+          <w:t xml:space="preserve">A standardized period of time and price for </w:t>
+        </w:r>
+        <w:r>
+          <w:t>subscriptions to a partner's system; used to provide the list of terms for subscribing for individuals</w:t>
+        </w:r>
+      </w:moveFrom>
     </w:p>
     <w:p>
       <w:pPr>
@@ -1070,26 +1743,17 @@
           <w:numId w:val="29"/>
         </w:numPr>
       </w:pPr>
-      <w:proofErr w:type="gramStart"/>
-      <w:r>
-        <w:rPr>
-          <w:i/>
-        </w:rPr>
-        <w:t>period</w:t>
-      </w:r>
-      <w:proofErr w:type="gramEnd"/>
-      <w:r>
-        <w:rPr>
-          <w:i/>
-        </w:rPr>
-        <w:t>:</w:t>
-      </w:r>
-      <w:r>
-        <w:t xml:space="preserve"> </w:t>
-      </w:r>
-      <w:r>
-        <w:t xml:space="preserve">the period of time for which a subscription allows access to a partner </w:t>
-      </w:r>
+      <w:moveFrom w:id="50" w:author="Bob Muller" w:date="2015-05-09T06:00:00Z">
+        <w:r>
+          <w:rPr>
+            <w:i/>
+          </w:rPr>
+          <w:t>subscriptionTermId:</w:t>
+        </w:r>
+        <w:r>
+          <w:t xml:space="preserve"> unique identifier for the term (key)</w:t>
+        </w:r>
+      </w:moveFrom>
     </w:p>
     <w:p>
       <w:pPr>
@@ -1100,26 +1764,65 @@
           <w:numId w:val="29"/>
         </w:numPr>
       </w:pPr>
-      <w:proofErr w:type="gramStart"/>
-      <w:r>
-        <w:rPr>
-          <w:i/>
-        </w:rPr>
-        <w:t>price</w:t>
-      </w:r>
-      <w:proofErr w:type="gramEnd"/>
-      <w:r>
-        <w:rPr>
-          <w:i/>
-        </w:rPr>
-        <w:t>:</w:t>
-      </w:r>
-      <w:r>
-        <w:t xml:space="preserve"> the price for a </w:t>
-      </w:r>
-      <w:r>
-        <w:t>subscription for this term</w:t>
-      </w:r>
+      <w:moveFrom w:id="51" w:author="Bob Muller" w:date="2015-05-09T06:00:00Z">
+        <w:r>
+          <w:rPr>
+            <w:i/>
+          </w:rPr>
+          <w:t>partnerId:</w:t>
+        </w:r>
+        <w:r>
+          <w:t xml:space="preserve"> the partner to which the term applies</w:t>
+        </w:r>
+      </w:moveFrom>
+    </w:p>
+    <w:p>
+      <w:pPr>
+        <w:pStyle w:val="ListParagraph"/>
+        <w:keepNext/>
+        <w:numPr>
+          <w:ilvl w:val="1"/>
+          <w:numId w:val="29"/>
+        </w:numPr>
+      </w:pPr>
+      <w:moveFrom w:id="52" w:author="Bob Muller" w:date="2015-05-09T06:00:00Z">
+        <w:r>
+          <w:rPr>
+            <w:i/>
+          </w:rPr>
+          <w:t>period:</w:t>
+        </w:r>
+        <w:r>
+          <w:t xml:space="preserve"> </w:t>
+        </w:r>
+        <w:r>
+          <w:t xml:space="preserve">the period of time for which a subscription allows access to a partner </w:t>
+        </w:r>
+      </w:moveFrom>
+    </w:p>
+    <w:p>
+      <w:pPr>
+        <w:pStyle w:val="ListParagraph"/>
+        <w:keepNext/>
+        <w:numPr>
+          <w:ilvl w:val="1"/>
+          <w:numId w:val="29"/>
+        </w:numPr>
+      </w:pPr>
+      <w:moveFrom w:id="53" w:author="Bob Muller" w:date="2015-05-09T06:00:00Z">
+        <w:r>
+          <w:rPr>
+            <w:i/>
+          </w:rPr>
+          <w:t>price:</w:t>
+        </w:r>
+        <w:r>
+          <w:t xml:space="preserve"> the price for a </w:t>
+        </w:r>
+        <w:r>
+          <w:t>subscription for this term</w:t>
+        </w:r>
+      </w:moveFrom>
     </w:p>
     <w:p>
       <w:pPr>
@@ -1129,116 +1832,158 @@
           <w:numId w:val="29"/>
         </w:numPr>
       </w:pPr>
+      <w:moveFrom w:id="54" w:author="Bob Muller" w:date="2015-05-09T06:00:00Z">
+        <w:r>
+          <w:rPr>
+            <w:i/>
+          </w:rPr>
+          <w:t>groupDiscountPercentage:</w:t>
+        </w:r>
+        <w:r>
+          <w:t xml:space="preserve"> </w:t>
+        </w:r>
+        <w:r>
+          <w:t xml:space="preserve">the discount for this term for a group subscription expressed as a </w:t>
+        </w:r>
+        <w:r>
+          <w:t>decimal number with 2 significant digits past the decimal point</w:t>
+        </w:r>
+      </w:moveFrom>
+    </w:p>
+    <w:p/>
+    <w:p>
+      <w:pPr>
+        <w:pStyle w:val="Heading1"/>
+      </w:pPr>
+      <w:bookmarkStart w:id="55" w:name="_Meter"/>
+      <w:bookmarkEnd w:id="55"/>
+      <w:moveFromRangeEnd w:id="39"/>
+      <w:r>
+        <w:t>Meter</w:t>
+      </w:r>
+    </w:p>
+    <w:p>
+      <w:pPr>
+        <w:keepNext/>
+      </w:pPr>
+      <w:r>
+        <w:t xml:space="preserve">A </w:t>
+      </w:r>
+      <w:r>
+        <w:rPr>
+          <w:i/>
+        </w:rPr>
+        <w:t>meter</w:t>
+      </w:r>
+      <w:r>
+        <w:t xml:space="preserve"> is a count of page views. The meter subsystem comprises a set of partner-</w:t>
+      </w:r>
       <w:proofErr w:type="spellStart"/>
-      <w:proofErr w:type="gramStart"/>
-      <w:r>
-        <w:rPr>
-          <w:i/>
-        </w:rPr>
-        <w:t>groupDiscountPercentage</w:t>
+      <w:r>
+        <w:t>ip</w:t>
       </w:r>
       <w:proofErr w:type="spellEnd"/>
-      <w:proofErr w:type="gramEnd"/>
-      <w:r>
-        <w:rPr>
-          <w:i/>
-        </w:rPr>
-        <w:t>:</w:t>
-      </w:r>
-      <w:r>
-        <w:t xml:space="preserve"> </w:t>
-      </w:r>
-      <w:r>
-        <w:t xml:space="preserve">the discount for this term for a group subscription expressed as a </w:t>
-      </w:r>
-      <w:r>
-        <w:t>decimal number with 2 significant digits past the decimal point</w:t>
-      </w:r>
-    </w:p>
-    <w:p/>
-    <w:p>
-      <w:pPr>
-        <w:pStyle w:val="Heading1"/>
-      </w:pPr>
-      <w:bookmarkStart w:id="0" w:name="_Meter"/>
-      <w:bookmarkEnd w:id="0"/>
-      <w:r>
-        <w:lastRenderedPageBreak/>
-        <w:t>Meter</w:t>
-      </w:r>
-    </w:p>
-    <w:p>
-      <w:pPr>
-        <w:keepNext/>
-      </w:pPr>
-      <w:r>
-        <w:t xml:space="preserve">A </w:t>
-      </w:r>
-      <w:r>
-        <w:rPr>
-          <w:i/>
-        </w:rPr>
-        <w:t>meter</w:t>
-      </w:r>
-      <w:r>
-        <w:t xml:space="preserve"> is a count of page views. The meter subsystem comprises a set of partner-</w:t>
-      </w:r>
-      <w:proofErr w:type="spellStart"/>
-      <w:r>
-        <w:t>ip</w:t>
-      </w:r>
-      <w:proofErr w:type="spellEnd"/>
       <w:r>
         <w:t>-address counts and a set of limits to enforce on those counts. The user accesses the system, which increments the counts and enforces the limits.</w:t>
       </w:r>
     </w:p>
     <w:p>
-      <w:r>
-        <w:rPr>
-          <w:noProof/>
-        </w:rPr>
-        <w:drawing>
-          <wp:inline distT="0" distB="0" distL="0" distR="0" wp14:anchorId="2CE1D5FA" wp14:editId="3E5DA332">
-            <wp:extent cx="4914900" cy="3114146"/>
-            <wp:effectExtent l="0" t="0" r="0" b="10160"/>
-            <wp:docPr id="5" name="Picture 5"/>
-            <wp:cNvGraphicFramePr>
-              <a:graphicFrameLocks xmlns:a="http://schemas.openxmlformats.org/drawingml/2006/main" noChangeAspect="1"/>
-            </wp:cNvGraphicFramePr>
-            <a:graphic xmlns:a="http://schemas.openxmlformats.org/drawingml/2006/main">
-              <a:graphicData uri="http://schemas.openxmlformats.org/drawingml/2006/picture">
-                <pic:pic xmlns:pic="http://schemas.openxmlformats.org/drawingml/2006/picture">
-                  <pic:nvPicPr>
-                    <pic:cNvPr id="0" name="Meter.tif"/>
-                    <pic:cNvPicPr/>
-                  </pic:nvPicPr>
-                  <pic:blipFill>
-                    <a:blip r:embed="rId15">
-                      <a:extLst>
-                        <a:ext uri="{28A0092B-C50C-407E-A947-70E740481C1C}">
-                          <a14:useLocalDpi xmlns:a14="http://schemas.microsoft.com/office/drawing/2010/main" val="0"/>
-                        </a:ext>
-                      </a:extLst>
-                    </a:blip>
-                    <a:stretch>
-                      <a:fillRect/>
-                    </a:stretch>
-                  </pic:blipFill>
-                  <pic:spPr>
-                    <a:xfrm>
-                      <a:off x="0" y="0"/>
-                      <a:ext cx="4917506" cy="3115797"/>
-                    </a:xfrm>
-                    <a:prstGeom prst="rect">
-                      <a:avLst/>
-                    </a:prstGeom>
-                  </pic:spPr>
-                </pic:pic>
-              </a:graphicData>
-            </a:graphic>
-          </wp:inline>
-        </w:drawing>
-      </w:r>
+      <w:del w:id="56" w:author="Bob Muller" w:date="2015-05-09T06:43:00Z">
+        <w:r>
+          <w:rPr>
+            <w:noProof/>
+          </w:rPr>
+          <w:drawing>
+            <wp:inline distT="0" distB="0" distL="0" distR="0" wp14:anchorId="2CE1D5FA" wp14:editId="76B81A9F">
+              <wp:extent cx="4914900" cy="3114146"/>
+              <wp:effectExtent l="0" t="0" r="0" b="10160"/>
+              <wp:docPr id="5" name="Picture 5"/>
+              <wp:cNvGraphicFramePr>
+                <a:graphicFrameLocks xmlns:a="http://schemas.openxmlformats.org/drawingml/2006/main" noChangeAspect="1"/>
+              </wp:cNvGraphicFramePr>
+              <a:graphic xmlns:a="http://schemas.openxmlformats.org/drawingml/2006/main">
+                <a:graphicData uri="http://schemas.openxmlformats.org/drawingml/2006/picture">
+                  <pic:pic xmlns:pic="http://schemas.openxmlformats.org/drawingml/2006/picture">
+                    <pic:nvPicPr>
+                      <pic:cNvPr id="0" name="Meter.tif"/>
+                      <pic:cNvPicPr/>
+                    </pic:nvPicPr>
+                    <pic:blipFill>
+                      <a:blip r:embed="rId17">
+                        <a:extLst>
+                          <a:ext uri="{28A0092B-C50C-407E-A947-70E740481C1C}">
+                            <a14:useLocalDpi xmlns:a14="http://schemas.microsoft.com/office/drawing/2010/main" val="0"/>
+                          </a:ext>
+                        </a:extLst>
+                      </a:blip>
+                      <a:stretch>
+                        <a:fillRect/>
+                      </a:stretch>
+                    </pic:blipFill>
+                    <pic:spPr>
+                      <a:xfrm>
+                        <a:off x="0" y="0"/>
+                        <a:ext cx="4917506" cy="3115797"/>
+                      </a:xfrm>
+                      <a:prstGeom prst="rect">
+                        <a:avLst/>
+                      </a:prstGeom>
+                    </pic:spPr>
+                  </pic:pic>
+                </a:graphicData>
+              </a:graphic>
+            </wp:inline>
+          </w:drawing>
+        </w:r>
+      </w:del>
+      <w:ins w:id="57" w:author="Bob Muller" w:date="2015-05-09T06:43:00Z">
+        <w:r>
+          <w:rPr>
+            <w:noProof/>
+          </w:rPr>
+          <w:drawing>
+            <wp:inline distT="0" distB="0" distL="0" distR="0" wp14:anchorId="05A5A8B0" wp14:editId="18693DDA">
+              <wp:extent cx="5943600" cy="3765944"/>
+              <wp:effectExtent l="0" t="0" r="0" b="0"/>
+              <wp:docPr id="11" name="Picture 11"/>
+              <wp:cNvGraphicFramePr>
+                <a:graphicFrameLocks xmlns:a="http://schemas.openxmlformats.org/drawingml/2006/main" noChangeAspect="1"/>
+              </wp:cNvGraphicFramePr>
+              <a:graphic xmlns:a="http://schemas.openxmlformats.org/drawingml/2006/main">
+                <a:graphicData uri="http://schemas.openxmlformats.org/drawingml/2006/picture">
+                  <pic:pic xmlns:pic="http://schemas.openxmlformats.org/drawingml/2006/picture">
+                    <pic:nvPicPr>
+                      <pic:cNvPr id="0" name="Meter.tif"/>
+                      <pic:cNvPicPr/>
+                    </pic:nvPicPr>
+                    <pic:blipFill>
+                      <a:blip r:embed="rId18">
+                        <a:extLst>
+                          <a:ext uri="{28A0092B-C50C-407E-A947-70E740481C1C}">
+                            <a14:useLocalDpi xmlns:a14="http://schemas.microsoft.com/office/drawing/2010/main" val="0"/>
+                          </a:ext>
+                        </a:extLst>
+                      </a:blip>
+                      <a:stretch>
+                        <a:fillRect/>
+                      </a:stretch>
+                    </pic:blipFill>
+                    <pic:spPr>
+                      <a:xfrm>
+                        <a:off x="0" y="0"/>
+                        <a:ext cx="5945571" cy="3767193"/>
+                      </a:xfrm>
+                      <a:prstGeom prst="rect">
+                        <a:avLst/>
+                      </a:prstGeom>
+                    </pic:spPr>
+                  </pic:pic>
+                </a:graphicData>
+              </a:graphic>
+            </wp:inline>
+          </w:drawing>
+        </w:r>
+      </w:ins>
     </w:p>
     <w:p>
       <w:pPr>
@@ -1254,6 +1999,7 @@
         <w:rPr>
           <w:b/>
         </w:rPr>
+        <w:lastRenderedPageBreak/>
         <w:t>IpCount</w:t>
       </w:r>
       <w:proofErr w:type="spellEnd"/>
@@ -1412,12 +2158,11 @@
       <w:pPr>
         <w:pStyle w:val="Heading1"/>
       </w:pPr>
-      <w:bookmarkStart w:id="1" w:name="_Subscription"/>
-      <w:bookmarkStart w:id="2" w:name="_Subscription_1"/>
-      <w:bookmarkEnd w:id="1"/>
-      <w:bookmarkEnd w:id="2"/>
-      <w:r>
-        <w:lastRenderedPageBreak/>
+      <w:bookmarkStart w:id="58" w:name="_Subscription"/>
+      <w:bookmarkStart w:id="59" w:name="_Subscription_1"/>
+      <w:bookmarkEnd w:id="58"/>
+      <w:bookmarkEnd w:id="59"/>
+      <w:r>
         <w:t>Subscription</w:t>
       </w:r>
     </w:p>
@@ -1441,80 +2186,140 @@
         <w:t>n agreement by a party to take and pay for access to a partner system</w:t>
       </w:r>
       <w:r>
-        <w:t>. The subscription has a term and a set of payments.</w:t>
-      </w:r>
-      <w:r>
-        <w:t xml:space="preserve"> A </w:t>
-      </w:r>
-      <w:r>
-        <w:rPr>
-          <w:i/>
-        </w:rPr>
-        <w:t>subscription term</w:t>
-      </w:r>
-      <w:r>
-        <w:t xml:space="preserve"> is a standardized time period and price for access to a system.</w:t>
-      </w:r>
-      <w:r>
-        <w:t xml:space="preserve"> A </w:t>
-      </w:r>
-      <w:r>
-        <w:rPr>
-          <w:i/>
-        </w:rPr>
-        <w:t>payment</w:t>
-      </w:r>
-      <w:r>
-        <w:t xml:space="preserve"> is a specific monetary payment for a subscription.</w:t>
-      </w:r>
-    </w:p>
-    <w:p>
-      <w:r>
-        <w:rPr>
-          <w:noProof/>
-        </w:rPr>
-        <w:drawing>
-          <wp:inline distT="0" distB="0" distL="0" distR="0" wp14:anchorId="5508A953" wp14:editId="3AAEBD6A">
-            <wp:extent cx="5943600" cy="4113461"/>
-            <wp:effectExtent l="0" t="0" r="0" b="1905"/>
-            <wp:docPr id="13" name="Picture 13"/>
-            <wp:cNvGraphicFramePr>
-              <a:graphicFrameLocks xmlns:a="http://schemas.openxmlformats.org/drawingml/2006/main" noChangeAspect="1"/>
-            </wp:cNvGraphicFramePr>
-            <a:graphic xmlns:a="http://schemas.openxmlformats.org/drawingml/2006/main">
-              <a:graphicData uri="http://schemas.openxmlformats.org/drawingml/2006/picture">
-                <pic:pic xmlns:pic="http://schemas.openxmlformats.org/drawingml/2006/picture">
-                  <pic:nvPicPr>
-                    <pic:cNvPr id="0" name="Subscription.tif"/>
-                    <pic:cNvPicPr/>
-                  </pic:nvPicPr>
-                  <pic:blipFill>
-                    <a:blip r:embed="rId16">
-                      <a:extLst>
-                        <a:ext uri="{28A0092B-C50C-407E-A947-70E740481C1C}">
-                          <a14:useLocalDpi xmlns:a14="http://schemas.microsoft.com/office/drawing/2010/main" val="0"/>
-                        </a:ext>
-                      </a:extLst>
-                    </a:blip>
-                    <a:stretch>
-                      <a:fillRect/>
-                    </a:stretch>
-                  </pic:blipFill>
-                  <pic:spPr>
-                    <a:xfrm>
-                      <a:off x="0" y="0"/>
-                      <a:ext cx="5945470" cy="4114755"/>
-                    </a:xfrm>
-                    <a:prstGeom prst="rect">
-                      <a:avLst/>
-                    </a:prstGeom>
-                  </pic:spPr>
-                </pic:pic>
-              </a:graphicData>
-            </a:graphic>
-          </wp:inline>
-        </w:drawing>
-      </w:r>
+        <w:t xml:space="preserve">. </w:t>
+      </w:r>
+      <w:del w:id="60" w:author="Bob Muller" w:date="2015-05-09T06:09:00Z">
+        <w:r>
+          <w:delText>The subscription has a term and a set of payments.</w:delText>
+        </w:r>
+        <w:r>
+          <w:delText xml:space="preserve"> A </w:delText>
+        </w:r>
+        <w:r>
+          <w:rPr>
+            <w:i/>
+          </w:rPr>
+          <w:delText>subscription term</w:delText>
+        </w:r>
+        <w:r>
+          <w:delText xml:space="preserve"> is a standardized time period and price for access to a system.</w:delText>
+        </w:r>
+        <w:r>
+          <w:delText xml:space="preserve"> A </w:delText>
+        </w:r>
+        <w:r>
+          <w:rPr>
+            <w:i/>
+          </w:rPr>
+          <w:delText>payment</w:delText>
+        </w:r>
+        <w:r>
+          <w:delText xml:space="preserve"> is a specific monetary payment for a subscription.</w:delText>
+        </w:r>
+      </w:del>
+      <w:ins w:id="61" w:author="Bob Muller" w:date="2015-05-09T06:09:00Z">
+        <w:r>
+          <w:t>A subscription has a set of transactions (initial subscription, renewal, refund).</w:t>
+        </w:r>
+      </w:ins>
+    </w:p>
+    <w:p>
+      <w:del w:id="62" w:author="Bob Muller" w:date="2015-05-09T06:43:00Z">
+        <w:r>
+          <w:rPr>
+            <w:noProof/>
+          </w:rPr>
+          <w:drawing>
+            <wp:inline distT="0" distB="0" distL="0" distR="0" wp14:anchorId="5508A953" wp14:editId="15C408B8">
+              <wp:extent cx="5943600" cy="4113461"/>
+              <wp:effectExtent l="0" t="0" r="0" b="1905"/>
+              <wp:docPr id="13" name="Picture 13"/>
+              <wp:cNvGraphicFramePr>
+                <a:graphicFrameLocks xmlns:a="http://schemas.openxmlformats.org/drawingml/2006/main" noChangeAspect="1"/>
+              </wp:cNvGraphicFramePr>
+              <a:graphic xmlns:a="http://schemas.openxmlformats.org/drawingml/2006/main">
+                <a:graphicData uri="http://schemas.openxmlformats.org/drawingml/2006/picture">
+                  <pic:pic xmlns:pic="http://schemas.openxmlformats.org/drawingml/2006/picture">
+                    <pic:nvPicPr>
+                      <pic:cNvPr id="0" name="Subscription.tif"/>
+                      <pic:cNvPicPr/>
+                    </pic:nvPicPr>
+                    <pic:blipFill>
+                      <a:blip r:embed="rId19">
+                        <a:extLst>
+                          <a:ext uri="{28A0092B-C50C-407E-A947-70E740481C1C}">
+                            <a14:useLocalDpi xmlns:a14="http://schemas.microsoft.com/office/drawing/2010/main" val="0"/>
+                          </a:ext>
+                        </a:extLst>
+                      </a:blip>
+                      <a:stretch>
+                        <a:fillRect/>
+                      </a:stretch>
+                    </pic:blipFill>
+                    <pic:spPr>
+                      <a:xfrm>
+                        <a:off x="0" y="0"/>
+                        <a:ext cx="5945470" cy="4114755"/>
+                      </a:xfrm>
+                      <a:prstGeom prst="rect">
+                        <a:avLst/>
+                      </a:prstGeom>
+                    </pic:spPr>
+                  </pic:pic>
+                </a:graphicData>
+              </a:graphic>
+            </wp:inline>
+          </w:drawing>
+        </w:r>
+      </w:del>
+      <w:ins w:id="63" w:author="Bob Muller" w:date="2015-05-09T06:44:00Z">
+        <w:r>
+          <w:rPr>
+            <w:noProof/>
+          </w:rPr>
+          <w:drawing>
+            <wp:inline distT="0" distB="0" distL="0" distR="0" wp14:anchorId="182B1941" wp14:editId="5C055B37">
+              <wp:extent cx="5943600" cy="4054017"/>
+              <wp:effectExtent l="0" t="0" r="0" b="10160"/>
+              <wp:docPr id="12" name="Picture 12"/>
+              <wp:cNvGraphicFramePr>
+                <a:graphicFrameLocks xmlns:a="http://schemas.openxmlformats.org/drawingml/2006/main" noChangeAspect="1"/>
+              </wp:cNvGraphicFramePr>
+              <a:graphic xmlns:a="http://schemas.openxmlformats.org/drawingml/2006/main">
+                <a:graphicData uri="http://schemas.openxmlformats.org/drawingml/2006/picture">
+                  <pic:pic xmlns:pic="http://schemas.openxmlformats.org/drawingml/2006/picture">
+                    <pic:nvPicPr>
+                      <pic:cNvPr id="0" name="Subscription.tif"/>
+                      <pic:cNvPicPr/>
+                    </pic:nvPicPr>
+                    <pic:blipFill>
+                      <a:blip r:embed="rId20">
+                        <a:extLst>
+                          <a:ext uri="{28A0092B-C50C-407E-A947-70E740481C1C}">
+                            <a14:useLocalDpi xmlns:a14="http://schemas.microsoft.com/office/drawing/2010/main" val="0"/>
+                          </a:ext>
+                        </a:extLst>
+                      </a:blip>
+                      <a:stretch>
+                        <a:fillRect/>
+                      </a:stretch>
+                    </pic:blipFill>
+                    <pic:spPr>
+                      <a:xfrm>
+                        <a:off x="0" y="0"/>
+                        <a:ext cx="5945174" cy="4055091"/>
+                      </a:xfrm>
+                      <a:prstGeom prst="rect">
+                        <a:avLst/>
+                      </a:prstGeom>
+                    </pic:spPr>
+                  </pic:pic>
+                </a:graphicData>
+              </a:graphic>
+            </wp:inline>
+          </w:drawing>
+        </w:r>
+      </w:ins>
     </w:p>
     <w:p>
       <w:pPr>
@@ -1714,6 +2519,7 @@
         <w:rPr>
           <w:b/>
         </w:rPr>
+        <w:lastRenderedPageBreak/>
         <w:t>Subscription</w:t>
       </w:r>
       <w:r>
@@ -1817,7 +2623,15 @@
         <w:t>:</w:t>
       </w:r>
       <w:r>
-        <w:t xml:space="preserve"> as of the transaction date, the date and time of the subscription</w:t>
+        <w:t xml:space="preserve"> as of the transaction date, the date and time of the </w:t>
+      </w:r>
+      <w:ins w:id="64" w:author="Bob Muller" w:date="2015-05-09T06:17:00Z">
+        <w:r>
+          <w:t xml:space="preserve">start of the </w:t>
+        </w:r>
+      </w:ins>
+      <w:r>
+        <w:t>subscription</w:t>
       </w:r>
     </w:p>
     <w:p>
@@ -1846,7 +2660,15 @@
         <w:t>:</w:t>
       </w:r>
       <w:r>
-        <w:t xml:space="preserve"> as of the transaction date, the date and time of the subscription</w:t>
+        <w:t xml:space="preserve"> as of the transaction date, the date and time of the </w:t>
+      </w:r>
+      <w:ins w:id="65" w:author="Bob Muller" w:date="2015-05-09T06:17:00Z">
+        <w:r>
+          <w:t xml:space="preserve">end of the </w:t>
+        </w:r>
+      </w:ins>
+      <w:r>
+        <w:t>subscription</w:t>
       </w:r>
     </w:p>
     <w:p>
@@ -1882,100 +2704,190 @@
         <w:pStyle w:val="Heading1"/>
       </w:pPr>
       <w:r>
+        <w:t>Authentication</w:t>
+      </w:r>
+    </w:p>
+    <w:p>
+      <w:r>
+        <w:rPr>
+          <w:i/>
+        </w:rPr>
+        <w:t>Authentication</w:t>
+      </w:r>
+      <w:r>
+        <w:t xml:space="preserve"> is the process of verifying </w:t>
+      </w:r>
+      <w:r>
+        <w:t>the identity of a user. The Subscription Management System uses a username-and-password authentication scheme.</w:t>
+      </w:r>
+    </w:p>
+    <w:p>
+      <w:r>
+        <w:t>This section is not yet designed.</w:t>
+      </w:r>
+    </w:p>
+    <w:p>
+      <w:pPr>
+        <w:spacing w:after="0"/>
+        <w:rPr>
+          <w:ins w:id="66" w:author="Bob Muller" w:date="2015-05-09T06:45:00Z"/>
+          <w:rFonts w:ascii="Arial" w:hAnsi="Arial" w:cs="Arial"/>
+          <w:b/>
+          <w:bCs/>
+          <w:kern w:val="32"/>
+          <w:sz w:val="32"/>
+          <w:szCs w:val="32"/>
+        </w:rPr>
+      </w:pPr>
+      <w:bookmarkStart w:id="67" w:name="_Authorization"/>
+      <w:bookmarkEnd w:id="67"/>
+      <w:ins w:id="68" w:author="Bob Muller" w:date="2015-05-09T06:45:00Z">
+        <w:r>
+          <w:br w:type="page"/>
+        </w:r>
+      </w:ins>
+    </w:p>
+    <w:p>
+      <w:pPr>
+        <w:pStyle w:val="Heading1"/>
+      </w:pPr>
+      <w:r>
         <w:lastRenderedPageBreak/>
-        <w:t>Authentication</w:t>
-      </w:r>
-    </w:p>
-    <w:p>
+        <w:t>Authorization</w:t>
+      </w:r>
+    </w:p>
+    <w:p>
+      <w:pPr>
+        <w:keepNext/>
+      </w:pPr>
       <w:r>
         <w:rPr>
           <w:i/>
         </w:rPr>
-        <w:t>Authentication</w:t>
-      </w:r>
-      <w:r>
-        <w:t xml:space="preserve"> is the process of verifying </w:t>
-      </w:r>
-      <w:r>
-        <w:t>the identity of a user. The Subscription Management System uses a username-and-password authentication scheme.</w:t>
-      </w:r>
-    </w:p>
-    <w:p>
-      <w:r>
-        <w:t>This section is not yet designed.</w:t>
-      </w:r>
-    </w:p>
-    <w:p>
-      <w:pPr>
-        <w:pStyle w:val="Heading1"/>
-      </w:pPr>
-      <w:bookmarkStart w:id="3" w:name="_Authorization"/>
-      <w:bookmarkEnd w:id="3"/>
-      <w:r>
         <w:t>Authorization</w:t>
       </w:r>
-    </w:p>
-    <w:p>
-      <w:pPr>
-        <w:keepNext/>
-      </w:pPr>
-      <w:r>
-        <w:rPr>
-          <w:i/>
-        </w:rPr>
-        <w:t>Authorization</w:t>
-      </w:r>
-      <w:r>
-        <w:t xml:space="preserve"> is the process of granting or refusing access to a partner system resource. The Subscription Management System specifies resources as sets of URIs identified by regular expression patterns.</w:t>
-      </w:r>
-    </w:p>
-    <w:p>
-      <w:r>
-        <w:rPr>
-          <w:noProof/>
-        </w:rPr>
-        <w:drawing>
-          <wp:inline distT="0" distB="0" distL="0" distR="0" wp14:anchorId="79FCF7AD" wp14:editId="1E8E6ECC">
-            <wp:extent cx="4686300" cy="3868058"/>
-            <wp:effectExtent l="0" t="0" r="0" b="0"/>
-            <wp:docPr id="7" name="Picture 7"/>
-            <wp:cNvGraphicFramePr>
-              <a:graphicFrameLocks xmlns:a="http://schemas.openxmlformats.org/drawingml/2006/main" noChangeAspect="1"/>
-            </wp:cNvGraphicFramePr>
-            <a:graphic xmlns:a="http://schemas.openxmlformats.org/drawingml/2006/main">
-              <a:graphicData uri="http://schemas.openxmlformats.org/drawingml/2006/picture">
-                <pic:pic xmlns:pic="http://schemas.openxmlformats.org/drawingml/2006/picture">
-                  <pic:nvPicPr>
-                    <pic:cNvPr id="0" name="Authorization.tif"/>
-                    <pic:cNvPicPr/>
-                  </pic:nvPicPr>
-                  <pic:blipFill>
-                    <a:blip r:embed="rId17">
-                      <a:extLst>
-                        <a:ext uri="{28A0092B-C50C-407E-A947-70E740481C1C}">
-                          <a14:useLocalDpi xmlns:a14="http://schemas.microsoft.com/office/drawing/2010/main" val="0"/>
-                        </a:ext>
-                      </a:extLst>
-                    </a:blip>
-                    <a:stretch>
-                      <a:fillRect/>
-                    </a:stretch>
-                  </pic:blipFill>
-                  <pic:spPr>
-                    <a:xfrm>
-                      <a:off x="0" y="0"/>
-                      <a:ext cx="4687333" cy="3868911"/>
-                    </a:xfrm>
-                    <a:prstGeom prst="rect">
-                      <a:avLst/>
-                    </a:prstGeom>
-                  </pic:spPr>
-                </pic:pic>
-              </a:graphicData>
-            </a:graphic>
-          </wp:inline>
-        </w:drawing>
-      </w:r>
+      <w:r>
+        <w:t xml:space="preserve"> is the process of granting or refusing access to a partner</w:t>
+      </w:r>
+      <w:del w:id="69" w:author="Bob Muller" w:date="2015-05-09T06:21:00Z">
+        <w:r>
+          <w:delText xml:space="preserve"> system resource</w:delText>
+        </w:r>
+      </w:del>
+      <w:r>
+        <w:t xml:space="preserve">. The Subscription Management System specifies </w:t>
+      </w:r>
+      <w:del w:id="70" w:author="Bob Muller" w:date="2015-05-09T06:21:00Z">
+        <w:r>
+          <w:delText xml:space="preserve">resources </w:delText>
+        </w:r>
+      </w:del>
+      <w:ins w:id="71" w:author="Bob Muller" w:date="2015-05-09T06:21:00Z">
+        <w:r>
+          <w:t xml:space="preserve">partners </w:t>
+        </w:r>
+      </w:ins>
+      <w:r>
+        <w:t>as sets of URIs identified by regular expression patterns.</w:t>
+      </w:r>
+    </w:p>
+    <w:p>
+      <w:del w:id="72" w:author="Bob Muller" w:date="2015-05-09T06:44:00Z">
+        <w:r>
+          <w:rPr>
+            <w:noProof/>
+          </w:rPr>
+          <w:drawing>
+            <wp:inline distT="0" distB="0" distL="0" distR="0" wp14:anchorId="79FCF7AD" wp14:editId="30940A92">
+              <wp:extent cx="4686300" cy="3868058"/>
+              <wp:effectExtent l="0" t="0" r="0" b="0"/>
+              <wp:docPr id="7" name="Picture 7"/>
+              <wp:cNvGraphicFramePr>
+                <a:graphicFrameLocks xmlns:a="http://schemas.openxmlformats.org/drawingml/2006/main" noChangeAspect="1"/>
+              </wp:cNvGraphicFramePr>
+              <a:graphic xmlns:a="http://schemas.openxmlformats.org/drawingml/2006/main">
+                <a:graphicData uri="http://schemas.openxmlformats.org/drawingml/2006/picture">
+                  <pic:pic xmlns:pic="http://schemas.openxmlformats.org/drawingml/2006/picture">
+                    <pic:nvPicPr>
+                      <pic:cNvPr id="0" name="Authorization.tif"/>
+                      <pic:cNvPicPr/>
+                    </pic:nvPicPr>
+                    <pic:blipFill>
+                      <a:blip r:embed="rId21">
+                        <a:extLst>
+                          <a:ext uri="{28A0092B-C50C-407E-A947-70E740481C1C}">
+                            <a14:useLocalDpi xmlns:a14="http://schemas.microsoft.com/office/drawing/2010/main" val="0"/>
+                          </a:ext>
+                        </a:extLst>
+                      </a:blip>
+                      <a:stretch>
+                        <a:fillRect/>
+                      </a:stretch>
+                    </pic:blipFill>
+                    <pic:spPr>
+                      <a:xfrm>
+                        <a:off x="0" y="0"/>
+                        <a:ext cx="4687333" cy="3868911"/>
+                      </a:xfrm>
+                      <a:prstGeom prst="rect">
+                        <a:avLst/>
+                      </a:prstGeom>
+                    </pic:spPr>
+                  </pic:pic>
+                </a:graphicData>
+              </a:graphic>
+            </wp:inline>
+          </w:drawing>
+        </w:r>
+      </w:del>
+      <w:ins w:id="73" w:author="Bob Muller" w:date="2015-05-09T06:44:00Z">
+        <w:r>
+          <w:rPr>
+            <w:noProof/>
+          </w:rPr>
+          <w:drawing>
+            <wp:inline distT="0" distB="0" distL="0" distR="0" wp14:anchorId="5CB2C8A9" wp14:editId="6E36166C">
+              <wp:extent cx="5943600" cy="4905830"/>
+              <wp:effectExtent l="0" t="0" r="0" b="0"/>
+              <wp:docPr id="14" name="Picture 14"/>
+              <wp:cNvGraphicFramePr>
+                <a:graphicFrameLocks xmlns:a="http://schemas.openxmlformats.org/drawingml/2006/main" noChangeAspect="1"/>
+              </wp:cNvGraphicFramePr>
+              <a:graphic xmlns:a="http://schemas.openxmlformats.org/drawingml/2006/main">
+                <a:graphicData uri="http://schemas.openxmlformats.org/drawingml/2006/picture">
+                  <pic:pic xmlns:pic="http://schemas.openxmlformats.org/drawingml/2006/picture">
+                    <pic:nvPicPr>
+                      <pic:cNvPr id="0" name="Authorization.tif"/>
+                      <pic:cNvPicPr/>
+                    </pic:nvPicPr>
+                    <pic:blipFill>
+                      <a:blip r:embed="rId21">
+                        <a:extLst>
+                          <a:ext uri="{28A0092B-C50C-407E-A947-70E740481C1C}">
+                            <a14:useLocalDpi xmlns:a14="http://schemas.microsoft.com/office/drawing/2010/main" val="0"/>
+                          </a:ext>
+                        </a:extLst>
+                      </a:blip>
+                      <a:stretch>
+                        <a:fillRect/>
+                      </a:stretch>
+                    </pic:blipFill>
+                    <pic:spPr>
+                      <a:xfrm>
+                        <a:off x="0" y="0"/>
+                        <a:ext cx="5944911" cy="4906912"/>
+                      </a:xfrm>
+                      <a:prstGeom prst="rect">
+                        <a:avLst/>
+                      </a:prstGeom>
+                    </pic:spPr>
+                  </pic:pic>
+                </a:graphicData>
+              </a:graphic>
+            </wp:inline>
+          </w:drawing>
+        </w:r>
+      </w:ins>
     </w:p>
     <w:p>
       <w:pPr>
@@ -2338,15 +3250,23 @@
       <w:r>
         <w:t xml:space="preserve"> is the process of persisting a description of some kind of activity starting at a specific date and time</w:t>
       </w:r>
-      <w:ins w:id="4" w:author="Bob Muller" w:date="2015-05-08T18:09:00Z">
+      <w:ins w:id="74" w:author="Bob Muller" w:date="2015-05-08T18:09:00Z">
         <w:r>
           <w:t xml:space="preserve"> and ending at a specific date and time</w:t>
         </w:r>
       </w:ins>
       <w:r>
-        <w:t xml:space="preserve">. The Subscription Management System currently logs page views and sessions. A page view is an access of a partner resource with a URI. A session is a set of </w:t>
-      </w:r>
-      <w:ins w:id="5" w:author="Bob Muller" w:date="2015-05-08T18:09:00Z">
+        <w:t xml:space="preserve">. The Subscription Management System currently logs page views and sessions. A page view is an access of a partner </w:t>
+      </w:r>
+      <w:del w:id="75" w:author="Bob Muller" w:date="2015-05-09T06:21:00Z">
+        <w:r>
+          <w:delText xml:space="preserve">resource </w:delText>
+        </w:r>
+      </w:del>
+      <w:r>
+        <w:t xml:space="preserve">with a URI. A session is a set of </w:t>
+      </w:r>
+      <w:ins w:id="76" w:author="Bob Muller" w:date="2015-05-08T18:09:00Z">
         <w:r>
           <w:t xml:space="preserve">possibly empty </w:t>
         </w:r>
@@ -2357,14 +3277,12 @@
       <w:r>
         <w:t xml:space="preserve"> Note that a session is not partner-specific.</w:t>
       </w:r>
-      <w:bookmarkStart w:id="6" w:name="_GoBack"/>
-      <w:bookmarkEnd w:id="6"/>
     </w:p>
     <w:p>
       <w:pPr>
         <w:keepNext/>
       </w:pPr>
-      <w:ins w:id="7" w:author="Bob Muller" w:date="2015-05-08T18:08:00Z">
+      <w:ins w:id="77" w:author="Bob Muller" w:date="2015-05-08T18:08:00Z">
         <w:r>
           <w:rPr>
             <w:noProof/>
@@ -2385,7 +3303,7 @@
                       <pic:cNvPicPr/>
                     </pic:nvPicPr>
                     <pic:blipFill>
-                      <a:blip r:embed="rId18">
+                      <a:blip r:embed="rId22">
                         <a:extLst>
                           <a:ext uri="{28A0092B-C50C-407E-A947-70E740481C1C}">
                             <a14:useLocalDpi xmlns:a14="http://schemas.microsoft.com/office/drawing/2010/main" val="0"/>
@@ -2506,10 +3424,10 @@
           <w:numId w:val="32"/>
         </w:numPr>
         <w:rPr>
-          <w:ins w:id="8" w:author="Bob Muller" w:date="2015-05-08T18:08:00Z"/>
-        </w:rPr>
-      </w:pPr>
-      <w:del w:id="9" w:author="Bob Muller" w:date="2015-05-08T18:08:00Z">
+          <w:ins w:id="78" w:author="Bob Muller" w:date="2015-05-08T18:08:00Z"/>
+        </w:rPr>
+      </w:pPr>
+      <w:del w:id="79" w:author="Bob Muller" w:date="2015-05-08T18:08:00Z">
         <w:r>
           <w:rPr>
             <w:i/>
@@ -2519,7 +3437,7 @@
       </w:del>
       <w:proofErr w:type="spellStart"/>
       <w:proofErr w:type="gramStart"/>
-      <w:ins w:id="10" w:author="Bob Muller" w:date="2015-05-08T18:08:00Z">
+      <w:ins w:id="80" w:author="Bob Muller" w:date="2015-05-08T18:08:00Z">
         <w:r>
           <w:rPr>
             <w:i/>
@@ -2555,11 +3473,11 @@
       </w:pPr>
       <w:proofErr w:type="spellStart"/>
       <w:proofErr w:type="gramStart"/>
-      <w:ins w:id="11" w:author="Bob Muller" w:date="2015-05-08T18:08:00Z">
+      <w:ins w:id="81" w:author="Bob Muller" w:date="2015-05-08T18:08:00Z">
         <w:r>
           <w:rPr>
             <w:i/>
-            <w:rPrChange w:id="12" w:author="Bob Muller" w:date="2015-05-08T18:08:00Z">
+            <w:rPrChange w:id="82" w:author="Bob Muller" w:date="2015-05-08T18:08:00Z">
               <w:rPr/>
             </w:rPrChange>
           </w:rPr>
@@ -2570,7 +3488,7 @@
         <w:r>
           <w:rPr>
             <w:i/>
-            <w:rPrChange w:id="13" w:author="Bob Muller" w:date="2015-05-08T18:08:00Z">
+            <w:rPrChange w:id="83" w:author="Bob Muller" w:date="2015-05-08T18:08:00Z">
               <w:rPr/>
             </w:rPrChange>
           </w:rPr>
@@ -2752,8 +3670,8 @@
       </w:r>
     </w:p>
     <w:sectPr>
-      <w:headerReference w:type="first" r:id="rId19"/>
-      <w:footerReference w:type="first" r:id="rId20"/>
+      <w:headerReference w:type="first" r:id="rId23"/>
+      <w:footerReference w:type="first" r:id="rId24"/>
       <w:pgSz w:w="12240" w:h="15840" w:code="1"/>
       <w:pgMar w:top="1440" w:right="1440" w:bottom="1440" w:left="1440" w:header="720" w:footer="720" w:gutter="0"/>
       <w:cols w:space="720"/>
@@ -2830,7 +3748,7 @@
         <w:rStyle w:val="PageNumber"/>
         <w:noProof/>
       </w:rPr>
-      <w:t>8</w:t>
+      <w:t>2</w:t>
     </w:r>
     <w:r>
       <w:rPr>
@@ -3046,7 +3964,20 @@
     </w:r>
     <w:r>
       <w:tab/>
-      <w:t>May 8, 2015</w:t>
+      <w:t xml:space="preserve">May </w:t>
+    </w:r>
+    <w:ins w:id="3" w:author="Bob Muller" w:date="2015-05-09T06:48:00Z">
+      <w:r>
+        <w:t>9</w:t>
+      </w:r>
+    </w:ins>
+    <w:del w:id="4" w:author="Bob Muller" w:date="2015-05-09T06:48:00Z">
+      <w:r>
+        <w:delText>8</w:delText>
+      </w:r>
+    </w:del>
+    <w:r>
+      <w:t>, 2015</w:t>
     </w:r>
   </w:p>
 </w:hdr>

</xml_diff>

<commit_message>
Added API doc, updated database doc
</commit_message>
<xml_diff>
--- a/doc/Subscription Management System API Database.docx
+++ b/doc/Subscription Management System API Database.docx
@@ -134,9 +134,7 @@
           <w:t>9</w:t>
         </w:r>
       </w:ins>
-      <w:bookmarkStart w:id="1" w:name="_GoBack"/>
-      <w:bookmarkEnd w:id="1"/>
-      <w:del w:id="2" w:author="Bob Muller" w:date="2015-05-09T06:48:00Z">
+      <w:del w:id="1" w:author="Bob Muller" w:date="2015-05-09T06:48:00Z">
         <w:r>
           <w:rPr>
             <w:rFonts w:ascii="Arial" w:hAnsi="Arial" w:cs="Arial"/>
@@ -229,12 +227,12 @@
       <w:r>
         <w:t xml:space="preserve"> Phoenix partners with various </w:t>
       </w:r>
-      <w:del w:id="5" w:author="Bob Muller" w:date="2015-05-09T06:22:00Z">
+      <w:del w:id="4" w:author="Bob Muller" w:date="2015-05-09T06:22:00Z">
         <w:r>
           <w:delText xml:space="preserve">resources </w:delText>
         </w:r>
       </w:del>
-      <w:ins w:id="6" w:author="Bob Muller" w:date="2015-05-09T06:22:00Z">
+      <w:ins w:id="5" w:author="Bob Muller" w:date="2015-05-09T06:22:00Z">
         <w:r>
           <w:t xml:space="preserve">entities </w:t>
         </w:r>
@@ -256,8 +254,8 @@
           <w:numId w:val="28"/>
         </w:numPr>
       </w:pPr>
-      <w:moveToRangeStart w:id="7" w:author="Bob Muller" w:date="2015-05-09T05:59:00Z" w:name="move292770512"/>
-      <w:moveTo w:id="8" w:author="Bob Muller" w:date="2015-05-09T05:59:00Z">
+      <w:moveToRangeStart w:id="6" w:author="Bob Muller" w:date="2015-05-09T05:59:00Z" w:name="move292770512"/>
+      <w:moveTo w:id="7" w:author="Bob Muller" w:date="2015-05-09T05:59:00Z">
         <w:r>
           <w:rPr>
             <w:b/>
@@ -269,7 +267,7 @@
         </w:r>
       </w:moveTo>
     </w:p>
-    <w:moveToRangeEnd w:id="7"/>
+    <w:moveToRangeEnd w:id="6"/>
     <w:p>
       <w:pPr>
         <w:pStyle w:val="ListParagraph"/>
@@ -296,8 +294,8 @@
           <w:numId w:val="28"/>
         </w:numPr>
       </w:pPr>
-      <w:moveFromRangeStart w:id="9" w:author="Bob Muller" w:date="2015-05-09T05:59:00Z" w:name="move292770512"/>
-      <w:moveFrom w:id="10" w:author="Bob Muller" w:date="2015-05-09T05:59:00Z">
+      <w:moveFromRangeStart w:id="8" w:author="Bob Muller" w:date="2015-05-09T05:59:00Z" w:name="move292770512"/>
+      <w:moveFrom w:id="9" w:author="Bob Muller" w:date="2015-05-09T05:59:00Z">
         <w:r>
           <w:rPr>
             <w:b/>
@@ -309,7 +307,7 @@
         </w:r>
       </w:moveFrom>
     </w:p>
-    <w:moveFromRangeEnd w:id="9"/>
+    <w:moveFromRangeEnd w:id="8"/>
     <w:p>
       <w:pPr>
         <w:pStyle w:val="ListParagraph"/>
@@ -429,8 +427,8 @@
       <w:pPr>
         <w:pStyle w:val="Heading1"/>
       </w:pPr>
-      <w:moveToRangeStart w:id="11" w:author="Bob Muller" w:date="2015-05-09T06:00:00Z" w:name="move292770534"/>
-      <w:moveTo w:id="12" w:author="Bob Muller" w:date="2015-05-09T06:00:00Z">
+      <w:moveToRangeStart w:id="10" w:author="Bob Muller" w:date="2015-05-09T06:00:00Z" w:name="move292770534"/>
+      <w:moveTo w:id="11" w:author="Bob Muller" w:date="2015-05-09T06:00:00Z">
         <w:r>
           <w:lastRenderedPageBreak/>
           <w:t>Partner</w:t>
@@ -441,7 +439,7 @@
       <w:pPr>
         <w:keepNext/>
       </w:pPr>
-      <w:moveTo w:id="13" w:author="Bob Muller" w:date="2015-05-09T06:00:00Z">
+      <w:moveTo w:id="12" w:author="Bob Muller" w:date="2015-05-09T06:00:00Z">
         <w:r>
           <w:t>A partner is a system that comprises a unit for subscription, authentication, and authorization. The user accesses the partner system through a well-defined set of uniform resource identifiers (URIs) identified by a set of regular-expression patterns. Partners have individual subscription terms for display on subscription pages. Partners have subscription</w:t>
         </w:r>
@@ -473,33 +471,33 @@
         <w:r>
           <w:t xml:space="preserve"> subsystem. Parties have IP </w:t>
         </w:r>
-        <w:del w:id="14" w:author="Bob Muller" w:date="2015-05-09T06:00:00Z">
+        <w:del w:id="13" w:author="Bob Muller" w:date="2015-05-09T06:00:00Z">
           <w:r>
             <w:delText>meters</w:delText>
           </w:r>
         </w:del>
       </w:moveTo>
-      <w:ins w:id="15" w:author="Bob Muller" w:date="2015-05-09T06:00:00Z">
+      <w:ins w:id="14" w:author="Bob Muller" w:date="2015-05-09T06:00:00Z">
         <w:r>
           <w:t>counts</w:t>
         </w:r>
       </w:ins>
-      <w:moveTo w:id="16" w:author="Bob Muller" w:date="2015-05-09T06:00:00Z">
+      <w:moveTo w:id="15" w:author="Bob Muller" w:date="2015-05-09T06:00:00Z">
         <w:r>
           <w:t xml:space="preserve"> and </w:t>
         </w:r>
-        <w:del w:id="17" w:author="Bob Muller" w:date="2015-05-09T06:01:00Z">
+        <w:del w:id="16" w:author="Bob Muller" w:date="2015-05-09T06:01:00Z">
           <w:r>
             <w:delText>limits</w:delText>
           </w:r>
         </w:del>
       </w:moveTo>
-      <w:ins w:id="18" w:author="Bob Muller" w:date="2015-05-09T06:01:00Z">
+      <w:ins w:id="17" w:author="Bob Muller" w:date="2015-05-09T06:01:00Z">
         <w:r>
           <w:t>limit values</w:t>
         </w:r>
       </w:ins>
-      <w:moveTo w:id="19" w:author="Bob Muller" w:date="2015-05-09T06:00:00Z">
+      <w:moveTo w:id="18" w:author="Bob Muller" w:date="2015-05-09T06:00:00Z">
         <w:r>
           <w:t xml:space="preserve">; see the </w:t>
         </w:r>
@@ -562,8 +560,8 @@
       </w:moveTo>
     </w:p>
     <w:p>
-      <w:moveTo w:id="20" w:author="Bob Muller" w:date="2015-05-09T06:00:00Z">
-        <w:del w:id="21" w:author="Bob Muller" w:date="2015-05-09T06:41:00Z">
+      <w:moveTo w:id="19" w:author="Bob Muller" w:date="2015-05-09T06:00:00Z">
+        <w:del w:id="20" w:author="Bob Muller" w:date="2015-05-09T06:41:00Z">
           <w:r>
             <w:rPr>
               <w:noProof/>
@@ -612,7 +610,7 @@
           </w:r>
         </w:del>
       </w:moveTo>
-      <w:ins w:id="22" w:author="Bob Muller" w:date="2015-05-09T06:42:00Z">
+      <w:ins w:id="21" w:author="Bob Muller" w:date="2015-05-09T06:42:00Z">
         <w:r>
           <w:rPr>
             <w:noProof/>
@@ -670,7 +668,7 @@
           <w:numId w:val="29"/>
         </w:numPr>
       </w:pPr>
-      <w:moveTo w:id="23" w:author="Bob Muller" w:date="2015-05-09T06:00:00Z">
+      <w:moveTo w:id="22" w:author="Bob Muller" w:date="2015-05-09T06:00:00Z">
         <w:r>
           <w:rPr>
             <w:b/>
@@ -693,7 +691,7 @@
       </w:pPr>
       <w:proofErr w:type="spellStart"/>
       <w:proofErr w:type="gramStart"/>
-      <w:moveTo w:id="24" w:author="Bob Muller" w:date="2015-05-09T06:00:00Z">
+      <w:moveTo w:id="23" w:author="Bob Muller" w:date="2015-05-09T06:00:00Z">
         <w:r>
           <w:rPr>
             <w:i/>
@@ -722,7 +720,7 @@
         </w:numPr>
       </w:pPr>
       <w:proofErr w:type="gramStart"/>
-      <w:moveTo w:id="25" w:author="Bob Muller" w:date="2015-05-09T06:00:00Z">
+      <w:moveTo w:id="24" w:author="Bob Muller" w:date="2015-05-09T06:00:00Z">
         <w:r>
           <w:rPr>
             <w:i/>
@@ -751,7 +749,7 @@
         </w:numPr>
       </w:pPr>
       <w:proofErr w:type="spellStart"/>
-      <w:moveTo w:id="26" w:author="Bob Muller" w:date="2015-05-09T06:00:00Z">
+      <w:moveTo w:id="25" w:author="Bob Muller" w:date="2015-05-09T06:00:00Z">
         <w:r>
           <w:rPr>
             <w:b/>
@@ -784,7 +782,7 @@
       </w:pPr>
       <w:proofErr w:type="spellStart"/>
       <w:proofErr w:type="gramStart"/>
-      <w:moveTo w:id="27" w:author="Bob Muller" w:date="2015-05-09T06:00:00Z">
+      <w:moveTo w:id="26" w:author="Bob Muller" w:date="2015-05-09T06:00:00Z">
         <w:r>
           <w:rPr>
             <w:i/>
@@ -813,7 +811,7 @@
         </w:numPr>
       </w:pPr>
       <w:proofErr w:type="gramStart"/>
-      <w:moveTo w:id="28" w:author="Bob Muller" w:date="2015-05-09T06:00:00Z">
+      <w:moveTo w:id="27" w:author="Bob Muller" w:date="2015-05-09T06:00:00Z">
         <w:r>
           <w:rPr>
             <w:i/>
@@ -842,7 +840,7 @@
         </w:numPr>
       </w:pPr>
       <w:proofErr w:type="spellStart"/>
-      <w:moveTo w:id="29" w:author="Bob Muller" w:date="2015-05-09T06:00:00Z">
+      <w:moveTo w:id="28" w:author="Bob Muller" w:date="2015-05-09T06:00:00Z">
         <w:r>
           <w:rPr>
             <w:b/>
@@ -878,7 +876,7 @@
       </w:pPr>
       <w:proofErr w:type="spellStart"/>
       <w:proofErr w:type="gramStart"/>
-      <w:moveTo w:id="30" w:author="Bob Muller" w:date="2015-05-09T06:00:00Z">
+      <w:moveTo w:id="29" w:author="Bob Muller" w:date="2015-05-09T06:00:00Z">
         <w:r>
           <w:rPr>
             <w:i/>
@@ -909,7 +907,7 @@
       </w:pPr>
       <w:proofErr w:type="spellStart"/>
       <w:proofErr w:type="gramStart"/>
-      <w:moveTo w:id="31" w:author="Bob Muller" w:date="2015-05-09T06:00:00Z">
+      <w:moveTo w:id="30" w:author="Bob Muller" w:date="2015-05-09T06:00:00Z">
         <w:r>
           <w:rPr>
             <w:i/>
@@ -939,7 +937,7 @@
         </w:numPr>
       </w:pPr>
       <w:proofErr w:type="gramStart"/>
-      <w:moveTo w:id="32" w:author="Bob Muller" w:date="2015-05-09T06:00:00Z">
+      <w:moveTo w:id="31" w:author="Bob Muller" w:date="2015-05-09T06:00:00Z">
         <w:r>
           <w:rPr>
             <w:i/>
@@ -971,7 +969,7 @@
         </w:numPr>
       </w:pPr>
       <w:proofErr w:type="gramStart"/>
-      <w:moveTo w:id="33" w:author="Bob Muller" w:date="2015-05-09T06:00:00Z">
+      <w:moveTo w:id="32" w:author="Bob Muller" w:date="2015-05-09T06:00:00Z">
         <w:r>
           <w:rPr>
             <w:i/>
@@ -1001,12 +999,12 @@
           <w:numId w:val="29"/>
         </w:numPr>
         <w:rPr>
-          <w:del w:id="34" w:author="Bob Muller" w:date="2015-05-09T06:00:00Z"/>
+          <w:del w:id="33" w:author="Bob Muller" w:date="2015-05-09T06:00:00Z"/>
         </w:rPr>
       </w:pPr>
       <w:proofErr w:type="spellStart"/>
       <w:proofErr w:type="gramStart"/>
-      <w:moveTo w:id="35" w:author="Bob Muller" w:date="2015-05-09T06:00:00Z">
+      <w:moveTo w:id="34" w:author="Bob Muller" w:date="2015-05-09T06:00:00Z">
         <w:r>
           <w:rPr>
             <w:i/>
@@ -1039,12 +1037,12 @@
           <w:ilvl w:val="1"/>
           <w:numId w:val="29"/>
         </w:numPr>
-        <w:pPrChange w:id="36" w:author="Bob Muller" w:date="2015-05-09T06:00:00Z">
+        <w:pPrChange w:id="35" w:author="Bob Muller" w:date="2015-05-09T06:00:00Z">
           <w:pPr/>
         </w:pPrChange>
       </w:pPr>
     </w:p>
-    <w:moveToRangeEnd w:id="11"/>
+    <w:moveToRangeEnd w:id="10"/>
     <w:p>
       <w:pPr>
         <w:pStyle w:val="Heading1"/>
@@ -1095,7 +1093,7 @@
       </w:r>
     </w:p>
     <w:p>
-      <w:del w:id="37" w:author="Bob Muller" w:date="2015-05-09T06:42:00Z">
+      <w:del w:id="36" w:author="Bob Muller" w:date="2015-05-09T06:42:00Z">
         <w:r>
           <w:rPr>
             <w:noProof/>
@@ -1143,7 +1141,7 @@
           </w:drawing>
         </w:r>
       </w:del>
-      <w:ins w:id="38" w:author="Bob Muller" w:date="2015-05-09T06:42:00Z">
+      <w:ins w:id="37" w:author="Bob Muller" w:date="2015-05-09T06:42:00Z">
         <w:r>
           <w:rPr>
             <w:noProof/>
@@ -1384,11 +1382,19 @@
           <w:ilvl w:val="1"/>
           <w:numId w:val="29"/>
         </w:numPr>
+        <w:rPr>
+          <w:del w:id="38" w:author="Bob Muller" w:date="2015-05-12T13:43:00Z"/>
+        </w:rPr>
       </w:pPr>
       <w:proofErr w:type="gramStart"/>
       <w:r>
         <w:rPr>
           <w:i/>
+          <w:rPrChange w:id="39" w:author="Bob Muller" w:date="2015-05-12T13:43:00Z">
+            <w:rPr>
+              <w:i/>
+            </w:rPr>
+          </w:rPrChange>
         </w:rPr>
         <w:t>end</w:t>
       </w:r>
@@ -1396,6 +1402,11 @@
       <w:r>
         <w:rPr>
           <w:i/>
+          <w:rPrChange w:id="40" w:author="Bob Muller" w:date="2015-05-12T13:43:00Z">
+            <w:rPr>
+              <w:i/>
+            </w:rPr>
+          </w:rPrChange>
         </w:rPr>
         <w:t>:</w:t>
       </w:r>
@@ -1408,10 +1419,19 @@
     </w:p>
     <w:p>
       <w:pPr>
-        <w:pStyle w:val="Heading1"/>
-      </w:pPr>
-      <w:moveFromRangeStart w:id="39" w:author="Bob Muller" w:date="2015-05-09T06:00:00Z" w:name="move292770534"/>
-      <w:moveFrom w:id="40" w:author="Bob Muller" w:date="2015-05-09T06:00:00Z">
+        <w:pStyle w:val="ListParagraph"/>
+        <w:numPr>
+          <w:ilvl w:val="1"/>
+          <w:numId w:val="29"/>
+        </w:numPr>
+        <w:pPrChange w:id="41" w:author="Bob Muller" w:date="2015-05-12T13:43:00Z">
+          <w:pPr>
+            <w:pStyle w:val="Heading1"/>
+          </w:pPr>
+        </w:pPrChange>
+      </w:pPr>
+      <w:moveFromRangeStart w:id="42" w:author="Bob Muller" w:date="2015-05-09T06:00:00Z" w:name="move292770534"/>
+      <w:moveFrom w:id="43" w:author="Bob Muller" w:date="2015-05-09T06:00:00Z">
         <w:r>
           <w:lastRenderedPageBreak/>
           <w:t>Partner</w:t>
@@ -1421,8 +1441,11 @@
     <w:p>
       <w:pPr>
         <w:keepNext/>
-      </w:pPr>
-      <w:moveFrom w:id="41" w:author="Bob Muller" w:date="2015-05-09T06:00:00Z">
+        <w:rPr>
+          <w:del w:id="44" w:author="Bob Muller" w:date="2015-05-12T13:42:00Z"/>
+        </w:rPr>
+      </w:pPr>
+      <w:moveFrom w:id="45" w:author="Bob Muller" w:date="2015-05-09T06:00:00Z">
         <w:r>
           <w:t>A partner is a system that comprises a unit for subscription, authentication, and authorization. The user accesses the partner system through a well-defined set of uniform resource identifiers (URIs)</w:t>
         </w:r>
@@ -1514,58 +1537,75 @@
           <w:fldChar w:fldCharType="end"/>
         </w:r>
         <w:r>
-          <w:t xml:space="preserve"> subsystem.</w:t>
-        </w:r>
+          <w:t xml:space="preserve"> subsys</w:t>
+        </w:r>
+        <w:del w:id="46" w:author="Bob Muller" w:date="2015-05-12T13:43:00Z">
+          <w:r>
+            <w:delText>tem</w:delText>
+          </w:r>
+        </w:del>
+        <w:del w:id="47" w:author="Bob Muller" w:date="2015-05-12T13:42:00Z">
+          <w:r>
+            <w:delText>.</w:delText>
+          </w:r>
+        </w:del>
       </w:moveFrom>
     </w:p>
     <w:p>
-      <w:moveFrom w:id="42" w:author="Bob Muller" w:date="2015-05-09T06:00:00Z">
-        <w:r>
-          <w:rPr>
-            <w:noProof/>
-          </w:rPr>
-          <w:drawing>
-            <wp:inline distT="0" distB="0" distL="0" distR="0" wp14:anchorId="4445E721" wp14:editId="311A953E">
-              <wp:extent cx="5943600" cy="3614524"/>
-              <wp:effectExtent l="0" t="0" r="0" b="0"/>
-              <wp:docPr id="4" name="Picture 4"/>
-              <wp:cNvGraphicFramePr>
-                <a:graphicFrameLocks xmlns:a="http://schemas.openxmlformats.org/drawingml/2006/main" noChangeAspect="1"/>
-              </wp:cNvGraphicFramePr>
-              <a:graphic xmlns:a="http://schemas.openxmlformats.org/drawingml/2006/main">
-                <a:graphicData uri="http://schemas.openxmlformats.org/drawingml/2006/picture">
-                  <pic:pic xmlns:pic="http://schemas.openxmlformats.org/drawingml/2006/picture">
-                    <pic:nvPicPr>
-                      <pic:cNvPr id="0" name="Partner.tif"/>
-                      <pic:cNvPicPr/>
-                    </pic:nvPicPr>
-                    <pic:blipFill>
-                      <a:blip r:embed="rId13">
-                        <a:extLst>
-                          <a:ext uri="{28A0092B-C50C-407E-A947-70E740481C1C}">
-                            <a14:useLocalDpi xmlns:a14="http://schemas.microsoft.com/office/drawing/2010/main" val="0"/>
-                          </a:ext>
-                        </a:extLst>
-                      </a:blip>
-                      <a:stretch>
-                        <a:fillRect/>
-                      </a:stretch>
-                    </pic:blipFill>
-                    <pic:spPr>
-                      <a:xfrm>
-                        <a:off x="0" y="0"/>
-                        <a:ext cx="5944472" cy="3615054"/>
-                      </a:xfrm>
-                      <a:prstGeom prst="rect">
-                        <a:avLst/>
-                      </a:prstGeom>
-                    </pic:spPr>
-                  </pic:pic>
-                </a:graphicData>
-              </a:graphic>
-            </wp:inline>
-          </w:drawing>
-        </w:r>
+      <w:pPr>
+        <w:rPr>
+          <w:del w:id="48" w:author="Bob Muller" w:date="2015-05-12T13:42:00Z"/>
+        </w:rPr>
+      </w:pPr>
+      <w:moveFrom w:id="49" w:author="Bob Muller" w:date="2015-05-09T06:00:00Z">
+        <w:del w:id="50" w:author="Bob Muller" w:date="2015-05-12T13:42:00Z">
+          <w:r>
+            <w:rPr>
+              <w:noProof/>
+            </w:rPr>
+            <w:drawing>
+              <wp:inline distT="0" distB="0" distL="0" distR="0" wp14:anchorId="4445E721" wp14:editId="311A953E">
+                <wp:extent cx="5943600" cy="3614524"/>
+                <wp:effectExtent l="0" t="0" r="0" b="0"/>
+                <wp:docPr id="4" name="Picture 4"/>
+                <wp:cNvGraphicFramePr>
+                  <a:graphicFrameLocks xmlns:a="http://schemas.openxmlformats.org/drawingml/2006/main" noChangeAspect="1"/>
+                </wp:cNvGraphicFramePr>
+                <a:graphic xmlns:a="http://schemas.openxmlformats.org/drawingml/2006/main">
+                  <a:graphicData uri="http://schemas.openxmlformats.org/drawingml/2006/picture">
+                    <pic:pic xmlns:pic="http://schemas.openxmlformats.org/drawingml/2006/picture">
+                      <pic:nvPicPr>
+                        <pic:cNvPr id="0" name="Partner.tif"/>
+                        <pic:cNvPicPr/>
+                      </pic:nvPicPr>
+                      <pic:blipFill>
+                        <a:blip r:embed="rId13">
+                          <a:extLst>
+                            <a:ext uri="{28A0092B-C50C-407E-A947-70E740481C1C}">
+                              <a14:useLocalDpi xmlns:a14="http://schemas.microsoft.com/office/drawing/2010/main" val="0"/>
+                            </a:ext>
+                          </a:extLst>
+                        </a:blip>
+                        <a:stretch>
+                          <a:fillRect/>
+                        </a:stretch>
+                      </pic:blipFill>
+                      <pic:spPr>
+                        <a:xfrm>
+                          <a:off x="0" y="0"/>
+                          <a:ext cx="5944472" cy="3615054"/>
+                        </a:xfrm>
+                        <a:prstGeom prst="rect">
+                          <a:avLst/>
+                        </a:prstGeom>
+                      </pic:spPr>
+                    </pic:pic>
+                  </a:graphicData>
+                </a:graphic>
+              </wp:inline>
+            </w:drawing>
+          </w:r>
+        </w:del>
       </w:moveFrom>
     </w:p>
     <w:p>
@@ -1576,17 +1616,22 @@
           <w:ilvl w:val="0"/>
           <w:numId w:val="29"/>
         </w:numPr>
-      </w:pPr>
-      <w:moveFrom w:id="43" w:author="Bob Muller" w:date="2015-05-09T06:00:00Z">
-        <w:r>
-          <w:rPr>
-            <w:b/>
-          </w:rPr>
-          <w:t>Partner:</w:t>
-        </w:r>
-        <w:r>
-          <w:t xml:space="preserve"> a system comprising a unit for subscription, authentication, and authorization</w:t>
-        </w:r>
+        <w:rPr>
+          <w:del w:id="51" w:author="Bob Muller" w:date="2015-05-12T13:42:00Z"/>
+        </w:rPr>
+      </w:pPr>
+      <w:moveFrom w:id="52" w:author="Bob Muller" w:date="2015-05-09T06:00:00Z">
+        <w:del w:id="53" w:author="Bob Muller" w:date="2015-05-12T13:42:00Z">
+          <w:r>
+            <w:rPr>
+              <w:b/>
+            </w:rPr>
+            <w:delText>Partner:</w:delText>
+          </w:r>
+          <w:r>
+            <w:delText xml:space="preserve"> a system comprising a unit for subscription, authentication, and authorization</w:delText>
+          </w:r>
+        </w:del>
       </w:moveFrom>
     </w:p>
     <w:p>
@@ -1597,17 +1642,22 @@
           <w:ilvl w:val="1"/>
           <w:numId w:val="29"/>
         </w:numPr>
-      </w:pPr>
-      <w:moveFrom w:id="44" w:author="Bob Muller" w:date="2015-05-09T06:00:00Z">
-        <w:r>
-          <w:rPr>
-            <w:i/>
-          </w:rPr>
-          <w:t>partnerId:</w:t>
-        </w:r>
-        <w:r>
-          <w:t xml:space="preserve"> unique identifier for the partner (key)</w:t>
-        </w:r>
+        <w:rPr>
+          <w:del w:id="54" w:author="Bob Muller" w:date="2015-05-12T13:42:00Z"/>
+        </w:rPr>
+      </w:pPr>
+      <w:moveFrom w:id="55" w:author="Bob Muller" w:date="2015-05-09T06:00:00Z">
+        <w:del w:id="56" w:author="Bob Muller" w:date="2015-05-12T13:42:00Z">
+          <w:r>
+            <w:rPr>
+              <w:i/>
+            </w:rPr>
+            <w:delText>partnerId:</w:delText>
+          </w:r>
+          <w:r>
+            <w:delText xml:space="preserve"> unique identifier for the partner (key)</w:delText>
+          </w:r>
+        </w:del>
       </w:moveFrom>
     </w:p>
     <w:p>
@@ -1617,17 +1667,22 @@
           <w:ilvl w:val="1"/>
           <w:numId w:val="29"/>
         </w:numPr>
-      </w:pPr>
-      <w:moveFrom w:id="45" w:author="Bob Muller" w:date="2015-05-09T06:00:00Z">
-        <w:r>
-          <w:rPr>
-            <w:i/>
-          </w:rPr>
-          <w:t>name:</w:t>
-        </w:r>
-        <w:r>
-          <w:t xml:space="preserve"> the name of the partner</w:t>
-        </w:r>
+        <w:rPr>
+          <w:del w:id="57" w:author="Bob Muller" w:date="2015-05-12T13:42:00Z"/>
+        </w:rPr>
+      </w:pPr>
+      <w:moveFrom w:id="58" w:author="Bob Muller" w:date="2015-05-09T06:00:00Z">
+        <w:del w:id="59" w:author="Bob Muller" w:date="2015-05-12T13:42:00Z">
+          <w:r>
+            <w:rPr>
+              <w:i/>
+            </w:rPr>
+            <w:delText>name:</w:delText>
+          </w:r>
+          <w:r>
+            <w:delText xml:space="preserve"> the name of the partner</w:delText>
+          </w:r>
+        </w:del>
       </w:moveFrom>
     </w:p>
     <w:p>
@@ -1638,26 +1693,31 @@
           <w:ilvl w:val="0"/>
           <w:numId w:val="29"/>
         </w:numPr>
-      </w:pPr>
-      <w:moveFrom w:id="46" w:author="Bob Muller" w:date="2015-05-09T06:00:00Z">
-        <w:r>
-          <w:rPr>
-            <w:b/>
-          </w:rPr>
-          <w:t>PartnerPattern</w:t>
-        </w:r>
-        <w:r>
-          <w:rPr>
-            <w:b/>
-          </w:rPr>
-          <w:t>:</w:t>
-        </w:r>
-        <w:r>
-          <w:t xml:space="preserve"> </w:t>
-        </w:r>
-        <w:r>
-          <w:t>A regular expression pattern that identifies a set of URIs for the partner system; the complete set of patterns for the partner defines the complete set of URIs for the partner system</w:t>
-        </w:r>
+        <w:rPr>
+          <w:del w:id="60" w:author="Bob Muller" w:date="2015-05-12T13:42:00Z"/>
+        </w:rPr>
+      </w:pPr>
+      <w:moveFrom w:id="61" w:author="Bob Muller" w:date="2015-05-09T06:00:00Z">
+        <w:del w:id="62" w:author="Bob Muller" w:date="2015-05-12T13:42:00Z">
+          <w:r>
+            <w:rPr>
+              <w:b/>
+            </w:rPr>
+            <w:delText>PartnerPattern</w:delText>
+          </w:r>
+          <w:r>
+            <w:rPr>
+              <w:b/>
+            </w:rPr>
+            <w:delText>:</w:delText>
+          </w:r>
+          <w:r>
+            <w:delText xml:space="preserve"> </w:delText>
+          </w:r>
+          <w:r>
+            <w:delText>A regular expression pattern that identifies a set of URIs for the partner system; the complete set of patterns for the partner defines the complete set of URIs for the partner system</w:delText>
+          </w:r>
+        </w:del>
       </w:moveFrom>
     </w:p>
     <w:p>
@@ -1668,17 +1728,22 @@
           <w:ilvl w:val="1"/>
           <w:numId w:val="29"/>
         </w:numPr>
-      </w:pPr>
-      <w:moveFrom w:id="47" w:author="Bob Muller" w:date="2015-05-09T06:00:00Z">
-        <w:r>
-          <w:rPr>
-            <w:i/>
-          </w:rPr>
-          <w:t>partnerId:</w:t>
-        </w:r>
-        <w:r>
-          <w:t xml:space="preserve"> unique identifier for the partner (key)</w:t>
-        </w:r>
+        <w:rPr>
+          <w:del w:id="63" w:author="Bob Muller" w:date="2015-05-12T13:42:00Z"/>
+        </w:rPr>
+      </w:pPr>
+      <w:moveFrom w:id="64" w:author="Bob Muller" w:date="2015-05-09T06:00:00Z">
+        <w:del w:id="65" w:author="Bob Muller" w:date="2015-05-12T13:42:00Z">
+          <w:r>
+            <w:rPr>
+              <w:i/>
+            </w:rPr>
+            <w:delText>partnerId:</w:delText>
+          </w:r>
+          <w:r>
+            <w:delText xml:space="preserve"> unique identifier for the partner (key)</w:delText>
+          </w:r>
+        </w:del>
       </w:moveFrom>
     </w:p>
     <w:p>
@@ -1688,23 +1753,28 @@
           <w:ilvl w:val="1"/>
           <w:numId w:val="29"/>
         </w:numPr>
-      </w:pPr>
-      <w:moveFrom w:id="48" w:author="Bob Muller" w:date="2015-05-09T06:00:00Z">
-        <w:r>
-          <w:rPr>
-            <w:i/>
-          </w:rPr>
-          <w:t>pattern</w:t>
-        </w:r>
-        <w:r>
-          <w:rPr>
-            <w:i/>
-          </w:rPr>
-          <w:t>:</w:t>
-        </w:r>
-        <w:r>
-          <w:t xml:space="preserve"> the regular expression that matches a set of URIs for the partner site (key)</w:t>
-        </w:r>
+        <w:rPr>
+          <w:del w:id="66" w:author="Bob Muller" w:date="2015-05-12T13:42:00Z"/>
+        </w:rPr>
+      </w:pPr>
+      <w:moveFrom w:id="67" w:author="Bob Muller" w:date="2015-05-09T06:00:00Z">
+        <w:del w:id="68" w:author="Bob Muller" w:date="2015-05-12T13:42:00Z">
+          <w:r>
+            <w:rPr>
+              <w:i/>
+            </w:rPr>
+            <w:delText>pattern</w:delText>
+          </w:r>
+          <w:r>
+            <w:rPr>
+              <w:i/>
+            </w:rPr>
+            <w:delText>:</w:delText>
+          </w:r>
+          <w:r>
+            <w:delText xml:space="preserve"> the regular expression that matches a set of URIs for the partner site (key)</w:delText>
+          </w:r>
+        </w:del>
       </w:moveFrom>
     </w:p>
     <w:p>
@@ -1715,23 +1785,28 @@
           <w:ilvl w:val="0"/>
           <w:numId w:val="29"/>
         </w:numPr>
-      </w:pPr>
-      <w:moveFrom w:id="49" w:author="Bob Muller" w:date="2015-05-09T06:00:00Z">
-        <w:r>
-          <w:rPr>
-            <w:b/>
-          </w:rPr>
-          <w:t>SubscriptionTerm:</w:t>
-        </w:r>
-        <w:r>
-          <w:t xml:space="preserve"> </w:t>
-        </w:r>
-        <w:r>
-          <w:t xml:space="preserve">A standardized period of time and price for </w:t>
-        </w:r>
-        <w:r>
-          <w:t>subscriptions to a partner's system; used to provide the list of terms for subscribing for individuals</w:t>
-        </w:r>
+        <w:rPr>
+          <w:del w:id="69" w:author="Bob Muller" w:date="2015-05-12T13:42:00Z"/>
+        </w:rPr>
+      </w:pPr>
+      <w:moveFrom w:id="70" w:author="Bob Muller" w:date="2015-05-09T06:00:00Z">
+        <w:del w:id="71" w:author="Bob Muller" w:date="2015-05-12T13:42:00Z">
+          <w:r>
+            <w:rPr>
+              <w:b/>
+            </w:rPr>
+            <w:delText>SubscriptionTerm:</w:delText>
+          </w:r>
+          <w:r>
+            <w:delText xml:space="preserve"> </w:delText>
+          </w:r>
+          <w:r>
+            <w:delText xml:space="preserve">A standardized period of time and price for </w:delText>
+          </w:r>
+          <w:r>
+            <w:delText>subscriptions to a partner's system; used to provide the list of terms for subscribing for individuals</w:delText>
+          </w:r>
+        </w:del>
       </w:moveFrom>
     </w:p>
     <w:p>
@@ -1742,17 +1817,22 @@
           <w:ilvl w:val="1"/>
           <w:numId w:val="29"/>
         </w:numPr>
-      </w:pPr>
-      <w:moveFrom w:id="50" w:author="Bob Muller" w:date="2015-05-09T06:00:00Z">
-        <w:r>
-          <w:rPr>
-            <w:i/>
-          </w:rPr>
-          <w:t>subscriptionTermId:</w:t>
-        </w:r>
-        <w:r>
-          <w:t xml:space="preserve"> unique identifier for the term (key)</w:t>
-        </w:r>
+        <w:rPr>
+          <w:del w:id="72" w:author="Bob Muller" w:date="2015-05-12T13:42:00Z"/>
+        </w:rPr>
+      </w:pPr>
+      <w:moveFrom w:id="73" w:author="Bob Muller" w:date="2015-05-09T06:00:00Z">
+        <w:del w:id="74" w:author="Bob Muller" w:date="2015-05-12T13:42:00Z">
+          <w:r>
+            <w:rPr>
+              <w:i/>
+            </w:rPr>
+            <w:delText>subscriptionTermId:</w:delText>
+          </w:r>
+          <w:r>
+            <w:delText xml:space="preserve"> unique identifier for the term (key)</w:delText>
+          </w:r>
+        </w:del>
       </w:moveFrom>
     </w:p>
     <w:p>
@@ -1763,17 +1843,22 @@
           <w:ilvl w:val="1"/>
           <w:numId w:val="29"/>
         </w:numPr>
-      </w:pPr>
-      <w:moveFrom w:id="51" w:author="Bob Muller" w:date="2015-05-09T06:00:00Z">
-        <w:r>
-          <w:rPr>
-            <w:i/>
-          </w:rPr>
-          <w:t>partnerId:</w:t>
-        </w:r>
-        <w:r>
-          <w:t xml:space="preserve"> the partner to which the term applies</w:t>
-        </w:r>
+        <w:rPr>
+          <w:del w:id="75" w:author="Bob Muller" w:date="2015-05-12T13:42:00Z"/>
+        </w:rPr>
+      </w:pPr>
+      <w:moveFrom w:id="76" w:author="Bob Muller" w:date="2015-05-09T06:00:00Z">
+        <w:del w:id="77" w:author="Bob Muller" w:date="2015-05-12T13:42:00Z">
+          <w:r>
+            <w:rPr>
+              <w:i/>
+            </w:rPr>
+            <w:delText>partnerId:</w:delText>
+          </w:r>
+          <w:r>
+            <w:delText xml:space="preserve"> the partner to which the term applies</w:delText>
+          </w:r>
+        </w:del>
       </w:moveFrom>
     </w:p>
     <w:p>
@@ -1784,20 +1869,25 @@
           <w:ilvl w:val="1"/>
           <w:numId w:val="29"/>
         </w:numPr>
-      </w:pPr>
-      <w:moveFrom w:id="52" w:author="Bob Muller" w:date="2015-05-09T06:00:00Z">
-        <w:r>
-          <w:rPr>
-            <w:i/>
-          </w:rPr>
-          <w:t>period:</w:t>
-        </w:r>
-        <w:r>
-          <w:t xml:space="preserve"> </w:t>
-        </w:r>
-        <w:r>
-          <w:t xml:space="preserve">the period of time for which a subscription allows access to a partner </w:t>
-        </w:r>
+        <w:rPr>
+          <w:del w:id="78" w:author="Bob Muller" w:date="2015-05-12T13:42:00Z"/>
+        </w:rPr>
+      </w:pPr>
+      <w:moveFrom w:id="79" w:author="Bob Muller" w:date="2015-05-09T06:00:00Z">
+        <w:del w:id="80" w:author="Bob Muller" w:date="2015-05-12T13:42:00Z">
+          <w:r>
+            <w:rPr>
+              <w:i/>
+            </w:rPr>
+            <w:delText>period:</w:delText>
+          </w:r>
+          <w:r>
+            <w:delText xml:space="preserve"> </w:delText>
+          </w:r>
+          <w:r>
+            <w:delText xml:space="preserve">the period of time for which a subscription allows access to a partner </w:delText>
+          </w:r>
+        </w:del>
       </w:moveFrom>
     </w:p>
     <w:p>
@@ -1808,20 +1898,25 @@
           <w:ilvl w:val="1"/>
           <w:numId w:val="29"/>
         </w:numPr>
-      </w:pPr>
-      <w:moveFrom w:id="53" w:author="Bob Muller" w:date="2015-05-09T06:00:00Z">
-        <w:r>
-          <w:rPr>
-            <w:i/>
-          </w:rPr>
-          <w:t>price:</w:t>
-        </w:r>
-        <w:r>
-          <w:t xml:space="preserve"> the price for a </w:t>
-        </w:r>
-        <w:r>
-          <w:t>subscription for this term</w:t>
-        </w:r>
+        <w:rPr>
+          <w:del w:id="81" w:author="Bob Muller" w:date="2015-05-12T13:42:00Z"/>
+        </w:rPr>
+      </w:pPr>
+      <w:moveFrom w:id="82" w:author="Bob Muller" w:date="2015-05-09T06:00:00Z">
+        <w:del w:id="83" w:author="Bob Muller" w:date="2015-05-12T13:42:00Z">
+          <w:r>
+            <w:rPr>
+              <w:i/>
+            </w:rPr>
+            <w:delText>price:</w:delText>
+          </w:r>
+          <w:r>
+            <w:delText xml:space="preserve"> the price for a </w:delText>
+          </w:r>
+          <w:r>
+            <w:delText>subscription for this term</w:delText>
+          </w:r>
+        </w:del>
       </w:moveFrom>
     </w:p>
     <w:p>
@@ -1831,33 +1926,50 @@
           <w:ilvl w:val="1"/>
           <w:numId w:val="29"/>
         </w:numPr>
-      </w:pPr>
-      <w:moveFrom w:id="54" w:author="Bob Muller" w:date="2015-05-09T06:00:00Z">
-        <w:r>
-          <w:rPr>
-            <w:i/>
-          </w:rPr>
-          <w:t>groupDiscountPercentage:</w:t>
-        </w:r>
-        <w:r>
-          <w:t xml:space="preserve"> </w:t>
-        </w:r>
-        <w:r>
-          <w:t xml:space="preserve">the discount for this term for a group subscription expressed as a </w:t>
-        </w:r>
-        <w:r>
-          <w:t>decimal number with 2 significant digits past the decimal point</w:t>
-        </w:r>
+        <w:rPr>
+          <w:del w:id="84" w:author="Bob Muller" w:date="2015-05-12T13:42:00Z"/>
+        </w:rPr>
+      </w:pPr>
+      <w:moveFrom w:id="85" w:author="Bob Muller" w:date="2015-05-09T06:00:00Z">
+        <w:del w:id="86" w:author="Bob Muller" w:date="2015-05-12T13:42:00Z">
+          <w:r>
+            <w:rPr>
+              <w:i/>
+            </w:rPr>
+            <w:delText>groupDiscountPercentage:</w:delText>
+          </w:r>
+          <w:r>
+            <w:delText xml:space="preserve"> </w:delText>
+          </w:r>
+          <w:r>
+            <w:delText xml:space="preserve">the discount for this term for a group subscription expressed as a </w:delText>
+          </w:r>
+          <w:r>
+            <w:delText>decimal number with 2 significant digits past the decimal point</w:delText>
+          </w:r>
+        </w:del>
       </w:moveFrom>
     </w:p>
-    <w:p/>
+    <w:p>
+      <w:pPr>
+        <w:keepNext/>
+        <w:rPr>
+          <w:del w:id="87" w:author="Bob Muller" w:date="2015-05-12T13:43:00Z"/>
+        </w:rPr>
+        <w:pPrChange w:id="88" w:author="Bob Muller" w:date="2015-05-12T13:42:00Z">
+          <w:pPr/>
+        </w:pPrChange>
+      </w:pPr>
+    </w:p>
     <w:p>
       <w:pPr>
         <w:pStyle w:val="Heading1"/>
       </w:pPr>
-      <w:bookmarkStart w:id="55" w:name="_Meter"/>
-      <w:bookmarkEnd w:id="55"/>
-      <w:moveFromRangeEnd w:id="39"/>
+      <w:bookmarkStart w:id="89" w:name="_Meter"/>
+      <w:bookmarkStart w:id="90" w:name="_GoBack"/>
+      <w:bookmarkEnd w:id="89"/>
+      <w:bookmarkEnd w:id="90"/>
+      <w:moveFromRangeEnd w:id="42"/>
       <w:r>
         <w:t>Meter</w:t>
       </w:r>
@@ -1888,7 +2000,7 @@
       </w:r>
     </w:p>
     <w:p>
-      <w:del w:id="56" w:author="Bob Muller" w:date="2015-05-09T06:43:00Z">
+      <w:del w:id="91" w:author="Bob Muller" w:date="2015-05-09T06:43:00Z">
         <w:r>
           <w:rPr>
             <w:noProof/>
@@ -1936,7 +2048,7 @@
           </w:drawing>
         </w:r>
       </w:del>
-      <w:ins w:id="57" w:author="Bob Muller" w:date="2015-05-09T06:43:00Z">
+      <w:ins w:id="92" w:author="Bob Muller" w:date="2015-05-09T06:43:00Z">
         <w:r>
           <w:rPr>
             <w:noProof/>
@@ -2158,10 +2270,10 @@
       <w:pPr>
         <w:pStyle w:val="Heading1"/>
       </w:pPr>
-      <w:bookmarkStart w:id="58" w:name="_Subscription"/>
-      <w:bookmarkStart w:id="59" w:name="_Subscription_1"/>
-      <w:bookmarkEnd w:id="58"/>
-      <w:bookmarkEnd w:id="59"/>
+      <w:bookmarkStart w:id="93" w:name="_Subscription"/>
+      <w:bookmarkStart w:id="94" w:name="_Subscription_1"/>
+      <w:bookmarkEnd w:id="93"/>
+      <w:bookmarkEnd w:id="94"/>
       <w:r>
         <w:t>Subscription</w:t>
       </w:r>
@@ -2188,7 +2300,7 @@
       <w:r>
         <w:t xml:space="preserve">. </w:t>
       </w:r>
-      <w:del w:id="60" w:author="Bob Muller" w:date="2015-05-09T06:09:00Z">
+      <w:del w:id="95" w:author="Bob Muller" w:date="2015-05-09T06:09:00Z">
         <w:r>
           <w:delText>The subscription has a term and a set of payments.</w:delText>
         </w:r>
@@ -2217,14 +2329,14 @@
           <w:delText xml:space="preserve"> is a specific monetary payment for a subscription.</w:delText>
         </w:r>
       </w:del>
-      <w:ins w:id="61" w:author="Bob Muller" w:date="2015-05-09T06:09:00Z">
+      <w:ins w:id="96" w:author="Bob Muller" w:date="2015-05-09T06:09:00Z">
         <w:r>
           <w:t>A subscription has a set of transactions (initial subscription, renewal, refund).</w:t>
         </w:r>
       </w:ins>
     </w:p>
     <w:p>
-      <w:del w:id="62" w:author="Bob Muller" w:date="2015-05-09T06:43:00Z">
+      <w:del w:id="97" w:author="Bob Muller" w:date="2015-05-09T06:43:00Z">
         <w:r>
           <w:rPr>
             <w:noProof/>
@@ -2272,7 +2384,7 @@
           </w:drawing>
         </w:r>
       </w:del>
-      <w:ins w:id="63" w:author="Bob Muller" w:date="2015-05-09T06:44:00Z">
+      <w:ins w:id="98" w:author="Bob Muller" w:date="2015-05-09T06:44:00Z">
         <w:r>
           <w:rPr>
             <w:noProof/>
@@ -2625,7 +2737,7 @@
       <w:r>
         <w:t xml:space="preserve"> as of the transaction date, the date and time of the </w:t>
       </w:r>
-      <w:ins w:id="64" w:author="Bob Muller" w:date="2015-05-09T06:17:00Z">
+      <w:ins w:id="99" w:author="Bob Muller" w:date="2015-05-09T06:17:00Z">
         <w:r>
           <w:t xml:space="preserve">start of the </w:t>
         </w:r>
@@ -2662,7 +2774,7 @@
       <w:r>
         <w:t xml:space="preserve"> as of the transaction date, the date and time of the </w:t>
       </w:r>
-      <w:ins w:id="65" w:author="Bob Muller" w:date="2015-05-09T06:17:00Z">
+      <w:ins w:id="100" w:author="Bob Muller" w:date="2015-05-09T06:17:00Z">
         <w:r>
           <w:t xml:space="preserve">end of the </w:t>
         </w:r>
@@ -2730,7 +2842,7 @@
       <w:pPr>
         <w:spacing w:after="0"/>
         <w:rPr>
-          <w:ins w:id="66" w:author="Bob Muller" w:date="2015-05-09T06:45:00Z"/>
+          <w:ins w:id="101" w:author="Bob Muller" w:date="2015-05-09T06:45:00Z"/>
           <w:rFonts w:ascii="Arial" w:hAnsi="Arial" w:cs="Arial"/>
           <w:b/>
           <w:bCs/>
@@ -2739,9 +2851,9 @@
           <w:szCs w:val="32"/>
         </w:rPr>
       </w:pPr>
-      <w:bookmarkStart w:id="67" w:name="_Authorization"/>
-      <w:bookmarkEnd w:id="67"/>
-      <w:ins w:id="68" w:author="Bob Muller" w:date="2015-05-09T06:45:00Z">
+      <w:bookmarkStart w:id="102" w:name="_Authorization"/>
+      <w:bookmarkEnd w:id="102"/>
+      <w:ins w:id="103" w:author="Bob Muller" w:date="2015-05-09T06:45:00Z">
         <w:r>
           <w:br w:type="page"/>
         </w:r>
@@ -2769,7 +2881,7 @@
       <w:r>
         <w:t xml:space="preserve"> is the process of granting or refusing access to a partner</w:t>
       </w:r>
-      <w:del w:id="69" w:author="Bob Muller" w:date="2015-05-09T06:21:00Z">
+      <w:del w:id="104" w:author="Bob Muller" w:date="2015-05-09T06:21:00Z">
         <w:r>
           <w:delText xml:space="preserve"> system resource</w:delText>
         </w:r>
@@ -2777,12 +2889,12 @@
       <w:r>
         <w:t xml:space="preserve">. The Subscription Management System specifies </w:t>
       </w:r>
-      <w:del w:id="70" w:author="Bob Muller" w:date="2015-05-09T06:21:00Z">
+      <w:del w:id="105" w:author="Bob Muller" w:date="2015-05-09T06:21:00Z">
         <w:r>
           <w:delText xml:space="preserve">resources </w:delText>
         </w:r>
       </w:del>
-      <w:ins w:id="71" w:author="Bob Muller" w:date="2015-05-09T06:21:00Z">
+      <w:ins w:id="106" w:author="Bob Muller" w:date="2015-05-09T06:21:00Z">
         <w:r>
           <w:t xml:space="preserve">partners </w:t>
         </w:r>
@@ -2792,7 +2904,7 @@
       </w:r>
     </w:p>
     <w:p>
-      <w:del w:id="72" w:author="Bob Muller" w:date="2015-05-09T06:44:00Z">
+      <w:del w:id="107" w:author="Bob Muller" w:date="2015-05-09T06:44:00Z">
         <w:r>
           <w:rPr>
             <w:noProof/>
@@ -2840,7 +2952,7 @@
           </w:drawing>
         </w:r>
       </w:del>
-      <w:ins w:id="73" w:author="Bob Muller" w:date="2015-05-09T06:44:00Z">
+      <w:ins w:id="108" w:author="Bob Muller" w:date="2015-05-09T06:44:00Z">
         <w:r>
           <w:rPr>
             <w:noProof/>
@@ -3250,7 +3362,7 @@
       <w:r>
         <w:t xml:space="preserve"> is the process of persisting a description of some kind of activity starting at a specific date and time</w:t>
       </w:r>
-      <w:ins w:id="74" w:author="Bob Muller" w:date="2015-05-08T18:09:00Z">
+      <w:ins w:id="109" w:author="Bob Muller" w:date="2015-05-08T18:09:00Z">
         <w:r>
           <w:t xml:space="preserve"> and ending at a specific date and time</w:t>
         </w:r>
@@ -3258,7 +3370,7 @@
       <w:r>
         <w:t xml:space="preserve">. The Subscription Management System currently logs page views and sessions. A page view is an access of a partner </w:t>
       </w:r>
-      <w:del w:id="75" w:author="Bob Muller" w:date="2015-05-09T06:21:00Z">
+      <w:del w:id="110" w:author="Bob Muller" w:date="2015-05-09T06:21:00Z">
         <w:r>
           <w:delText xml:space="preserve">resource </w:delText>
         </w:r>
@@ -3266,7 +3378,7 @@
       <w:r>
         <w:t xml:space="preserve">with a URI. A session is a set of </w:t>
       </w:r>
-      <w:ins w:id="76" w:author="Bob Muller" w:date="2015-05-08T18:09:00Z">
+      <w:ins w:id="111" w:author="Bob Muller" w:date="2015-05-08T18:09:00Z">
         <w:r>
           <w:t xml:space="preserve">possibly empty </w:t>
         </w:r>
@@ -3282,7 +3394,7 @@
       <w:pPr>
         <w:keepNext/>
       </w:pPr>
-      <w:ins w:id="77" w:author="Bob Muller" w:date="2015-05-08T18:08:00Z">
+      <w:ins w:id="112" w:author="Bob Muller" w:date="2015-05-08T18:08:00Z">
         <w:r>
           <w:rPr>
             <w:noProof/>
@@ -3424,10 +3536,10 @@
           <w:numId w:val="32"/>
         </w:numPr>
         <w:rPr>
-          <w:ins w:id="78" w:author="Bob Muller" w:date="2015-05-08T18:08:00Z"/>
-        </w:rPr>
-      </w:pPr>
-      <w:del w:id="79" w:author="Bob Muller" w:date="2015-05-08T18:08:00Z">
+          <w:ins w:id="113" w:author="Bob Muller" w:date="2015-05-08T18:08:00Z"/>
+        </w:rPr>
+      </w:pPr>
+      <w:del w:id="114" w:author="Bob Muller" w:date="2015-05-08T18:08:00Z">
         <w:r>
           <w:rPr>
             <w:i/>
@@ -3437,7 +3549,7 @@
       </w:del>
       <w:proofErr w:type="spellStart"/>
       <w:proofErr w:type="gramStart"/>
-      <w:ins w:id="80" w:author="Bob Muller" w:date="2015-05-08T18:08:00Z">
+      <w:ins w:id="115" w:author="Bob Muller" w:date="2015-05-08T18:08:00Z">
         <w:r>
           <w:rPr>
             <w:i/>
@@ -3473,11 +3585,11 @@
       </w:pPr>
       <w:proofErr w:type="spellStart"/>
       <w:proofErr w:type="gramStart"/>
-      <w:ins w:id="81" w:author="Bob Muller" w:date="2015-05-08T18:08:00Z">
+      <w:ins w:id="116" w:author="Bob Muller" w:date="2015-05-08T18:08:00Z">
         <w:r>
           <w:rPr>
             <w:i/>
-            <w:rPrChange w:id="82" w:author="Bob Muller" w:date="2015-05-08T18:08:00Z">
+            <w:rPrChange w:id="117" w:author="Bob Muller" w:date="2015-05-08T18:08:00Z">
               <w:rPr/>
             </w:rPrChange>
           </w:rPr>
@@ -3488,7 +3600,7 @@
         <w:r>
           <w:rPr>
             <w:i/>
-            <w:rPrChange w:id="83" w:author="Bob Muller" w:date="2015-05-08T18:08:00Z">
+            <w:rPrChange w:id="118" w:author="Bob Muller" w:date="2015-05-08T18:08:00Z">
               <w:rPr/>
             </w:rPrChange>
           </w:rPr>
@@ -3748,7 +3860,7 @@
         <w:rStyle w:val="PageNumber"/>
         <w:noProof/>
       </w:rPr>
-      <w:t>2</w:t>
+      <w:t>9</w:t>
     </w:r>
     <w:r>
       <w:rPr>
@@ -3966,12 +4078,12 @@
       <w:tab/>
       <w:t xml:space="preserve">May </w:t>
     </w:r>
-    <w:ins w:id="3" w:author="Bob Muller" w:date="2015-05-09T06:48:00Z">
+    <w:ins w:id="2" w:author="Bob Muller" w:date="2015-05-09T06:48:00Z">
       <w:r>
         <w:t>9</w:t>
       </w:r>
     </w:ins>
-    <w:del w:id="4" w:author="Bob Muller" w:date="2015-05-09T06:48:00Z">
+    <w:del w:id="3" w:author="Bob Muller" w:date="2015-05-09T06:48:00Z">
       <w:r>
         <w:delText>8</w:delText>
       </w:r>

</xml_diff>

<commit_message>
Revision of database documents
</commit_message>
<xml_diff>
--- a/doc/Subscription Management System API Database.docx
+++ b/doc/Subscription Management System API Database.docx
@@ -118,31 +118,42 @@
           <w:rFonts w:ascii="Arial" w:hAnsi="Arial" w:cs="Arial"/>
         </w:rPr>
       </w:pPr>
-      <w:del w:id="0" w:author="Bob Muller" w:date="2015-06-02T06:08:00Z">
+      <w:del w:id="0" w:author="Bob Muller" w:date="2015-07-24T09:22:00Z">
         <w:r>
           <w:rPr>
             <w:rFonts w:ascii="Arial" w:hAnsi="Arial" w:cs="Arial"/>
             <w:noProof/>
           </w:rPr>
-          <w:delText xml:space="preserve">May </w:delText>
-        </w:r>
+          <w:delText xml:space="preserve">June </w:delText>
+        </w:r>
+      </w:del>
+      <w:ins w:id="1" w:author="Bob Muller" w:date="2015-07-24T09:22:00Z">
         <w:r>
           <w:rPr>
             <w:rFonts w:ascii="Arial" w:hAnsi="Arial" w:cs="Arial"/>
             <w:noProof/>
           </w:rPr>
-          <w:delText>30</w:delText>
-        </w:r>
-      </w:del>
-      <w:ins w:id="1" w:author="Bob Muller" w:date="2015-06-02T06:08:00Z">
+          <w:t>July 2</w:t>
+        </w:r>
+      </w:ins>
+      <w:ins w:id="2" w:author="Bob Muller" w:date="2015-07-27T14:10:00Z">
         <w:r>
           <w:rPr>
             <w:rFonts w:ascii="Arial" w:hAnsi="Arial" w:cs="Arial"/>
             <w:noProof/>
           </w:rPr>
-          <w:t>June 2</w:t>
+          <w:t>7</w:t>
         </w:r>
       </w:ins>
+      <w:del w:id="3" w:author="Bob Muller" w:date="2015-06-18T17:43:00Z">
+        <w:r>
+          <w:rPr>
+            <w:rFonts w:ascii="Arial" w:hAnsi="Arial" w:cs="Arial"/>
+            <w:noProof/>
+          </w:rPr>
+          <w:delText>2</w:delText>
+        </w:r>
+      </w:del>
       <w:r>
         <w:rPr>
           <w:rFonts w:ascii="Arial" w:hAnsi="Arial" w:cs="Arial"/>
@@ -211,7 +222,15 @@
     </w:p>
     <w:p>
       <w:r>
-        <w:t>The Phoenix Subscription Management System Application Programming Interface (API) is a RESTful API designed to provide all the services required to support Phoenix subscriptions and partners</w:t>
+        <w:t xml:space="preserve">The Phoenix Subscription Management System Application Programming Interface (API) is a </w:t>
+      </w:r>
+      <w:proofErr w:type="spellStart"/>
+      <w:r>
+        <w:t>RESTful</w:t>
+      </w:r>
+      <w:proofErr w:type="spellEnd"/>
+      <w:r>
+        <w:t xml:space="preserve"> API designed to provide all the services required to support Phoenix subscriptions and partners</w:t>
       </w:r>
       <w:r>
         <w:t>.</w:t>
@@ -326,11 +345,9 @@
       <w:r>
         <w:t xml:space="preserve"> the user information required to authenticate subscribed or registered users</w:t>
       </w:r>
-      <w:ins w:id="4" w:author="Bob Muller" w:date="2015-06-02T06:09:00Z">
-        <w:r>
-          <w:t>; API keys to authenticate callers of the API</w:t>
-        </w:r>
-      </w:ins>
+      <w:r>
+        <w:t>; API keys to authenticate callers of the API</w:t>
+      </w:r>
     </w:p>
     <w:p>
       <w:pPr>
@@ -410,11 +427,20 @@
         <w:t>partner</w:t>
       </w:r>
       <w:r>
-        <w:t xml:space="preserve"> is a system that comprises a unit for subscription, authentication, and authorization. The user accesses the partner system through a well-defined set of uniform resource identifiers (URIs) identified by a set of regular-expression patterns. Partners have individual subscription terms for display on subscription pages. Partners have subscription</w:t>
-      </w:r>
-      <w:r>
-        <w:tab/>
-        <w:t xml:space="preserve">s by parties; see the </w:t>
+        <w:t xml:space="preserve"> is a system that comprises a unit for subscription, authentication, and authorization. The user accesses the partner system through a well-defined set of uniform resource identifiers (URIs) identified by a set of regular-expression patterns. Partners have individual subscription terms for display on subscription pages. </w:t>
+      </w:r>
+      <w:ins w:id="9" w:author="Bob Muller" w:date="2015-06-18T17:44:00Z">
+        <w:r>
+          <w:t xml:space="preserve">Partners have subscription </w:t>
+        </w:r>
+      </w:ins>
+      <w:ins w:id="10" w:author="Bob Muller" w:date="2015-06-18T17:45:00Z">
+        <w:r>
+          <w:t xml:space="preserve">descriptions for different subscription contexts, each with multiple lines of text. </w:t>
+        </w:r>
+      </w:ins>
+      <w:r>
+        <w:t xml:space="preserve">Partners have subscriptions by parties; see the </w:t>
       </w:r>
       <w:hyperlink w:anchor="_Subscription_1" w:history="1">
         <w:r>
@@ -436,7 +462,15 @@
         </w:r>
       </w:hyperlink>
       <w:r>
-        <w:t xml:space="preserve"> subsystem. Partners also own access rules (combinations of URI patterns and access types); see the </w:t>
+        <w:t xml:space="preserve"> subsystem. </w:t>
+      </w:r>
+      <w:proofErr w:type="gramStart"/>
+      <w:r>
+        <w:t>Partners</w:t>
+      </w:r>
+      <w:proofErr w:type="gramEnd"/>
+      <w:r>
+        <w:t xml:space="preserve"> also own access rules (combinations of URI patterns and access types); see the </w:t>
       </w:r>
       <w:hyperlink w:anchor="_Authorization" w:history="1">
         <w:r>
@@ -451,1162 +485,16 @@
       </w:r>
     </w:p>
     <w:p>
-      <w:r>
-        <w:rPr>
-          <w:noProof/>
-        </w:rPr>
-        <w:drawing>
-          <wp:inline distT="0" distB="0" distL="0" distR="0" wp14:anchorId="7E017967" wp14:editId="4D1BA9C1">
-            <wp:extent cx="5943600" cy="3334525"/>
-            <wp:effectExtent l="0" t="0" r="0" b="0"/>
-            <wp:docPr id="8" name="Picture 8"/>
-            <wp:cNvGraphicFramePr>
-              <a:graphicFrameLocks xmlns:a="http://schemas.openxmlformats.org/drawingml/2006/main" noChangeAspect="1"/>
-            </wp:cNvGraphicFramePr>
-            <a:graphic xmlns:a="http://schemas.openxmlformats.org/drawingml/2006/main">
-              <a:graphicData uri="http://schemas.openxmlformats.org/drawingml/2006/picture">
-                <pic:pic xmlns:pic="http://schemas.openxmlformats.org/drawingml/2006/picture">
-                  <pic:nvPicPr>
-                    <pic:cNvPr id="0" name="Partner.tif"/>
-                    <pic:cNvPicPr/>
-                  </pic:nvPicPr>
-                  <pic:blipFill>
-                    <a:blip r:embed="rId13">
-                      <a:extLst>
-                        <a:ext uri="{28A0092B-C50C-407E-A947-70E740481C1C}">
-                          <a14:useLocalDpi xmlns:a14="http://schemas.microsoft.com/office/drawing/2010/main" val="0"/>
-                        </a:ext>
-                      </a:extLst>
-                    </a:blip>
-                    <a:stretch>
-                      <a:fillRect/>
-                    </a:stretch>
-                  </pic:blipFill>
-                  <pic:spPr>
-                    <a:xfrm>
-                      <a:off x="0" y="0"/>
-                      <a:ext cx="5944073" cy="3334790"/>
-                    </a:xfrm>
-                    <a:prstGeom prst="rect">
-                      <a:avLst/>
-                    </a:prstGeom>
-                  </pic:spPr>
-                </pic:pic>
-              </a:graphicData>
-            </a:graphic>
-          </wp:inline>
-        </w:drawing>
-      </w:r>
-    </w:p>
-    <w:p>
-      <w:pPr>
-        <w:pStyle w:val="ListParagraph"/>
-        <w:keepNext/>
-        <w:numPr>
-          <w:ilvl w:val="0"/>
-          <w:numId w:val="29"/>
-        </w:numPr>
-      </w:pPr>
-      <w:r>
-        <w:rPr>
-          <w:b/>
-        </w:rPr>
-        <w:t>Partner:</w:t>
-      </w:r>
-      <w:r>
-        <w:t xml:space="preserve"> a system comprising a unit for subscription, authentication, and authorization</w:t>
-      </w:r>
-    </w:p>
-    <w:p>
-      <w:pPr>
-        <w:pStyle w:val="ListParagraph"/>
-        <w:keepNext/>
-        <w:numPr>
-          <w:ilvl w:val="1"/>
-          <w:numId w:val="29"/>
-        </w:numPr>
-      </w:pPr>
-      <w:r>
-        <w:rPr>
-          <w:i/>
-        </w:rPr>
-        <w:t>partnerId:</w:t>
-      </w:r>
-      <w:r>
-        <w:t xml:space="preserve"> unique identifier for the partner (key)</w:t>
-      </w:r>
-    </w:p>
-    <w:p>
-      <w:pPr>
-        <w:pStyle w:val="ListParagraph"/>
-        <w:numPr>
-          <w:ilvl w:val="1"/>
-          <w:numId w:val="29"/>
-        </w:numPr>
-      </w:pPr>
-      <w:r>
-        <w:rPr>
-          <w:i/>
-        </w:rPr>
-        <w:t>name:</w:t>
-      </w:r>
-      <w:r>
-        <w:t xml:space="preserve"> the name of the partner</w:t>
-      </w:r>
-    </w:p>
-    <w:p>
-      <w:pPr>
-        <w:pStyle w:val="ListParagraph"/>
-        <w:keepNext/>
-        <w:numPr>
-          <w:ilvl w:val="0"/>
-          <w:numId w:val="29"/>
-        </w:numPr>
-      </w:pPr>
-      <w:r>
-        <w:rPr>
-          <w:b/>
-        </w:rPr>
-        <w:t>PartnerPattern</w:t>
-      </w:r>
-      <w:r>
-        <w:rPr>
-          <w:b/>
-        </w:rPr>
-        <w:t>:</w:t>
-      </w:r>
-      <w:r>
-        <w:t xml:space="preserve"> </w:t>
-      </w:r>
-      <w:r>
-        <w:t>A regular expression pattern that identifies a set of URIs for the partner system; the complete set of patterns for the partner defines the complete set of URIs for the partner system</w:t>
-      </w:r>
-    </w:p>
-    <w:p>
-      <w:pPr>
-        <w:pStyle w:val="ListParagraph"/>
-        <w:keepNext/>
-        <w:numPr>
-          <w:ilvl w:val="1"/>
-          <w:numId w:val="29"/>
-        </w:numPr>
-      </w:pPr>
-      <w:r>
-        <w:rPr>
-          <w:i/>
-        </w:rPr>
-        <w:t>partnerId:</w:t>
-      </w:r>
-      <w:r>
-        <w:t xml:space="preserve"> unique identifier for the partner (key)</w:t>
-      </w:r>
-    </w:p>
-    <w:p>
-      <w:pPr>
-        <w:pStyle w:val="ListParagraph"/>
-        <w:numPr>
-          <w:ilvl w:val="1"/>
-          <w:numId w:val="29"/>
-        </w:numPr>
-      </w:pPr>
-      <w:r>
-        <w:rPr>
-          <w:i/>
-        </w:rPr>
-        <w:t>pattern</w:t>
-      </w:r>
-      <w:r>
-        <w:rPr>
-          <w:i/>
-        </w:rPr>
-        <w:t>:</w:t>
-      </w:r>
-      <w:r>
-        <w:t xml:space="preserve"> the regular expression that matches a set of URIs for the partner site (key)</w:t>
-      </w:r>
-    </w:p>
-    <w:p>
-      <w:pPr>
-        <w:pStyle w:val="ListParagraph"/>
-        <w:keepNext/>
-        <w:numPr>
-          <w:ilvl w:val="0"/>
-          <w:numId w:val="29"/>
-        </w:numPr>
-      </w:pPr>
-      <w:r>
-        <w:rPr>
-          <w:b/>
-        </w:rPr>
-        <w:t>SubscriptionTerm:</w:t>
-      </w:r>
-      <w:r>
-        <w:t xml:space="preserve"> </w:t>
-      </w:r>
-      <w:r>
-        <w:t xml:space="preserve">A standardized period of time and price for </w:t>
-      </w:r>
-      <w:r>
-        <w:t>subscriptions to a partner's system; used to provide the list of terms for subscribing for individuals</w:t>
-      </w:r>
-    </w:p>
-    <w:p>
-      <w:pPr>
-        <w:pStyle w:val="ListParagraph"/>
-        <w:keepNext/>
-        <w:numPr>
-          <w:ilvl w:val="1"/>
-          <w:numId w:val="29"/>
-        </w:numPr>
-      </w:pPr>
-      <w:r>
-        <w:rPr>
-          <w:i/>
-        </w:rPr>
-        <w:t>subscriptionTermId:</w:t>
-      </w:r>
-      <w:r>
-        <w:t xml:space="preserve"> unique identifier for the term (key)</w:t>
-      </w:r>
-    </w:p>
-    <w:p>
-      <w:pPr>
-        <w:pStyle w:val="ListParagraph"/>
-        <w:keepNext/>
-        <w:numPr>
-          <w:ilvl w:val="1"/>
-          <w:numId w:val="29"/>
-        </w:numPr>
-      </w:pPr>
-      <w:r>
-        <w:rPr>
-          <w:i/>
-        </w:rPr>
-        <w:t>partnerId:</w:t>
-      </w:r>
-      <w:r>
-        <w:t xml:space="preserve"> the partner to which the term applies</w:t>
-      </w:r>
-    </w:p>
-    <w:p>
-      <w:pPr>
-        <w:pStyle w:val="ListParagraph"/>
-        <w:keepNext/>
-        <w:numPr>
-          <w:ilvl w:val="1"/>
-          <w:numId w:val="29"/>
-        </w:numPr>
-      </w:pPr>
-      <w:r>
-        <w:rPr>
-          <w:i/>
-        </w:rPr>
-        <w:t>period:</w:t>
-      </w:r>
-      <w:r>
-        <w:t xml:space="preserve"> </w:t>
-      </w:r>
-      <w:r>
-        <w:t xml:space="preserve">the period of time for which a subscription allows access to a partner </w:t>
-      </w:r>
-    </w:p>
-    <w:p>
-      <w:pPr>
-        <w:pStyle w:val="ListParagraph"/>
-        <w:keepNext/>
-        <w:numPr>
-          <w:ilvl w:val="1"/>
-          <w:numId w:val="29"/>
-        </w:numPr>
-      </w:pPr>
-      <w:r>
-        <w:rPr>
-          <w:i/>
-        </w:rPr>
-        <w:t>price:</w:t>
-      </w:r>
-      <w:r>
-        <w:t xml:space="preserve"> the price for a </w:t>
-      </w:r>
-      <w:r>
-        <w:t>subscription for this term</w:t>
-      </w:r>
-    </w:p>
-    <w:p>
-      <w:pPr>
-        <w:pStyle w:val="ListParagraph"/>
-        <w:numPr>
-          <w:ilvl w:val="1"/>
-          <w:numId w:val="29"/>
-        </w:numPr>
-      </w:pPr>
-      <w:r>
-        <w:rPr>
-          <w:i/>
-        </w:rPr>
-        <w:t>groupDiscountPercentage:</w:t>
-      </w:r>
-      <w:r>
-        <w:t xml:space="preserve"> </w:t>
-      </w:r>
-      <w:r>
-        <w:t xml:space="preserve">the discount for this term for a group subscription expressed as a </w:t>
-      </w:r>
-      <w:r>
-        <w:t>decimal number with 2 significant digits past the decimal point</w:t>
-      </w:r>
-    </w:p>
-    <w:p>
-      <w:pPr>
-        <w:pStyle w:val="Heading1"/>
-      </w:pPr>
-      <w:r>
-        <w:lastRenderedPageBreak/>
-        <w:t>Party</w:t>
-      </w:r>
-    </w:p>
-    <w:p>
-      <w:pPr>
-        <w:keepNext/>
-      </w:pPr>
-      <w:r>
-        <w:t xml:space="preserve">A </w:t>
-      </w:r>
-      <w:r>
-        <w:rPr>
-          <w:i/>
-        </w:rPr>
-        <w:t>party</w:t>
-      </w:r>
-      <w:r>
-        <w:t xml:space="preserve"> is a</w:t>
-      </w:r>
-      <w:r>
-        <w:t xml:space="preserve">n entity that is </w:t>
-      </w:r>
-      <w:r>
-        <w:t>some kind of system participant</w:t>
-      </w:r>
-      <w:r>
-        <w:t>.</w:t>
-      </w:r>
-      <w:r>
-        <w:t xml:space="preserve"> A subscription is a many-to-many association between parties and partners; see the </w:t>
-      </w:r>
-      <w:hyperlink w:anchor="_Subscription" w:history="1">
-        <w:r>
-          <w:rPr>
-            <w:rStyle w:val="Hyperlink"/>
-          </w:rPr>
-          <w:t>Subscription</w:t>
-        </w:r>
-      </w:hyperlink>
-      <w:r>
-        <w:t xml:space="preserve"> subsystem.</w:t>
-      </w:r>
-    </w:p>
-    <w:p>
-      <w:r>
-        <w:rPr>
-          <w:noProof/>
-        </w:rPr>
-        <w:drawing>
-          <wp:inline distT="0" distB="0" distL="0" distR="0" wp14:anchorId="799E0AE7" wp14:editId="3D014688">
-            <wp:extent cx="5943600" cy="5079077"/>
-            <wp:effectExtent l="0" t="0" r="0" b="1270"/>
-            <wp:docPr id="10" name="Picture 10"/>
-            <wp:cNvGraphicFramePr>
-              <a:graphicFrameLocks xmlns:a="http://schemas.openxmlformats.org/drawingml/2006/main" noChangeAspect="1"/>
-            </wp:cNvGraphicFramePr>
-            <a:graphic xmlns:a="http://schemas.openxmlformats.org/drawingml/2006/main">
-              <a:graphicData uri="http://schemas.openxmlformats.org/drawingml/2006/picture">
-                <pic:pic xmlns:pic="http://schemas.openxmlformats.org/drawingml/2006/picture">
-                  <pic:nvPicPr>
-                    <pic:cNvPr id="0" name="Party.tif"/>
-                    <pic:cNvPicPr/>
-                  </pic:nvPicPr>
-                  <pic:blipFill>
-                    <a:blip r:embed="rId14">
-                      <a:extLst>
-                        <a:ext uri="{28A0092B-C50C-407E-A947-70E740481C1C}">
-                          <a14:useLocalDpi xmlns:a14="http://schemas.microsoft.com/office/drawing/2010/main" val="0"/>
-                        </a:ext>
-                      </a:extLst>
-                    </a:blip>
-                    <a:stretch>
-                      <a:fillRect/>
-                    </a:stretch>
-                  </pic:blipFill>
-                  <pic:spPr>
-                    <a:xfrm>
-                      <a:off x="0" y="0"/>
-                      <a:ext cx="5945037" cy="5080305"/>
-                    </a:xfrm>
-                    <a:prstGeom prst="rect">
-                      <a:avLst/>
-                    </a:prstGeom>
-                  </pic:spPr>
-                </pic:pic>
-              </a:graphicData>
-            </a:graphic>
-          </wp:inline>
-        </w:drawing>
-      </w:r>
-    </w:p>
-    <w:p>
-      <w:pPr>
-        <w:pStyle w:val="ListParagraph"/>
-        <w:keepNext/>
-        <w:numPr>
-          <w:ilvl w:val="0"/>
-          <w:numId w:val="29"/>
-        </w:numPr>
-      </w:pPr>
-      <w:r>
-        <w:rPr>
-          <w:b/>
-        </w:rPr>
-        <w:t>Party:</w:t>
-      </w:r>
-      <w:r>
-        <w:t xml:space="preserve"> abstract entity that is some kind of system participant</w:t>
-      </w:r>
-    </w:p>
-    <w:p>
-      <w:pPr>
-        <w:pStyle w:val="ListParagraph"/>
-        <w:keepNext/>
-        <w:numPr>
-          <w:ilvl w:val="1"/>
-          <w:numId w:val="29"/>
-        </w:numPr>
-      </w:pPr>
-      <w:r>
-        <w:rPr>
-          <w:i/>
-        </w:rPr>
-        <w:t>partyId:</w:t>
-      </w:r>
-      <w:r>
-        <w:t xml:space="preserve"> unique identifier for the party (key)</w:t>
-      </w:r>
-    </w:p>
-    <w:p>
-      <w:pPr>
-        <w:pStyle w:val="ListParagraph"/>
-        <w:numPr>
-          <w:ilvl w:val="1"/>
-          <w:numId w:val="29"/>
-        </w:numPr>
-      </w:pPr>
-      <w:r>
-        <w:rPr>
-          <w:i/>
-        </w:rPr>
-        <w:t>partyType:</w:t>
-      </w:r>
-      <w:r>
-        <w:t xml:space="preserve"> "user"</w:t>
-      </w:r>
-    </w:p>
-    <w:p>
-      <w:pPr>
-        <w:pStyle w:val="ListParagraph"/>
-        <w:keepNext/>
-        <w:numPr>
-          <w:ilvl w:val="0"/>
-          <w:numId w:val="29"/>
-        </w:numPr>
-      </w:pPr>
-      <w:r>
-        <w:rPr>
-          <w:b/>
-        </w:rPr>
-        <w:t>IpRange:</w:t>
-      </w:r>
-      <w:r>
-        <w:t xml:space="preserve"> </w:t>
-      </w:r>
-      <w:r>
-        <w:t>A range of IP addresses for a subscription; ranges must not overlap for a subscription, they must be mutually exclusive</w:t>
-      </w:r>
-    </w:p>
-    <w:p>
-      <w:pPr>
-        <w:pStyle w:val="ListParagraph"/>
-        <w:keepNext/>
-        <w:numPr>
-          <w:ilvl w:val="1"/>
-          <w:numId w:val="29"/>
-        </w:numPr>
-      </w:pPr>
-      <w:r>
-        <w:rPr>
-          <w:i/>
-        </w:rPr>
-        <w:t xml:space="preserve">ipRangeId: </w:t>
-      </w:r>
-      <w:r>
-        <w:t>unique identifier for the range (key)</w:t>
-      </w:r>
-    </w:p>
-    <w:p>
-      <w:pPr>
-        <w:pStyle w:val="ListParagraph"/>
-        <w:keepNext/>
-        <w:numPr>
-          <w:ilvl w:val="1"/>
-          <w:numId w:val="29"/>
-        </w:numPr>
-      </w:pPr>
-      <w:r>
-        <w:t>partyId: unique identifier for party that owns the IP range (foreign key)</w:t>
-      </w:r>
-    </w:p>
-    <w:p>
-      <w:pPr>
-        <w:pStyle w:val="ListParagraph"/>
-        <w:keepNext/>
-        <w:numPr>
-          <w:ilvl w:val="1"/>
-          <w:numId w:val="29"/>
-        </w:numPr>
-      </w:pPr>
-      <w:r>
-        <w:rPr>
-          <w:i/>
-        </w:rPr>
-        <w:t>start:</w:t>
-      </w:r>
-      <w:r>
-        <w:t xml:space="preserve"> </w:t>
-      </w:r>
-      <w:r>
-        <w:t>the IP address that is the first address in the range; must not be part of any other range for the subscription</w:t>
-      </w:r>
-    </w:p>
-    <w:p>
-      <w:pPr>
-        <w:pStyle w:val="ListParagraph"/>
-        <w:numPr>
-          <w:ilvl w:val="1"/>
-          <w:numId w:val="29"/>
-        </w:numPr>
-      </w:pPr>
-      <w:r>
-        <w:rPr>
-          <w:i/>
-        </w:rPr>
-        <w:t>end:</w:t>
-      </w:r>
-      <w:r>
-        <w:t xml:space="preserve"> </w:t>
-      </w:r>
-      <w:r>
-        <w:t>the IP address that is the last address in the range; must be greater than the start and must be a "reasonable" end to the range (TBD)</w:t>
-      </w:r>
-      <w:bookmarkStart w:id="5" w:name="_Meter"/>
-      <w:bookmarkEnd w:id="5"/>
-    </w:p>
-    <w:p>
-      <w:pPr>
-        <w:pStyle w:val="Heading1"/>
-      </w:pPr>
-      <w:r>
-        <w:lastRenderedPageBreak/>
-        <w:t>Meter</w:t>
-      </w:r>
-    </w:p>
-    <w:p>
-      <w:pPr>
-        <w:keepNext/>
-      </w:pPr>
-      <w:r>
-        <w:t xml:space="preserve">A </w:t>
-      </w:r>
-      <w:r>
-        <w:rPr>
-          <w:i/>
-        </w:rPr>
-        <w:t>meter</w:t>
-      </w:r>
-      <w:r>
-        <w:t xml:space="preserve"> is a count of page views. The meter subsystem comprises a set of partner-ip-address counts and a set of limits to enforce on those counts. The user accesses the system, which increments the counts and enforces the limits.</w:t>
-      </w:r>
-    </w:p>
-    <w:p>
-      <w:r>
-        <w:rPr>
-          <w:noProof/>
-        </w:rPr>
-        <w:drawing>
-          <wp:inline distT="0" distB="0" distL="0" distR="0" wp14:anchorId="05A5A8B0" wp14:editId="18693DDA">
-            <wp:extent cx="5943600" cy="3765944"/>
-            <wp:effectExtent l="0" t="0" r="0" b="0"/>
-            <wp:docPr id="11" name="Picture 11"/>
-            <wp:cNvGraphicFramePr>
-              <a:graphicFrameLocks xmlns:a="http://schemas.openxmlformats.org/drawingml/2006/main" noChangeAspect="1"/>
-            </wp:cNvGraphicFramePr>
-            <a:graphic xmlns:a="http://schemas.openxmlformats.org/drawingml/2006/main">
-              <a:graphicData uri="http://schemas.openxmlformats.org/drawingml/2006/picture">
-                <pic:pic xmlns:pic="http://schemas.openxmlformats.org/drawingml/2006/picture">
-                  <pic:nvPicPr>
-                    <pic:cNvPr id="0" name="Meter.tif"/>
-                    <pic:cNvPicPr/>
-                  </pic:nvPicPr>
-                  <pic:blipFill>
-                    <a:blip r:embed="rId15">
-                      <a:extLst>
-                        <a:ext uri="{28A0092B-C50C-407E-A947-70E740481C1C}">
-                          <a14:useLocalDpi xmlns:a14="http://schemas.microsoft.com/office/drawing/2010/main" val="0"/>
-                        </a:ext>
-                      </a:extLst>
-                    </a:blip>
-                    <a:stretch>
-                      <a:fillRect/>
-                    </a:stretch>
-                  </pic:blipFill>
-                  <pic:spPr>
-                    <a:xfrm>
-                      <a:off x="0" y="0"/>
-                      <a:ext cx="5945571" cy="3767193"/>
-                    </a:xfrm>
-                    <a:prstGeom prst="rect">
-                      <a:avLst/>
-                    </a:prstGeom>
-                  </pic:spPr>
-                </pic:pic>
-              </a:graphicData>
-            </a:graphic>
-          </wp:inline>
-        </w:drawing>
-      </w:r>
-    </w:p>
-    <w:p>
-      <w:pPr>
-        <w:pStyle w:val="ListParagraph"/>
-        <w:keepNext/>
-        <w:numPr>
-          <w:ilvl w:val="0"/>
-          <w:numId w:val="29"/>
-        </w:numPr>
-      </w:pPr>
-      <w:r>
-        <w:rPr>
-          <w:b/>
-        </w:rPr>
-        <w:t>IpCount:</w:t>
-      </w:r>
-      <w:r>
-        <w:t xml:space="preserve"> the number of accesses by a specific IP address to partner resources</w:t>
-      </w:r>
-    </w:p>
-    <w:p>
-      <w:pPr>
-        <w:pStyle w:val="ListParagraph"/>
-        <w:keepNext/>
-        <w:numPr>
-          <w:ilvl w:val="1"/>
-          <w:numId w:val="29"/>
-        </w:numPr>
-      </w:pPr>
-      <w:r>
-        <w:rPr>
-          <w:i/>
-        </w:rPr>
-        <w:t>ip:</w:t>
-      </w:r>
-      <w:r>
-        <w:t xml:space="preserve"> the IP address</w:t>
-      </w:r>
-      <w:r>
-        <w:t xml:space="preserve"> (key)</w:t>
-      </w:r>
-    </w:p>
-    <w:p>
-      <w:pPr>
-        <w:pStyle w:val="ListParagraph"/>
-        <w:numPr>
-          <w:ilvl w:val="1"/>
-          <w:numId w:val="29"/>
-        </w:numPr>
-      </w:pPr>
-      <w:r>
-        <w:rPr>
-          <w:i/>
-        </w:rPr>
-        <w:t>count:</w:t>
-      </w:r>
-      <w:r>
-        <w:t xml:space="preserve"> the number of accesses</w:t>
-      </w:r>
-    </w:p>
-    <w:p>
-      <w:pPr>
-        <w:pStyle w:val="ListParagraph"/>
-        <w:keepNext/>
-        <w:numPr>
-          <w:ilvl w:val="0"/>
-          <w:numId w:val="29"/>
-        </w:numPr>
-      </w:pPr>
-      <w:r>
-        <w:rPr>
-          <w:b/>
-        </w:rPr>
-        <w:t>LimitValue:</w:t>
-      </w:r>
-      <w:r>
-        <w:t xml:space="preserve"> a named limit on the IP address count for a specific partner</w:t>
-      </w:r>
-    </w:p>
-    <w:p>
-      <w:pPr>
-        <w:pStyle w:val="ListParagraph"/>
-        <w:keepNext/>
-        <w:numPr>
-          <w:ilvl w:val="1"/>
-          <w:numId w:val="29"/>
-        </w:numPr>
-      </w:pPr>
-      <w:r>
-        <w:rPr>
-          <w:i/>
-        </w:rPr>
-        <w:t>name:</w:t>
-      </w:r>
-      <w:r>
-        <w:t xml:space="preserve"> the name of the limit</w:t>
-      </w:r>
-      <w:r>
-        <w:t xml:space="preserve"> (key)</w:t>
-      </w:r>
-    </w:p>
-    <w:p>
-      <w:pPr>
-        <w:pStyle w:val="ListParagraph"/>
-        <w:numPr>
-          <w:ilvl w:val="1"/>
-          <w:numId w:val="29"/>
-        </w:numPr>
-      </w:pPr>
-      <w:r>
-        <w:rPr>
-          <w:i/>
-        </w:rPr>
-        <w:t>value:</w:t>
-      </w:r>
-      <w:r>
-        <w:t xml:space="preserve"> the number of accesses at which the limit applies</w:t>
-      </w:r>
-    </w:p>
-    <w:p>
-      <w:pPr>
-        <w:pStyle w:val="Heading1"/>
-      </w:pPr>
-      <w:bookmarkStart w:id="6" w:name="_Subscription"/>
-      <w:bookmarkStart w:id="7" w:name="_Subscription_1"/>
-      <w:bookmarkEnd w:id="6"/>
-      <w:bookmarkEnd w:id="7"/>
-      <w:r>
-        <w:lastRenderedPageBreak/>
-        <w:t>Subscription</w:t>
-      </w:r>
-    </w:p>
-    <w:p>
-      <w:pPr>
-        <w:keepNext/>
-      </w:pPr>
-      <w:r>
-        <w:t xml:space="preserve">A </w:t>
-      </w:r>
-      <w:r>
-        <w:rPr>
-          <w:i/>
-        </w:rPr>
-        <w:t>subscription</w:t>
-      </w:r>
-      <w:r>
-        <w:t xml:space="preserve"> is a</w:t>
-      </w:r>
-      <w:r>
-        <w:t>n agreement by a party to take and pay for access to a partner system</w:t>
-      </w:r>
-      <w:r>
-        <w:t xml:space="preserve">. </w:t>
-      </w:r>
-      <w:r>
-        <w:t>A subscription has a set of transactions (initial subscription, renewal, refund).</w:t>
-      </w:r>
-    </w:p>
-    <w:p>
-      <w:r>
-        <w:rPr>
-          <w:noProof/>
-        </w:rPr>
-        <w:drawing>
-          <wp:inline distT="0" distB="0" distL="0" distR="0" wp14:anchorId="182B1941" wp14:editId="5C055B37">
-            <wp:extent cx="5943600" cy="4054017"/>
-            <wp:effectExtent l="0" t="0" r="0" b="10160"/>
-            <wp:docPr id="12" name="Picture 12"/>
-            <wp:cNvGraphicFramePr>
-              <a:graphicFrameLocks xmlns:a="http://schemas.openxmlformats.org/drawingml/2006/main" noChangeAspect="1"/>
-            </wp:cNvGraphicFramePr>
-            <a:graphic xmlns:a="http://schemas.openxmlformats.org/drawingml/2006/main">
-              <a:graphicData uri="http://schemas.openxmlformats.org/drawingml/2006/picture">
-                <pic:pic xmlns:pic="http://schemas.openxmlformats.org/drawingml/2006/picture">
-                  <pic:nvPicPr>
-                    <pic:cNvPr id="0" name="Subscription.tif"/>
-                    <pic:cNvPicPr/>
-                  </pic:nvPicPr>
-                  <pic:blipFill>
-                    <a:blip r:embed="rId16">
-                      <a:extLst>
-                        <a:ext uri="{28A0092B-C50C-407E-A947-70E740481C1C}">
-                          <a14:useLocalDpi xmlns:a14="http://schemas.microsoft.com/office/drawing/2010/main" val="0"/>
-                        </a:ext>
-                      </a:extLst>
-                    </a:blip>
-                    <a:stretch>
-                      <a:fillRect/>
-                    </a:stretch>
-                  </pic:blipFill>
-                  <pic:spPr>
-                    <a:xfrm>
-                      <a:off x="0" y="0"/>
-                      <a:ext cx="5945174" cy="4055091"/>
-                    </a:xfrm>
-                    <a:prstGeom prst="rect">
-                      <a:avLst/>
-                    </a:prstGeom>
-                  </pic:spPr>
-                </pic:pic>
-              </a:graphicData>
-            </a:graphic>
-          </wp:inline>
-        </w:drawing>
-      </w:r>
-    </w:p>
-    <w:p>
-      <w:pPr>
-        <w:pStyle w:val="ListParagraph"/>
-        <w:keepNext/>
-        <w:numPr>
-          <w:ilvl w:val="0"/>
-          <w:numId w:val="30"/>
-        </w:numPr>
-      </w:pPr>
-      <w:r>
-        <w:rPr>
-          <w:b/>
-        </w:rPr>
-        <w:t>Subscription:</w:t>
-      </w:r>
-      <w:r>
-        <w:t xml:space="preserve"> </w:t>
-      </w:r>
-      <w:r>
-        <w:t>An agreement by a party to take and pay for access to a partner system; a relationship between a party and a partner system</w:t>
-      </w:r>
-    </w:p>
-    <w:p>
-      <w:pPr>
-        <w:pStyle w:val="ListParagraph"/>
-        <w:keepNext/>
-        <w:numPr>
-          <w:ilvl w:val="1"/>
-          <w:numId w:val="30"/>
-        </w:numPr>
-      </w:pPr>
-      <w:r>
-        <w:rPr>
-          <w:i/>
-        </w:rPr>
-        <w:t>subscriptionId:</w:t>
-      </w:r>
-      <w:r>
-        <w:t xml:space="preserve"> the unique identifier for the subscription (key)</w:t>
-      </w:r>
-    </w:p>
-    <w:p>
-      <w:pPr>
-        <w:pStyle w:val="ListParagraph"/>
-        <w:keepNext/>
-        <w:numPr>
-          <w:ilvl w:val="1"/>
-          <w:numId w:val="30"/>
-        </w:numPr>
-      </w:pPr>
-      <w:r>
-        <w:rPr>
-          <w:i/>
-        </w:rPr>
-        <w:t>partyId:</w:t>
-      </w:r>
-      <w:r>
-        <w:t xml:space="preserve"> the unique identifier</w:t>
-      </w:r>
-      <w:r>
-        <w:t xml:space="preserve"> for the subscribing party</w:t>
-      </w:r>
-    </w:p>
-    <w:p>
-      <w:pPr>
-        <w:pStyle w:val="ListParagraph"/>
-        <w:keepNext/>
-        <w:numPr>
-          <w:ilvl w:val="1"/>
-          <w:numId w:val="30"/>
-        </w:numPr>
-      </w:pPr>
-      <w:r>
-        <w:rPr>
-          <w:i/>
-        </w:rPr>
-        <w:t>par</w:t>
-      </w:r>
-      <w:r>
-        <w:rPr>
-          <w:i/>
-        </w:rPr>
-        <w:t>tnerId</w:t>
-      </w:r>
-      <w:r>
-        <w:rPr>
-          <w:i/>
-        </w:rPr>
-        <w:t>:</w:t>
-      </w:r>
-      <w:r>
-        <w:t xml:space="preserve"> the unique identifier for the</w:t>
-      </w:r>
-      <w:r>
-        <w:t xml:space="preserve"> subscribed partner system</w:t>
-      </w:r>
-    </w:p>
-    <w:p>
-      <w:pPr>
-        <w:pStyle w:val="ListParagraph"/>
-        <w:keepNext/>
-        <w:numPr>
-          <w:ilvl w:val="1"/>
-          <w:numId w:val="30"/>
-        </w:numPr>
-      </w:pPr>
-      <w:r>
-        <w:rPr>
-          <w:i/>
-        </w:rPr>
-        <w:t>startDate:</w:t>
-      </w:r>
-      <w:r>
-        <w:t xml:space="preserve"> </w:t>
-      </w:r>
-      <w:r>
-        <w:t>the date and time at which the subscription commences</w:t>
-      </w:r>
-    </w:p>
-    <w:p>
-      <w:pPr>
-        <w:pStyle w:val="ListParagraph"/>
-        <w:numPr>
-          <w:ilvl w:val="1"/>
-          <w:numId w:val="30"/>
-        </w:numPr>
-      </w:pPr>
-      <w:r>
-        <w:rPr>
-          <w:i/>
-        </w:rPr>
-        <w:t>endDate:</w:t>
-      </w:r>
-      <w:r>
-        <w:t xml:space="preserve"> </w:t>
-      </w:r>
-      <w:r>
-        <w:t>the date and time at which the subscription ends</w:t>
-      </w:r>
-    </w:p>
-    <w:p>
-      <w:pPr>
-        <w:pStyle w:val="ListParagraph"/>
-        <w:keepNext/>
-        <w:numPr>
-          <w:ilvl w:val="0"/>
-          <w:numId w:val="30"/>
-        </w:numPr>
-      </w:pPr>
-      <w:r>
-        <w:rPr>
-          <w:b/>
-        </w:rPr>
-        <w:t>Subscription</w:t>
-      </w:r>
-      <w:r>
-        <w:rPr>
-          <w:b/>
-        </w:rPr>
-        <w:t>Transaction</w:t>
-      </w:r>
-      <w:r>
-        <w:rPr>
-          <w:b/>
-        </w:rPr>
-        <w:t>:</w:t>
-      </w:r>
-      <w:r>
-        <w:t xml:space="preserve"> A transaction (initial subscription, renewal, subscription refund) for a subscription; this class provides a history of the subscription</w:t>
-      </w:r>
-    </w:p>
-    <w:p>
-      <w:pPr>
-        <w:pStyle w:val="ListParagraph"/>
-        <w:keepNext/>
-        <w:numPr>
-          <w:ilvl w:val="1"/>
-          <w:numId w:val="30"/>
-        </w:numPr>
-      </w:pPr>
-      <w:r>
-        <w:rPr>
-          <w:i/>
-        </w:rPr>
-        <w:t>subscriptionId:</w:t>
-      </w:r>
-      <w:r>
-        <w:t xml:space="preserve"> the unique identifier for the subscription (key)</w:t>
-      </w:r>
-    </w:p>
-    <w:p>
-      <w:pPr>
-        <w:pStyle w:val="ListParagraph"/>
-        <w:keepNext/>
-        <w:numPr>
-          <w:ilvl w:val="1"/>
-          <w:numId w:val="30"/>
-        </w:numPr>
-      </w:pPr>
-      <w:r>
-        <w:rPr>
-          <w:i/>
-        </w:rPr>
-        <w:t>transactionDate</w:t>
-      </w:r>
-      <w:r>
-        <w:rPr>
-          <w:i/>
-        </w:rPr>
-        <w:t>:</w:t>
-      </w:r>
-      <w:r>
-        <w:t xml:space="preserve"> the date and time of the transaction</w:t>
-      </w:r>
-    </w:p>
-    <w:p>
-      <w:pPr>
-        <w:pStyle w:val="ListParagraph"/>
-        <w:keepNext/>
-        <w:numPr>
-          <w:ilvl w:val="1"/>
-          <w:numId w:val="30"/>
-        </w:numPr>
-      </w:pPr>
-      <w:r>
-        <w:rPr>
-          <w:i/>
-        </w:rPr>
-        <w:t>startDate:</w:t>
-      </w:r>
-      <w:r>
-        <w:t xml:space="preserve"> as of the transaction date, the date and time of the </w:t>
-      </w:r>
-      <w:r>
-        <w:t xml:space="preserve">start of the </w:t>
-      </w:r>
-      <w:r>
-        <w:t>subscription</w:t>
-      </w:r>
-    </w:p>
-    <w:p>
-      <w:pPr>
-        <w:pStyle w:val="ListParagraph"/>
-        <w:keepNext/>
-        <w:numPr>
-          <w:ilvl w:val="1"/>
-          <w:numId w:val="30"/>
-        </w:numPr>
-      </w:pPr>
-      <w:r>
-        <w:rPr>
-          <w:i/>
-        </w:rPr>
-        <w:t>endDate:</w:t>
-      </w:r>
-      <w:r>
-        <w:t xml:space="preserve"> as of the transaction date, the date and time of the </w:t>
-      </w:r>
-      <w:r>
-        <w:t xml:space="preserve">end of the </w:t>
-      </w:r>
-      <w:r>
-        <w:t>subscription</w:t>
-      </w:r>
-    </w:p>
-    <w:p>
-      <w:pPr>
-        <w:pStyle w:val="ListParagraph"/>
-        <w:numPr>
-          <w:ilvl w:val="1"/>
-          <w:numId w:val="30"/>
-        </w:numPr>
-      </w:pPr>
-      <w:r>
-        <w:rPr>
-          <w:i/>
-        </w:rPr>
-        <w:t>transactionType:</w:t>
-      </w:r>
-      <w:r>
-        <w:t xml:space="preserve"> the kind of transaction (Initial, Renewal, Refund)</w:t>
-      </w:r>
-    </w:p>
-    <w:p>
-      <w:pPr>
-        <w:pStyle w:val="Heading1"/>
-      </w:pPr>
-      <w:r>
-        <w:lastRenderedPageBreak/>
-        <w:t>Authentication</w:t>
-      </w:r>
-    </w:p>
-    <w:p>
-      <w:r>
-        <w:rPr>
-          <w:i/>
-        </w:rPr>
-        <w:t>Authentication</w:t>
-      </w:r>
-      <w:r>
-        <w:t xml:space="preserve"> is the process of verifying </w:t>
-      </w:r>
-      <w:r>
-        <w:t>the identity of a user. The Subscription Management System uses a username-and-password authentication scheme.</w:t>
-      </w:r>
-    </w:p>
-    <w:p>
-      <w:pPr>
-        <w:spacing w:after="0"/>
-      </w:pPr>
-      <w:del w:id="8" w:author="Bob Muller" w:date="2015-06-02T06:11:00Z">
+      <w:del w:id="11" w:author="Bob Muller" w:date="2015-06-18T17:45:00Z">
         <w:r>
           <w:rPr>
             <w:noProof/>
           </w:rPr>
           <w:drawing>
-            <wp:inline distT="0" distB="0" distL="0" distR="0" wp14:anchorId="437011CB" wp14:editId="686D05F7">
-              <wp:extent cx="5943600" cy="2433162"/>
-              <wp:effectExtent l="0" t="0" r="0" b="5715"/>
-              <wp:docPr id="2" name="Picture 2"/>
+            <wp:inline distT="0" distB="0" distL="0" distR="0" wp14:anchorId="7E017967" wp14:editId="59D6404D">
+              <wp:extent cx="5943600" cy="3334525"/>
+              <wp:effectExtent l="0" t="0" r="0" b="0"/>
+              <wp:docPr id="8" name="Picture 8"/>
               <wp:cNvGraphicFramePr>
                 <a:graphicFrameLocks xmlns:a="http://schemas.openxmlformats.org/drawingml/2006/main" noChangeAspect="1"/>
               </wp:cNvGraphicFramePr>
@@ -1614,7 +502,1494 @@
                 <a:graphicData uri="http://schemas.openxmlformats.org/drawingml/2006/picture">
                   <pic:pic xmlns:pic="http://schemas.openxmlformats.org/drawingml/2006/picture">
                     <pic:nvPicPr>
-                      <pic:cNvPr id="0" name="Authentication.tif"/>
+                      <pic:cNvPr id="0" name="Partner.tif"/>
+                      <pic:cNvPicPr/>
+                    </pic:nvPicPr>
+                    <pic:blipFill>
+                      <a:blip r:embed="rId13">
+                        <a:extLst>
+                          <a:ext uri="{28A0092B-C50C-407E-A947-70E740481C1C}">
+                            <a14:useLocalDpi xmlns:a14="http://schemas.microsoft.com/office/drawing/2010/main" val="0"/>
+                          </a:ext>
+                        </a:extLst>
+                      </a:blip>
+                      <a:stretch>
+                        <a:fillRect/>
+                      </a:stretch>
+                    </pic:blipFill>
+                    <pic:spPr>
+                      <a:xfrm>
+                        <a:off x="0" y="0"/>
+                        <a:ext cx="5944073" cy="3334790"/>
+                      </a:xfrm>
+                      <a:prstGeom prst="rect">
+                        <a:avLst/>
+                      </a:prstGeom>
+                    </pic:spPr>
+                  </pic:pic>
+                </a:graphicData>
+              </a:graphic>
+            </wp:inline>
+          </w:drawing>
+        </w:r>
+      </w:del>
+      <w:ins w:id="12" w:author="Bob Muller" w:date="2015-07-24T09:45:00Z">
+        <w:r>
+          <w:rPr>
+            <w:noProof/>
+          </w:rPr>
+          <w:drawing>
+            <wp:inline distT="0" distB="0" distL="0" distR="0" wp14:anchorId="54AA3E06" wp14:editId="3CA413D6">
+              <wp:extent cx="5943600" cy="4445814"/>
+              <wp:effectExtent l="0" t="0" r="0" b="0"/>
+              <wp:docPr id="6" name="Picture 6"/>
+              <wp:cNvGraphicFramePr>
+                <a:graphicFrameLocks xmlns:a="http://schemas.openxmlformats.org/drawingml/2006/main" noChangeAspect="1"/>
+              </wp:cNvGraphicFramePr>
+              <a:graphic xmlns:a="http://schemas.openxmlformats.org/drawingml/2006/main">
+                <a:graphicData uri="http://schemas.openxmlformats.org/drawingml/2006/picture">
+                  <pic:pic xmlns:pic="http://schemas.openxmlformats.org/drawingml/2006/picture">
+                    <pic:nvPicPr>
+                      <pic:cNvPr id="0" name="Partner.tif"/>
+                      <pic:cNvPicPr/>
+                    </pic:nvPicPr>
+                    <pic:blipFill>
+                      <a:blip r:embed="rId14">
+                        <a:extLst>
+                          <a:ext uri="{28A0092B-C50C-407E-A947-70E740481C1C}">
+                            <a14:useLocalDpi xmlns:a14="http://schemas.microsoft.com/office/drawing/2010/main" val="0"/>
+                          </a:ext>
+                        </a:extLst>
+                      </a:blip>
+                      <a:stretch>
+                        <a:fillRect/>
+                      </a:stretch>
+                    </pic:blipFill>
+                    <pic:spPr>
+                      <a:xfrm>
+                        <a:off x="0" y="0"/>
+                        <a:ext cx="5944263" cy="4446310"/>
+                      </a:xfrm>
+                      <a:prstGeom prst="rect">
+                        <a:avLst/>
+                      </a:prstGeom>
+                    </pic:spPr>
+                  </pic:pic>
+                </a:graphicData>
+              </a:graphic>
+            </wp:inline>
+          </w:drawing>
+        </w:r>
+      </w:ins>
+    </w:p>
+    <w:p>
+      <w:pPr>
+        <w:pStyle w:val="ListParagraph"/>
+        <w:keepNext/>
+        <w:numPr>
+          <w:ilvl w:val="0"/>
+          <w:numId w:val="29"/>
+        </w:numPr>
+      </w:pPr>
+      <w:r>
+        <w:rPr>
+          <w:b/>
+        </w:rPr>
+        <w:t>Partner:</w:t>
+      </w:r>
+      <w:r>
+        <w:t xml:space="preserve"> a system comprising a unit for subscription, authentication, and authorization</w:t>
+      </w:r>
+    </w:p>
+    <w:p>
+      <w:pPr>
+        <w:pStyle w:val="ListParagraph"/>
+        <w:keepNext/>
+        <w:numPr>
+          <w:ilvl w:val="1"/>
+          <w:numId w:val="29"/>
+        </w:numPr>
+      </w:pPr>
+      <w:proofErr w:type="spellStart"/>
+      <w:proofErr w:type="gramStart"/>
+      <w:r>
+        <w:rPr>
+          <w:i/>
+        </w:rPr>
+        <w:t>partnerId</w:t>
+      </w:r>
+      <w:proofErr w:type="spellEnd"/>
+      <w:proofErr w:type="gramEnd"/>
+      <w:r>
+        <w:rPr>
+          <w:i/>
+        </w:rPr>
+        <w:t>:</w:t>
+      </w:r>
+      <w:r>
+        <w:t xml:space="preserve"> unique identifier for the partner (key)</w:t>
+      </w:r>
+    </w:p>
+    <w:p>
+      <w:pPr>
+        <w:pStyle w:val="ListParagraph"/>
+        <w:numPr>
+          <w:ilvl w:val="1"/>
+          <w:numId w:val="29"/>
+        </w:numPr>
+        <w:rPr>
+          <w:ins w:id="13" w:author="Bob Muller" w:date="2015-07-24T09:45:00Z"/>
+        </w:rPr>
+      </w:pPr>
+      <w:proofErr w:type="gramStart"/>
+      <w:r>
+        <w:rPr>
+          <w:i/>
+        </w:rPr>
+        <w:t>name</w:t>
+      </w:r>
+      <w:proofErr w:type="gramEnd"/>
+      <w:r>
+        <w:rPr>
+          <w:i/>
+        </w:rPr>
+        <w:t>:</w:t>
+      </w:r>
+      <w:r>
+        <w:t xml:space="preserve"> the name of the partner</w:t>
+      </w:r>
+    </w:p>
+    <w:p>
+      <w:pPr>
+        <w:pStyle w:val="ListParagraph"/>
+        <w:numPr>
+          <w:ilvl w:val="1"/>
+          <w:numId w:val="29"/>
+        </w:numPr>
+        <w:rPr>
+          <w:ins w:id="14" w:author="Bob Muller" w:date="2015-07-24T09:45:00Z"/>
+        </w:rPr>
+      </w:pPr>
+      <w:proofErr w:type="spellStart"/>
+      <w:proofErr w:type="gramStart"/>
+      <w:ins w:id="15" w:author="Bob Muller" w:date="2015-07-24T09:45:00Z">
+        <w:r>
+          <w:rPr>
+            <w:i/>
+            <w:rPrChange w:id="16" w:author="Bob Muller" w:date="2015-07-24T10:03:00Z">
+              <w:rPr/>
+            </w:rPrChange>
+          </w:rPr>
+          <w:t>logoUri</w:t>
+        </w:r>
+        <w:proofErr w:type="spellEnd"/>
+        <w:proofErr w:type="gramEnd"/>
+        <w:r>
+          <w:rPr>
+            <w:i/>
+            <w:rPrChange w:id="17" w:author="Bob Muller" w:date="2015-07-24T10:03:00Z">
+              <w:rPr/>
+            </w:rPrChange>
+          </w:rPr>
+          <w:t>:</w:t>
+        </w:r>
+        <w:r>
+          <w:t xml:space="preserve"> a URI that returns the partner logo</w:t>
+        </w:r>
+      </w:ins>
+    </w:p>
+    <w:p>
+      <w:pPr>
+        <w:pStyle w:val="ListParagraph"/>
+        <w:numPr>
+          <w:ilvl w:val="1"/>
+          <w:numId w:val="29"/>
+        </w:numPr>
+      </w:pPr>
+      <w:proofErr w:type="spellStart"/>
+      <w:proofErr w:type="gramStart"/>
+      <w:ins w:id="18" w:author="Bob Muller" w:date="2015-07-24T09:45:00Z">
+        <w:r>
+          <w:rPr>
+            <w:i/>
+            <w:rPrChange w:id="19" w:author="Bob Muller" w:date="2015-07-24T10:03:00Z">
+              <w:rPr/>
+            </w:rPrChange>
+          </w:rPr>
+          <w:t>termOfServiceUri</w:t>
+        </w:r>
+        <w:proofErr w:type="spellEnd"/>
+        <w:proofErr w:type="gramEnd"/>
+        <w:r>
+          <w:rPr>
+            <w:i/>
+            <w:rPrChange w:id="20" w:author="Bob Muller" w:date="2015-07-24T10:03:00Z">
+              <w:rPr/>
+            </w:rPrChange>
+          </w:rPr>
+          <w:t>:</w:t>
+        </w:r>
+        <w:r>
+          <w:t xml:space="preserve"> a URI that returns the partner terms of service</w:t>
+        </w:r>
+      </w:ins>
+    </w:p>
+    <w:p>
+      <w:pPr>
+        <w:pStyle w:val="ListParagraph"/>
+        <w:keepNext/>
+        <w:numPr>
+          <w:ilvl w:val="0"/>
+          <w:numId w:val="29"/>
+        </w:numPr>
+      </w:pPr>
+      <w:proofErr w:type="spellStart"/>
+      <w:r>
+        <w:rPr>
+          <w:b/>
+        </w:rPr>
+        <w:lastRenderedPageBreak/>
+        <w:t>PartnerPattern</w:t>
+      </w:r>
+      <w:proofErr w:type="spellEnd"/>
+      <w:r>
+        <w:rPr>
+          <w:b/>
+        </w:rPr>
+        <w:t>:</w:t>
+      </w:r>
+      <w:r>
+        <w:t xml:space="preserve"> </w:t>
+      </w:r>
+      <w:r>
+        <w:t>A regular expression pattern that identifies a set of URIs for the partner system; the complete set of patterns for the partner defines the complete set of URIs for the partner system</w:t>
+      </w:r>
+    </w:p>
+    <w:p>
+      <w:pPr>
+        <w:pStyle w:val="ListParagraph"/>
+        <w:keepNext/>
+        <w:numPr>
+          <w:ilvl w:val="1"/>
+          <w:numId w:val="29"/>
+        </w:numPr>
+      </w:pPr>
+      <w:proofErr w:type="spellStart"/>
+      <w:proofErr w:type="gramStart"/>
+      <w:r>
+        <w:rPr>
+          <w:i/>
+        </w:rPr>
+        <w:t>partnerId</w:t>
+      </w:r>
+      <w:proofErr w:type="spellEnd"/>
+      <w:proofErr w:type="gramEnd"/>
+      <w:r>
+        <w:rPr>
+          <w:i/>
+        </w:rPr>
+        <w:t>:</w:t>
+      </w:r>
+      <w:r>
+        <w:t xml:space="preserve"> unique identifier for the partner (key)</w:t>
+      </w:r>
+    </w:p>
+    <w:p>
+      <w:pPr>
+        <w:pStyle w:val="ListParagraph"/>
+        <w:numPr>
+          <w:ilvl w:val="1"/>
+          <w:numId w:val="29"/>
+        </w:numPr>
+      </w:pPr>
+      <w:proofErr w:type="gramStart"/>
+      <w:r>
+        <w:rPr>
+          <w:i/>
+        </w:rPr>
+        <w:t>pattern</w:t>
+      </w:r>
+      <w:proofErr w:type="gramEnd"/>
+      <w:r>
+        <w:rPr>
+          <w:i/>
+        </w:rPr>
+        <w:t>:</w:t>
+      </w:r>
+      <w:r>
+        <w:t xml:space="preserve"> the regular expression that matches a set of URIs for the partner site (key)</w:t>
+      </w:r>
+    </w:p>
+    <w:p>
+      <w:pPr>
+        <w:pStyle w:val="ListParagraph"/>
+        <w:keepNext/>
+        <w:numPr>
+          <w:ilvl w:val="0"/>
+          <w:numId w:val="29"/>
+        </w:numPr>
+      </w:pPr>
+      <w:proofErr w:type="spellStart"/>
+      <w:r>
+        <w:rPr>
+          <w:b/>
+        </w:rPr>
+        <w:t>SubscriptionTerm</w:t>
+      </w:r>
+      <w:proofErr w:type="spellEnd"/>
+      <w:r>
+        <w:rPr>
+          <w:b/>
+        </w:rPr>
+        <w:t>:</w:t>
+      </w:r>
+      <w:r>
+        <w:t xml:space="preserve"> </w:t>
+      </w:r>
+      <w:r>
+        <w:t xml:space="preserve">A standardized period of time and price for </w:t>
+      </w:r>
+      <w:r>
+        <w:t>subscriptions to a partner's system; used to provide the list of terms for subscribing for individuals</w:t>
+      </w:r>
+    </w:p>
+    <w:p>
+      <w:pPr>
+        <w:pStyle w:val="ListParagraph"/>
+        <w:keepNext/>
+        <w:numPr>
+          <w:ilvl w:val="1"/>
+          <w:numId w:val="29"/>
+        </w:numPr>
+      </w:pPr>
+      <w:proofErr w:type="spellStart"/>
+      <w:proofErr w:type="gramStart"/>
+      <w:r>
+        <w:rPr>
+          <w:i/>
+        </w:rPr>
+        <w:t>subscriptionTermId</w:t>
+      </w:r>
+      <w:proofErr w:type="spellEnd"/>
+      <w:proofErr w:type="gramEnd"/>
+      <w:r>
+        <w:rPr>
+          <w:i/>
+        </w:rPr>
+        <w:t>:</w:t>
+      </w:r>
+      <w:r>
+        <w:t xml:space="preserve"> unique identifier for the term (key)</w:t>
+      </w:r>
+    </w:p>
+    <w:p>
+      <w:pPr>
+        <w:pStyle w:val="ListParagraph"/>
+        <w:keepNext/>
+        <w:numPr>
+          <w:ilvl w:val="1"/>
+          <w:numId w:val="29"/>
+        </w:numPr>
+      </w:pPr>
+      <w:proofErr w:type="spellStart"/>
+      <w:proofErr w:type="gramStart"/>
+      <w:r>
+        <w:rPr>
+          <w:i/>
+        </w:rPr>
+        <w:t>partnerId</w:t>
+      </w:r>
+      <w:proofErr w:type="spellEnd"/>
+      <w:proofErr w:type="gramEnd"/>
+      <w:r>
+        <w:rPr>
+          <w:i/>
+        </w:rPr>
+        <w:t>:</w:t>
+      </w:r>
+      <w:r>
+        <w:t xml:space="preserve"> the partner to which the term applies</w:t>
+      </w:r>
+    </w:p>
+    <w:p>
+      <w:pPr>
+        <w:pStyle w:val="ListParagraph"/>
+        <w:keepNext/>
+        <w:numPr>
+          <w:ilvl w:val="1"/>
+          <w:numId w:val="29"/>
+        </w:numPr>
+      </w:pPr>
+      <w:proofErr w:type="gramStart"/>
+      <w:r>
+        <w:rPr>
+          <w:i/>
+        </w:rPr>
+        <w:t>period</w:t>
+      </w:r>
+      <w:proofErr w:type="gramEnd"/>
+      <w:r>
+        <w:rPr>
+          <w:i/>
+        </w:rPr>
+        <w:t>:</w:t>
+      </w:r>
+      <w:r>
+        <w:t xml:space="preserve"> </w:t>
+      </w:r>
+      <w:r>
+        <w:t xml:space="preserve">the period of time for which a subscription allows access to a partner </w:t>
+      </w:r>
+    </w:p>
+    <w:p>
+      <w:pPr>
+        <w:pStyle w:val="ListParagraph"/>
+        <w:keepNext/>
+        <w:numPr>
+          <w:ilvl w:val="1"/>
+          <w:numId w:val="29"/>
+        </w:numPr>
+      </w:pPr>
+      <w:proofErr w:type="gramStart"/>
+      <w:r>
+        <w:rPr>
+          <w:i/>
+        </w:rPr>
+        <w:t>price</w:t>
+      </w:r>
+      <w:proofErr w:type="gramEnd"/>
+      <w:r>
+        <w:rPr>
+          <w:i/>
+        </w:rPr>
+        <w:t>:</w:t>
+      </w:r>
+      <w:r>
+        <w:t xml:space="preserve"> the price for a </w:t>
+      </w:r>
+      <w:r>
+        <w:t>subscription for this term</w:t>
+      </w:r>
+    </w:p>
+    <w:p>
+      <w:pPr>
+        <w:pStyle w:val="ListParagraph"/>
+        <w:numPr>
+          <w:ilvl w:val="1"/>
+          <w:numId w:val="29"/>
+        </w:numPr>
+        <w:rPr>
+          <w:ins w:id="21" w:author="Bob Muller" w:date="2015-06-24T15:09:00Z"/>
+        </w:rPr>
+      </w:pPr>
+      <w:proofErr w:type="spellStart"/>
+      <w:proofErr w:type="gramStart"/>
+      <w:r>
+        <w:rPr>
+          <w:i/>
+        </w:rPr>
+        <w:t>groupDiscountPercentage</w:t>
+      </w:r>
+      <w:proofErr w:type="spellEnd"/>
+      <w:proofErr w:type="gramEnd"/>
+      <w:r>
+        <w:rPr>
+          <w:i/>
+        </w:rPr>
+        <w:t>:</w:t>
+      </w:r>
+      <w:r>
+        <w:t xml:space="preserve"> </w:t>
+      </w:r>
+      <w:r>
+        <w:t xml:space="preserve">the discount for this term for a group subscription expressed as a </w:t>
+      </w:r>
+      <w:r>
+        <w:t>decimal number with 2 significant digits past the decimal point</w:t>
+      </w:r>
+    </w:p>
+    <w:p>
+      <w:pPr>
+        <w:pStyle w:val="ListParagraph"/>
+        <w:numPr>
+          <w:ilvl w:val="1"/>
+          <w:numId w:val="29"/>
+        </w:numPr>
+      </w:pPr>
+      <w:proofErr w:type="gramStart"/>
+      <w:ins w:id="22" w:author="Bob Muller" w:date="2015-06-24T15:09:00Z">
+        <w:r>
+          <w:rPr>
+            <w:i/>
+            <w:rPrChange w:id="23" w:author="Bob Muller" w:date="2015-06-24T15:10:00Z">
+              <w:rPr/>
+            </w:rPrChange>
+          </w:rPr>
+          <w:t>description</w:t>
+        </w:r>
+        <w:proofErr w:type="gramEnd"/>
+        <w:r>
+          <w:rPr>
+            <w:i/>
+            <w:rPrChange w:id="24" w:author="Bob Muller" w:date="2015-06-24T15:10:00Z">
+              <w:rPr/>
+            </w:rPrChange>
+          </w:rPr>
+          <w:t>:</w:t>
+        </w:r>
+        <w:r>
+          <w:t xml:space="preserve"> a text describing the term suitable for display in the user interface, such as "Annual ($199 USD)" for the 365-day term priced at $199.</w:t>
+        </w:r>
+      </w:ins>
+    </w:p>
+    <w:p>
+      <w:pPr>
+        <w:pStyle w:val="ListParagraph"/>
+        <w:numPr>
+          <w:ilvl w:val="0"/>
+          <w:numId w:val="29"/>
+        </w:numPr>
+        <w:rPr>
+          <w:ins w:id="25" w:author="Bob Muller" w:date="2015-06-18T17:55:00Z"/>
+        </w:rPr>
+        <w:pPrChange w:id="26" w:author="Bob Muller" w:date="2015-06-18T17:55:00Z">
+          <w:pPr/>
+        </w:pPrChange>
+      </w:pPr>
+      <w:proofErr w:type="spellStart"/>
+      <w:ins w:id="27" w:author="Bob Muller" w:date="2015-06-18T17:55:00Z">
+        <w:r>
+          <w:t>SubscriptionDescription</w:t>
+        </w:r>
+        <w:proofErr w:type="spellEnd"/>
+        <w:r>
+          <w:t>: A collection of descriptive texts that the system displays</w:t>
+        </w:r>
+      </w:ins>
+      <w:ins w:id="28" w:author="Bob Muller" w:date="2015-06-18T17:57:00Z">
+        <w:r>
+          <w:t xml:space="preserve"> as a section in</w:t>
+        </w:r>
+      </w:ins>
+      <w:ins w:id="29" w:author="Bob Muller" w:date="2015-06-18T17:55:00Z">
+        <w:r>
+          <w:t xml:space="preserve"> a partner's subscription pages</w:t>
+        </w:r>
+      </w:ins>
+    </w:p>
+    <w:p>
+      <w:pPr>
+        <w:pStyle w:val="ListParagraph"/>
+        <w:numPr>
+          <w:ilvl w:val="1"/>
+          <w:numId w:val="29"/>
+        </w:numPr>
+        <w:rPr>
+          <w:ins w:id="30" w:author="Bob Muller" w:date="2015-06-18T17:59:00Z"/>
+        </w:rPr>
+        <w:pPrChange w:id="31" w:author="Bob Muller" w:date="2015-06-18T17:56:00Z">
+          <w:pPr/>
+        </w:pPrChange>
+      </w:pPr>
+      <w:proofErr w:type="spellStart"/>
+      <w:proofErr w:type="gramStart"/>
+      <w:ins w:id="32" w:author="Bob Muller" w:date="2015-06-18T17:56:00Z">
+        <w:r>
+          <w:rPr>
+            <w:i/>
+            <w:rPrChange w:id="33" w:author="Bob Muller" w:date="2015-07-24T10:03:00Z">
+              <w:rPr/>
+            </w:rPrChange>
+          </w:rPr>
+          <w:t>subscriptionDescriptionId</w:t>
+        </w:r>
+        <w:proofErr w:type="spellEnd"/>
+        <w:proofErr w:type="gramEnd"/>
+        <w:r>
+          <w:rPr>
+            <w:i/>
+            <w:rPrChange w:id="34" w:author="Bob Muller" w:date="2015-07-24T10:03:00Z">
+              <w:rPr/>
+            </w:rPrChange>
+          </w:rPr>
+          <w:t>:</w:t>
+        </w:r>
+        <w:r>
+          <w:t xml:space="preserve"> unique identifier for the description (key)</w:t>
+        </w:r>
+      </w:ins>
+    </w:p>
+    <w:p>
+      <w:pPr>
+        <w:pStyle w:val="ListParagraph"/>
+        <w:numPr>
+          <w:ilvl w:val="1"/>
+          <w:numId w:val="29"/>
+        </w:numPr>
+        <w:rPr>
+          <w:ins w:id="35" w:author="Bob Muller" w:date="2015-06-18T17:56:00Z"/>
+        </w:rPr>
+        <w:pPrChange w:id="36" w:author="Bob Muller" w:date="2015-06-18T17:56:00Z">
+          <w:pPr/>
+        </w:pPrChange>
+      </w:pPr>
+      <w:proofErr w:type="spellStart"/>
+      <w:proofErr w:type="gramStart"/>
+      <w:ins w:id="37" w:author="Bob Muller" w:date="2015-06-18T17:59:00Z">
+        <w:r>
+          <w:rPr>
+            <w:i/>
+            <w:rPrChange w:id="38" w:author="Bob Muller" w:date="2015-07-24T10:03:00Z">
+              <w:rPr/>
+            </w:rPrChange>
+          </w:rPr>
+          <w:t>partnerId</w:t>
+        </w:r>
+        <w:proofErr w:type="spellEnd"/>
+        <w:proofErr w:type="gramEnd"/>
+        <w:r>
+          <w:rPr>
+            <w:i/>
+            <w:rPrChange w:id="39" w:author="Bob Muller" w:date="2015-07-24T10:03:00Z">
+              <w:rPr/>
+            </w:rPrChange>
+          </w:rPr>
+          <w:t>:</w:t>
+        </w:r>
+        <w:r>
+          <w:t xml:space="preserve"> the unique identifier of the partner that owns this description</w:t>
+        </w:r>
+      </w:ins>
+    </w:p>
+    <w:p>
+      <w:pPr>
+        <w:pStyle w:val="ListParagraph"/>
+        <w:numPr>
+          <w:ilvl w:val="1"/>
+          <w:numId w:val="29"/>
+        </w:numPr>
+        <w:rPr>
+          <w:ins w:id="40" w:author="Bob Muller" w:date="2015-06-18T17:57:00Z"/>
+        </w:rPr>
+        <w:pPrChange w:id="41" w:author="Bob Muller" w:date="2015-06-18T17:56:00Z">
+          <w:pPr/>
+        </w:pPrChange>
+      </w:pPr>
+      <w:proofErr w:type="gramStart"/>
+      <w:ins w:id="42" w:author="Bob Muller" w:date="2015-06-18T17:56:00Z">
+        <w:r>
+          <w:rPr>
+            <w:i/>
+            <w:rPrChange w:id="43" w:author="Bob Muller" w:date="2015-07-24T10:03:00Z">
+              <w:rPr/>
+            </w:rPrChange>
+          </w:rPr>
+          <w:t>header</w:t>
+        </w:r>
+        <w:proofErr w:type="gramEnd"/>
+        <w:r>
+          <w:rPr>
+            <w:i/>
+            <w:rPrChange w:id="44" w:author="Bob Muller" w:date="2015-07-24T10:03:00Z">
+              <w:rPr/>
+            </w:rPrChange>
+          </w:rPr>
+          <w:t>:</w:t>
+        </w:r>
+        <w:r>
+          <w:t xml:space="preserve"> required text header for the description section in the user interface</w:t>
+        </w:r>
+      </w:ins>
+    </w:p>
+    <w:p>
+      <w:pPr>
+        <w:pStyle w:val="ListParagraph"/>
+        <w:numPr>
+          <w:ilvl w:val="1"/>
+          <w:numId w:val="29"/>
+        </w:numPr>
+        <w:rPr>
+          <w:ins w:id="45" w:author="Bob Muller" w:date="2015-06-18T17:58:00Z"/>
+        </w:rPr>
+        <w:pPrChange w:id="46" w:author="Bob Muller" w:date="2015-06-18T17:56:00Z">
+          <w:pPr/>
+        </w:pPrChange>
+      </w:pPr>
+      <w:proofErr w:type="spellStart"/>
+      <w:proofErr w:type="gramStart"/>
+      <w:ins w:id="47" w:author="Bob Muller" w:date="2015-06-18T17:57:00Z">
+        <w:r>
+          <w:rPr>
+            <w:i/>
+            <w:rPrChange w:id="48" w:author="Bob Muller" w:date="2015-07-24T10:03:00Z">
+              <w:rPr/>
+            </w:rPrChange>
+          </w:rPr>
+          <w:t>descriptionType</w:t>
+        </w:r>
+        <w:proofErr w:type="spellEnd"/>
+        <w:proofErr w:type="gramEnd"/>
+        <w:r>
+          <w:rPr>
+            <w:i/>
+            <w:rPrChange w:id="49" w:author="Bob Muller" w:date="2015-07-24T10:03:00Z">
+              <w:rPr/>
+            </w:rPrChange>
+          </w:rPr>
+          <w:t>:</w:t>
+        </w:r>
+        <w:r>
+          <w:t xml:space="preserve"> the </w:t>
+        </w:r>
+      </w:ins>
+      <w:ins w:id="50" w:author="Bob Muller" w:date="2015-06-18T17:59:00Z">
+        <w:r>
+          <w:t xml:space="preserve">required </w:t>
+        </w:r>
+      </w:ins>
+      <w:ins w:id="51" w:author="Bob Muller" w:date="2015-06-18T17:57:00Z">
+        <w:r>
+          <w:t>kind of subscription for which to display the text (</w:t>
+        </w:r>
+      </w:ins>
+      <w:ins w:id="52" w:author="Bob Muller" w:date="2015-06-18T17:58:00Z">
+        <w:r>
+          <w:t>Default, Individual, Institution, Commercial)</w:t>
+        </w:r>
+      </w:ins>
+    </w:p>
+    <w:p>
+      <w:pPr>
+        <w:pStyle w:val="ListParagraph"/>
+        <w:numPr>
+          <w:ilvl w:val="0"/>
+          <w:numId w:val="29"/>
+        </w:numPr>
+        <w:rPr>
+          <w:ins w:id="53" w:author="Bob Muller" w:date="2015-06-18T17:58:00Z"/>
+        </w:rPr>
+        <w:pPrChange w:id="54" w:author="Bob Muller" w:date="2015-06-18T17:58:00Z">
+          <w:pPr/>
+        </w:pPrChange>
+      </w:pPr>
+      <w:proofErr w:type="spellStart"/>
+      <w:ins w:id="55" w:author="Bob Muller" w:date="2015-06-18T17:58:00Z">
+        <w:r>
+          <w:t>SubscriptionDescriptionItem</w:t>
+        </w:r>
+        <w:proofErr w:type="spellEnd"/>
+        <w:r>
+          <w:t>: An individual descriptive text line within a subscription description</w:t>
+        </w:r>
+      </w:ins>
+    </w:p>
+    <w:p>
+      <w:pPr>
+        <w:pStyle w:val="ListParagraph"/>
+        <w:numPr>
+          <w:ilvl w:val="1"/>
+          <w:numId w:val="29"/>
+        </w:numPr>
+        <w:rPr>
+          <w:ins w:id="56" w:author="Bob Muller" w:date="2015-06-18T17:59:00Z"/>
+        </w:rPr>
+        <w:pPrChange w:id="57" w:author="Bob Muller" w:date="2015-06-18T17:58:00Z">
+          <w:pPr/>
+        </w:pPrChange>
+      </w:pPr>
+      <w:proofErr w:type="spellStart"/>
+      <w:proofErr w:type="gramStart"/>
+      <w:ins w:id="58" w:author="Bob Muller" w:date="2015-06-18T17:58:00Z">
+        <w:r>
+          <w:rPr>
+            <w:i/>
+            <w:rPrChange w:id="59" w:author="Bob Muller" w:date="2015-07-24T10:04:00Z">
+              <w:rPr/>
+            </w:rPrChange>
+          </w:rPr>
+          <w:t>subscriptionDescriptionItemId</w:t>
+        </w:r>
+        <w:proofErr w:type="spellEnd"/>
+        <w:proofErr w:type="gramEnd"/>
+        <w:r>
+          <w:rPr>
+            <w:i/>
+            <w:rPrChange w:id="60" w:author="Bob Muller" w:date="2015-07-24T10:04:00Z">
+              <w:rPr/>
+            </w:rPrChange>
+          </w:rPr>
+          <w:t>:</w:t>
+        </w:r>
+        <w:r>
+          <w:t xml:space="preserve"> unique identifier for the item (key)</w:t>
+        </w:r>
+      </w:ins>
+    </w:p>
+    <w:p>
+      <w:pPr>
+        <w:pStyle w:val="ListParagraph"/>
+        <w:numPr>
+          <w:ilvl w:val="1"/>
+          <w:numId w:val="29"/>
+        </w:numPr>
+        <w:rPr>
+          <w:ins w:id="61" w:author="Bob Muller" w:date="2015-06-18T17:58:00Z"/>
+        </w:rPr>
+        <w:pPrChange w:id="62" w:author="Bob Muller" w:date="2015-06-18T17:58:00Z">
+          <w:pPr/>
+        </w:pPrChange>
+      </w:pPr>
+      <w:proofErr w:type="spellStart"/>
+      <w:proofErr w:type="gramStart"/>
+      <w:ins w:id="63" w:author="Bob Muller" w:date="2015-06-18T18:00:00Z">
+        <w:r>
+          <w:rPr>
+            <w:i/>
+            <w:rPrChange w:id="64" w:author="Bob Muller" w:date="2015-07-24T10:04:00Z">
+              <w:rPr/>
+            </w:rPrChange>
+          </w:rPr>
+          <w:t>subscriptionDescriptionId</w:t>
+        </w:r>
+        <w:proofErr w:type="spellEnd"/>
+        <w:proofErr w:type="gramEnd"/>
+        <w:r>
+          <w:rPr>
+            <w:i/>
+            <w:rPrChange w:id="65" w:author="Bob Muller" w:date="2015-07-24T10:04:00Z">
+              <w:rPr/>
+            </w:rPrChange>
+          </w:rPr>
+          <w:t>:</w:t>
+        </w:r>
+        <w:r>
+          <w:t xml:space="preserve"> unique identifier of the description that owns this item</w:t>
+        </w:r>
+      </w:ins>
+    </w:p>
+    <w:p>
+      <w:pPr>
+        <w:pStyle w:val="ListParagraph"/>
+        <w:numPr>
+          <w:ilvl w:val="1"/>
+          <w:numId w:val="29"/>
+        </w:numPr>
+        <w:rPr>
+          <w:ins w:id="66" w:author="Bob Muller" w:date="2015-06-18T17:54:00Z"/>
+        </w:rPr>
+        <w:pPrChange w:id="67" w:author="Bob Muller" w:date="2015-06-18T17:58:00Z">
+          <w:pPr/>
+        </w:pPrChange>
+      </w:pPr>
+      <w:proofErr w:type="gramStart"/>
+      <w:ins w:id="68" w:author="Bob Muller" w:date="2015-06-18T17:59:00Z">
+        <w:r>
+          <w:rPr>
+            <w:i/>
+            <w:rPrChange w:id="69" w:author="Bob Muller" w:date="2015-07-24T10:04:00Z">
+              <w:rPr/>
+            </w:rPrChange>
+          </w:rPr>
+          <w:t>text</w:t>
+        </w:r>
+        <w:proofErr w:type="gramEnd"/>
+        <w:r>
+          <w:rPr>
+            <w:i/>
+            <w:rPrChange w:id="70" w:author="Bob Muller" w:date="2015-07-24T10:04:00Z">
+              <w:rPr/>
+            </w:rPrChange>
+          </w:rPr>
+          <w:t>:</w:t>
+        </w:r>
+        <w:r>
+          <w:t xml:space="preserve"> required text of the description line</w:t>
+        </w:r>
+      </w:ins>
+    </w:p>
+    <w:p>
+      <w:pPr>
+        <w:pStyle w:val="Heading1"/>
+      </w:pPr>
+      <w:r>
+        <w:lastRenderedPageBreak/>
+        <w:t>Party</w:t>
+      </w:r>
+    </w:p>
+    <w:p>
+      <w:pPr>
+        <w:keepNext/>
+      </w:pPr>
+      <w:r>
+        <w:t xml:space="preserve">A </w:t>
+      </w:r>
+      <w:r>
+        <w:rPr>
+          <w:i/>
+        </w:rPr>
+        <w:t>party</w:t>
+      </w:r>
+      <w:r>
+        <w:t xml:space="preserve"> is a</w:t>
+      </w:r>
+      <w:r>
+        <w:t xml:space="preserve">n entity that is </w:t>
+      </w:r>
+      <w:r>
+        <w:t>some kind of system participant</w:t>
+      </w:r>
+      <w:r>
+        <w:t>.</w:t>
+      </w:r>
+      <w:r>
+        <w:t xml:space="preserve"> A subscription is a many-to-many association between parties and partners; see the </w:t>
+      </w:r>
+      <w:hyperlink w:anchor="_Subscription" w:history="1">
+        <w:r>
+          <w:rPr>
+            <w:rStyle w:val="Hyperlink"/>
+          </w:rPr>
+          <w:t>Subscription</w:t>
+        </w:r>
+      </w:hyperlink>
+      <w:r>
+        <w:t xml:space="preserve"> subsystem.</w:t>
+      </w:r>
+    </w:p>
+    <w:p>
+      <w:del w:id="71" w:author="Bob Muller" w:date="2015-07-24T10:01:00Z">
+        <w:r>
+          <w:rPr>
+            <w:noProof/>
+          </w:rPr>
+          <w:drawing>
+            <wp:inline distT="0" distB="0" distL="0" distR="0" wp14:anchorId="799E0AE7" wp14:editId="64DE8AFD">
+              <wp:extent cx="5943600" cy="5079077"/>
+              <wp:effectExtent l="0" t="0" r="0" b="1270"/>
+              <wp:docPr id="10" name="Picture 10"/>
+              <wp:cNvGraphicFramePr>
+                <a:graphicFrameLocks xmlns:a="http://schemas.openxmlformats.org/drawingml/2006/main" noChangeAspect="1"/>
+              </wp:cNvGraphicFramePr>
+              <a:graphic xmlns:a="http://schemas.openxmlformats.org/drawingml/2006/main">
+                <a:graphicData uri="http://schemas.openxmlformats.org/drawingml/2006/picture">
+                  <pic:pic xmlns:pic="http://schemas.openxmlformats.org/drawingml/2006/picture">
+                    <pic:nvPicPr>
+                      <pic:cNvPr id="0" name="Party.tif"/>
+                      <pic:cNvPicPr/>
+                    </pic:nvPicPr>
+                    <pic:blipFill>
+                      <a:blip r:embed="rId15">
+                        <a:extLst>
+                          <a:ext uri="{28A0092B-C50C-407E-A947-70E740481C1C}">
+                            <a14:useLocalDpi xmlns:a14="http://schemas.microsoft.com/office/drawing/2010/main" val="0"/>
+                          </a:ext>
+                        </a:extLst>
+                      </a:blip>
+                      <a:stretch>
+                        <a:fillRect/>
+                      </a:stretch>
+                    </pic:blipFill>
+                    <pic:spPr>
+                      <a:xfrm>
+                        <a:off x="0" y="0"/>
+                        <a:ext cx="5945037" cy="5080305"/>
+                      </a:xfrm>
+                      <a:prstGeom prst="rect">
+                        <a:avLst/>
+                      </a:prstGeom>
+                    </pic:spPr>
+                  </pic:pic>
+                </a:graphicData>
+              </a:graphic>
+            </wp:inline>
+          </w:drawing>
+        </w:r>
+      </w:del>
+      <w:ins w:id="72" w:author="Bob Muller" w:date="2015-07-24T13:10:00Z">
+        <w:r>
+          <w:rPr>
+            <w:noProof/>
+          </w:rPr>
+          <w:drawing>
+            <wp:inline distT="0" distB="0" distL="0" distR="0" wp14:anchorId="31025858" wp14:editId="516919EB">
+              <wp:extent cx="5943600" cy="4749369"/>
+              <wp:effectExtent l="0" t="0" r="0" b="635"/>
+              <wp:docPr id="17" name="Picture 17"/>
+              <wp:cNvGraphicFramePr>
+                <a:graphicFrameLocks xmlns:a="http://schemas.openxmlformats.org/drawingml/2006/main" noChangeAspect="1"/>
+              </wp:cNvGraphicFramePr>
+              <a:graphic xmlns:a="http://schemas.openxmlformats.org/drawingml/2006/main">
+                <a:graphicData uri="http://schemas.openxmlformats.org/drawingml/2006/picture">
+                  <pic:pic xmlns:pic="http://schemas.openxmlformats.org/drawingml/2006/picture">
+                    <pic:nvPicPr>
+                      <pic:cNvPr id="0" name="Party.tif"/>
+                      <pic:cNvPicPr/>
+                    </pic:nvPicPr>
+                    <pic:blipFill>
+                      <a:blip r:embed="rId16">
+                        <a:extLst>
+                          <a:ext uri="{28A0092B-C50C-407E-A947-70E740481C1C}">
+                            <a14:useLocalDpi xmlns:a14="http://schemas.microsoft.com/office/drawing/2010/main" val="0"/>
+                          </a:ext>
+                        </a:extLst>
+                      </a:blip>
+                      <a:stretch>
+                        <a:fillRect/>
+                      </a:stretch>
+                    </pic:blipFill>
+                    <pic:spPr>
+                      <a:xfrm>
+                        <a:off x="0" y="0"/>
+                        <a:ext cx="5945037" cy="4750518"/>
+                      </a:xfrm>
+                      <a:prstGeom prst="rect">
+                        <a:avLst/>
+                      </a:prstGeom>
+                    </pic:spPr>
+                  </pic:pic>
+                </a:graphicData>
+              </a:graphic>
+            </wp:inline>
+          </w:drawing>
+        </w:r>
+      </w:ins>
+    </w:p>
+    <w:p>
+      <w:pPr>
+        <w:pStyle w:val="ListParagraph"/>
+        <w:keepNext/>
+        <w:numPr>
+          <w:ilvl w:val="0"/>
+          <w:numId w:val="29"/>
+        </w:numPr>
+      </w:pPr>
+      <w:r>
+        <w:rPr>
+          <w:b/>
+        </w:rPr>
+        <w:t>Party:</w:t>
+      </w:r>
+      <w:r>
+        <w:t xml:space="preserve"> abstract entity that is some kind of system participant</w:t>
+      </w:r>
+    </w:p>
+    <w:p>
+      <w:pPr>
+        <w:pStyle w:val="ListParagraph"/>
+        <w:keepNext/>
+        <w:numPr>
+          <w:ilvl w:val="1"/>
+          <w:numId w:val="29"/>
+        </w:numPr>
+        <w:rPr>
+          <w:ins w:id="73" w:author="Bob Muller" w:date="2015-07-24T10:02:00Z"/>
+        </w:rPr>
+      </w:pPr>
+      <w:proofErr w:type="spellStart"/>
+      <w:proofErr w:type="gramStart"/>
+      <w:r>
+        <w:rPr>
+          <w:i/>
+        </w:rPr>
+        <w:t>partyId</w:t>
+      </w:r>
+      <w:proofErr w:type="spellEnd"/>
+      <w:proofErr w:type="gramEnd"/>
+      <w:r>
+        <w:rPr>
+          <w:i/>
+        </w:rPr>
+        <w:t>:</w:t>
+      </w:r>
+      <w:r>
+        <w:t xml:space="preserve"> unique identifier for the party (key)</w:t>
+      </w:r>
+    </w:p>
+    <w:p>
+      <w:pPr>
+        <w:pStyle w:val="ListParagraph"/>
+        <w:keepNext/>
+        <w:numPr>
+          <w:ilvl w:val="1"/>
+          <w:numId w:val="29"/>
+        </w:numPr>
+      </w:pPr>
+      <w:proofErr w:type="gramStart"/>
+      <w:ins w:id="74" w:author="Bob Muller" w:date="2015-07-24T10:02:00Z">
+        <w:r>
+          <w:rPr>
+            <w:i/>
+            <w:rPrChange w:id="75" w:author="Bob Muller" w:date="2015-07-24T10:03:00Z">
+              <w:rPr/>
+            </w:rPrChange>
+          </w:rPr>
+          <w:t>name</w:t>
+        </w:r>
+        <w:proofErr w:type="gramEnd"/>
+        <w:r>
+          <w:rPr>
+            <w:i/>
+            <w:rPrChange w:id="76" w:author="Bob Muller" w:date="2015-07-24T10:03:00Z">
+              <w:rPr/>
+            </w:rPrChange>
+          </w:rPr>
+          <w:t>:</w:t>
+        </w:r>
+        <w:r>
+          <w:t xml:space="preserve"> name of the party</w:t>
+        </w:r>
+      </w:ins>
+    </w:p>
+    <w:p>
+      <w:pPr>
+        <w:pStyle w:val="ListParagraph"/>
+        <w:numPr>
+          <w:ilvl w:val="1"/>
+          <w:numId w:val="29"/>
+        </w:numPr>
+      </w:pPr>
+      <w:proofErr w:type="spellStart"/>
+      <w:proofErr w:type="gramStart"/>
+      <w:r>
+        <w:rPr>
+          <w:i/>
+        </w:rPr>
+        <w:t>partyType</w:t>
+      </w:r>
+      <w:proofErr w:type="spellEnd"/>
+      <w:proofErr w:type="gramEnd"/>
+      <w:r>
+        <w:rPr>
+          <w:i/>
+        </w:rPr>
+        <w:t>:</w:t>
+      </w:r>
+      <w:r>
+        <w:t xml:space="preserve"> "user"</w:t>
+      </w:r>
+    </w:p>
+    <w:p>
+      <w:pPr>
+        <w:pStyle w:val="ListParagraph"/>
+        <w:keepNext/>
+        <w:numPr>
+          <w:ilvl w:val="0"/>
+          <w:numId w:val="29"/>
+        </w:numPr>
+      </w:pPr>
+      <w:proofErr w:type="spellStart"/>
+      <w:r>
+        <w:rPr>
+          <w:b/>
+        </w:rPr>
+        <w:t>IpRange</w:t>
+      </w:r>
+      <w:proofErr w:type="spellEnd"/>
+      <w:r>
+        <w:rPr>
+          <w:b/>
+        </w:rPr>
+        <w:t>:</w:t>
+      </w:r>
+      <w:r>
+        <w:t xml:space="preserve"> </w:t>
+      </w:r>
+      <w:r>
+        <w:t>A range of IP addresses for a subscription; ranges must not overlap for a subscription, they must be mutually exclusive</w:t>
+      </w:r>
+    </w:p>
+    <w:p>
+      <w:pPr>
+        <w:pStyle w:val="ListParagraph"/>
+        <w:keepNext/>
+        <w:numPr>
+          <w:ilvl w:val="1"/>
+          <w:numId w:val="29"/>
+        </w:numPr>
+      </w:pPr>
+      <w:proofErr w:type="spellStart"/>
+      <w:proofErr w:type="gramStart"/>
+      <w:r>
+        <w:rPr>
+          <w:i/>
+        </w:rPr>
+        <w:t>ipRangeId</w:t>
+      </w:r>
+      <w:proofErr w:type="spellEnd"/>
+      <w:proofErr w:type="gramEnd"/>
+      <w:r>
+        <w:rPr>
+          <w:i/>
+        </w:rPr>
+        <w:t xml:space="preserve">: </w:t>
+      </w:r>
+      <w:r>
+        <w:t>unique identifier for the range (key)</w:t>
+      </w:r>
+    </w:p>
+    <w:p>
+      <w:pPr>
+        <w:pStyle w:val="ListParagraph"/>
+        <w:keepNext/>
+        <w:numPr>
+          <w:ilvl w:val="1"/>
+          <w:numId w:val="29"/>
+        </w:numPr>
+      </w:pPr>
+      <w:proofErr w:type="spellStart"/>
+      <w:proofErr w:type="gramStart"/>
+      <w:r>
+        <w:rPr>
+          <w:i/>
+          <w:rPrChange w:id="77" w:author="Bob Muller" w:date="2015-07-24T10:03:00Z">
+            <w:rPr/>
+          </w:rPrChange>
+        </w:rPr>
+        <w:t>partyId</w:t>
+      </w:r>
+      <w:proofErr w:type="spellEnd"/>
+      <w:proofErr w:type="gramEnd"/>
+      <w:r>
+        <w:rPr>
+          <w:i/>
+          <w:rPrChange w:id="78" w:author="Bob Muller" w:date="2015-07-24T10:03:00Z">
+            <w:rPr/>
+          </w:rPrChange>
+        </w:rPr>
+        <w:t>:</w:t>
+      </w:r>
+      <w:r>
+        <w:t xml:space="preserve"> unique identifier for party that owns the IP range (foreign key)</w:t>
+      </w:r>
+    </w:p>
+    <w:p>
+      <w:pPr>
+        <w:pStyle w:val="ListParagraph"/>
+        <w:keepNext/>
+        <w:numPr>
+          <w:ilvl w:val="1"/>
+          <w:numId w:val="29"/>
+        </w:numPr>
+      </w:pPr>
+      <w:proofErr w:type="gramStart"/>
+      <w:r>
+        <w:rPr>
+          <w:i/>
+        </w:rPr>
+        <w:t>start</w:t>
+      </w:r>
+      <w:proofErr w:type="gramEnd"/>
+      <w:r>
+        <w:rPr>
+          <w:i/>
+        </w:rPr>
+        <w:t>:</w:t>
+      </w:r>
+      <w:r>
+        <w:t xml:space="preserve"> </w:t>
+      </w:r>
+      <w:r>
+        <w:t>the IP address that is the first address in the range; must not be part of any other range for the subscription</w:t>
+      </w:r>
+    </w:p>
+    <w:p>
+      <w:pPr>
+        <w:pStyle w:val="ListParagraph"/>
+        <w:numPr>
+          <w:ilvl w:val="1"/>
+          <w:numId w:val="29"/>
+        </w:numPr>
+      </w:pPr>
+      <w:proofErr w:type="gramStart"/>
+      <w:r>
+        <w:rPr>
+          <w:i/>
+        </w:rPr>
+        <w:t>end</w:t>
+      </w:r>
+      <w:proofErr w:type="gramEnd"/>
+      <w:r>
+        <w:rPr>
+          <w:i/>
+        </w:rPr>
+        <w:t>:</w:t>
+      </w:r>
+      <w:r>
+        <w:t xml:space="preserve"> </w:t>
+      </w:r>
+      <w:r>
+        <w:t>the IP address that is the last address in the range; must be greater than the start and must be a "reasonable" end to the range (TBD)</w:t>
+      </w:r>
+      <w:bookmarkStart w:id="79" w:name="_Meter"/>
+      <w:bookmarkEnd w:id="79"/>
+    </w:p>
+    <w:p>
+      <w:pPr>
+        <w:pStyle w:val="ListParagraph"/>
+        <w:keepNext/>
+        <w:numPr>
+          <w:ilvl w:val="0"/>
+          <w:numId w:val="29"/>
+        </w:numPr>
+        <w:rPr>
+          <w:ins w:id="80" w:author="Bob Muller" w:date="2015-07-24T10:04:00Z"/>
+        </w:rPr>
+      </w:pPr>
+      <w:ins w:id="81" w:author="Bob Muller" w:date="2015-07-24T10:04:00Z">
+        <w:r>
+          <w:rPr>
+            <w:b/>
+          </w:rPr>
+          <w:lastRenderedPageBreak/>
+          <w:t>Country</w:t>
+        </w:r>
+        <w:r>
+          <w:rPr>
+            <w:b/>
+          </w:rPr>
+          <w:t>:</w:t>
+        </w:r>
+        <w:r>
+          <w:t xml:space="preserve"> </w:t>
+        </w:r>
+        <w:r>
+          <w:t xml:space="preserve">A </w:t>
+        </w:r>
+        <w:r>
+          <w:t>country with a unique name</w:t>
+        </w:r>
+      </w:ins>
+    </w:p>
+    <w:p>
+      <w:pPr>
+        <w:pStyle w:val="ListParagraph"/>
+        <w:keepNext/>
+        <w:numPr>
+          <w:ilvl w:val="1"/>
+          <w:numId w:val="29"/>
+        </w:numPr>
+        <w:rPr>
+          <w:ins w:id="82" w:author="Bob Muller" w:date="2015-07-24T10:05:00Z"/>
+        </w:rPr>
+      </w:pPr>
+      <w:proofErr w:type="spellStart"/>
+      <w:proofErr w:type="gramStart"/>
+      <w:ins w:id="83" w:author="Bob Muller" w:date="2015-07-24T10:05:00Z">
+        <w:r>
+          <w:rPr>
+            <w:i/>
+          </w:rPr>
+          <w:t>countryId</w:t>
+        </w:r>
+      </w:ins>
+      <w:proofErr w:type="spellEnd"/>
+      <w:proofErr w:type="gramEnd"/>
+      <w:ins w:id="84" w:author="Bob Muller" w:date="2015-07-24T10:04:00Z">
+        <w:r>
+          <w:rPr>
+            <w:i/>
+          </w:rPr>
+          <w:t xml:space="preserve">: </w:t>
+        </w:r>
+        <w:r>
+          <w:t xml:space="preserve">unique identifier for the </w:t>
+        </w:r>
+      </w:ins>
+      <w:ins w:id="85" w:author="Bob Muller" w:date="2015-07-24T10:05:00Z">
+        <w:r>
+          <w:t>country</w:t>
+        </w:r>
+      </w:ins>
+      <w:ins w:id="86" w:author="Bob Muller" w:date="2015-07-24T10:04:00Z">
+        <w:r>
+          <w:t xml:space="preserve"> (key)</w:t>
+        </w:r>
+      </w:ins>
+    </w:p>
+    <w:p>
+      <w:pPr>
+        <w:pStyle w:val="ListParagraph"/>
+        <w:keepNext/>
+        <w:numPr>
+          <w:ilvl w:val="1"/>
+          <w:numId w:val="29"/>
+        </w:numPr>
+        <w:rPr>
+          <w:ins w:id="87" w:author="Bob Muller" w:date="2015-07-24T10:04:00Z"/>
+        </w:rPr>
+      </w:pPr>
+      <w:proofErr w:type="gramStart"/>
+      <w:ins w:id="88" w:author="Bob Muller" w:date="2015-07-24T10:05:00Z">
+        <w:r>
+          <w:rPr>
+            <w:i/>
+          </w:rPr>
+          <w:t>name</w:t>
+        </w:r>
+        <w:proofErr w:type="gramEnd"/>
+        <w:r>
+          <w:rPr>
+            <w:i/>
+          </w:rPr>
+          <w:t xml:space="preserve">: </w:t>
+        </w:r>
+        <w:r>
+          <w:t>unique name for the country</w:t>
+        </w:r>
+      </w:ins>
+    </w:p>
+    <w:p>
+      <w:pPr>
+        <w:pStyle w:val="Heading1"/>
+      </w:pPr>
+      <w:r>
+        <w:t>Meter</w:t>
+      </w:r>
+    </w:p>
+    <w:p>
+      <w:pPr>
+        <w:keepNext/>
+      </w:pPr>
+      <w:r>
+        <w:t xml:space="preserve">A </w:t>
+      </w:r>
+      <w:r>
+        <w:rPr>
+          <w:i/>
+        </w:rPr>
+        <w:t>meter</w:t>
+      </w:r>
+      <w:r>
+        <w:t xml:space="preserve"> is a count of page views. The meter subsystem comprises a set of partner-</w:t>
+      </w:r>
+      <w:proofErr w:type="spellStart"/>
+      <w:r>
+        <w:t>ip</w:t>
+      </w:r>
+      <w:proofErr w:type="spellEnd"/>
+      <w:r>
+        <w:t>-address counts and a set of limits to enforce on those counts. The user accesses the system, which increments the counts and enforces the limits.</w:t>
+      </w:r>
+    </w:p>
+    <w:p>
+      <w:del w:id="89" w:author="Bob Muller" w:date="2015-07-24T10:16:00Z">
+        <w:r>
+          <w:rPr>
+            <w:noProof/>
+          </w:rPr>
+          <w:drawing>
+            <wp:inline distT="0" distB="0" distL="0" distR="0" wp14:anchorId="05A5A8B0" wp14:editId="255560D4">
+              <wp:extent cx="5943600" cy="3765944"/>
+              <wp:effectExtent l="0" t="0" r="0" b="0"/>
+              <wp:docPr id="11" name="Picture 11"/>
+              <wp:cNvGraphicFramePr>
+                <a:graphicFrameLocks xmlns:a="http://schemas.openxmlformats.org/drawingml/2006/main" noChangeAspect="1"/>
+              </wp:cNvGraphicFramePr>
+              <a:graphic xmlns:a="http://schemas.openxmlformats.org/drawingml/2006/main">
+                <a:graphicData uri="http://schemas.openxmlformats.org/drawingml/2006/picture">
+                  <pic:pic xmlns:pic="http://schemas.openxmlformats.org/drawingml/2006/picture">
+                    <pic:nvPicPr>
+                      <pic:cNvPr id="0" name="Meter.tif"/>
                       <pic:cNvPicPr/>
                     </pic:nvPicPr>
                     <pic:blipFill>
@@ -1632,7 +2007,7 @@
                     <pic:spPr>
                       <a:xfrm>
                         <a:off x="0" y="0"/>
-                        <a:ext cx="5948120" cy="2435012"/>
+                        <a:ext cx="5945571" cy="3767193"/>
                       </a:xfrm>
                       <a:prstGeom prst="rect">
                         <a:avLst/>
@@ -1645,13 +2020,1107 @@
           </w:drawing>
         </w:r>
       </w:del>
-      <w:ins w:id="9" w:author="Bob Muller" w:date="2015-06-02T06:11:00Z">
+      <w:ins w:id="90" w:author="Bob Muller" w:date="2015-07-24T10:18:00Z">
         <w:r>
           <w:rPr>
             <w:noProof/>
           </w:rPr>
           <w:drawing>
-            <wp:inline distT="0" distB="0" distL="0" distR="0" wp14:anchorId="74AEB302" wp14:editId="5884A956">
+            <wp:inline distT="0" distB="0" distL="0" distR="0" wp14:anchorId="0F0D56BB" wp14:editId="285ACE1C">
+              <wp:extent cx="5943600" cy="5127546"/>
+              <wp:effectExtent l="0" t="0" r="0" b="3810"/>
+              <wp:docPr id="15" name="Picture 15"/>
+              <wp:cNvGraphicFramePr>
+                <a:graphicFrameLocks xmlns:a="http://schemas.openxmlformats.org/drawingml/2006/main" noChangeAspect="1"/>
+              </wp:cNvGraphicFramePr>
+              <a:graphic xmlns:a="http://schemas.openxmlformats.org/drawingml/2006/main">
+                <a:graphicData uri="http://schemas.openxmlformats.org/drawingml/2006/picture">
+                  <pic:pic xmlns:pic="http://schemas.openxmlformats.org/drawingml/2006/picture">
+                    <pic:nvPicPr>
+                      <pic:cNvPr id="0" name="Meter.tif"/>
+                      <pic:cNvPicPr/>
+                    </pic:nvPicPr>
+                    <pic:blipFill>
+                      <a:blip r:embed="rId18">
+                        <a:extLst>
+                          <a:ext uri="{28A0092B-C50C-407E-A947-70E740481C1C}">
+                            <a14:useLocalDpi xmlns:a14="http://schemas.microsoft.com/office/drawing/2010/main" val="0"/>
+                          </a:ext>
+                        </a:extLst>
+                      </a:blip>
+                      <a:stretch>
+                        <a:fillRect/>
+                      </a:stretch>
+                    </pic:blipFill>
+                    <pic:spPr>
+                      <a:xfrm>
+                        <a:off x="0" y="0"/>
+                        <a:ext cx="5945571" cy="5129247"/>
+                      </a:xfrm>
+                      <a:prstGeom prst="rect">
+                        <a:avLst/>
+                      </a:prstGeom>
+                    </pic:spPr>
+                  </pic:pic>
+                </a:graphicData>
+              </a:graphic>
+            </wp:inline>
+          </w:drawing>
+        </w:r>
+      </w:ins>
+    </w:p>
+    <w:p>
+      <w:pPr>
+        <w:pStyle w:val="ListParagraph"/>
+        <w:keepNext/>
+        <w:numPr>
+          <w:ilvl w:val="0"/>
+          <w:numId w:val="29"/>
+        </w:numPr>
+      </w:pPr>
+      <w:proofErr w:type="spellStart"/>
+      <w:r>
+        <w:rPr>
+          <w:b/>
+        </w:rPr>
+        <w:t>IpCount</w:t>
+      </w:r>
+      <w:proofErr w:type="spellEnd"/>
+      <w:r>
+        <w:rPr>
+          <w:b/>
+        </w:rPr>
+        <w:t>:</w:t>
+      </w:r>
+      <w:r>
+        <w:t xml:space="preserve"> the number of accesses by a specific IP address to partner resources</w:t>
+      </w:r>
+    </w:p>
+    <w:p>
+      <w:pPr>
+        <w:pStyle w:val="ListParagraph"/>
+        <w:keepNext/>
+        <w:numPr>
+          <w:ilvl w:val="1"/>
+          <w:numId w:val="29"/>
+        </w:numPr>
+      </w:pPr>
+      <w:proofErr w:type="spellStart"/>
+      <w:proofErr w:type="gramStart"/>
+      <w:r>
+        <w:rPr>
+          <w:i/>
+        </w:rPr>
+        <w:t>ip</w:t>
+      </w:r>
+      <w:proofErr w:type="spellEnd"/>
+      <w:proofErr w:type="gramEnd"/>
+      <w:r>
+        <w:rPr>
+          <w:i/>
+        </w:rPr>
+        <w:t>:</w:t>
+      </w:r>
+      <w:r>
+        <w:t xml:space="preserve"> the IP address</w:t>
+      </w:r>
+      <w:r>
+        <w:t xml:space="preserve"> (key)</w:t>
+      </w:r>
+    </w:p>
+    <w:p>
+      <w:pPr>
+        <w:pStyle w:val="ListParagraph"/>
+        <w:numPr>
+          <w:ilvl w:val="1"/>
+          <w:numId w:val="29"/>
+        </w:numPr>
+      </w:pPr>
+      <w:proofErr w:type="gramStart"/>
+      <w:r>
+        <w:rPr>
+          <w:i/>
+        </w:rPr>
+        <w:t>count</w:t>
+      </w:r>
+      <w:proofErr w:type="gramEnd"/>
+      <w:r>
+        <w:rPr>
+          <w:i/>
+        </w:rPr>
+        <w:t>:</w:t>
+      </w:r>
+      <w:r>
+        <w:t xml:space="preserve"> the number of accesses</w:t>
+      </w:r>
+    </w:p>
+    <w:p>
+      <w:pPr>
+        <w:pStyle w:val="ListParagraph"/>
+        <w:keepNext/>
+        <w:numPr>
+          <w:ilvl w:val="0"/>
+          <w:numId w:val="29"/>
+        </w:numPr>
+      </w:pPr>
+      <w:proofErr w:type="spellStart"/>
+      <w:r>
+        <w:rPr>
+          <w:b/>
+        </w:rPr>
+        <w:t>LimitValue</w:t>
+      </w:r>
+      <w:proofErr w:type="spellEnd"/>
+      <w:r>
+        <w:rPr>
+          <w:b/>
+        </w:rPr>
+        <w:t>:</w:t>
+      </w:r>
+      <w:r>
+        <w:t xml:space="preserve"> a </w:t>
+      </w:r>
+      <w:del w:id="91" w:author="Bob Muller" w:date="2015-07-24T10:17:00Z">
+        <w:r>
+          <w:delText xml:space="preserve">named </w:delText>
+        </w:r>
+      </w:del>
+      <w:r>
+        <w:t>limit on the IP address count for a specific partner</w:t>
+      </w:r>
+    </w:p>
+    <w:p>
+      <w:pPr>
+        <w:pStyle w:val="ListParagraph"/>
+        <w:keepNext/>
+        <w:numPr>
+          <w:ilvl w:val="1"/>
+          <w:numId w:val="29"/>
+        </w:numPr>
+      </w:pPr>
+      <w:del w:id="92" w:author="Bob Muller" w:date="2015-07-24T10:17:00Z">
+        <w:r>
+          <w:rPr>
+            <w:i/>
+          </w:rPr>
+          <w:delText>name</w:delText>
+        </w:r>
+      </w:del>
+      <w:proofErr w:type="spellStart"/>
+      <w:proofErr w:type="gramStart"/>
+      <w:ins w:id="93" w:author="Bob Muller" w:date="2015-07-24T10:17:00Z">
+        <w:r>
+          <w:rPr>
+            <w:i/>
+          </w:rPr>
+          <w:t>limitValueId</w:t>
+        </w:r>
+      </w:ins>
+      <w:proofErr w:type="spellEnd"/>
+      <w:proofErr w:type="gramEnd"/>
+      <w:r>
+        <w:rPr>
+          <w:i/>
+        </w:rPr>
+        <w:t>:</w:t>
+      </w:r>
+      <w:r>
+        <w:t xml:space="preserve"> the name of the limit</w:t>
+      </w:r>
+      <w:r>
+        <w:t xml:space="preserve"> (key)</w:t>
+      </w:r>
+    </w:p>
+    <w:p>
+      <w:pPr>
+        <w:pStyle w:val="ListParagraph"/>
+        <w:numPr>
+          <w:ilvl w:val="1"/>
+          <w:numId w:val="29"/>
+        </w:numPr>
+      </w:pPr>
+      <w:proofErr w:type="gramStart"/>
+      <w:r>
+        <w:rPr>
+          <w:i/>
+        </w:rPr>
+        <w:t>value</w:t>
+      </w:r>
+      <w:proofErr w:type="gramEnd"/>
+      <w:r>
+        <w:rPr>
+          <w:i/>
+        </w:rPr>
+        <w:t>:</w:t>
+      </w:r>
+      <w:r>
+        <w:t xml:space="preserve"> the number of accesses at which the limit applies</w:t>
+      </w:r>
+    </w:p>
+    <w:p>
+      <w:pPr>
+        <w:pStyle w:val="Heading1"/>
+      </w:pPr>
+      <w:bookmarkStart w:id="94" w:name="_Subscription"/>
+      <w:bookmarkStart w:id="95" w:name="_Subscription_1"/>
+      <w:bookmarkEnd w:id="94"/>
+      <w:bookmarkEnd w:id="95"/>
+      <w:r>
+        <w:lastRenderedPageBreak/>
+        <w:t>Subscription</w:t>
+      </w:r>
+    </w:p>
+    <w:p>
+      <w:pPr>
+        <w:keepNext/>
+      </w:pPr>
+      <w:r>
+        <w:t xml:space="preserve">A </w:t>
+      </w:r>
+      <w:r>
+        <w:rPr>
+          <w:i/>
+        </w:rPr>
+        <w:t>subscription</w:t>
+      </w:r>
+      <w:r>
+        <w:t xml:space="preserve"> is a</w:t>
+      </w:r>
+      <w:r>
+        <w:t>n agreement by a party to take and pay for access to a partner system</w:t>
+      </w:r>
+      <w:r>
+        <w:t xml:space="preserve">. </w:t>
+      </w:r>
+      <w:r>
+        <w:t>A subscription has a set of transactions (initial subscription, renewal, refund).</w:t>
+      </w:r>
+    </w:p>
+    <w:p>
+      <w:del w:id="96" w:author="Bob Muller" w:date="2015-07-24T13:09:00Z">
+        <w:r>
+          <w:rPr>
+            <w:noProof/>
+          </w:rPr>
+          <w:drawing>
+            <wp:inline distT="0" distB="0" distL="0" distR="0" wp14:anchorId="182B1941" wp14:editId="22CEF23A">
+              <wp:extent cx="5943600" cy="4054017"/>
+              <wp:effectExtent l="0" t="0" r="0" b="10160"/>
+              <wp:docPr id="12" name="Picture 12"/>
+              <wp:cNvGraphicFramePr>
+                <a:graphicFrameLocks xmlns:a="http://schemas.openxmlformats.org/drawingml/2006/main" noChangeAspect="1"/>
+              </wp:cNvGraphicFramePr>
+              <a:graphic xmlns:a="http://schemas.openxmlformats.org/drawingml/2006/main">
+                <a:graphicData uri="http://schemas.openxmlformats.org/drawingml/2006/picture">
+                  <pic:pic xmlns:pic="http://schemas.openxmlformats.org/drawingml/2006/picture">
+                    <pic:nvPicPr>
+                      <pic:cNvPr id="0" name="Subscription.tif"/>
+                      <pic:cNvPicPr/>
+                    </pic:nvPicPr>
+                    <pic:blipFill>
+                      <a:blip r:embed="rId19">
+                        <a:extLst>
+                          <a:ext uri="{28A0092B-C50C-407E-A947-70E740481C1C}">
+                            <a14:useLocalDpi xmlns:a14="http://schemas.microsoft.com/office/drawing/2010/main" val="0"/>
+                          </a:ext>
+                        </a:extLst>
+                      </a:blip>
+                      <a:stretch>
+                        <a:fillRect/>
+                      </a:stretch>
+                    </pic:blipFill>
+                    <pic:spPr>
+                      <a:xfrm>
+                        <a:off x="0" y="0"/>
+                        <a:ext cx="5945174" cy="4055091"/>
+                      </a:xfrm>
+                      <a:prstGeom prst="rect">
+                        <a:avLst/>
+                      </a:prstGeom>
+                    </pic:spPr>
+                  </pic:pic>
+                </a:graphicData>
+              </a:graphic>
+            </wp:inline>
+          </w:drawing>
+        </w:r>
+      </w:del>
+      <w:ins w:id="97" w:author="Bob Muller" w:date="2015-07-24T13:09:00Z">
+        <w:r>
+          <w:rPr>
+            <w:noProof/>
+          </w:rPr>
+          <w:drawing>
+            <wp:inline distT="0" distB="0" distL="0" distR="0" wp14:anchorId="6A468DC5" wp14:editId="05B669E3">
+              <wp:extent cx="5943600" cy="4633639"/>
+              <wp:effectExtent l="0" t="0" r="0" b="0"/>
+              <wp:docPr id="16" name="Picture 16"/>
+              <wp:cNvGraphicFramePr>
+                <a:graphicFrameLocks xmlns:a="http://schemas.openxmlformats.org/drawingml/2006/main" noChangeAspect="1"/>
+              </wp:cNvGraphicFramePr>
+              <a:graphic xmlns:a="http://schemas.openxmlformats.org/drawingml/2006/main">
+                <a:graphicData uri="http://schemas.openxmlformats.org/drawingml/2006/picture">
+                  <pic:pic xmlns:pic="http://schemas.openxmlformats.org/drawingml/2006/picture">
+                    <pic:nvPicPr>
+                      <pic:cNvPr id="0" name="Subscription.tif"/>
+                      <pic:cNvPicPr/>
+                    </pic:nvPicPr>
+                    <pic:blipFill>
+                      <a:blip r:embed="rId20">
+                        <a:extLst>
+                          <a:ext uri="{28A0092B-C50C-407E-A947-70E740481C1C}">
+                            <a14:useLocalDpi xmlns:a14="http://schemas.microsoft.com/office/drawing/2010/main" val="0"/>
+                          </a:ext>
+                        </a:extLst>
+                      </a:blip>
+                      <a:stretch>
+                        <a:fillRect/>
+                      </a:stretch>
+                    </pic:blipFill>
+                    <pic:spPr>
+                      <a:xfrm>
+                        <a:off x="0" y="0"/>
+                        <a:ext cx="5944181" cy="4634092"/>
+                      </a:xfrm>
+                      <a:prstGeom prst="rect">
+                        <a:avLst/>
+                      </a:prstGeom>
+                    </pic:spPr>
+                  </pic:pic>
+                </a:graphicData>
+              </a:graphic>
+            </wp:inline>
+          </w:drawing>
+        </w:r>
+      </w:ins>
+    </w:p>
+    <w:p>
+      <w:pPr>
+        <w:pStyle w:val="ListParagraph"/>
+        <w:keepNext/>
+        <w:numPr>
+          <w:ilvl w:val="0"/>
+          <w:numId w:val="30"/>
+        </w:numPr>
+      </w:pPr>
+      <w:r>
+        <w:rPr>
+          <w:b/>
+        </w:rPr>
+        <w:t>Subscription:</w:t>
+      </w:r>
+      <w:r>
+        <w:t xml:space="preserve"> </w:t>
+      </w:r>
+      <w:r>
+        <w:t>An agreement by a party to take and pay for access to a partner system; a relationship between a party and a partner system</w:t>
+      </w:r>
+    </w:p>
+    <w:p>
+      <w:pPr>
+        <w:pStyle w:val="ListParagraph"/>
+        <w:keepNext/>
+        <w:numPr>
+          <w:ilvl w:val="1"/>
+          <w:numId w:val="30"/>
+        </w:numPr>
+      </w:pPr>
+      <w:proofErr w:type="spellStart"/>
+      <w:proofErr w:type="gramStart"/>
+      <w:r>
+        <w:rPr>
+          <w:i/>
+        </w:rPr>
+        <w:t>subscriptionId</w:t>
+      </w:r>
+      <w:proofErr w:type="spellEnd"/>
+      <w:proofErr w:type="gramEnd"/>
+      <w:r>
+        <w:rPr>
+          <w:i/>
+        </w:rPr>
+        <w:t>:</w:t>
+      </w:r>
+      <w:r>
+        <w:t xml:space="preserve"> the unique identifier for the subscription (key)</w:t>
+      </w:r>
+    </w:p>
+    <w:p>
+      <w:pPr>
+        <w:pStyle w:val="ListParagraph"/>
+        <w:keepNext/>
+        <w:numPr>
+          <w:ilvl w:val="1"/>
+          <w:numId w:val="30"/>
+        </w:numPr>
+      </w:pPr>
+      <w:proofErr w:type="spellStart"/>
+      <w:proofErr w:type="gramStart"/>
+      <w:r>
+        <w:rPr>
+          <w:i/>
+        </w:rPr>
+        <w:t>partyId</w:t>
+      </w:r>
+      <w:proofErr w:type="spellEnd"/>
+      <w:proofErr w:type="gramEnd"/>
+      <w:r>
+        <w:rPr>
+          <w:i/>
+        </w:rPr>
+        <w:t>:</w:t>
+      </w:r>
+      <w:r>
+        <w:t xml:space="preserve"> the unique identifier</w:t>
+      </w:r>
+      <w:r>
+        <w:t xml:space="preserve"> for the subscribing party</w:t>
+      </w:r>
+    </w:p>
+    <w:p>
+      <w:pPr>
+        <w:pStyle w:val="ListParagraph"/>
+        <w:keepNext/>
+        <w:numPr>
+          <w:ilvl w:val="1"/>
+          <w:numId w:val="30"/>
+        </w:numPr>
+      </w:pPr>
+      <w:proofErr w:type="spellStart"/>
+      <w:proofErr w:type="gramStart"/>
+      <w:r>
+        <w:rPr>
+          <w:i/>
+        </w:rPr>
+        <w:t>par</w:t>
+      </w:r>
+      <w:r>
+        <w:rPr>
+          <w:i/>
+        </w:rPr>
+        <w:t>tnerId</w:t>
+      </w:r>
+      <w:proofErr w:type="spellEnd"/>
+      <w:proofErr w:type="gramEnd"/>
+      <w:r>
+        <w:rPr>
+          <w:i/>
+        </w:rPr>
+        <w:t>:</w:t>
+      </w:r>
+      <w:r>
+        <w:t xml:space="preserve"> the unique identifier for the</w:t>
+      </w:r>
+      <w:r>
+        <w:t xml:space="preserve"> subscribed partner system</w:t>
+      </w:r>
+    </w:p>
+    <w:p>
+      <w:pPr>
+        <w:pStyle w:val="ListParagraph"/>
+        <w:keepNext/>
+        <w:numPr>
+          <w:ilvl w:val="1"/>
+          <w:numId w:val="30"/>
+        </w:numPr>
+      </w:pPr>
+      <w:proofErr w:type="spellStart"/>
+      <w:proofErr w:type="gramStart"/>
+      <w:r>
+        <w:rPr>
+          <w:i/>
+        </w:rPr>
+        <w:t>startDate</w:t>
+      </w:r>
+      <w:proofErr w:type="spellEnd"/>
+      <w:proofErr w:type="gramEnd"/>
+      <w:r>
+        <w:rPr>
+          <w:i/>
+        </w:rPr>
+        <w:t>:</w:t>
+      </w:r>
+      <w:r>
+        <w:t xml:space="preserve"> </w:t>
+      </w:r>
+      <w:r>
+        <w:t>the date and time at which the subscription commences</w:t>
+      </w:r>
+    </w:p>
+    <w:p>
+      <w:pPr>
+        <w:pStyle w:val="ListParagraph"/>
+        <w:numPr>
+          <w:ilvl w:val="1"/>
+          <w:numId w:val="30"/>
+        </w:numPr>
+      </w:pPr>
+      <w:proofErr w:type="spellStart"/>
+      <w:proofErr w:type="gramStart"/>
+      <w:r>
+        <w:rPr>
+          <w:i/>
+        </w:rPr>
+        <w:t>endDate</w:t>
+      </w:r>
+      <w:proofErr w:type="spellEnd"/>
+      <w:proofErr w:type="gramEnd"/>
+      <w:r>
+        <w:rPr>
+          <w:i/>
+        </w:rPr>
+        <w:t>:</w:t>
+      </w:r>
+      <w:r>
+        <w:t xml:space="preserve"> </w:t>
+      </w:r>
+      <w:r>
+        <w:t>the date and time at which the subscription ends</w:t>
+      </w:r>
+    </w:p>
+    <w:p>
+      <w:pPr>
+        <w:pStyle w:val="ListParagraph"/>
+        <w:keepNext/>
+        <w:numPr>
+          <w:ilvl w:val="0"/>
+          <w:numId w:val="30"/>
+        </w:numPr>
+      </w:pPr>
+      <w:proofErr w:type="spellStart"/>
+      <w:r>
+        <w:rPr>
+          <w:b/>
+        </w:rPr>
+        <w:lastRenderedPageBreak/>
+        <w:t>Subscription</w:t>
+      </w:r>
+      <w:r>
+        <w:rPr>
+          <w:b/>
+        </w:rPr>
+        <w:t>Transaction</w:t>
+      </w:r>
+      <w:proofErr w:type="spellEnd"/>
+      <w:r>
+        <w:rPr>
+          <w:b/>
+        </w:rPr>
+        <w:t>:</w:t>
+      </w:r>
+      <w:r>
+        <w:t xml:space="preserve"> A transaction (initial subscription, renewal, subscription refund) for a subscription; this class provides a history of the subscription</w:t>
+      </w:r>
+    </w:p>
+    <w:p>
+      <w:pPr>
+        <w:pStyle w:val="ListParagraph"/>
+        <w:keepNext/>
+        <w:numPr>
+          <w:ilvl w:val="1"/>
+          <w:numId w:val="30"/>
+        </w:numPr>
+      </w:pPr>
+      <w:proofErr w:type="spellStart"/>
+      <w:proofErr w:type="gramStart"/>
+      <w:r>
+        <w:rPr>
+          <w:i/>
+        </w:rPr>
+        <w:t>subscriptionId</w:t>
+      </w:r>
+      <w:proofErr w:type="spellEnd"/>
+      <w:proofErr w:type="gramEnd"/>
+      <w:r>
+        <w:rPr>
+          <w:i/>
+        </w:rPr>
+        <w:t>:</w:t>
+      </w:r>
+      <w:r>
+        <w:t xml:space="preserve"> the unique identifier for the subscription (key)</w:t>
+      </w:r>
+    </w:p>
+    <w:p>
+      <w:pPr>
+        <w:pStyle w:val="ListParagraph"/>
+        <w:keepNext/>
+        <w:numPr>
+          <w:ilvl w:val="1"/>
+          <w:numId w:val="30"/>
+        </w:numPr>
+      </w:pPr>
+      <w:proofErr w:type="spellStart"/>
+      <w:proofErr w:type="gramStart"/>
+      <w:r>
+        <w:rPr>
+          <w:i/>
+        </w:rPr>
+        <w:t>transactionDate</w:t>
+      </w:r>
+      <w:proofErr w:type="spellEnd"/>
+      <w:proofErr w:type="gramEnd"/>
+      <w:r>
+        <w:rPr>
+          <w:i/>
+        </w:rPr>
+        <w:t>:</w:t>
+      </w:r>
+      <w:r>
+        <w:t xml:space="preserve"> the date and time of the transaction</w:t>
+      </w:r>
+    </w:p>
+    <w:p>
+      <w:pPr>
+        <w:pStyle w:val="ListParagraph"/>
+        <w:keepNext/>
+        <w:numPr>
+          <w:ilvl w:val="1"/>
+          <w:numId w:val="30"/>
+        </w:numPr>
+      </w:pPr>
+      <w:proofErr w:type="spellStart"/>
+      <w:proofErr w:type="gramStart"/>
+      <w:r>
+        <w:rPr>
+          <w:i/>
+        </w:rPr>
+        <w:t>startDate</w:t>
+      </w:r>
+      <w:proofErr w:type="spellEnd"/>
+      <w:proofErr w:type="gramEnd"/>
+      <w:r>
+        <w:rPr>
+          <w:i/>
+        </w:rPr>
+        <w:t>:</w:t>
+      </w:r>
+      <w:r>
+        <w:t xml:space="preserve"> as of the transaction date, the date and time of the </w:t>
+      </w:r>
+      <w:r>
+        <w:t xml:space="preserve">start of the </w:t>
+      </w:r>
+      <w:r>
+        <w:t>subscription</w:t>
+      </w:r>
+    </w:p>
+    <w:p>
+      <w:pPr>
+        <w:pStyle w:val="ListParagraph"/>
+        <w:keepNext/>
+        <w:numPr>
+          <w:ilvl w:val="1"/>
+          <w:numId w:val="30"/>
+        </w:numPr>
+      </w:pPr>
+      <w:proofErr w:type="spellStart"/>
+      <w:proofErr w:type="gramStart"/>
+      <w:r>
+        <w:rPr>
+          <w:i/>
+        </w:rPr>
+        <w:t>endDate</w:t>
+      </w:r>
+      <w:proofErr w:type="spellEnd"/>
+      <w:proofErr w:type="gramEnd"/>
+      <w:r>
+        <w:rPr>
+          <w:i/>
+        </w:rPr>
+        <w:t>:</w:t>
+      </w:r>
+      <w:r>
+        <w:t xml:space="preserve"> as of the transaction date, the date and time of the </w:t>
+      </w:r>
+      <w:r>
+        <w:t xml:space="preserve">end of the </w:t>
+      </w:r>
+      <w:r>
+        <w:t>subscription</w:t>
+      </w:r>
+    </w:p>
+    <w:p>
+      <w:pPr>
+        <w:pStyle w:val="ListParagraph"/>
+        <w:numPr>
+          <w:ilvl w:val="1"/>
+          <w:numId w:val="30"/>
+        </w:numPr>
+      </w:pPr>
+      <w:proofErr w:type="spellStart"/>
+      <w:proofErr w:type="gramStart"/>
+      <w:r>
+        <w:rPr>
+          <w:i/>
+        </w:rPr>
+        <w:t>transactionType</w:t>
+      </w:r>
+      <w:proofErr w:type="spellEnd"/>
+      <w:proofErr w:type="gramEnd"/>
+      <w:r>
+        <w:rPr>
+          <w:i/>
+        </w:rPr>
+        <w:t>:</w:t>
+      </w:r>
+      <w:r>
+        <w:t xml:space="preserve"> the kind of transaction (Initial, Renewal, Refund)</w:t>
+      </w:r>
+    </w:p>
+    <w:p>
+      <w:pPr>
+        <w:pStyle w:val="ListParagraph"/>
+        <w:keepNext/>
+        <w:numPr>
+          <w:ilvl w:val="0"/>
+          <w:numId w:val="30"/>
+        </w:numPr>
+        <w:rPr>
+          <w:ins w:id="98" w:author="Bob Muller" w:date="2015-07-24T13:20:00Z"/>
+        </w:rPr>
+      </w:pPr>
+      <w:proofErr w:type="spellStart"/>
+      <w:ins w:id="99" w:author="Bob Muller" w:date="2015-07-24T13:20:00Z">
+        <w:r>
+          <w:rPr>
+            <w:b/>
+          </w:rPr>
+          <w:t>ActivationCode</w:t>
+        </w:r>
+        <w:proofErr w:type="spellEnd"/>
+        <w:r>
+          <w:rPr>
+            <w:b/>
+          </w:rPr>
+          <w:t>:</w:t>
+        </w:r>
+        <w:r>
+          <w:t xml:space="preserve"> A unique code that allows a subscriber to </w:t>
+        </w:r>
+      </w:ins>
+      <w:ins w:id="100" w:author="Bob Muller" w:date="2015-07-24T13:23:00Z">
+        <w:r>
+          <w:t>create or renew</w:t>
+        </w:r>
+      </w:ins>
+      <w:ins w:id="101" w:author="Bob Muller" w:date="2015-07-24T13:20:00Z">
+        <w:r>
+          <w:t xml:space="preserve"> a previously purchased subscription</w:t>
+        </w:r>
+      </w:ins>
+      <w:ins w:id="102" w:author="Bob Muller" w:date="2015-07-24T13:23:00Z">
+        <w:r>
+          <w:t xml:space="preserve"> to a partner</w:t>
+        </w:r>
+      </w:ins>
+      <w:ins w:id="103" w:author="Bob Muller" w:date="2015-07-24T13:20:00Z">
+        <w:r>
+          <w:t>; this approach allows for flexible purchasing options not tied to authentication or subscription services.</w:t>
+        </w:r>
+      </w:ins>
+    </w:p>
+    <w:p>
+      <w:pPr>
+        <w:pStyle w:val="ListParagraph"/>
+        <w:keepNext/>
+        <w:numPr>
+          <w:ilvl w:val="1"/>
+          <w:numId w:val="30"/>
+        </w:numPr>
+        <w:rPr>
+          <w:ins w:id="104" w:author="Bob Muller" w:date="2015-07-24T13:22:00Z"/>
+        </w:rPr>
+      </w:pPr>
+      <w:proofErr w:type="spellStart"/>
+      <w:proofErr w:type="gramStart"/>
+      <w:ins w:id="105" w:author="Bob Muller" w:date="2015-07-24T13:20:00Z">
+        <w:r>
+          <w:rPr>
+            <w:i/>
+          </w:rPr>
+          <w:t>subscriptionId</w:t>
+        </w:r>
+        <w:proofErr w:type="spellEnd"/>
+        <w:proofErr w:type="gramEnd"/>
+        <w:r>
+          <w:rPr>
+            <w:i/>
+          </w:rPr>
+          <w:t>:</w:t>
+        </w:r>
+        <w:r>
+          <w:t xml:space="preserve"> the unique identifier for the </w:t>
+        </w:r>
+      </w:ins>
+      <w:ins w:id="106" w:author="Bob Muller" w:date="2015-07-24T13:21:00Z">
+        <w:r>
+          <w:t>activation code</w:t>
+        </w:r>
+      </w:ins>
+      <w:ins w:id="107" w:author="Bob Muller" w:date="2015-07-24T13:20:00Z">
+        <w:r>
+          <w:t xml:space="preserve"> (key)</w:t>
+        </w:r>
+      </w:ins>
+    </w:p>
+    <w:p>
+      <w:pPr>
+        <w:pStyle w:val="ListParagraph"/>
+        <w:keepNext/>
+        <w:numPr>
+          <w:ilvl w:val="1"/>
+          <w:numId w:val="30"/>
+        </w:numPr>
+        <w:rPr>
+          <w:ins w:id="108" w:author="Bob Muller" w:date="2015-07-24T13:22:00Z"/>
+        </w:rPr>
+      </w:pPr>
+      <w:proofErr w:type="spellStart"/>
+      <w:proofErr w:type="gramStart"/>
+      <w:ins w:id="109" w:author="Bob Muller" w:date="2015-07-24T13:22:00Z">
+        <w:r>
+          <w:rPr>
+            <w:i/>
+            <w:rPrChange w:id="110" w:author="Bob Muller" w:date="2015-07-24T13:24:00Z">
+              <w:rPr/>
+            </w:rPrChange>
+          </w:rPr>
+          <w:t>activationCode</w:t>
+        </w:r>
+        <w:proofErr w:type="spellEnd"/>
+        <w:proofErr w:type="gramEnd"/>
+        <w:r>
+          <w:rPr>
+            <w:i/>
+            <w:rPrChange w:id="111" w:author="Bob Muller" w:date="2015-07-24T13:24:00Z">
+              <w:rPr/>
+            </w:rPrChange>
+          </w:rPr>
+          <w:t xml:space="preserve">: </w:t>
+        </w:r>
+        <w:r>
+          <w:t>the code, a Universally Unique Identifier (UUID)</w:t>
+        </w:r>
+      </w:ins>
+    </w:p>
+    <w:p>
+      <w:pPr>
+        <w:pStyle w:val="ListParagraph"/>
+        <w:keepNext/>
+        <w:numPr>
+          <w:ilvl w:val="1"/>
+          <w:numId w:val="30"/>
+        </w:numPr>
+        <w:rPr>
+          <w:ins w:id="112" w:author="Bob Muller" w:date="2015-07-24T13:22:00Z"/>
+        </w:rPr>
+      </w:pPr>
+      <w:proofErr w:type="spellStart"/>
+      <w:proofErr w:type="gramStart"/>
+      <w:ins w:id="113" w:author="Bob Muller" w:date="2015-07-24T13:22:00Z">
+        <w:r>
+          <w:rPr>
+            <w:i/>
+            <w:rPrChange w:id="114" w:author="Bob Muller" w:date="2015-07-24T13:25:00Z">
+              <w:rPr/>
+            </w:rPrChange>
+          </w:rPr>
+          <w:t>partnerId</w:t>
+        </w:r>
+        <w:proofErr w:type="spellEnd"/>
+        <w:proofErr w:type="gramEnd"/>
+        <w:r>
+          <w:rPr>
+            <w:i/>
+            <w:rPrChange w:id="115" w:author="Bob Muller" w:date="2015-07-24T13:25:00Z">
+              <w:rPr/>
+            </w:rPrChange>
+          </w:rPr>
+          <w:t>:</w:t>
+        </w:r>
+        <w:r>
+          <w:t xml:space="preserve"> the partner to which the activation code applies</w:t>
+        </w:r>
+      </w:ins>
+    </w:p>
+    <w:p>
+      <w:pPr>
+        <w:pStyle w:val="ListParagraph"/>
+        <w:keepNext/>
+        <w:numPr>
+          <w:ilvl w:val="1"/>
+          <w:numId w:val="30"/>
+        </w:numPr>
+        <w:rPr>
+          <w:ins w:id="116" w:author="Bob Muller" w:date="2015-07-24T13:23:00Z"/>
+        </w:rPr>
+      </w:pPr>
+      <w:proofErr w:type="spellStart"/>
+      <w:proofErr w:type="gramStart"/>
+      <w:ins w:id="117" w:author="Bob Muller" w:date="2015-07-24T13:23:00Z">
+        <w:r>
+          <w:rPr>
+            <w:i/>
+            <w:rPrChange w:id="118" w:author="Bob Muller" w:date="2015-07-24T13:25:00Z">
+              <w:rPr/>
+            </w:rPrChange>
+          </w:rPr>
+          <w:t>partyId</w:t>
+        </w:r>
+        <w:proofErr w:type="spellEnd"/>
+        <w:proofErr w:type="gramEnd"/>
+        <w:r>
+          <w:rPr>
+            <w:i/>
+            <w:rPrChange w:id="119" w:author="Bob Muller" w:date="2015-07-24T13:25:00Z">
+              <w:rPr/>
+            </w:rPrChange>
+          </w:rPr>
+          <w:t>:</w:t>
+        </w:r>
+        <w:r>
+          <w:t xml:space="preserve"> the party that activated the subscription, subscribing that party to the partner</w:t>
+        </w:r>
+      </w:ins>
+    </w:p>
+    <w:p>
+      <w:pPr>
+        <w:pStyle w:val="ListParagraph"/>
+        <w:keepNext/>
+        <w:numPr>
+          <w:ilvl w:val="1"/>
+          <w:numId w:val="30"/>
+        </w:numPr>
+        <w:rPr>
+          <w:ins w:id="120" w:author="Bob Muller" w:date="2015-07-24T13:23:00Z"/>
+        </w:rPr>
+      </w:pPr>
+      <w:proofErr w:type="gramStart"/>
+      <w:ins w:id="121" w:author="Bob Muller" w:date="2015-07-24T13:23:00Z">
+        <w:r>
+          <w:rPr>
+            <w:i/>
+            <w:rPrChange w:id="122" w:author="Bob Muller" w:date="2015-07-24T13:25:00Z">
+              <w:rPr/>
+            </w:rPrChange>
+          </w:rPr>
+          <w:t>period</w:t>
+        </w:r>
+        <w:proofErr w:type="gramEnd"/>
+        <w:r>
+          <w:rPr>
+            <w:i/>
+            <w:rPrChange w:id="123" w:author="Bob Muller" w:date="2015-07-24T13:25:00Z">
+              <w:rPr/>
+            </w:rPrChange>
+          </w:rPr>
+          <w:t>:</w:t>
+        </w:r>
+        <w:r>
+          <w:t xml:space="preserve"> the number of months to which to subscribe the party </w:t>
+        </w:r>
+      </w:ins>
+      <w:ins w:id="124" w:author="Bob Muller" w:date="2015-07-24T13:24:00Z">
+        <w:r>
+          <w:t>to</w:t>
+        </w:r>
+      </w:ins>
+      <w:ins w:id="125" w:author="Bob Muller" w:date="2015-07-24T13:23:00Z">
+        <w:r>
+          <w:t xml:space="preserve"> the partner</w:t>
+        </w:r>
+      </w:ins>
+    </w:p>
+    <w:p>
+      <w:pPr>
+        <w:pStyle w:val="ListParagraph"/>
+        <w:keepNext/>
+        <w:numPr>
+          <w:ilvl w:val="1"/>
+          <w:numId w:val="30"/>
+        </w:numPr>
+        <w:rPr>
+          <w:ins w:id="126" w:author="Bob Muller" w:date="2015-07-24T13:20:00Z"/>
+        </w:rPr>
+      </w:pPr>
+      <w:proofErr w:type="spellStart"/>
+      <w:proofErr w:type="gramStart"/>
+      <w:ins w:id="127" w:author="Bob Muller" w:date="2015-07-24T13:24:00Z">
+        <w:r>
+          <w:rPr>
+            <w:i/>
+            <w:rPrChange w:id="128" w:author="Bob Muller" w:date="2015-07-24T13:25:00Z">
+              <w:rPr/>
+            </w:rPrChange>
+          </w:rPr>
+          <w:t>purchaseDate</w:t>
+        </w:r>
+        <w:proofErr w:type="spellEnd"/>
+        <w:proofErr w:type="gramEnd"/>
+        <w:r>
+          <w:rPr>
+            <w:i/>
+            <w:rPrChange w:id="129" w:author="Bob Muller" w:date="2015-07-24T13:25:00Z">
+              <w:rPr/>
+            </w:rPrChange>
+          </w:rPr>
+          <w:t>:</w:t>
+        </w:r>
+        <w:r>
+          <w:t xml:space="preserve"> the date and time at which the code was purchased; potentially used to expire the code</w:t>
+        </w:r>
+        <w:r>
+          <w:t xml:space="preserve"> if required</w:t>
+        </w:r>
+      </w:ins>
+    </w:p>
+    <w:p>
+      <w:pPr>
+        <w:pStyle w:val="Heading1"/>
+      </w:pPr>
+      <w:r>
+        <w:t>Authentication</w:t>
+      </w:r>
+    </w:p>
+    <w:p>
+      <w:r>
+        <w:rPr>
+          <w:i/>
+        </w:rPr>
+        <w:t>Authentication</w:t>
+      </w:r>
+      <w:r>
+        <w:t xml:space="preserve"> is the process of verifying </w:t>
+      </w:r>
+      <w:r>
+        <w:t>the identity of a u</w:t>
+      </w:r>
+      <w:bookmarkStart w:id="130" w:name="_GoBack"/>
+      <w:bookmarkEnd w:id="130"/>
+      <w:r>
+        <w:t>ser</w:t>
+      </w:r>
+      <w:ins w:id="131" w:author="Bob Muller" w:date="2015-07-27T14:18:00Z">
+        <w:r>
+          <w:t xml:space="preserve"> of a partner system</w:t>
+        </w:r>
+      </w:ins>
+      <w:r>
+        <w:t>. The Subscription Management System uses a username-and-password authentication scheme.</w:t>
+      </w:r>
+    </w:p>
+    <w:p>
+      <w:pPr>
+        <w:spacing w:after="0"/>
+      </w:pPr>
+      <w:del w:id="132" w:author="Bob Muller" w:date="2015-06-24T15:11:00Z">
+        <w:r>
+          <w:rPr>
+            <w:noProof/>
+          </w:rPr>
+          <w:drawing>
+            <wp:inline distT="0" distB="0" distL="0" distR="0" wp14:anchorId="74AEB302" wp14:editId="30369036">
               <wp:extent cx="5943600" cy="3306127"/>
               <wp:effectExtent l="0" t="0" r="0" b="0"/>
               <wp:docPr id="5" name="Picture 5"/>
@@ -1666,7 +3135,7 @@
                       <pic:cNvPicPr/>
                     </pic:nvPicPr>
                     <pic:blipFill>
-                      <a:blip r:embed="rId18">
+                      <a:blip r:embed="rId21">
                         <a:extLst>
                           <a:ext uri="{28A0092B-C50C-407E-A947-70E740481C1C}">
                             <a14:useLocalDpi xmlns:a14="http://schemas.microsoft.com/office/drawing/2010/main" val="0"/>
@@ -1692,6 +3161,54 @@
             </wp:inline>
           </w:drawing>
         </w:r>
+      </w:del>
+      <w:ins w:id="133" w:author="Bob Muller" w:date="2015-07-27T16:43:00Z">
+        <w:r>
+          <w:rPr>
+            <w:noProof/>
+          </w:rPr>
+          <w:drawing>
+            <wp:inline distT="0" distB="0" distL="0" distR="0" wp14:anchorId="18EEFF23" wp14:editId="53B6C7CC">
+              <wp:extent cx="5943600" cy="3217771"/>
+              <wp:effectExtent l="0" t="0" r="0" b="8255"/>
+              <wp:docPr id="9" name="Picture 9"/>
+              <wp:cNvGraphicFramePr>
+                <a:graphicFrameLocks xmlns:a="http://schemas.openxmlformats.org/drawingml/2006/main" noChangeAspect="1"/>
+              </wp:cNvGraphicFramePr>
+              <a:graphic xmlns:a="http://schemas.openxmlformats.org/drawingml/2006/main">
+                <a:graphicData uri="http://schemas.openxmlformats.org/drawingml/2006/picture">
+                  <pic:pic xmlns:pic="http://schemas.openxmlformats.org/drawingml/2006/picture">
+                    <pic:nvPicPr>
+                      <pic:cNvPr id="0" name="Authentication.tif"/>
+                      <pic:cNvPicPr/>
+                    </pic:nvPicPr>
+                    <pic:blipFill>
+                      <a:blip r:embed="rId22">
+                        <a:extLst>
+                          <a:ext uri="{28A0092B-C50C-407E-A947-70E740481C1C}">
+                            <a14:useLocalDpi xmlns:a14="http://schemas.microsoft.com/office/drawing/2010/main" val="0"/>
+                          </a:ext>
+                        </a:extLst>
+                      </a:blip>
+                      <a:stretch>
+                        <a:fillRect/>
+                      </a:stretch>
+                    </pic:blipFill>
+                    <pic:spPr>
+                      <a:xfrm>
+                        <a:off x="0" y="0"/>
+                        <a:ext cx="5944608" cy="3218317"/>
+                      </a:xfrm>
+                      <a:prstGeom prst="rect">
+                        <a:avLst/>
+                      </a:prstGeom>
+                    </pic:spPr>
+                  </pic:pic>
+                </a:graphicData>
+              </a:graphic>
+            </wp:inline>
+          </w:drawing>
+        </w:r>
       </w:ins>
     </w:p>
     <w:p>
@@ -1703,20 +3220,21 @@
           <w:numId w:val="30"/>
         </w:numPr>
       </w:pPr>
-      <w:del w:id="10" w:author="Bob Muller" w:date="2015-06-02T06:10:00Z">
+      <w:del w:id="134" w:author="Bob Muller" w:date="2015-07-24T15:02:00Z">
         <w:r>
           <w:rPr>
             <w:b/>
           </w:rPr>
-          <w:delText>Subscription</w:delText>
+          <w:lastRenderedPageBreak/>
+          <w:delText>UsernamePassword</w:delText>
         </w:r>
       </w:del>
-      <w:ins w:id="11" w:author="Bob Muller" w:date="2015-06-02T06:10:00Z">
+      <w:ins w:id="135" w:author="Bob Muller" w:date="2015-07-24T15:02:00Z">
         <w:r>
           <w:rPr>
             <w:b/>
           </w:rPr>
-          <w:t>UsernamePassword</w:t>
+          <w:t>User</w:t>
         </w:r>
       </w:ins>
       <w:r>
@@ -1728,14 +3246,17 @@
       <w:r>
         <w:t xml:space="preserve"> </w:t>
       </w:r>
-      <w:del w:id="12" w:author="Bob Muller" w:date="2015-06-02T06:10:00Z">
-        <w:r>
-          <w:delText>An agreement by a party to take and pay for access to a partner system; a relationship between a party and a partner system</w:delText>
+      <w:r>
+        <w:t xml:space="preserve">the basic information associated with each party that acts as a user of the </w:t>
+      </w:r>
+      <w:del w:id="136" w:author="Bob Muller" w:date="2015-07-27T14:18:00Z">
+        <w:r>
+          <w:delText>system</w:delText>
         </w:r>
       </w:del>
-      <w:ins w:id="13" w:author="Bob Muller" w:date="2015-06-02T06:10:00Z">
-        <w:r>
-          <w:t>the basic information associated with each party that acts as a user of the system</w:t>
+      <w:ins w:id="137" w:author="Bob Muller" w:date="2015-07-27T14:18:00Z">
+        <w:r>
+          <w:t>partner</w:t>
         </w:r>
       </w:ins>
     </w:p>
@@ -1748,11 +3269,19 @@
           <w:numId w:val="30"/>
         </w:numPr>
       </w:pPr>
-      <w:r>
-        <w:rPr>
-          <w:i/>
-        </w:rPr>
-        <w:t>username:</w:t>
+      <w:proofErr w:type="gramStart"/>
+      <w:r>
+        <w:rPr>
+          <w:i/>
+        </w:rPr>
+        <w:t>username</w:t>
+      </w:r>
+      <w:proofErr w:type="gramEnd"/>
+      <w:r>
+        <w:rPr>
+          <w:i/>
+        </w:rPr>
+        <w:t>:</w:t>
       </w:r>
       <w:r>
         <w:t xml:space="preserve"> </w:t>
@@ -1770,11 +3299,19 @@
           <w:numId w:val="30"/>
         </w:numPr>
       </w:pPr>
-      <w:r>
-        <w:rPr>
-          <w:i/>
-        </w:rPr>
-        <w:t>password:</w:t>
+      <w:proofErr w:type="gramStart"/>
+      <w:r>
+        <w:rPr>
+          <w:i/>
+        </w:rPr>
+        <w:t>password</w:t>
+      </w:r>
+      <w:proofErr w:type="gramEnd"/>
+      <w:r>
+        <w:rPr>
+          <w:i/>
+        </w:rPr>
+        <w:t>:</w:t>
       </w:r>
       <w:r>
         <w:t xml:space="preserve"> </w:t>
@@ -1792,11 +3329,19 @@
           <w:numId w:val="30"/>
         </w:numPr>
       </w:pPr>
-      <w:r>
-        <w:rPr>
-          <w:i/>
-        </w:rPr>
-        <w:t>email:</w:t>
+      <w:proofErr w:type="gramStart"/>
+      <w:r>
+        <w:rPr>
+          <w:i/>
+        </w:rPr>
+        <w:t>email</w:t>
+      </w:r>
+      <w:proofErr w:type="gramEnd"/>
+      <w:r>
+        <w:rPr>
+          <w:i/>
+        </w:rPr>
+        <w:t>:</w:t>
       </w:r>
       <w:r>
         <w:t xml:space="preserve"> </w:t>
@@ -1814,128 +3359,157 @@
           <w:numId w:val="30"/>
         </w:numPr>
       </w:pPr>
-      <w:r>
-        <w:rPr>
-          <w:i/>
-        </w:rPr>
-        <w:t>organization:</w:t>
-      </w:r>
-      <w:r>
-        <w:t xml:space="preserve"> </w:t>
-      </w:r>
-      <w:r>
-        <w:t>the name of the organization to which the party belongs, such as a company or university name</w:t>
-      </w:r>
-    </w:p>
-    <w:p>
-      <w:pPr>
-        <w:pStyle w:val="ListParagraph"/>
-        <w:keepNext/>
-        <w:numPr>
-          <w:ilvl w:val="1"/>
-          <w:numId w:val="30"/>
-        </w:numPr>
-      </w:pPr>
-      <w:r>
-        <w:rPr>
-          <w:i/>
-        </w:rPr>
-        <w:t>partyId:</w:t>
-      </w:r>
-      <w:r>
-        <w:t xml:space="preserve"> the unique identifier for the party that corresponds to the username</w:t>
-      </w:r>
-    </w:p>
-    <w:p>
-      <w:pPr>
-        <w:pStyle w:val="ListParagraph"/>
-        <w:keepNext/>
-        <w:numPr>
-          <w:ilvl w:val="0"/>
-          <w:numId w:val="30"/>
-        </w:numPr>
-        <w:rPr>
-          <w:ins w:id="14" w:author="Bob Muller" w:date="2015-06-02T06:11:00Z"/>
-        </w:rPr>
-      </w:pPr>
-      <w:bookmarkStart w:id="15" w:name="_Authorization"/>
-      <w:bookmarkEnd w:id="15"/>
-      <w:ins w:id="16" w:author="Bob Muller" w:date="2015-06-02T06:11:00Z">
-        <w:r>
-          <w:rPr>
-            <w:b/>
-          </w:rPr>
-          <w:t>ApiKey</w:t>
-        </w:r>
-        <w:r>
-          <w:rPr>
-            <w:b/>
-          </w:rPr>
-          <w:t>:</w:t>
-        </w:r>
-        <w:r>
-          <w:t xml:space="preserve"> the </w:t>
-        </w:r>
-      </w:ins>
-      <w:ins w:id="17" w:author="Bob Muller" w:date="2015-06-02T06:12:00Z">
-        <w:r>
-          <w:t>set of key tokens that authenticate callers of the API</w:t>
-        </w:r>
-      </w:ins>
-      <w:ins w:id="18" w:author="Bob Muller" w:date="2015-06-02T06:13:00Z">
-        <w:r>
-          <w:t>; supplying one of these API key tokens allows full use of the API</w:t>
-        </w:r>
-      </w:ins>
-      <w:bookmarkStart w:id="19" w:name="_GoBack"/>
-      <w:bookmarkEnd w:id="19"/>
-    </w:p>
-    <w:p>
-      <w:pPr>
-        <w:pStyle w:val="ListParagraph"/>
-        <w:keepNext/>
-        <w:numPr>
-          <w:ilvl w:val="1"/>
-          <w:numId w:val="30"/>
-        </w:numPr>
-        <w:rPr>
-          <w:ins w:id="20" w:author="Bob Muller" w:date="2015-06-02T06:11:00Z"/>
-        </w:rPr>
-      </w:pPr>
-      <w:ins w:id="21" w:author="Bob Muller" w:date="2015-06-02T06:12:00Z">
+      <w:del w:id="138" w:author="Bob Muller" w:date="2015-07-27T14:16:00Z">
         <w:r>
           <w:rPr>
             <w:i/>
           </w:rPr>
-          <w:t>apiKey</w:t>
-        </w:r>
-      </w:ins>
-      <w:ins w:id="22" w:author="Bob Muller" w:date="2015-06-02T06:11:00Z">
+          <w:delText>organization</w:delText>
+        </w:r>
+      </w:del>
+      <w:proofErr w:type="gramStart"/>
+      <w:ins w:id="139" w:author="Bob Muller" w:date="2015-07-27T14:16:00Z">
         <w:r>
           <w:rPr>
             <w:i/>
           </w:rPr>
-          <w:t>:</w:t>
-        </w:r>
-        <w:r>
-          <w:t xml:space="preserve"> </w:t>
+          <w:t>institution</w:t>
         </w:r>
       </w:ins>
-      <w:ins w:id="23" w:author="Bob Muller" w:date="2015-06-02T06:12:00Z">
-        <w:r>
-          <w:t>a</w:t>
+      <w:proofErr w:type="gramEnd"/>
+      <w:r>
+        <w:rPr>
+          <w:i/>
+        </w:rPr>
+        <w:t>:</w:t>
+      </w:r>
+      <w:r>
+        <w:t xml:space="preserve"> </w:t>
+      </w:r>
+      <w:r>
+        <w:t>the name of the organization to which the party belongs, such as a company or university name</w:t>
+      </w:r>
+    </w:p>
+    <w:p>
+      <w:pPr>
+        <w:pStyle w:val="ListParagraph"/>
+        <w:keepNext/>
+        <w:numPr>
+          <w:ilvl w:val="1"/>
+          <w:numId w:val="30"/>
+        </w:numPr>
+        <w:rPr>
+          <w:ins w:id="140" w:author="Bob Muller" w:date="2015-07-27T14:16:00Z"/>
+        </w:rPr>
+      </w:pPr>
+      <w:proofErr w:type="spellStart"/>
+      <w:proofErr w:type="gramStart"/>
+      <w:r>
+        <w:rPr>
+          <w:i/>
+        </w:rPr>
+        <w:t>partyId</w:t>
+      </w:r>
+      <w:proofErr w:type="spellEnd"/>
+      <w:proofErr w:type="gramEnd"/>
+      <w:r>
+        <w:rPr>
+          <w:i/>
+        </w:rPr>
+        <w:t>:</w:t>
+      </w:r>
+      <w:r>
+        <w:t xml:space="preserve"> the unique identifier for the party that corresponds to the username</w:t>
+      </w:r>
+    </w:p>
+    <w:p>
+      <w:pPr>
+        <w:pStyle w:val="ListParagraph"/>
+        <w:keepNext/>
+        <w:numPr>
+          <w:ilvl w:val="1"/>
+          <w:numId w:val="30"/>
+        </w:numPr>
+      </w:pPr>
+      <w:proofErr w:type="spellStart"/>
+      <w:proofErr w:type="gramStart"/>
+      <w:ins w:id="141" w:author="Bob Muller" w:date="2015-07-27T14:17:00Z">
+        <w:r>
+          <w:rPr>
+            <w:i/>
+          </w:rPr>
+          <w:t>partnerId</w:t>
+        </w:r>
+        <w:proofErr w:type="spellEnd"/>
+        <w:proofErr w:type="gramEnd"/>
+        <w:r>
+          <w:rPr>
+            <w:i/>
+          </w:rPr>
+          <w:t xml:space="preserve">: </w:t>
+        </w:r>
+        <w:r>
+          <w:t>the unique identifier for the partner to which the user has registered</w:t>
         </w:r>
       </w:ins>
-      <w:ins w:id="24" w:author="Bob Muller" w:date="2015-06-02T06:11:00Z">
-        <w:r>
-          <w:t xml:space="preserve"> unique token</w:t>
-        </w:r>
-      </w:ins>
-      <w:ins w:id="25" w:author="Bob Muller" w:date="2015-06-02T06:12:00Z">
-        <w:r>
-          <w:t xml:space="preserve"> that permits a caller to use the API</w:t>
-        </w:r>
-      </w:ins>
+    </w:p>
+    <w:p>
+      <w:pPr>
+        <w:pStyle w:val="ListParagraph"/>
+        <w:keepNext/>
+        <w:numPr>
+          <w:ilvl w:val="0"/>
+          <w:numId w:val="30"/>
+        </w:numPr>
+      </w:pPr>
+      <w:bookmarkStart w:id="142" w:name="_Authorization"/>
+      <w:bookmarkEnd w:id="142"/>
+      <w:proofErr w:type="spellStart"/>
+      <w:r>
+        <w:rPr>
+          <w:b/>
+        </w:rPr>
+        <w:t>ApiKey</w:t>
+      </w:r>
+      <w:proofErr w:type="spellEnd"/>
+      <w:r>
+        <w:rPr>
+          <w:b/>
+        </w:rPr>
+        <w:t>:</w:t>
+      </w:r>
+      <w:r>
+        <w:t xml:space="preserve"> the set of key tokens that authenticate callers of the API; supplying one of these API key tokens allows full use of the API</w:t>
+      </w:r>
+    </w:p>
+    <w:p>
+      <w:pPr>
+        <w:pStyle w:val="ListParagraph"/>
+        <w:keepNext/>
+        <w:numPr>
+          <w:ilvl w:val="1"/>
+          <w:numId w:val="30"/>
+        </w:numPr>
+      </w:pPr>
+      <w:proofErr w:type="spellStart"/>
+      <w:proofErr w:type="gramStart"/>
+      <w:r>
+        <w:rPr>
+          <w:i/>
+        </w:rPr>
+        <w:t>apiKey</w:t>
+      </w:r>
+      <w:proofErr w:type="spellEnd"/>
+      <w:proofErr w:type="gramEnd"/>
+      <w:r>
+        <w:rPr>
+          <w:i/>
+        </w:rPr>
+        <w:t>:</w:t>
+      </w:r>
+      <w:r>
+        <w:t xml:space="preserve"> a unique token that permits a caller to use the API</w:t>
+      </w:r>
     </w:p>
     <w:p>
       <w:pPr>
@@ -2008,7 +3582,7 @@
                     <pic:cNvPicPr/>
                   </pic:nvPicPr>
                   <pic:blipFill>
-                    <a:blip r:embed="rId19">
+                    <a:blip r:embed="rId23">
                       <a:extLst>
                         <a:ext uri="{28A0092B-C50C-407E-A947-70E740481C1C}">
                           <a14:useLocalDpi xmlns:a14="http://schemas.microsoft.com/office/drawing/2010/main" val="0"/>
@@ -2044,6 +3618,7 @@
           <w:numId w:val="31"/>
         </w:numPr>
       </w:pPr>
+      <w:proofErr w:type="spellStart"/>
       <w:r>
         <w:rPr>
           <w:b/>
@@ -2054,7 +3629,14 @@
         <w:rPr>
           <w:b/>
         </w:rPr>
-        <w:t>Pattern:</w:t>
+        <w:t>Pattern</w:t>
+      </w:r>
+      <w:proofErr w:type="spellEnd"/>
+      <w:r>
+        <w:rPr>
+          <w:b/>
+        </w:rPr>
+        <w:t>:</w:t>
       </w:r>
       <w:r>
         <w:t xml:space="preserve"> </w:t>
@@ -2072,11 +3654,21 @@
           <w:numId w:val="31"/>
         </w:numPr>
       </w:pPr>
-      <w:r>
-        <w:rPr>
-          <w:i/>
-        </w:rPr>
-        <w:t>patternId:</w:t>
+      <w:proofErr w:type="spellStart"/>
+      <w:proofErr w:type="gramStart"/>
+      <w:r>
+        <w:rPr>
+          <w:i/>
+        </w:rPr>
+        <w:t>patternId</w:t>
+      </w:r>
+      <w:proofErr w:type="spellEnd"/>
+      <w:proofErr w:type="gramEnd"/>
+      <w:r>
+        <w:rPr>
+          <w:i/>
+        </w:rPr>
+        <w:t>:</w:t>
       </w:r>
       <w:r>
         <w:t xml:space="preserve"> unique identifier for the pattern (key)</w:t>
@@ -2090,11 +3682,19 @@
           <w:numId w:val="31"/>
         </w:numPr>
       </w:pPr>
-      <w:r>
-        <w:rPr>
-          <w:i/>
-        </w:rPr>
-        <w:t>pattern:</w:t>
+      <w:proofErr w:type="gramStart"/>
+      <w:r>
+        <w:rPr>
+          <w:i/>
+        </w:rPr>
+        <w:t>pattern</w:t>
+      </w:r>
+      <w:proofErr w:type="gramEnd"/>
+      <w:r>
+        <w:rPr>
+          <w:i/>
+        </w:rPr>
+        <w:t>:</w:t>
       </w:r>
       <w:r>
         <w:t xml:space="preserve"> </w:t>
@@ -2112,11 +3712,19 @@
           <w:numId w:val="31"/>
         </w:numPr>
       </w:pPr>
+      <w:proofErr w:type="spellStart"/>
       <w:r>
         <w:rPr>
           <w:b/>
         </w:rPr>
-        <w:t>AccessType:</w:t>
+        <w:t>AccessType</w:t>
+      </w:r>
+      <w:proofErr w:type="spellEnd"/>
+      <w:r>
+        <w:rPr>
+          <w:b/>
+        </w:rPr>
+        <w:t>:</w:t>
       </w:r>
       <w:r>
         <w:t xml:space="preserve"> </w:t>
@@ -2134,11 +3742,21 @@
           <w:numId w:val="31"/>
         </w:numPr>
       </w:pPr>
-      <w:r>
-        <w:rPr>
-          <w:i/>
-        </w:rPr>
-        <w:t>accessTypeId:</w:t>
+      <w:proofErr w:type="spellStart"/>
+      <w:proofErr w:type="gramStart"/>
+      <w:r>
+        <w:rPr>
+          <w:i/>
+        </w:rPr>
+        <w:t>accessTypeId</w:t>
+      </w:r>
+      <w:proofErr w:type="spellEnd"/>
+      <w:proofErr w:type="gramEnd"/>
+      <w:r>
+        <w:rPr>
+          <w:i/>
+        </w:rPr>
+        <w:t>:</w:t>
       </w:r>
       <w:r>
         <w:t xml:space="preserve"> unique identifier for the access type (key)</w:t>
@@ -2152,11 +3770,19 @@
           <w:numId w:val="31"/>
         </w:numPr>
       </w:pPr>
-      <w:r>
-        <w:rPr>
-          <w:i/>
-        </w:rPr>
-        <w:t>name:</w:t>
+      <w:proofErr w:type="gramStart"/>
+      <w:r>
+        <w:rPr>
+          <w:i/>
+        </w:rPr>
+        <w:t>name</w:t>
+      </w:r>
+      <w:proofErr w:type="gramEnd"/>
+      <w:r>
+        <w:rPr>
+          <w:i/>
+        </w:rPr>
+        <w:t>:</w:t>
       </w:r>
       <w:r>
         <w:t xml:space="preserve"> the name of the access type</w:t>
@@ -2171,11 +3797,19 @@
           <w:numId w:val="31"/>
         </w:numPr>
       </w:pPr>
+      <w:proofErr w:type="spellStart"/>
       <w:r>
         <w:rPr>
           <w:b/>
         </w:rPr>
-        <w:t>AccessRule:</w:t>
+        <w:t>AccessRule</w:t>
+      </w:r>
+      <w:proofErr w:type="spellEnd"/>
+      <w:r>
+        <w:rPr>
+          <w:b/>
+        </w:rPr>
+        <w:t>:</w:t>
       </w:r>
       <w:r>
         <w:t xml:space="preserve"> </w:t>
@@ -2193,11 +3827,21 @@
           <w:numId w:val="31"/>
         </w:numPr>
       </w:pPr>
-      <w:r>
-        <w:rPr>
-          <w:i/>
-        </w:rPr>
-        <w:t>accessRuleId:</w:t>
+      <w:proofErr w:type="spellStart"/>
+      <w:proofErr w:type="gramStart"/>
+      <w:r>
+        <w:rPr>
+          <w:i/>
+        </w:rPr>
+        <w:t>accessRuleId</w:t>
+      </w:r>
+      <w:proofErr w:type="spellEnd"/>
+      <w:proofErr w:type="gramEnd"/>
+      <w:r>
+        <w:rPr>
+          <w:i/>
+        </w:rPr>
+        <w:t>:</w:t>
       </w:r>
       <w:r>
         <w:t xml:space="preserve"> unique identifier for the access type (key)</w:t>
@@ -2212,11 +3856,21 @@
           <w:numId w:val="31"/>
         </w:numPr>
       </w:pPr>
-      <w:r>
-        <w:rPr>
-          <w:i/>
-        </w:rPr>
-        <w:t>patternId:</w:t>
+      <w:proofErr w:type="spellStart"/>
+      <w:proofErr w:type="gramStart"/>
+      <w:r>
+        <w:rPr>
+          <w:i/>
+        </w:rPr>
+        <w:t>patternId</w:t>
+      </w:r>
+      <w:proofErr w:type="spellEnd"/>
+      <w:proofErr w:type="gramEnd"/>
+      <w:r>
+        <w:rPr>
+          <w:i/>
+        </w:rPr>
+        <w:t>:</w:t>
       </w:r>
       <w:r>
         <w:t xml:space="preserve"> the set of URIs that trigger the rule</w:t>
@@ -2230,11 +3884,21 @@
           <w:numId w:val="31"/>
         </w:numPr>
       </w:pPr>
-      <w:r>
-        <w:rPr>
-          <w:i/>
-        </w:rPr>
-        <w:t>accessTypeId:</w:t>
+      <w:proofErr w:type="spellStart"/>
+      <w:proofErr w:type="gramStart"/>
+      <w:r>
+        <w:rPr>
+          <w:i/>
+        </w:rPr>
+        <w:t>accessTypeId</w:t>
+      </w:r>
+      <w:proofErr w:type="spellEnd"/>
+      <w:proofErr w:type="gramEnd"/>
+      <w:r>
+        <w:rPr>
+          <w:i/>
+        </w:rPr>
+        <w:t>:</w:t>
       </w:r>
       <w:r>
         <w:t xml:space="preserve"> the type of access to authorize for the set of URIs</w:t>
@@ -2248,11 +3912,21 @@
           <w:numId w:val="31"/>
         </w:numPr>
       </w:pPr>
-      <w:r>
-        <w:rPr>
-          <w:i/>
-        </w:rPr>
-        <w:t>partnerId:</w:t>
+      <w:proofErr w:type="spellStart"/>
+      <w:proofErr w:type="gramStart"/>
+      <w:r>
+        <w:rPr>
+          <w:i/>
+        </w:rPr>
+        <w:t>partnerId</w:t>
+      </w:r>
+      <w:proofErr w:type="spellEnd"/>
+      <w:proofErr w:type="gramEnd"/>
+      <w:r>
+        <w:rPr>
+          <w:i/>
+        </w:rPr>
+        <w:t>:</w:t>
       </w:r>
       <w:r>
         <w:t xml:space="preserve"> the partner that owns the rule</w:t>
@@ -2342,7 +4016,7 @@
                     <pic:cNvPicPr/>
                   </pic:nvPicPr>
                   <pic:blipFill>
-                    <a:blip r:embed="rId20">
+                    <a:blip r:embed="rId24">
                       <a:extLst>
                         <a:ext uri="{28A0092B-C50C-407E-A947-70E740481C1C}">
                           <a14:useLocalDpi xmlns:a14="http://schemas.microsoft.com/office/drawing/2010/main" val="0"/>
@@ -2378,11 +4052,19 @@
           <w:numId w:val="32"/>
         </w:numPr>
       </w:pPr>
+      <w:proofErr w:type="spellStart"/>
       <w:r>
         <w:rPr>
           <w:b/>
         </w:rPr>
-        <w:t>PageView:</w:t>
+        <w:t>PageView</w:t>
+      </w:r>
+      <w:proofErr w:type="spellEnd"/>
+      <w:r>
+        <w:rPr>
+          <w:b/>
+        </w:rPr>
+        <w:t>:</w:t>
       </w:r>
       <w:r>
         <w:t xml:space="preserve"> a single access through a URI</w:t>
@@ -2397,11 +4079,21 @@
           <w:numId w:val="32"/>
         </w:numPr>
       </w:pPr>
-      <w:r>
-        <w:rPr>
-          <w:i/>
-        </w:rPr>
-        <w:t>pageViewId:</w:t>
+      <w:proofErr w:type="spellStart"/>
+      <w:proofErr w:type="gramStart"/>
+      <w:r>
+        <w:rPr>
+          <w:i/>
+        </w:rPr>
+        <w:t>pageViewId</w:t>
+      </w:r>
+      <w:proofErr w:type="spellEnd"/>
+      <w:proofErr w:type="gramEnd"/>
+      <w:r>
+        <w:rPr>
+          <w:i/>
+        </w:rPr>
+        <w:t>:</w:t>
       </w:r>
       <w:r>
         <w:t xml:space="preserve"> the unique identifier for the page view (key)</w:t>
@@ -2416,11 +4108,21 @@
           <w:numId w:val="32"/>
         </w:numPr>
       </w:pPr>
-      <w:r>
-        <w:rPr>
-          <w:i/>
-        </w:rPr>
-        <w:t>ip:</w:t>
+      <w:proofErr w:type="spellStart"/>
+      <w:proofErr w:type="gramStart"/>
+      <w:r>
+        <w:rPr>
+          <w:i/>
+        </w:rPr>
+        <w:t>ip</w:t>
+      </w:r>
+      <w:proofErr w:type="spellEnd"/>
+      <w:proofErr w:type="gramEnd"/>
+      <w:r>
+        <w:rPr>
+          <w:i/>
+        </w:rPr>
+        <w:t>:</w:t>
       </w:r>
       <w:r>
         <w:t xml:space="preserve"> the IP address that made the requests in the session</w:t>
@@ -2434,11 +4136,21 @@
           <w:numId w:val="32"/>
         </w:numPr>
       </w:pPr>
-      <w:r>
-        <w:rPr>
-          <w:i/>
-        </w:rPr>
-        <w:t>partyId:</w:t>
+      <w:proofErr w:type="spellStart"/>
+      <w:proofErr w:type="gramStart"/>
+      <w:r>
+        <w:rPr>
+          <w:i/>
+        </w:rPr>
+        <w:t>partyId</w:t>
+      </w:r>
+      <w:proofErr w:type="spellEnd"/>
+      <w:proofErr w:type="gramEnd"/>
+      <w:r>
+        <w:rPr>
+          <w:i/>
+        </w:rPr>
+        <w:t>:</w:t>
       </w:r>
       <w:r>
         <w:t xml:space="preserve"> the optional party that initiated the page view, if any</w:t>
@@ -2453,11 +4165,21 @@
           <w:numId w:val="32"/>
         </w:numPr>
       </w:pPr>
-      <w:r>
-        <w:rPr>
-          <w:i/>
-        </w:rPr>
-        <w:t>sessionId:</w:t>
+      <w:proofErr w:type="spellStart"/>
+      <w:proofErr w:type="gramStart"/>
+      <w:r>
+        <w:rPr>
+          <w:i/>
+        </w:rPr>
+        <w:t>sessionId</w:t>
+      </w:r>
+      <w:proofErr w:type="spellEnd"/>
+      <w:proofErr w:type="gramEnd"/>
+      <w:r>
+        <w:rPr>
+          <w:i/>
+        </w:rPr>
+        <w:t>:</w:t>
       </w:r>
       <w:r>
         <w:t xml:space="preserve"> the id </w:t>
@@ -2478,11 +4200,21 @@
           <w:numId w:val="32"/>
         </w:numPr>
       </w:pPr>
-      <w:r>
-        <w:rPr>
-          <w:i/>
-        </w:rPr>
-        <w:t>pageViewDate:</w:t>
+      <w:proofErr w:type="spellStart"/>
+      <w:proofErr w:type="gramStart"/>
+      <w:r>
+        <w:rPr>
+          <w:i/>
+        </w:rPr>
+        <w:t>pageViewDate</w:t>
+      </w:r>
+      <w:proofErr w:type="spellEnd"/>
+      <w:proofErr w:type="gramEnd"/>
+      <w:r>
+        <w:rPr>
+          <w:i/>
+        </w:rPr>
+        <w:t>:</w:t>
       </w:r>
       <w:r>
         <w:t xml:space="preserve"> the date and time of the request</w:t>
@@ -2496,19 +4228,29 @@
           <w:numId w:val="32"/>
         </w:numPr>
       </w:pPr>
-      <w:r>
-        <w:rPr>
-          <w:i/>
-        </w:rPr>
-        <w:t>uri:</w:t>
+      <w:proofErr w:type="spellStart"/>
+      <w:proofErr w:type="gramStart"/>
+      <w:r>
+        <w:rPr>
+          <w:i/>
+        </w:rPr>
+        <w:t>uri</w:t>
+      </w:r>
+      <w:proofErr w:type="spellEnd"/>
+      <w:proofErr w:type="gramEnd"/>
+      <w:r>
+        <w:rPr>
+          <w:i/>
+        </w:rPr>
+        <w:t>:</w:t>
       </w:r>
       <w:r>
         <w:t xml:space="preserve"> the full URI of the request, including query string</w:t>
       </w:r>
     </w:p>
     <w:sectPr>
-      <w:headerReference w:type="first" r:id="rId21"/>
-      <w:footerReference w:type="first" r:id="rId22"/>
+      <w:headerReference w:type="first" r:id="rId25"/>
+      <w:footerReference w:type="first" r:id="rId26"/>
       <w:pgSz w:w="12240" w:h="15840" w:code="1"/>
       <w:pgMar w:top="1440" w:right="1440" w:bottom="1440" w:left="1440" w:header="720" w:footer="720" w:gutter="0"/>
       <w:cols w:space="720"/>
@@ -2585,7 +4327,7 @@
         <w:rStyle w:val="PageNumber"/>
         <w:noProof/>
       </w:rPr>
-      <w:t>7</w:t>
+      <w:t>9</w:t>
     </w:r>
     <w:r>
       <w:rPr>
@@ -2802,14 +4544,29 @@
     <w:r>
       <w:tab/>
     </w:r>
-    <w:del w:id="2" w:author="Bob Muller" w:date="2015-06-02T06:09:00Z">
-      <w:r>
-        <w:delText>May 30</w:delText>
+    <w:del w:id="4" w:author="Bob Muller" w:date="2015-07-24T09:23:00Z">
+      <w:r>
+        <w:delText xml:space="preserve">June </w:delText>
       </w:r>
     </w:del>
-    <w:ins w:id="3" w:author="Bob Muller" w:date="2015-06-02T06:09:00Z">
-      <w:r>
-        <w:t>June 2</w:t>
+    <w:ins w:id="5" w:author="Bob Muller" w:date="2015-07-24T09:23:00Z">
+      <w:r>
+        <w:t xml:space="preserve">July </w:t>
+      </w:r>
+    </w:ins>
+    <w:del w:id="6" w:author="Bob Muller" w:date="2015-06-18T17:44:00Z">
+      <w:r>
+        <w:delText>2</w:delText>
+      </w:r>
+    </w:del>
+    <w:ins w:id="7" w:author="Bob Muller" w:date="2015-06-24T15:08:00Z">
+      <w:r>
+        <w:t>2</w:t>
+      </w:r>
+    </w:ins>
+    <w:ins w:id="8" w:author="Bob Muller" w:date="2015-07-27T14:10:00Z">
+      <w:r>
+        <w:t>7</w:t>
       </w:r>
     </w:ins>
     <w:r>
@@ -5091,7 +6848,7 @@
   <w:abstractNum w:abstractNumId="19">
     <w:nsid w:val="52F42D76"/>
     <w:multiLevelType w:val="hybridMultilevel"/>
-    <w:tmpl w:val="73785642"/>
+    <w:tmpl w:val="CF381CC2"/>
     <w:lvl w:ilvl="0" w:tplc="04090001">
       <w:start w:val="1"/>
       <w:numFmt w:val="bullet"/>

</xml_diff>

<commit_message>
Update API data model
</commit_message>
<xml_diff>
--- a/doc/Subscription Management System API Database.docx
+++ b/doc/Subscription Management System API Database.docx
@@ -118,42 +118,20 @@
           <w:rFonts w:ascii="Arial" w:hAnsi="Arial" w:cs="Arial"/>
         </w:rPr>
       </w:pPr>
-      <w:del w:id="0" w:author="Bob Muller" w:date="2015-07-24T09:22:00Z">
-        <w:r>
-          <w:rPr>
-            <w:rFonts w:ascii="Arial" w:hAnsi="Arial" w:cs="Arial"/>
-            <w:noProof/>
-          </w:rPr>
-          <w:delText xml:space="preserve">June </w:delText>
-        </w:r>
-      </w:del>
-      <w:ins w:id="1" w:author="Bob Muller" w:date="2015-07-24T09:22:00Z">
-        <w:r>
-          <w:rPr>
-            <w:rFonts w:ascii="Arial" w:hAnsi="Arial" w:cs="Arial"/>
-            <w:noProof/>
-          </w:rPr>
-          <w:t>July 2</w:t>
-        </w:r>
-      </w:ins>
-      <w:ins w:id="2" w:author="Bob Muller" w:date="2015-07-27T14:10:00Z">
-        <w:r>
-          <w:rPr>
-            <w:rFonts w:ascii="Arial" w:hAnsi="Arial" w:cs="Arial"/>
-            <w:noProof/>
-          </w:rPr>
-          <w:t>7</w:t>
-        </w:r>
-      </w:ins>
-      <w:del w:id="3" w:author="Bob Muller" w:date="2015-06-18T17:43:00Z">
-        <w:r>
-          <w:rPr>
-            <w:rFonts w:ascii="Arial" w:hAnsi="Arial" w:cs="Arial"/>
-            <w:noProof/>
-          </w:rPr>
-          <w:delText>2</w:delText>
-        </w:r>
-      </w:del>
+      <w:r>
+        <w:rPr>
+          <w:rFonts w:ascii="Arial" w:hAnsi="Arial" w:cs="Arial"/>
+          <w:noProof/>
+        </w:rPr>
+        <w:t>July 2</w:t>
+      </w:r>
+      <w:r>
+        <w:rPr>
+          <w:rFonts w:ascii="Arial" w:hAnsi="Arial" w:cs="Arial"/>
+          <w:noProof/>
+        </w:rPr>
+        <w:t>7</w:t>
+      </w:r>
       <w:r>
         <w:rPr>
           <w:rFonts w:ascii="Arial" w:hAnsi="Arial" w:cs="Arial"/>
@@ -429,16 +407,9 @@
       <w:r>
         <w:t xml:space="preserve"> is a system that comprises a unit for subscription, authentication, and authorization. The user accesses the partner system through a well-defined set of uniform resource identifiers (URIs) identified by a set of regular-expression patterns. Partners have individual subscription terms for display on subscription pages. </w:t>
       </w:r>
-      <w:ins w:id="9" w:author="Bob Muller" w:date="2015-06-18T17:44:00Z">
-        <w:r>
-          <w:t xml:space="preserve">Partners have subscription </w:t>
-        </w:r>
-      </w:ins>
-      <w:ins w:id="10" w:author="Bob Muller" w:date="2015-06-18T17:45:00Z">
-        <w:r>
-          <w:t xml:space="preserve">descriptions for different subscription contexts, each with multiple lines of text. </w:t>
-        </w:r>
-      </w:ins>
+      <w:r>
+        <w:t xml:space="preserve">Partners have subscription descriptions for different subscription contexts, each with multiple lines of text. </w:t>
+      </w:r>
       <w:r>
         <w:t xml:space="preserve">Partners have subscriptions by parties; see the </w:t>
       </w:r>
@@ -485,102 +456,52 @@
       </w:r>
     </w:p>
     <w:p>
-      <w:del w:id="11" w:author="Bob Muller" w:date="2015-06-18T17:45:00Z">
-        <w:r>
-          <w:rPr>
-            <w:noProof/>
-          </w:rPr>
-          <w:drawing>
-            <wp:inline distT="0" distB="0" distL="0" distR="0" wp14:anchorId="7E017967" wp14:editId="59D6404D">
-              <wp:extent cx="5943600" cy="3334525"/>
-              <wp:effectExtent l="0" t="0" r="0" b="0"/>
-              <wp:docPr id="8" name="Picture 8"/>
-              <wp:cNvGraphicFramePr>
-                <a:graphicFrameLocks xmlns:a="http://schemas.openxmlformats.org/drawingml/2006/main" noChangeAspect="1"/>
-              </wp:cNvGraphicFramePr>
-              <a:graphic xmlns:a="http://schemas.openxmlformats.org/drawingml/2006/main">
-                <a:graphicData uri="http://schemas.openxmlformats.org/drawingml/2006/picture">
-                  <pic:pic xmlns:pic="http://schemas.openxmlformats.org/drawingml/2006/picture">
-                    <pic:nvPicPr>
-                      <pic:cNvPr id="0" name="Partner.tif"/>
-                      <pic:cNvPicPr/>
-                    </pic:nvPicPr>
-                    <pic:blipFill>
-                      <a:blip r:embed="rId13">
-                        <a:extLst>
-                          <a:ext uri="{28A0092B-C50C-407E-A947-70E740481C1C}">
-                            <a14:useLocalDpi xmlns:a14="http://schemas.microsoft.com/office/drawing/2010/main" val="0"/>
-                          </a:ext>
-                        </a:extLst>
-                      </a:blip>
-                      <a:stretch>
-                        <a:fillRect/>
-                      </a:stretch>
-                    </pic:blipFill>
-                    <pic:spPr>
-                      <a:xfrm>
-                        <a:off x="0" y="0"/>
-                        <a:ext cx="5944073" cy="3334790"/>
-                      </a:xfrm>
-                      <a:prstGeom prst="rect">
-                        <a:avLst/>
-                      </a:prstGeom>
-                    </pic:spPr>
-                  </pic:pic>
-                </a:graphicData>
-              </a:graphic>
-            </wp:inline>
-          </w:drawing>
-        </w:r>
-      </w:del>
-      <w:ins w:id="12" w:author="Bob Muller" w:date="2015-07-24T09:45:00Z">
-        <w:r>
-          <w:rPr>
-            <w:noProof/>
-          </w:rPr>
-          <w:drawing>
-            <wp:inline distT="0" distB="0" distL="0" distR="0" wp14:anchorId="54AA3E06" wp14:editId="3CA413D6">
-              <wp:extent cx="5943600" cy="4445814"/>
-              <wp:effectExtent l="0" t="0" r="0" b="0"/>
-              <wp:docPr id="6" name="Picture 6"/>
-              <wp:cNvGraphicFramePr>
-                <a:graphicFrameLocks xmlns:a="http://schemas.openxmlformats.org/drawingml/2006/main" noChangeAspect="1"/>
-              </wp:cNvGraphicFramePr>
-              <a:graphic xmlns:a="http://schemas.openxmlformats.org/drawingml/2006/main">
-                <a:graphicData uri="http://schemas.openxmlformats.org/drawingml/2006/picture">
-                  <pic:pic xmlns:pic="http://schemas.openxmlformats.org/drawingml/2006/picture">
-                    <pic:nvPicPr>
-                      <pic:cNvPr id="0" name="Partner.tif"/>
-                      <pic:cNvPicPr/>
-                    </pic:nvPicPr>
-                    <pic:blipFill>
-                      <a:blip r:embed="rId14">
-                        <a:extLst>
-                          <a:ext uri="{28A0092B-C50C-407E-A947-70E740481C1C}">
-                            <a14:useLocalDpi xmlns:a14="http://schemas.microsoft.com/office/drawing/2010/main" val="0"/>
-                          </a:ext>
-                        </a:extLst>
-                      </a:blip>
-                      <a:stretch>
-                        <a:fillRect/>
-                      </a:stretch>
-                    </pic:blipFill>
-                    <pic:spPr>
-                      <a:xfrm>
-                        <a:off x="0" y="0"/>
-                        <a:ext cx="5944263" cy="4446310"/>
-                      </a:xfrm>
-                      <a:prstGeom prst="rect">
-                        <a:avLst/>
-                      </a:prstGeom>
-                    </pic:spPr>
-                  </pic:pic>
-                </a:graphicData>
-              </a:graphic>
-            </wp:inline>
-          </w:drawing>
-        </w:r>
-      </w:ins>
+      <w:r>
+        <w:rPr>
+          <w:noProof/>
+        </w:rPr>
+        <w:drawing>
+          <wp:inline distT="0" distB="0" distL="0" distR="0" wp14:anchorId="54AA3E06" wp14:editId="3CA413D6">
+            <wp:extent cx="5943600" cy="4445814"/>
+            <wp:effectExtent l="0" t="0" r="0" b="0"/>
+            <wp:docPr id="6" name="Picture 6"/>
+            <wp:cNvGraphicFramePr>
+              <a:graphicFrameLocks xmlns:a="http://schemas.openxmlformats.org/drawingml/2006/main" noChangeAspect="1"/>
+            </wp:cNvGraphicFramePr>
+            <a:graphic xmlns:a="http://schemas.openxmlformats.org/drawingml/2006/main">
+              <a:graphicData uri="http://schemas.openxmlformats.org/drawingml/2006/picture">
+                <pic:pic xmlns:pic="http://schemas.openxmlformats.org/drawingml/2006/picture">
+                  <pic:nvPicPr>
+                    <pic:cNvPr id="0" name="Partner.tif"/>
+                    <pic:cNvPicPr/>
+                  </pic:nvPicPr>
+                  <pic:blipFill>
+                    <a:blip r:embed="rId13">
+                      <a:extLst>
+                        <a:ext uri="{28A0092B-C50C-407E-A947-70E740481C1C}">
+                          <a14:useLocalDpi xmlns:a14="http://schemas.microsoft.com/office/drawing/2010/main" val="0"/>
+                        </a:ext>
+                      </a:extLst>
+                    </a:blip>
+                    <a:stretch>
+                      <a:fillRect/>
+                    </a:stretch>
+                  </pic:blipFill>
+                  <pic:spPr>
+                    <a:xfrm>
+                      <a:off x="0" y="0"/>
+                      <a:ext cx="5944263" cy="4446310"/>
+                    </a:xfrm>
+                    <a:prstGeom prst="rect">
+                      <a:avLst/>
+                    </a:prstGeom>
+                  </pic:spPr>
+                </pic:pic>
+              </a:graphicData>
+            </a:graphic>
+          </wp:inline>
+        </w:drawing>
+      </w:r>
     </w:p>
     <w:p>
       <w:pPr>
@@ -637,9 +558,6 @@
           <w:ilvl w:val="1"/>
           <w:numId w:val="29"/>
         </w:numPr>
-        <w:rPr>
-          <w:ins w:id="13" w:author="Bob Muller" w:date="2015-07-24T09:45:00Z"/>
-        </w:rPr>
       </w:pPr>
       <w:proofErr w:type="gramStart"/>
       <w:r>
@@ -666,37 +584,26 @@
           <w:ilvl w:val="1"/>
           <w:numId w:val="29"/>
         </w:numPr>
-        <w:rPr>
-          <w:ins w:id="14" w:author="Bob Muller" w:date="2015-07-24T09:45:00Z"/>
-        </w:rPr>
       </w:pPr>
       <w:proofErr w:type="spellStart"/>
       <w:proofErr w:type="gramStart"/>
-      <w:ins w:id="15" w:author="Bob Muller" w:date="2015-07-24T09:45:00Z">
-        <w:r>
-          <w:rPr>
-            <w:i/>
-            <w:rPrChange w:id="16" w:author="Bob Muller" w:date="2015-07-24T10:03:00Z">
-              <w:rPr/>
-            </w:rPrChange>
-          </w:rPr>
-          <w:t>logoUri</w:t>
-        </w:r>
-        <w:proofErr w:type="spellEnd"/>
-        <w:proofErr w:type="gramEnd"/>
-        <w:r>
-          <w:rPr>
-            <w:i/>
-            <w:rPrChange w:id="17" w:author="Bob Muller" w:date="2015-07-24T10:03:00Z">
-              <w:rPr/>
-            </w:rPrChange>
-          </w:rPr>
-          <w:t>:</w:t>
-        </w:r>
-        <w:r>
-          <w:t xml:space="preserve"> a URI that returns the partner logo</w:t>
-        </w:r>
-      </w:ins>
+      <w:r>
+        <w:rPr>
+          <w:i/>
+        </w:rPr>
+        <w:t>logoUri</w:t>
+      </w:r>
+      <w:proofErr w:type="spellEnd"/>
+      <w:proofErr w:type="gramEnd"/>
+      <w:r>
+        <w:rPr>
+          <w:i/>
+        </w:rPr>
+        <w:t>:</w:t>
+      </w:r>
+      <w:r>
+        <w:t xml:space="preserve"> a URI that returns the partner logo</w:t>
+      </w:r>
     </w:p>
     <w:p>
       <w:pPr>
@@ -708,31 +615,23 @@
       </w:pPr>
       <w:proofErr w:type="spellStart"/>
       <w:proofErr w:type="gramStart"/>
-      <w:ins w:id="18" w:author="Bob Muller" w:date="2015-07-24T09:45:00Z">
-        <w:r>
-          <w:rPr>
-            <w:i/>
-            <w:rPrChange w:id="19" w:author="Bob Muller" w:date="2015-07-24T10:03:00Z">
-              <w:rPr/>
-            </w:rPrChange>
-          </w:rPr>
-          <w:t>termOfServiceUri</w:t>
-        </w:r>
-        <w:proofErr w:type="spellEnd"/>
-        <w:proofErr w:type="gramEnd"/>
-        <w:r>
-          <w:rPr>
-            <w:i/>
-            <w:rPrChange w:id="20" w:author="Bob Muller" w:date="2015-07-24T10:03:00Z">
-              <w:rPr/>
-            </w:rPrChange>
-          </w:rPr>
-          <w:t>:</w:t>
-        </w:r>
-        <w:r>
-          <w:t xml:space="preserve"> a URI that returns the partner terms of service</w:t>
-        </w:r>
-      </w:ins>
+      <w:r>
+        <w:rPr>
+          <w:i/>
+        </w:rPr>
+        <w:t>termOfServiceUri</w:t>
+      </w:r>
+      <w:proofErr w:type="spellEnd"/>
+      <w:proofErr w:type="gramEnd"/>
+      <w:r>
+        <w:rPr>
+          <w:i/>
+        </w:rPr>
+        <w:t>:</w:t>
+      </w:r>
+      <w:r>
+        <w:t xml:space="preserve"> a URI that returns the partner terms of service</w:t>
+      </w:r>
     </w:p>
     <w:p>
       <w:pPr>
@@ -748,7 +647,6 @@
         <w:rPr>
           <w:b/>
         </w:rPr>
-        <w:lastRenderedPageBreak/>
         <w:t>PartnerPattern</w:t>
       </w:r>
       <w:proofErr w:type="spellEnd"/>
@@ -834,6 +732,7 @@
         <w:rPr>
           <w:b/>
         </w:rPr>
+        <w:lastRenderedPageBreak/>
         <w:t>SubscriptionTerm</w:t>
       </w:r>
       <w:proofErr w:type="spellEnd"/>
@@ -978,9 +877,6 @@
           <w:ilvl w:val="1"/>
           <w:numId w:val="29"/>
         </w:numPr>
-        <w:rPr>
-          <w:ins w:id="21" w:author="Bob Muller" w:date="2015-06-24T15:09:00Z"/>
-        </w:rPr>
       </w:pPr>
       <w:proofErr w:type="spellStart"/>
       <w:proofErr w:type="gramStart"/>
@@ -1017,30 +913,22 @@
         </w:numPr>
       </w:pPr>
       <w:proofErr w:type="gramStart"/>
-      <w:ins w:id="22" w:author="Bob Muller" w:date="2015-06-24T15:09:00Z">
-        <w:r>
-          <w:rPr>
-            <w:i/>
-            <w:rPrChange w:id="23" w:author="Bob Muller" w:date="2015-06-24T15:10:00Z">
-              <w:rPr/>
-            </w:rPrChange>
-          </w:rPr>
-          <w:t>description</w:t>
-        </w:r>
-        <w:proofErr w:type="gramEnd"/>
-        <w:r>
-          <w:rPr>
-            <w:i/>
-            <w:rPrChange w:id="24" w:author="Bob Muller" w:date="2015-06-24T15:10:00Z">
-              <w:rPr/>
-            </w:rPrChange>
-          </w:rPr>
-          <w:t>:</w:t>
-        </w:r>
-        <w:r>
-          <w:t xml:space="preserve"> a text describing the term suitable for display in the user interface, such as "Annual ($199 USD)" for the 365-day term priced at $199.</w:t>
-        </w:r>
-      </w:ins>
+      <w:r>
+        <w:rPr>
+          <w:i/>
+        </w:rPr>
+        <w:t>description</w:t>
+      </w:r>
+      <w:proofErr w:type="gramEnd"/>
+      <w:r>
+        <w:rPr>
+          <w:i/>
+        </w:rPr>
+        <w:t>:</w:t>
+      </w:r>
+      <w:r>
+        <w:t xml:space="preserve"> a text describing the term suitable for display in the user interface, such as "Annual ($199 USD)" for the 365-day term priced at $199.</w:t>
+      </w:r>
     </w:p>
     <w:p>
       <w:pPr>
@@ -1049,33 +937,15 @@
           <w:ilvl w:val="0"/>
           <w:numId w:val="29"/>
         </w:numPr>
-        <w:rPr>
-          <w:ins w:id="25" w:author="Bob Muller" w:date="2015-06-18T17:55:00Z"/>
-        </w:rPr>
-        <w:pPrChange w:id="26" w:author="Bob Muller" w:date="2015-06-18T17:55:00Z">
-          <w:pPr/>
-        </w:pPrChange>
       </w:pPr>
       <w:proofErr w:type="spellStart"/>
-      <w:ins w:id="27" w:author="Bob Muller" w:date="2015-06-18T17:55:00Z">
-        <w:r>
-          <w:t>SubscriptionDescription</w:t>
-        </w:r>
-        <w:proofErr w:type="spellEnd"/>
-        <w:r>
-          <w:t>: A collection of descriptive texts that the system displays</w:t>
-        </w:r>
-      </w:ins>
-      <w:ins w:id="28" w:author="Bob Muller" w:date="2015-06-18T17:57:00Z">
-        <w:r>
-          <w:t xml:space="preserve"> as a section in</w:t>
-        </w:r>
-      </w:ins>
-      <w:ins w:id="29" w:author="Bob Muller" w:date="2015-06-18T17:55:00Z">
-        <w:r>
-          <w:t xml:space="preserve"> a partner's subscription pages</w:t>
-        </w:r>
-      </w:ins>
+      <w:r>
+        <w:t>SubscriptionDescription</w:t>
+      </w:r>
+      <w:proofErr w:type="spellEnd"/>
+      <w:r>
+        <w:t>: A collection of descriptive texts that the system displays as a section in a partner's subscription pages</w:t>
+      </w:r>
     </w:p>
     <w:p>
       <w:pPr>
@@ -1084,40 +954,26 @@
           <w:ilvl w:val="1"/>
           <w:numId w:val="29"/>
         </w:numPr>
-        <w:rPr>
-          <w:ins w:id="30" w:author="Bob Muller" w:date="2015-06-18T17:59:00Z"/>
-        </w:rPr>
-        <w:pPrChange w:id="31" w:author="Bob Muller" w:date="2015-06-18T17:56:00Z">
-          <w:pPr/>
-        </w:pPrChange>
       </w:pPr>
       <w:proofErr w:type="spellStart"/>
       <w:proofErr w:type="gramStart"/>
-      <w:ins w:id="32" w:author="Bob Muller" w:date="2015-06-18T17:56:00Z">
-        <w:r>
-          <w:rPr>
-            <w:i/>
-            <w:rPrChange w:id="33" w:author="Bob Muller" w:date="2015-07-24T10:03:00Z">
-              <w:rPr/>
-            </w:rPrChange>
-          </w:rPr>
-          <w:t>subscriptionDescriptionId</w:t>
-        </w:r>
-        <w:proofErr w:type="spellEnd"/>
-        <w:proofErr w:type="gramEnd"/>
-        <w:r>
-          <w:rPr>
-            <w:i/>
-            <w:rPrChange w:id="34" w:author="Bob Muller" w:date="2015-07-24T10:03:00Z">
-              <w:rPr/>
-            </w:rPrChange>
-          </w:rPr>
-          <w:t>:</w:t>
-        </w:r>
-        <w:r>
-          <w:t xml:space="preserve"> unique identifier for the description (key)</w:t>
-        </w:r>
-      </w:ins>
+      <w:r>
+        <w:rPr>
+          <w:i/>
+        </w:rPr>
+        <w:t>subscriptionDescriptionId</w:t>
+      </w:r>
+      <w:proofErr w:type="spellEnd"/>
+      <w:proofErr w:type="gramEnd"/>
+      <w:r>
+        <w:rPr>
+          <w:i/>
+        </w:rPr>
+        <w:t>:</w:t>
+      </w:r>
+      <w:r>
+        <w:t xml:space="preserve"> unique identifier for the description (key)</w:t>
+      </w:r>
     </w:p>
     <w:p>
       <w:pPr>
@@ -1126,40 +982,26 @@
           <w:ilvl w:val="1"/>
           <w:numId w:val="29"/>
         </w:numPr>
-        <w:rPr>
-          <w:ins w:id="35" w:author="Bob Muller" w:date="2015-06-18T17:56:00Z"/>
-        </w:rPr>
-        <w:pPrChange w:id="36" w:author="Bob Muller" w:date="2015-06-18T17:56:00Z">
-          <w:pPr/>
-        </w:pPrChange>
       </w:pPr>
       <w:proofErr w:type="spellStart"/>
       <w:proofErr w:type="gramStart"/>
-      <w:ins w:id="37" w:author="Bob Muller" w:date="2015-06-18T17:59:00Z">
-        <w:r>
-          <w:rPr>
-            <w:i/>
-            <w:rPrChange w:id="38" w:author="Bob Muller" w:date="2015-07-24T10:03:00Z">
-              <w:rPr/>
-            </w:rPrChange>
-          </w:rPr>
-          <w:t>partnerId</w:t>
-        </w:r>
-        <w:proofErr w:type="spellEnd"/>
-        <w:proofErr w:type="gramEnd"/>
-        <w:r>
-          <w:rPr>
-            <w:i/>
-            <w:rPrChange w:id="39" w:author="Bob Muller" w:date="2015-07-24T10:03:00Z">
-              <w:rPr/>
-            </w:rPrChange>
-          </w:rPr>
-          <w:t>:</w:t>
-        </w:r>
-        <w:r>
-          <w:t xml:space="preserve"> the unique identifier of the partner that owns this description</w:t>
-        </w:r>
-      </w:ins>
+      <w:r>
+        <w:rPr>
+          <w:i/>
+        </w:rPr>
+        <w:t>partnerId</w:t>
+      </w:r>
+      <w:proofErr w:type="spellEnd"/>
+      <w:proofErr w:type="gramEnd"/>
+      <w:r>
+        <w:rPr>
+          <w:i/>
+        </w:rPr>
+        <w:t>:</w:t>
+      </w:r>
+      <w:r>
+        <w:t xml:space="preserve"> the unique identifier of the partner that owns this description</w:t>
+      </w:r>
     </w:p>
     <w:p>
       <w:pPr>
@@ -1168,38 +1010,24 @@
           <w:ilvl w:val="1"/>
           <w:numId w:val="29"/>
         </w:numPr>
-        <w:rPr>
-          <w:ins w:id="40" w:author="Bob Muller" w:date="2015-06-18T17:57:00Z"/>
-        </w:rPr>
-        <w:pPrChange w:id="41" w:author="Bob Muller" w:date="2015-06-18T17:56:00Z">
-          <w:pPr/>
-        </w:pPrChange>
       </w:pPr>
       <w:proofErr w:type="gramStart"/>
-      <w:ins w:id="42" w:author="Bob Muller" w:date="2015-06-18T17:56:00Z">
-        <w:r>
-          <w:rPr>
-            <w:i/>
-            <w:rPrChange w:id="43" w:author="Bob Muller" w:date="2015-07-24T10:03:00Z">
-              <w:rPr/>
-            </w:rPrChange>
-          </w:rPr>
-          <w:t>header</w:t>
-        </w:r>
-        <w:proofErr w:type="gramEnd"/>
-        <w:r>
-          <w:rPr>
-            <w:i/>
-            <w:rPrChange w:id="44" w:author="Bob Muller" w:date="2015-07-24T10:03:00Z">
-              <w:rPr/>
-            </w:rPrChange>
-          </w:rPr>
-          <w:t>:</w:t>
-        </w:r>
-        <w:r>
-          <w:t xml:space="preserve"> required text header for the description section in the user interface</w:t>
-        </w:r>
-      </w:ins>
+      <w:r>
+        <w:rPr>
+          <w:i/>
+        </w:rPr>
+        <w:t>header</w:t>
+      </w:r>
+      <w:proofErr w:type="gramEnd"/>
+      <w:r>
+        <w:rPr>
+          <w:i/>
+        </w:rPr>
+        <w:t>:</w:t>
+      </w:r>
+      <w:r>
+        <w:t xml:space="preserve"> required text header for the description section in the user interface</w:t>
+      </w:r>
     </w:p>
     <w:p>
       <w:pPr>
@@ -1208,55 +1036,26 @@
           <w:ilvl w:val="1"/>
           <w:numId w:val="29"/>
         </w:numPr>
-        <w:rPr>
-          <w:ins w:id="45" w:author="Bob Muller" w:date="2015-06-18T17:58:00Z"/>
-        </w:rPr>
-        <w:pPrChange w:id="46" w:author="Bob Muller" w:date="2015-06-18T17:56:00Z">
-          <w:pPr/>
-        </w:pPrChange>
       </w:pPr>
       <w:proofErr w:type="spellStart"/>
       <w:proofErr w:type="gramStart"/>
-      <w:ins w:id="47" w:author="Bob Muller" w:date="2015-06-18T17:57:00Z">
-        <w:r>
-          <w:rPr>
-            <w:i/>
-            <w:rPrChange w:id="48" w:author="Bob Muller" w:date="2015-07-24T10:03:00Z">
-              <w:rPr/>
-            </w:rPrChange>
-          </w:rPr>
-          <w:t>descriptionType</w:t>
-        </w:r>
-        <w:proofErr w:type="spellEnd"/>
-        <w:proofErr w:type="gramEnd"/>
-        <w:r>
-          <w:rPr>
-            <w:i/>
-            <w:rPrChange w:id="49" w:author="Bob Muller" w:date="2015-07-24T10:03:00Z">
-              <w:rPr/>
-            </w:rPrChange>
-          </w:rPr>
-          <w:t>:</w:t>
-        </w:r>
-        <w:r>
-          <w:t xml:space="preserve"> the </w:t>
-        </w:r>
-      </w:ins>
-      <w:ins w:id="50" w:author="Bob Muller" w:date="2015-06-18T17:59:00Z">
-        <w:r>
-          <w:t xml:space="preserve">required </w:t>
-        </w:r>
-      </w:ins>
-      <w:ins w:id="51" w:author="Bob Muller" w:date="2015-06-18T17:57:00Z">
-        <w:r>
-          <w:t>kind of subscription for which to display the text (</w:t>
-        </w:r>
-      </w:ins>
-      <w:ins w:id="52" w:author="Bob Muller" w:date="2015-06-18T17:58:00Z">
-        <w:r>
-          <w:t>Default, Individual, Institution, Commercial)</w:t>
-        </w:r>
-      </w:ins>
+      <w:r>
+        <w:rPr>
+          <w:i/>
+        </w:rPr>
+        <w:t>descriptionType</w:t>
+      </w:r>
+      <w:proofErr w:type="spellEnd"/>
+      <w:proofErr w:type="gramEnd"/>
+      <w:r>
+        <w:rPr>
+          <w:i/>
+        </w:rPr>
+        <w:t>:</w:t>
+      </w:r>
+      <w:r>
+        <w:t xml:space="preserve"> the required kind of subscription for which to display the text (Default, Individual, Institution, Commercial)</w:t>
+      </w:r>
     </w:p>
     <w:p>
       <w:pPr>
@@ -1265,23 +1064,15 @@
           <w:ilvl w:val="0"/>
           <w:numId w:val="29"/>
         </w:numPr>
-        <w:rPr>
-          <w:ins w:id="53" w:author="Bob Muller" w:date="2015-06-18T17:58:00Z"/>
-        </w:rPr>
-        <w:pPrChange w:id="54" w:author="Bob Muller" w:date="2015-06-18T17:58:00Z">
-          <w:pPr/>
-        </w:pPrChange>
       </w:pPr>
       <w:proofErr w:type="spellStart"/>
-      <w:ins w:id="55" w:author="Bob Muller" w:date="2015-06-18T17:58:00Z">
-        <w:r>
-          <w:t>SubscriptionDescriptionItem</w:t>
-        </w:r>
-        <w:proofErr w:type="spellEnd"/>
-        <w:r>
-          <w:t>: An individual descriptive text line within a subscription description</w:t>
-        </w:r>
-      </w:ins>
+      <w:r>
+        <w:t>SubscriptionDescriptionItem</w:t>
+      </w:r>
+      <w:proofErr w:type="spellEnd"/>
+      <w:r>
+        <w:t>: An individual descriptive text line within a subscription description</w:t>
+      </w:r>
     </w:p>
     <w:p>
       <w:pPr>
@@ -1290,40 +1081,26 @@
           <w:ilvl w:val="1"/>
           <w:numId w:val="29"/>
         </w:numPr>
-        <w:rPr>
-          <w:ins w:id="56" w:author="Bob Muller" w:date="2015-06-18T17:59:00Z"/>
-        </w:rPr>
-        <w:pPrChange w:id="57" w:author="Bob Muller" w:date="2015-06-18T17:58:00Z">
-          <w:pPr/>
-        </w:pPrChange>
       </w:pPr>
       <w:proofErr w:type="spellStart"/>
       <w:proofErr w:type="gramStart"/>
-      <w:ins w:id="58" w:author="Bob Muller" w:date="2015-06-18T17:58:00Z">
-        <w:r>
-          <w:rPr>
-            <w:i/>
-            <w:rPrChange w:id="59" w:author="Bob Muller" w:date="2015-07-24T10:04:00Z">
-              <w:rPr/>
-            </w:rPrChange>
-          </w:rPr>
-          <w:t>subscriptionDescriptionItemId</w:t>
-        </w:r>
-        <w:proofErr w:type="spellEnd"/>
-        <w:proofErr w:type="gramEnd"/>
-        <w:r>
-          <w:rPr>
-            <w:i/>
-            <w:rPrChange w:id="60" w:author="Bob Muller" w:date="2015-07-24T10:04:00Z">
-              <w:rPr/>
-            </w:rPrChange>
-          </w:rPr>
-          <w:t>:</w:t>
-        </w:r>
-        <w:r>
-          <w:t xml:space="preserve"> unique identifier for the item (key)</w:t>
-        </w:r>
-      </w:ins>
+      <w:r>
+        <w:rPr>
+          <w:i/>
+        </w:rPr>
+        <w:t>subscriptionDescriptionItemId</w:t>
+      </w:r>
+      <w:proofErr w:type="spellEnd"/>
+      <w:proofErr w:type="gramEnd"/>
+      <w:r>
+        <w:rPr>
+          <w:i/>
+        </w:rPr>
+        <w:t>:</w:t>
+      </w:r>
+      <w:r>
+        <w:t xml:space="preserve"> unique identifier for the item (key)</w:t>
+      </w:r>
     </w:p>
     <w:p>
       <w:pPr>
@@ -1332,40 +1109,26 @@
           <w:ilvl w:val="1"/>
           <w:numId w:val="29"/>
         </w:numPr>
-        <w:rPr>
-          <w:ins w:id="61" w:author="Bob Muller" w:date="2015-06-18T17:58:00Z"/>
-        </w:rPr>
-        <w:pPrChange w:id="62" w:author="Bob Muller" w:date="2015-06-18T17:58:00Z">
-          <w:pPr/>
-        </w:pPrChange>
       </w:pPr>
       <w:proofErr w:type="spellStart"/>
       <w:proofErr w:type="gramStart"/>
-      <w:ins w:id="63" w:author="Bob Muller" w:date="2015-06-18T18:00:00Z">
-        <w:r>
-          <w:rPr>
-            <w:i/>
-            <w:rPrChange w:id="64" w:author="Bob Muller" w:date="2015-07-24T10:04:00Z">
-              <w:rPr/>
-            </w:rPrChange>
-          </w:rPr>
-          <w:t>subscriptionDescriptionId</w:t>
-        </w:r>
-        <w:proofErr w:type="spellEnd"/>
-        <w:proofErr w:type="gramEnd"/>
-        <w:r>
-          <w:rPr>
-            <w:i/>
-            <w:rPrChange w:id="65" w:author="Bob Muller" w:date="2015-07-24T10:04:00Z">
-              <w:rPr/>
-            </w:rPrChange>
-          </w:rPr>
-          <w:t>:</w:t>
-        </w:r>
-        <w:r>
-          <w:t xml:space="preserve"> unique identifier of the description that owns this item</w:t>
-        </w:r>
-      </w:ins>
+      <w:r>
+        <w:rPr>
+          <w:i/>
+        </w:rPr>
+        <w:t>subscriptionDescriptionId</w:t>
+      </w:r>
+      <w:proofErr w:type="spellEnd"/>
+      <w:proofErr w:type="gramEnd"/>
+      <w:r>
+        <w:rPr>
+          <w:i/>
+        </w:rPr>
+        <w:t>:</w:t>
+      </w:r>
+      <w:r>
+        <w:t xml:space="preserve"> unique identifier of the description that owns this item</w:t>
+      </w:r>
     </w:p>
     <w:p>
       <w:pPr>
@@ -1374,38 +1137,24 @@
           <w:ilvl w:val="1"/>
           <w:numId w:val="29"/>
         </w:numPr>
-        <w:rPr>
-          <w:ins w:id="66" w:author="Bob Muller" w:date="2015-06-18T17:54:00Z"/>
-        </w:rPr>
-        <w:pPrChange w:id="67" w:author="Bob Muller" w:date="2015-06-18T17:58:00Z">
-          <w:pPr/>
-        </w:pPrChange>
       </w:pPr>
       <w:proofErr w:type="gramStart"/>
-      <w:ins w:id="68" w:author="Bob Muller" w:date="2015-06-18T17:59:00Z">
-        <w:r>
-          <w:rPr>
-            <w:i/>
-            <w:rPrChange w:id="69" w:author="Bob Muller" w:date="2015-07-24T10:04:00Z">
-              <w:rPr/>
-            </w:rPrChange>
-          </w:rPr>
-          <w:t>text</w:t>
-        </w:r>
-        <w:proofErr w:type="gramEnd"/>
-        <w:r>
-          <w:rPr>
-            <w:i/>
-            <w:rPrChange w:id="70" w:author="Bob Muller" w:date="2015-07-24T10:04:00Z">
-              <w:rPr/>
-            </w:rPrChange>
-          </w:rPr>
-          <w:t>:</w:t>
-        </w:r>
-        <w:r>
-          <w:t xml:space="preserve"> required text of the description line</w:t>
-        </w:r>
-      </w:ins>
+      <w:r>
+        <w:rPr>
+          <w:i/>
+        </w:rPr>
+        <w:t>text</w:t>
+      </w:r>
+      <w:proofErr w:type="gramEnd"/>
+      <w:r>
+        <w:rPr>
+          <w:i/>
+        </w:rPr>
+        <w:t>:</w:t>
+      </w:r>
+      <w:r>
+        <w:t xml:space="preserve"> required text of the description line</w:t>
+      </w:r>
     </w:p>
     <w:p>
       <w:pPr>
@@ -1457,102 +1206,54 @@
       </w:r>
     </w:p>
     <w:p>
-      <w:del w:id="71" w:author="Bob Muller" w:date="2015-07-24T10:01:00Z">
-        <w:r>
-          <w:rPr>
-            <w:noProof/>
-          </w:rPr>
-          <w:drawing>
-            <wp:inline distT="0" distB="0" distL="0" distR="0" wp14:anchorId="799E0AE7" wp14:editId="64DE8AFD">
-              <wp:extent cx="5943600" cy="5079077"/>
-              <wp:effectExtent l="0" t="0" r="0" b="1270"/>
-              <wp:docPr id="10" name="Picture 10"/>
-              <wp:cNvGraphicFramePr>
-                <a:graphicFrameLocks xmlns:a="http://schemas.openxmlformats.org/drawingml/2006/main" noChangeAspect="1"/>
-              </wp:cNvGraphicFramePr>
-              <a:graphic xmlns:a="http://schemas.openxmlformats.org/drawingml/2006/main">
-                <a:graphicData uri="http://schemas.openxmlformats.org/drawingml/2006/picture">
-                  <pic:pic xmlns:pic="http://schemas.openxmlformats.org/drawingml/2006/picture">
-                    <pic:nvPicPr>
-                      <pic:cNvPr id="0" name="Party.tif"/>
-                      <pic:cNvPicPr/>
-                    </pic:nvPicPr>
-                    <pic:blipFill>
-                      <a:blip r:embed="rId15">
-                        <a:extLst>
-                          <a:ext uri="{28A0092B-C50C-407E-A947-70E740481C1C}">
-                            <a14:useLocalDpi xmlns:a14="http://schemas.microsoft.com/office/drawing/2010/main" val="0"/>
-                          </a:ext>
-                        </a:extLst>
-                      </a:blip>
-                      <a:stretch>
-                        <a:fillRect/>
-                      </a:stretch>
-                    </pic:blipFill>
-                    <pic:spPr>
-                      <a:xfrm>
-                        <a:off x="0" y="0"/>
-                        <a:ext cx="5945037" cy="5080305"/>
-                      </a:xfrm>
-                      <a:prstGeom prst="rect">
-                        <a:avLst/>
-                      </a:prstGeom>
-                    </pic:spPr>
-                  </pic:pic>
-                </a:graphicData>
-              </a:graphic>
-            </wp:inline>
-          </w:drawing>
-        </w:r>
-      </w:del>
-      <w:ins w:id="72" w:author="Bob Muller" w:date="2015-07-24T13:10:00Z">
-        <w:r>
-          <w:rPr>
-            <w:noProof/>
-          </w:rPr>
-          <w:drawing>
-            <wp:inline distT="0" distB="0" distL="0" distR="0" wp14:anchorId="31025858" wp14:editId="516919EB">
-              <wp:extent cx="5943600" cy="4749369"/>
-              <wp:effectExtent l="0" t="0" r="0" b="635"/>
-              <wp:docPr id="17" name="Picture 17"/>
-              <wp:cNvGraphicFramePr>
-                <a:graphicFrameLocks xmlns:a="http://schemas.openxmlformats.org/drawingml/2006/main" noChangeAspect="1"/>
-              </wp:cNvGraphicFramePr>
-              <a:graphic xmlns:a="http://schemas.openxmlformats.org/drawingml/2006/main">
-                <a:graphicData uri="http://schemas.openxmlformats.org/drawingml/2006/picture">
-                  <pic:pic xmlns:pic="http://schemas.openxmlformats.org/drawingml/2006/picture">
-                    <pic:nvPicPr>
-                      <pic:cNvPr id="0" name="Party.tif"/>
-                      <pic:cNvPicPr/>
-                    </pic:nvPicPr>
-                    <pic:blipFill>
-                      <a:blip r:embed="rId16">
-                        <a:extLst>
-                          <a:ext uri="{28A0092B-C50C-407E-A947-70E740481C1C}">
-                            <a14:useLocalDpi xmlns:a14="http://schemas.microsoft.com/office/drawing/2010/main" val="0"/>
-                          </a:ext>
-                        </a:extLst>
-                      </a:blip>
-                      <a:stretch>
-                        <a:fillRect/>
-                      </a:stretch>
-                    </pic:blipFill>
-                    <pic:spPr>
-                      <a:xfrm>
-                        <a:off x="0" y="0"/>
-                        <a:ext cx="5945037" cy="4750518"/>
-                      </a:xfrm>
-                      <a:prstGeom prst="rect">
-                        <a:avLst/>
-                      </a:prstGeom>
-                    </pic:spPr>
-                  </pic:pic>
-                </a:graphicData>
-              </a:graphic>
-            </wp:inline>
-          </w:drawing>
-        </w:r>
-      </w:ins>
+      <w:r>
+        <w:rPr>
+          <w:noProof/>
+        </w:rPr>
+        <w:drawing>
+          <wp:inline distT="0" distB="0" distL="0" distR="0" wp14:anchorId="7A14EB43" wp14:editId="01954DEC">
+            <wp:extent cx="5943600" cy="4552356"/>
+            <wp:effectExtent l="0" t="0" r="0" b="0"/>
+            <wp:docPr id="19" name="Picture 19"/>
+            <wp:cNvGraphicFramePr>
+              <a:graphicFrameLocks xmlns:a="http://schemas.openxmlformats.org/drawingml/2006/main" noChangeAspect="1"/>
+            </wp:cNvGraphicFramePr>
+            <a:graphic xmlns:a="http://schemas.openxmlformats.org/drawingml/2006/main">
+              <a:graphicData uri="http://schemas.openxmlformats.org/drawingml/2006/picture">
+                <pic:pic xmlns:pic="http://schemas.openxmlformats.org/drawingml/2006/picture">
+                  <pic:nvPicPr>
+                    <pic:cNvPr id="0" name="Party.tif"/>
+                    <pic:cNvPicPr/>
+                  </pic:nvPicPr>
+                  <pic:blipFill>
+                    <a:blip r:embed="rId14">
+                      <a:extLst>
+                        <a:ext uri="{28A0092B-C50C-407E-A947-70E740481C1C}">
+                          <a14:useLocalDpi xmlns:a14="http://schemas.microsoft.com/office/drawing/2010/main" val="0"/>
+                        </a:ext>
+                      </a:extLst>
+                    </a:blip>
+                    <a:stretch>
+                      <a:fillRect/>
+                    </a:stretch>
+                  </pic:blipFill>
+                  <pic:spPr>
+                    <a:xfrm>
+                      <a:off x="0" y="0"/>
+                      <a:ext cx="5945037" cy="4553457"/>
+                    </a:xfrm>
+                    <a:prstGeom prst="rect">
+                      <a:avLst/>
+                    </a:prstGeom>
+                  </pic:spPr>
+                </pic:pic>
+              </a:graphicData>
+            </a:graphic>
+          </wp:inline>
+        </w:drawing>
+      </w:r>
+      <w:bookmarkStart w:id="0" w:name="_GoBack"/>
+      <w:bookmarkEnd w:id="0"/>
     </w:p>
     <w:p>
       <w:pPr>
@@ -1581,9 +1282,6 @@
           <w:ilvl w:val="1"/>
           <w:numId w:val="29"/>
         </w:numPr>
-        <w:rPr>
-          <w:ins w:id="73" w:author="Bob Muller" w:date="2015-07-24T10:02:00Z"/>
-        </w:rPr>
       </w:pPr>
       <w:proofErr w:type="spellStart"/>
       <w:proofErr w:type="gramStart"/>
@@ -1615,30 +1313,22 @@
         </w:numPr>
       </w:pPr>
       <w:proofErr w:type="gramStart"/>
-      <w:ins w:id="74" w:author="Bob Muller" w:date="2015-07-24T10:02:00Z">
-        <w:r>
-          <w:rPr>
-            <w:i/>
-            <w:rPrChange w:id="75" w:author="Bob Muller" w:date="2015-07-24T10:03:00Z">
-              <w:rPr/>
-            </w:rPrChange>
-          </w:rPr>
-          <w:t>name</w:t>
-        </w:r>
-        <w:proofErr w:type="gramEnd"/>
-        <w:r>
-          <w:rPr>
-            <w:i/>
-            <w:rPrChange w:id="76" w:author="Bob Muller" w:date="2015-07-24T10:03:00Z">
-              <w:rPr/>
-            </w:rPrChange>
-          </w:rPr>
-          <w:t>:</w:t>
-        </w:r>
-        <w:r>
-          <w:t xml:space="preserve"> name of the party</w:t>
-        </w:r>
-      </w:ins>
+      <w:r>
+        <w:rPr>
+          <w:i/>
+        </w:rPr>
+        <w:t>name</w:t>
+      </w:r>
+      <w:proofErr w:type="gramEnd"/>
+      <w:r>
+        <w:rPr>
+          <w:i/>
+        </w:rPr>
+        <w:t>:</w:t>
+      </w:r>
+      <w:r>
+        <w:t xml:space="preserve"> name of the party</w:t>
+      </w:r>
     </w:p>
     <w:p>
       <w:pPr>
@@ -1741,9 +1431,6 @@
       <w:r>
         <w:rPr>
           <w:i/>
-          <w:rPrChange w:id="77" w:author="Bob Muller" w:date="2015-07-24T10:03:00Z">
-            <w:rPr/>
-          </w:rPrChange>
         </w:rPr>
         <w:t>partyId</w:t>
       </w:r>
@@ -1752,9 +1439,6 @@
       <w:r>
         <w:rPr>
           <w:i/>
-          <w:rPrChange w:id="78" w:author="Bob Muller" w:date="2015-07-24T10:03:00Z">
-            <w:rPr/>
-          </w:rPrChange>
         </w:rPr>
         <w:t>:</w:t>
       </w:r>
@@ -1820,8 +1504,8 @@
       <w:r>
         <w:t>the IP address that is the last address in the range; must be greater than the start and must be a "reasonable" end to the range (TBD)</w:t>
       </w:r>
-      <w:bookmarkStart w:id="79" w:name="_Meter"/>
-      <w:bookmarkEnd w:id="79"/>
+      <w:bookmarkStart w:id="1" w:name="_Meter"/>
+      <w:bookmarkEnd w:id="1"/>
     </w:p>
     <w:p>
       <w:pPr>
@@ -1831,34 +1515,29 @@
           <w:ilvl w:val="0"/>
           <w:numId w:val="29"/>
         </w:numPr>
-        <w:rPr>
-          <w:ins w:id="80" w:author="Bob Muller" w:date="2015-07-24T10:04:00Z"/>
-        </w:rPr>
-      </w:pPr>
-      <w:ins w:id="81" w:author="Bob Muller" w:date="2015-07-24T10:04:00Z">
-        <w:r>
-          <w:rPr>
-            <w:b/>
-          </w:rPr>
-          <w:lastRenderedPageBreak/>
-          <w:t>Country</w:t>
-        </w:r>
-        <w:r>
-          <w:rPr>
-            <w:b/>
-          </w:rPr>
-          <w:t>:</w:t>
-        </w:r>
-        <w:r>
-          <w:t xml:space="preserve"> </w:t>
-        </w:r>
-        <w:r>
-          <w:t xml:space="preserve">A </w:t>
-        </w:r>
-        <w:r>
-          <w:t>country with a unique name</w:t>
-        </w:r>
-      </w:ins>
+      </w:pPr>
+      <w:r>
+        <w:rPr>
+          <w:b/>
+        </w:rPr>
+        <w:lastRenderedPageBreak/>
+        <w:t>Country</w:t>
+      </w:r>
+      <w:r>
+        <w:rPr>
+          <w:b/>
+        </w:rPr>
+        <w:t>:</w:t>
+      </w:r>
+      <w:r>
+        <w:t xml:space="preserve"> </w:t>
+      </w:r>
+      <w:r>
+        <w:t xml:space="preserve">A </w:t>
+      </w:r>
+      <w:r>
+        <w:t>country with a unique name</w:t>
+      </w:r>
     </w:p>
     <w:p>
       <w:pPr>
@@ -1868,43 +1547,26 @@
           <w:ilvl w:val="1"/>
           <w:numId w:val="29"/>
         </w:numPr>
-        <w:rPr>
-          <w:ins w:id="82" w:author="Bob Muller" w:date="2015-07-24T10:05:00Z"/>
-        </w:rPr>
       </w:pPr>
       <w:proofErr w:type="spellStart"/>
       <w:proofErr w:type="gramStart"/>
-      <w:ins w:id="83" w:author="Bob Muller" w:date="2015-07-24T10:05:00Z">
-        <w:r>
-          <w:rPr>
-            <w:i/>
-          </w:rPr>
-          <w:t>countryId</w:t>
-        </w:r>
-      </w:ins>
+      <w:r>
+        <w:rPr>
+          <w:i/>
+        </w:rPr>
+        <w:t>countryId</w:t>
+      </w:r>
       <w:proofErr w:type="spellEnd"/>
       <w:proofErr w:type="gramEnd"/>
-      <w:ins w:id="84" w:author="Bob Muller" w:date="2015-07-24T10:04:00Z">
-        <w:r>
-          <w:rPr>
-            <w:i/>
-          </w:rPr>
-          <w:t xml:space="preserve">: </w:t>
-        </w:r>
-        <w:r>
-          <w:t xml:space="preserve">unique identifier for the </w:t>
-        </w:r>
-      </w:ins>
-      <w:ins w:id="85" w:author="Bob Muller" w:date="2015-07-24T10:05:00Z">
-        <w:r>
-          <w:t>country</w:t>
-        </w:r>
-      </w:ins>
-      <w:ins w:id="86" w:author="Bob Muller" w:date="2015-07-24T10:04:00Z">
-        <w:r>
-          <w:t xml:space="preserve"> (key)</w:t>
-        </w:r>
-      </w:ins>
+      <w:r>
+        <w:rPr>
+          <w:i/>
+        </w:rPr>
+        <w:t xml:space="preserve">: </w:t>
+      </w:r>
+      <w:r>
+        <w:t>unique identifier for the country (key)</w:t>
+      </w:r>
     </w:p>
     <w:p>
       <w:pPr>
@@ -1914,29 +1576,24 @@
           <w:ilvl w:val="1"/>
           <w:numId w:val="29"/>
         </w:numPr>
-        <w:rPr>
-          <w:ins w:id="87" w:author="Bob Muller" w:date="2015-07-24T10:04:00Z"/>
-        </w:rPr>
       </w:pPr>
       <w:proofErr w:type="gramStart"/>
-      <w:ins w:id="88" w:author="Bob Muller" w:date="2015-07-24T10:05:00Z">
-        <w:r>
-          <w:rPr>
-            <w:i/>
-          </w:rPr>
-          <w:t>name</w:t>
-        </w:r>
-        <w:proofErr w:type="gramEnd"/>
-        <w:r>
-          <w:rPr>
-            <w:i/>
-          </w:rPr>
-          <w:t xml:space="preserve">: </w:t>
-        </w:r>
-        <w:r>
-          <w:t>unique name for the country</w:t>
-        </w:r>
-      </w:ins>
+      <w:r>
+        <w:rPr>
+          <w:i/>
+        </w:rPr>
+        <w:t>name</w:t>
+      </w:r>
+      <w:proofErr w:type="gramEnd"/>
+      <w:r>
+        <w:rPr>
+          <w:i/>
+        </w:rPr>
+        <w:t xml:space="preserve">: </w:t>
+      </w:r>
+      <w:r>
+        <w:t>unique name for the country</w:t>
+      </w:r>
     </w:p>
     <w:p>
       <w:pPr>
@@ -1972,102 +1629,52 @@
       </w:r>
     </w:p>
     <w:p>
-      <w:del w:id="89" w:author="Bob Muller" w:date="2015-07-24T10:16:00Z">
-        <w:r>
-          <w:rPr>
-            <w:noProof/>
-          </w:rPr>
-          <w:drawing>
-            <wp:inline distT="0" distB="0" distL="0" distR="0" wp14:anchorId="05A5A8B0" wp14:editId="255560D4">
-              <wp:extent cx="5943600" cy="3765944"/>
-              <wp:effectExtent l="0" t="0" r="0" b="0"/>
-              <wp:docPr id="11" name="Picture 11"/>
-              <wp:cNvGraphicFramePr>
-                <a:graphicFrameLocks xmlns:a="http://schemas.openxmlformats.org/drawingml/2006/main" noChangeAspect="1"/>
-              </wp:cNvGraphicFramePr>
-              <a:graphic xmlns:a="http://schemas.openxmlformats.org/drawingml/2006/main">
-                <a:graphicData uri="http://schemas.openxmlformats.org/drawingml/2006/picture">
-                  <pic:pic xmlns:pic="http://schemas.openxmlformats.org/drawingml/2006/picture">
-                    <pic:nvPicPr>
-                      <pic:cNvPr id="0" name="Meter.tif"/>
-                      <pic:cNvPicPr/>
-                    </pic:nvPicPr>
-                    <pic:blipFill>
-                      <a:blip r:embed="rId17">
-                        <a:extLst>
-                          <a:ext uri="{28A0092B-C50C-407E-A947-70E740481C1C}">
-                            <a14:useLocalDpi xmlns:a14="http://schemas.microsoft.com/office/drawing/2010/main" val="0"/>
-                          </a:ext>
-                        </a:extLst>
-                      </a:blip>
-                      <a:stretch>
-                        <a:fillRect/>
-                      </a:stretch>
-                    </pic:blipFill>
-                    <pic:spPr>
-                      <a:xfrm>
-                        <a:off x="0" y="0"/>
-                        <a:ext cx="5945571" cy="3767193"/>
-                      </a:xfrm>
-                      <a:prstGeom prst="rect">
-                        <a:avLst/>
-                      </a:prstGeom>
-                    </pic:spPr>
-                  </pic:pic>
-                </a:graphicData>
-              </a:graphic>
-            </wp:inline>
-          </w:drawing>
-        </w:r>
-      </w:del>
-      <w:ins w:id="90" w:author="Bob Muller" w:date="2015-07-24T10:18:00Z">
-        <w:r>
-          <w:rPr>
-            <w:noProof/>
-          </w:rPr>
-          <w:drawing>
-            <wp:inline distT="0" distB="0" distL="0" distR="0" wp14:anchorId="0F0D56BB" wp14:editId="285ACE1C">
-              <wp:extent cx="5943600" cy="5127546"/>
-              <wp:effectExtent l="0" t="0" r="0" b="3810"/>
-              <wp:docPr id="15" name="Picture 15"/>
-              <wp:cNvGraphicFramePr>
-                <a:graphicFrameLocks xmlns:a="http://schemas.openxmlformats.org/drawingml/2006/main" noChangeAspect="1"/>
-              </wp:cNvGraphicFramePr>
-              <a:graphic xmlns:a="http://schemas.openxmlformats.org/drawingml/2006/main">
-                <a:graphicData uri="http://schemas.openxmlformats.org/drawingml/2006/picture">
-                  <pic:pic xmlns:pic="http://schemas.openxmlformats.org/drawingml/2006/picture">
-                    <pic:nvPicPr>
-                      <pic:cNvPr id="0" name="Meter.tif"/>
-                      <pic:cNvPicPr/>
-                    </pic:nvPicPr>
-                    <pic:blipFill>
-                      <a:blip r:embed="rId18">
-                        <a:extLst>
-                          <a:ext uri="{28A0092B-C50C-407E-A947-70E740481C1C}">
-                            <a14:useLocalDpi xmlns:a14="http://schemas.microsoft.com/office/drawing/2010/main" val="0"/>
-                          </a:ext>
-                        </a:extLst>
-                      </a:blip>
-                      <a:stretch>
-                        <a:fillRect/>
-                      </a:stretch>
-                    </pic:blipFill>
-                    <pic:spPr>
-                      <a:xfrm>
-                        <a:off x="0" y="0"/>
-                        <a:ext cx="5945571" cy="5129247"/>
-                      </a:xfrm>
-                      <a:prstGeom prst="rect">
-                        <a:avLst/>
-                      </a:prstGeom>
-                    </pic:spPr>
-                  </pic:pic>
-                </a:graphicData>
-              </a:graphic>
-            </wp:inline>
-          </w:drawing>
-        </w:r>
-      </w:ins>
+      <w:r>
+        <w:rPr>
+          <w:noProof/>
+        </w:rPr>
+        <w:drawing>
+          <wp:inline distT="0" distB="0" distL="0" distR="0" wp14:anchorId="0F0D56BB" wp14:editId="285ACE1C">
+            <wp:extent cx="5943600" cy="5127546"/>
+            <wp:effectExtent l="0" t="0" r="0" b="3810"/>
+            <wp:docPr id="15" name="Picture 15"/>
+            <wp:cNvGraphicFramePr>
+              <a:graphicFrameLocks xmlns:a="http://schemas.openxmlformats.org/drawingml/2006/main" noChangeAspect="1"/>
+            </wp:cNvGraphicFramePr>
+            <a:graphic xmlns:a="http://schemas.openxmlformats.org/drawingml/2006/main">
+              <a:graphicData uri="http://schemas.openxmlformats.org/drawingml/2006/picture">
+                <pic:pic xmlns:pic="http://schemas.openxmlformats.org/drawingml/2006/picture">
+                  <pic:nvPicPr>
+                    <pic:cNvPr id="0" name="Meter.tif"/>
+                    <pic:cNvPicPr/>
+                  </pic:nvPicPr>
+                  <pic:blipFill>
+                    <a:blip r:embed="rId15">
+                      <a:extLst>
+                        <a:ext uri="{28A0092B-C50C-407E-A947-70E740481C1C}">
+                          <a14:useLocalDpi xmlns:a14="http://schemas.microsoft.com/office/drawing/2010/main" val="0"/>
+                        </a:ext>
+                      </a:extLst>
+                    </a:blip>
+                    <a:stretch>
+                      <a:fillRect/>
+                    </a:stretch>
+                  </pic:blipFill>
+                  <pic:spPr>
+                    <a:xfrm>
+                      <a:off x="0" y="0"/>
+                      <a:ext cx="5945571" cy="5129247"/>
+                    </a:xfrm>
+                    <a:prstGeom prst="rect">
+                      <a:avLst/>
+                    </a:prstGeom>
+                  </pic:spPr>
+                </pic:pic>
+              </a:graphicData>
+            </a:graphic>
+          </wp:inline>
+        </w:drawing>
+      </w:r>
     </w:p>
     <w:p>
       <w:pPr>
@@ -2178,15 +1785,7 @@
         <w:t>:</w:t>
       </w:r>
       <w:r>
-        <w:t xml:space="preserve"> a </w:t>
-      </w:r>
-      <w:del w:id="91" w:author="Bob Muller" w:date="2015-07-24T10:17:00Z">
-        <w:r>
-          <w:delText xml:space="preserve">named </w:delText>
-        </w:r>
-      </w:del>
-      <w:r>
-        <w:t>limit on the IP address count for a specific partner</w:t>
+        <w:t xml:space="preserve"> a limit on the IP address count for a specific partner</w:t>
       </w:r>
     </w:p>
     <w:p>
@@ -2198,24 +1797,14 @@
           <w:numId w:val="29"/>
         </w:numPr>
       </w:pPr>
-      <w:del w:id="92" w:author="Bob Muller" w:date="2015-07-24T10:17:00Z">
-        <w:r>
-          <w:rPr>
-            <w:i/>
-          </w:rPr>
-          <w:delText>name</w:delText>
-        </w:r>
-      </w:del>
       <w:proofErr w:type="spellStart"/>
       <w:proofErr w:type="gramStart"/>
-      <w:ins w:id="93" w:author="Bob Muller" w:date="2015-07-24T10:17:00Z">
-        <w:r>
-          <w:rPr>
-            <w:i/>
-          </w:rPr>
-          <w:t>limitValueId</w:t>
-        </w:r>
-      </w:ins>
+      <w:r>
+        <w:rPr>
+          <w:i/>
+        </w:rPr>
+        <w:t>limitValueId</w:t>
+      </w:r>
       <w:proofErr w:type="spellEnd"/>
       <w:proofErr w:type="gramEnd"/>
       <w:r>
@@ -2261,10 +1850,10 @@
       <w:pPr>
         <w:pStyle w:val="Heading1"/>
       </w:pPr>
-      <w:bookmarkStart w:id="94" w:name="_Subscription"/>
-      <w:bookmarkStart w:id="95" w:name="_Subscription_1"/>
-      <w:bookmarkEnd w:id="94"/>
-      <w:bookmarkEnd w:id="95"/>
+      <w:bookmarkStart w:id="2" w:name="_Subscription"/>
+      <w:bookmarkStart w:id="3" w:name="_Subscription_1"/>
+      <w:bookmarkEnd w:id="2"/>
+      <w:bookmarkEnd w:id="3"/>
       <w:r>
         <w:lastRenderedPageBreak/>
         <w:t>Subscription</w:t>
@@ -2297,102 +1886,52 @@
       </w:r>
     </w:p>
     <w:p>
-      <w:del w:id="96" w:author="Bob Muller" w:date="2015-07-24T13:09:00Z">
-        <w:r>
-          <w:rPr>
-            <w:noProof/>
-          </w:rPr>
-          <w:drawing>
-            <wp:inline distT="0" distB="0" distL="0" distR="0" wp14:anchorId="182B1941" wp14:editId="22CEF23A">
-              <wp:extent cx="5943600" cy="4054017"/>
-              <wp:effectExtent l="0" t="0" r="0" b="10160"/>
-              <wp:docPr id="12" name="Picture 12"/>
-              <wp:cNvGraphicFramePr>
-                <a:graphicFrameLocks xmlns:a="http://schemas.openxmlformats.org/drawingml/2006/main" noChangeAspect="1"/>
-              </wp:cNvGraphicFramePr>
-              <a:graphic xmlns:a="http://schemas.openxmlformats.org/drawingml/2006/main">
-                <a:graphicData uri="http://schemas.openxmlformats.org/drawingml/2006/picture">
-                  <pic:pic xmlns:pic="http://schemas.openxmlformats.org/drawingml/2006/picture">
-                    <pic:nvPicPr>
-                      <pic:cNvPr id="0" name="Subscription.tif"/>
-                      <pic:cNvPicPr/>
-                    </pic:nvPicPr>
-                    <pic:blipFill>
-                      <a:blip r:embed="rId19">
-                        <a:extLst>
-                          <a:ext uri="{28A0092B-C50C-407E-A947-70E740481C1C}">
-                            <a14:useLocalDpi xmlns:a14="http://schemas.microsoft.com/office/drawing/2010/main" val="0"/>
-                          </a:ext>
-                        </a:extLst>
-                      </a:blip>
-                      <a:stretch>
-                        <a:fillRect/>
-                      </a:stretch>
-                    </pic:blipFill>
-                    <pic:spPr>
-                      <a:xfrm>
-                        <a:off x="0" y="0"/>
-                        <a:ext cx="5945174" cy="4055091"/>
-                      </a:xfrm>
-                      <a:prstGeom prst="rect">
-                        <a:avLst/>
-                      </a:prstGeom>
-                    </pic:spPr>
-                  </pic:pic>
-                </a:graphicData>
-              </a:graphic>
-            </wp:inline>
-          </w:drawing>
-        </w:r>
-      </w:del>
-      <w:ins w:id="97" w:author="Bob Muller" w:date="2015-07-24T13:09:00Z">
-        <w:r>
-          <w:rPr>
-            <w:noProof/>
-          </w:rPr>
-          <w:drawing>
-            <wp:inline distT="0" distB="0" distL="0" distR="0" wp14:anchorId="6A468DC5" wp14:editId="05B669E3">
-              <wp:extent cx="5943600" cy="4633639"/>
-              <wp:effectExtent l="0" t="0" r="0" b="0"/>
-              <wp:docPr id="16" name="Picture 16"/>
-              <wp:cNvGraphicFramePr>
-                <a:graphicFrameLocks xmlns:a="http://schemas.openxmlformats.org/drawingml/2006/main" noChangeAspect="1"/>
-              </wp:cNvGraphicFramePr>
-              <a:graphic xmlns:a="http://schemas.openxmlformats.org/drawingml/2006/main">
-                <a:graphicData uri="http://schemas.openxmlformats.org/drawingml/2006/picture">
-                  <pic:pic xmlns:pic="http://schemas.openxmlformats.org/drawingml/2006/picture">
-                    <pic:nvPicPr>
-                      <pic:cNvPr id="0" name="Subscription.tif"/>
-                      <pic:cNvPicPr/>
-                    </pic:nvPicPr>
-                    <pic:blipFill>
-                      <a:blip r:embed="rId20">
-                        <a:extLst>
-                          <a:ext uri="{28A0092B-C50C-407E-A947-70E740481C1C}">
-                            <a14:useLocalDpi xmlns:a14="http://schemas.microsoft.com/office/drawing/2010/main" val="0"/>
-                          </a:ext>
-                        </a:extLst>
-                      </a:blip>
-                      <a:stretch>
-                        <a:fillRect/>
-                      </a:stretch>
-                    </pic:blipFill>
-                    <pic:spPr>
-                      <a:xfrm>
-                        <a:off x="0" y="0"/>
-                        <a:ext cx="5944181" cy="4634092"/>
-                      </a:xfrm>
-                      <a:prstGeom prst="rect">
-                        <a:avLst/>
-                      </a:prstGeom>
-                    </pic:spPr>
-                  </pic:pic>
-                </a:graphicData>
-              </a:graphic>
-            </wp:inline>
-          </w:drawing>
-        </w:r>
-      </w:ins>
+      <w:r>
+        <w:rPr>
+          <w:noProof/>
+        </w:rPr>
+        <w:drawing>
+          <wp:inline distT="0" distB="0" distL="0" distR="0" wp14:anchorId="6A468DC5" wp14:editId="05B669E3">
+            <wp:extent cx="5943600" cy="4633639"/>
+            <wp:effectExtent l="0" t="0" r="0" b="0"/>
+            <wp:docPr id="16" name="Picture 16"/>
+            <wp:cNvGraphicFramePr>
+              <a:graphicFrameLocks xmlns:a="http://schemas.openxmlformats.org/drawingml/2006/main" noChangeAspect="1"/>
+            </wp:cNvGraphicFramePr>
+            <a:graphic xmlns:a="http://schemas.openxmlformats.org/drawingml/2006/main">
+              <a:graphicData uri="http://schemas.openxmlformats.org/drawingml/2006/picture">
+                <pic:pic xmlns:pic="http://schemas.openxmlformats.org/drawingml/2006/picture">
+                  <pic:nvPicPr>
+                    <pic:cNvPr id="0" name="Subscription.tif"/>
+                    <pic:cNvPicPr/>
+                  </pic:nvPicPr>
+                  <pic:blipFill>
+                    <a:blip r:embed="rId16">
+                      <a:extLst>
+                        <a:ext uri="{28A0092B-C50C-407E-A947-70E740481C1C}">
+                          <a14:useLocalDpi xmlns:a14="http://schemas.microsoft.com/office/drawing/2010/main" val="0"/>
+                        </a:ext>
+                      </a:extLst>
+                    </a:blip>
+                    <a:stretch>
+                      <a:fillRect/>
+                    </a:stretch>
+                  </pic:blipFill>
+                  <pic:spPr>
+                    <a:xfrm>
+                      <a:off x="0" y="0"/>
+                      <a:ext cx="5944181" cy="4634092"/>
+                    </a:xfrm>
+                    <a:prstGeom prst="rect">
+                      <a:avLst/>
+                    </a:prstGeom>
+                  </pic:spPr>
+                </pic:pic>
+              </a:graphicData>
+            </a:graphic>
+          </wp:inline>
+        </w:drawing>
+      </w:r>
     </w:p>
     <w:p>
       <w:pPr>
@@ -2776,49 +2315,24 @@
           <w:ilvl w:val="0"/>
           <w:numId w:val="30"/>
         </w:numPr>
-        <w:rPr>
-          <w:ins w:id="98" w:author="Bob Muller" w:date="2015-07-24T13:20:00Z"/>
-        </w:rPr>
       </w:pPr>
       <w:proofErr w:type="spellStart"/>
-      <w:ins w:id="99" w:author="Bob Muller" w:date="2015-07-24T13:20:00Z">
-        <w:r>
-          <w:rPr>
-            <w:b/>
-          </w:rPr>
-          <w:t>ActivationCode</w:t>
-        </w:r>
-        <w:proofErr w:type="spellEnd"/>
-        <w:r>
-          <w:rPr>
-            <w:b/>
-          </w:rPr>
-          <w:t>:</w:t>
-        </w:r>
-        <w:r>
-          <w:t xml:space="preserve"> A unique code that allows a subscriber to </w:t>
-        </w:r>
-      </w:ins>
-      <w:ins w:id="100" w:author="Bob Muller" w:date="2015-07-24T13:23:00Z">
-        <w:r>
-          <w:t>create or renew</w:t>
-        </w:r>
-      </w:ins>
-      <w:ins w:id="101" w:author="Bob Muller" w:date="2015-07-24T13:20:00Z">
-        <w:r>
-          <w:t xml:space="preserve"> a previously purchased subscription</w:t>
-        </w:r>
-      </w:ins>
-      <w:ins w:id="102" w:author="Bob Muller" w:date="2015-07-24T13:23:00Z">
-        <w:r>
-          <w:t xml:space="preserve"> to a partner</w:t>
-        </w:r>
-      </w:ins>
-      <w:ins w:id="103" w:author="Bob Muller" w:date="2015-07-24T13:20:00Z">
-        <w:r>
-          <w:t>; this approach allows for flexible purchasing options not tied to authentication or subscription services.</w:t>
-        </w:r>
-      </w:ins>
+      <w:r>
+        <w:rPr>
+          <w:b/>
+        </w:rPr>
+        <w:t>ActivationCode</w:t>
+      </w:r>
+      <w:proofErr w:type="spellEnd"/>
+      <w:r>
+        <w:rPr>
+          <w:b/>
+        </w:rPr>
+        <w:t>:</w:t>
+      </w:r>
+      <w:r>
+        <w:t xml:space="preserve"> A unique code that allows a subscriber to create or renew a previously purchased subscription to a partner; this approach allows for flexible purchasing options not tied to authentication or subscription services.</w:t>
+      </w:r>
     </w:p>
     <w:p>
       <w:pPr>
@@ -2828,41 +2342,26 @@
           <w:ilvl w:val="1"/>
           <w:numId w:val="30"/>
         </w:numPr>
-        <w:rPr>
-          <w:ins w:id="104" w:author="Bob Muller" w:date="2015-07-24T13:22:00Z"/>
-        </w:rPr>
       </w:pPr>
       <w:proofErr w:type="spellStart"/>
       <w:proofErr w:type="gramStart"/>
-      <w:ins w:id="105" w:author="Bob Muller" w:date="2015-07-24T13:20:00Z">
-        <w:r>
-          <w:rPr>
-            <w:i/>
-          </w:rPr>
-          <w:t>subscriptionId</w:t>
-        </w:r>
-        <w:proofErr w:type="spellEnd"/>
-        <w:proofErr w:type="gramEnd"/>
-        <w:r>
-          <w:rPr>
-            <w:i/>
-          </w:rPr>
-          <w:t>:</w:t>
-        </w:r>
-        <w:r>
-          <w:t xml:space="preserve"> the unique identifier for the </w:t>
-        </w:r>
-      </w:ins>
-      <w:ins w:id="106" w:author="Bob Muller" w:date="2015-07-24T13:21:00Z">
-        <w:r>
-          <w:t>activation code</w:t>
-        </w:r>
-      </w:ins>
-      <w:ins w:id="107" w:author="Bob Muller" w:date="2015-07-24T13:20:00Z">
-        <w:r>
-          <w:t xml:space="preserve"> (key)</w:t>
-        </w:r>
-      </w:ins>
+      <w:r>
+        <w:rPr>
+          <w:i/>
+        </w:rPr>
+        <w:t>subscriptionId</w:t>
+      </w:r>
+      <w:proofErr w:type="spellEnd"/>
+      <w:proofErr w:type="gramEnd"/>
+      <w:r>
+        <w:rPr>
+          <w:i/>
+        </w:rPr>
+        <w:t>:</w:t>
+      </w:r>
+      <w:r>
+        <w:t xml:space="preserve"> the unique identifier for the activation code (key)</w:t>
+      </w:r>
     </w:p>
     <w:p>
       <w:pPr>
@@ -2872,37 +2371,26 @@
           <w:ilvl w:val="1"/>
           <w:numId w:val="30"/>
         </w:numPr>
-        <w:rPr>
-          <w:ins w:id="108" w:author="Bob Muller" w:date="2015-07-24T13:22:00Z"/>
-        </w:rPr>
       </w:pPr>
       <w:proofErr w:type="spellStart"/>
       <w:proofErr w:type="gramStart"/>
-      <w:ins w:id="109" w:author="Bob Muller" w:date="2015-07-24T13:22:00Z">
-        <w:r>
-          <w:rPr>
-            <w:i/>
-            <w:rPrChange w:id="110" w:author="Bob Muller" w:date="2015-07-24T13:24:00Z">
-              <w:rPr/>
-            </w:rPrChange>
-          </w:rPr>
-          <w:t>activationCode</w:t>
-        </w:r>
-        <w:proofErr w:type="spellEnd"/>
-        <w:proofErr w:type="gramEnd"/>
-        <w:r>
-          <w:rPr>
-            <w:i/>
-            <w:rPrChange w:id="111" w:author="Bob Muller" w:date="2015-07-24T13:24:00Z">
-              <w:rPr/>
-            </w:rPrChange>
-          </w:rPr>
-          <w:t xml:space="preserve">: </w:t>
-        </w:r>
-        <w:r>
-          <w:t>the code, a Universally Unique Identifier (UUID)</w:t>
-        </w:r>
-      </w:ins>
+      <w:r>
+        <w:rPr>
+          <w:i/>
+        </w:rPr>
+        <w:t>activationCode</w:t>
+      </w:r>
+      <w:proofErr w:type="spellEnd"/>
+      <w:proofErr w:type="gramEnd"/>
+      <w:r>
+        <w:rPr>
+          <w:i/>
+        </w:rPr>
+        <w:t xml:space="preserve">: </w:t>
+      </w:r>
+      <w:r>
+        <w:t>the code, a Universally Unique Identifier (UUID)</w:t>
+      </w:r>
     </w:p>
     <w:p>
       <w:pPr>
@@ -2912,37 +2400,26 @@
           <w:ilvl w:val="1"/>
           <w:numId w:val="30"/>
         </w:numPr>
-        <w:rPr>
-          <w:ins w:id="112" w:author="Bob Muller" w:date="2015-07-24T13:22:00Z"/>
-        </w:rPr>
       </w:pPr>
       <w:proofErr w:type="spellStart"/>
       <w:proofErr w:type="gramStart"/>
-      <w:ins w:id="113" w:author="Bob Muller" w:date="2015-07-24T13:22:00Z">
-        <w:r>
-          <w:rPr>
-            <w:i/>
-            <w:rPrChange w:id="114" w:author="Bob Muller" w:date="2015-07-24T13:25:00Z">
-              <w:rPr/>
-            </w:rPrChange>
-          </w:rPr>
-          <w:t>partnerId</w:t>
-        </w:r>
-        <w:proofErr w:type="spellEnd"/>
-        <w:proofErr w:type="gramEnd"/>
-        <w:r>
-          <w:rPr>
-            <w:i/>
-            <w:rPrChange w:id="115" w:author="Bob Muller" w:date="2015-07-24T13:25:00Z">
-              <w:rPr/>
-            </w:rPrChange>
-          </w:rPr>
-          <w:t>:</w:t>
-        </w:r>
-        <w:r>
-          <w:t xml:space="preserve"> the partner to which the activation code applies</w:t>
-        </w:r>
-      </w:ins>
+      <w:r>
+        <w:rPr>
+          <w:i/>
+        </w:rPr>
+        <w:t>partnerId</w:t>
+      </w:r>
+      <w:proofErr w:type="spellEnd"/>
+      <w:proofErr w:type="gramEnd"/>
+      <w:r>
+        <w:rPr>
+          <w:i/>
+        </w:rPr>
+        <w:t>:</w:t>
+      </w:r>
+      <w:r>
+        <w:t xml:space="preserve"> the partner to which the activation code applies</w:t>
+      </w:r>
     </w:p>
     <w:p>
       <w:pPr>
@@ -2952,37 +2429,26 @@
           <w:ilvl w:val="1"/>
           <w:numId w:val="30"/>
         </w:numPr>
-        <w:rPr>
-          <w:ins w:id="116" w:author="Bob Muller" w:date="2015-07-24T13:23:00Z"/>
-        </w:rPr>
       </w:pPr>
       <w:proofErr w:type="spellStart"/>
       <w:proofErr w:type="gramStart"/>
-      <w:ins w:id="117" w:author="Bob Muller" w:date="2015-07-24T13:23:00Z">
-        <w:r>
-          <w:rPr>
-            <w:i/>
-            <w:rPrChange w:id="118" w:author="Bob Muller" w:date="2015-07-24T13:25:00Z">
-              <w:rPr/>
-            </w:rPrChange>
-          </w:rPr>
-          <w:t>partyId</w:t>
-        </w:r>
-        <w:proofErr w:type="spellEnd"/>
-        <w:proofErr w:type="gramEnd"/>
-        <w:r>
-          <w:rPr>
-            <w:i/>
-            <w:rPrChange w:id="119" w:author="Bob Muller" w:date="2015-07-24T13:25:00Z">
-              <w:rPr/>
-            </w:rPrChange>
-          </w:rPr>
-          <w:t>:</w:t>
-        </w:r>
-        <w:r>
-          <w:t xml:space="preserve"> the party that activated the subscription, subscribing that party to the partner</w:t>
-        </w:r>
-      </w:ins>
+      <w:r>
+        <w:rPr>
+          <w:i/>
+        </w:rPr>
+        <w:t>partyId</w:t>
+      </w:r>
+      <w:proofErr w:type="spellEnd"/>
+      <w:proofErr w:type="gramEnd"/>
+      <w:r>
+        <w:rPr>
+          <w:i/>
+        </w:rPr>
+        <w:t>:</w:t>
+      </w:r>
+      <w:r>
+        <w:t xml:space="preserve"> the party that activated the subscription, subscribing that party to the partner</w:t>
+      </w:r>
     </w:p>
     <w:p>
       <w:pPr>
@@ -2992,98 +2458,69 @@
           <w:ilvl w:val="1"/>
           <w:numId w:val="30"/>
         </w:numPr>
-        <w:rPr>
-          <w:ins w:id="120" w:author="Bob Muller" w:date="2015-07-24T13:23:00Z"/>
-        </w:rPr>
       </w:pPr>
       <w:proofErr w:type="gramStart"/>
-      <w:ins w:id="121" w:author="Bob Muller" w:date="2015-07-24T13:23:00Z">
-        <w:r>
-          <w:rPr>
-            <w:i/>
-            <w:rPrChange w:id="122" w:author="Bob Muller" w:date="2015-07-24T13:25:00Z">
-              <w:rPr/>
-            </w:rPrChange>
-          </w:rPr>
-          <w:t>period</w:t>
-        </w:r>
-        <w:proofErr w:type="gramEnd"/>
-        <w:r>
-          <w:rPr>
-            <w:i/>
-            <w:rPrChange w:id="123" w:author="Bob Muller" w:date="2015-07-24T13:25:00Z">
-              <w:rPr/>
-            </w:rPrChange>
-          </w:rPr>
-          <w:t>:</w:t>
-        </w:r>
-        <w:r>
-          <w:t xml:space="preserve"> the number of months to which to subscribe the party </w:t>
-        </w:r>
-      </w:ins>
-      <w:ins w:id="124" w:author="Bob Muller" w:date="2015-07-24T13:24:00Z">
-        <w:r>
-          <w:t>to</w:t>
-        </w:r>
-      </w:ins>
-      <w:ins w:id="125" w:author="Bob Muller" w:date="2015-07-24T13:23:00Z">
-        <w:r>
-          <w:t xml:space="preserve"> the partner</w:t>
-        </w:r>
-      </w:ins>
-    </w:p>
-    <w:p>
-      <w:pPr>
-        <w:pStyle w:val="ListParagraph"/>
-        <w:keepNext/>
+      <w:r>
+        <w:rPr>
+          <w:i/>
+        </w:rPr>
+        <w:t>period</w:t>
+      </w:r>
+      <w:proofErr w:type="gramEnd"/>
+      <w:r>
+        <w:rPr>
+          <w:i/>
+        </w:rPr>
+        <w:t>:</w:t>
+      </w:r>
+      <w:r>
+        <w:t xml:space="preserve"> the number of months to which to subscribe the party to the partner</w:t>
+      </w:r>
+    </w:p>
+    <w:p>
+      <w:pPr>
+        <w:pStyle w:val="ListParagraph"/>
         <w:numPr>
           <w:ilvl w:val="1"/>
           <w:numId w:val="30"/>
         </w:numPr>
-        <w:rPr>
-          <w:ins w:id="126" w:author="Bob Muller" w:date="2015-07-24T13:20:00Z"/>
-        </w:rPr>
       </w:pPr>
       <w:proofErr w:type="spellStart"/>
       <w:proofErr w:type="gramStart"/>
-      <w:ins w:id="127" w:author="Bob Muller" w:date="2015-07-24T13:24:00Z">
-        <w:r>
-          <w:rPr>
-            <w:i/>
-            <w:rPrChange w:id="128" w:author="Bob Muller" w:date="2015-07-24T13:25:00Z">
-              <w:rPr/>
-            </w:rPrChange>
-          </w:rPr>
-          <w:t>purchaseDate</w:t>
-        </w:r>
-        <w:proofErr w:type="spellEnd"/>
-        <w:proofErr w:type="gramEnd"/>
-        <w:r>
-          <w:rPr>
-            <w:i/>
-            <w:rPrChange w:id="129" w:author="Bob Muller" w:date="2015-07-24T13:25:00Z">
-              <w:rPr/>
-            </w:rPrChange>
-          </w:rPr>
-          <w:t>:</w:t>
-        </w:r>
-        <w:r>
-          <w:t xml:space="preserve"> the date and time at which the code was purchased; potentially used to expire the code</w:t>
-        </w:r>
-        <w:r>
-          <w:t xml:space="preserve"> if required</w:t>
-        </w:r>
-      </w:ins>
+      <w:r>
+        <w:rPr>
+          <w:i/>
+        </w:rPr>
+        <w:t>purchaseDate</w:t>
+      </w:r>
+      <w:proofErr w:type="spellEnd"/>
+      <w:proofErr w:type="gramEnd"/>
+      <w:r>
+        <w:rPr>
+          <w:i/>
+        </w:rPr>
+        <w:t>:</w:t>
+      </w:r>
+      <w:r>
+        <w:t xml:space="preserve"> the date and time at which the code was purchased; potentially used to expire the code</w:t>
+      </w:r>
+      <w:r>
+        <w:t xml:space="preserve"> if required</w:t>
+      </w:r>
     </w:p>
     <w:p>
       <w:pPr>
         <w:pStyle w:val="Heading1"/>
       </w:pPr>
       <w:r>
+        <w:lastRenderedPageBreak/>
         <w:t>Authentication</w:t>
       </w:r>
     </w:p>
     <w:p>
+      <w:pPr>
+        <w:keepNext/>
+      </w:pPr>
       <w:r>
         <w:rPr>
           <w:i/>
@@ -3094,18 +2531,11 @@
         <w:t xml:space="preserve"> is the process of verifying </w:t>
       </w:r>
       <w:r>
-        <w:t>the identity of a u</w:t>
-      </w:r>
-      <w:bookmarkStart w:id="130" w:name="_GoBack"/>
-      <w:bookmarkEnd w:id="130"/>
-      <w:r>
-        <w:t>ser</w:t>
-      </w:r>
-      <w:ins w:id="131" w:author="Bob Muller" w:date="2015-07-27T14:18:00Z">
-        <w:r>
-          <w:t xml:space="preserve"> of a partner system</w:t>
-        </w:r>
-      </w:ins>
+        <w:t>the identity of a user</w:t>
+      </w:r>
+      <w:r>
+        <w:t xml:space="preserve"> of a partner system</w:t>
+      </w:r>
       <w:r>
         <w:t>. The Subscription Management System uses a username-and-password authentication scheme.</w:t>
       </w:r>
@@ -3114,102 +2544,52 @@
       <w:pPr>
         <w:spacing w:after="0"/>
       </w:pPr>
-      <w:del w:id="132" w:author="Bob Muller" w:date="2015-06-24T15:11:00Z">
-        <w:r>
-          <w:rPr>
-            <w:noProof/>
-          </w:rPr>
-          <w:drawing>
-            <wp:inline distT="0" distB="0" distL="0" distR="0" wp14:anchorId="74AEB302" wp14:editId="30369036">
-              <wp:extent cx="5943600" cy="3306127"/>
-              <wp:effectExtent l="0" t="0" r="0" b="0"/>
-              <wp:docPr id="5" name="Picture 5"/>
-              <wp:cNvGraphicFramePr>
-                <a:graphicFrameLocks xmlns:a="http://schemas.openxmlformats.org/drawingml/2006/main" noChangeAspect="1"/>
-              </wp:cNvGraphicFramePr>
-              <a:graphic xmlns:a="http://schemas.openxmlformats.org/drawingml/2006/main">
-                <a:graphicData uri="http://schemas.openxmlformats.org/drawingml/2006/picture">
-                  <pic:pic xmlns:pic="http://schemas.openxmlformats.org/drawingml/2006/picture">
-                    <pic:nvPicPr>
-                      <pic:cNvPr id="0" name="Authentication.tif"/>
-                      <pic:cNvPicPr/>
-                    </pic:nvPicPr>
-                    <pic:blipFill>
-                      <a:blip r:embed="rId21">
-                        <a:extLst>
-                          <a:ext uri="{28A0092B-C50C-407E-A947-70E740481C1C}">
-                            <a14:useLocalDpi xmlns:a14="http://schemas.microsoft.com/office/drawing/2010/main" val="0"/>
-                          </a:ext>
-                        </a:extLst>
-                      </a:blip>
-                      <a:stretch>
-                        <a:fillRect/>
-                      </a:stretch>
-                    </pic:blipFill>
-                    <pic:spPr>
-                      <a:xfrm>
-                        <a:off x="0" y="0"/>
-                        <a:ext cx="5946384" cy="3307676"/>
-                      </a:xfrm>
-                      <a:prstGeom prst="rect">
-                        <a:avLst/>
-                      </a:prstGeom>
-                    </pic:spPr>
-                  </pic:pic>
-                </a:graphicData>
-              </a:graphic>
-            </wp:inline>
-          </w:drawing>
-        </w:r>
-      </w:del>
-      <w:ins w:id="133" w:author="Bob Muller" w:date="2015-07-27T16:43:00Z">
-        <w:r>
-          <w:rPr>
-            <w:noProof/>
-          </w:rPr>
-          <w:drawing>
-            <wp:inline distT="0" distB="0" distL="0" distR="0" wp14:anchorId="18EEFF23" wp14:editId="53B6C7CC">
-              <wp:extent cx="5943600" cy="3217771"/>
-              <wp:effectExtent l="0" t="0" r="0" b="8255"/>
-              <wp:docPr id="9" name="Picture 9"/>
-              <wp:cNvGraphicFramePr>
-                <a:graphicFrameLocks xmlns:a="http://schemas.openxmlformats.org/drawingml/2006/main" noChangeAspect="1"/>
-              </wp:cNvGraphicFramePr>
-              <a:graphic xmlns:a="http://schemas.openxmlformats.org/drawingml/2006/main">
-                <a:graphicData uri="http://schemas.openxmlformats.org/drawingml/2006/picture">
-                  <pic:pic xmlns:pic="http://schemas.openxmlformats.org/drawingml/2006/picture">
-                    <pic:nvPicPr>
-                      <pic:cNvPr id="0" name="Authentication.tif"/>
-                      <pic:cNvPicPr/>
-                    </pic:nvPicPr>
-                    <pic:blipFill>
-                      <a:blip r:embed="rId22">
-                        <a:extLst>
-                          <a:ext uri="{28A0092B-C50C-407E-A947-70E740481C1C}">
-                            <a14:useLocalDpi xmlns:a14="http://schemas.microsoft.com/office/drawing/2010/main" val="0"/>
-                          </a:ext>
-                        </a:extLst>
-                      </a:blip>
-                      <a:stretch>
-                        <a:fillRect/>
-                      </a:stretch>
-                    </pic:blipFill>
-                    <pic:spPr>
-                      <a:xfrm>
-                        <a:off x="0" y="0"/>
-                        <a:ext cx="5944608" cy="3218317"/>
-                      </a:xfrm>
-                      <a:prstGeom prst="rect">
-                        <a:avLst/>
-                      </a:prstGeom>
-                    </pic:spPr>
-                  </pic:pic>
-                </a:graphicData>
-              </a:graphic>
-            </wp:inline>
-          </w:drawing>
-        </w:r>
-      </w:ins>
+      <w:r>
+        <w:rPr>
+          <w:noProof/>
+        </w:rPr>
+        <w:drawing>
+          <wp:inline distT="0" distB="0" distL="0" distR="0" wp14:anchorId="6E755383" wp14:editId="281FF687">
+            <wp:extent cx="5943600" cy="4331334"/>
+            <wp:effectExtent l="0" t="0" r="0" b="12700"/>
+            <wp:docPr id="18" name="Picture 18"/>
+            <wp:cNvGraphicFramePr>
+              <a:graphicFrameLocks xmlns:a="http://schemas.openxmlformats.org/drawingml/2006/main" noChangeAspect="1"/>
+            </wp:cNvGraphicFramePr>
+            <a:graphic xmlns:a="http://schemas.openxmlformats.org/drawingml/2006/main">
+              <a:graphicData uri="http://schemas.openxmlformats.org/drawingml/2006/picture">
+                <pic:pic xmlns:pic="http://schemas.openxmlformats.org/drawingml/2006/picture">
+                  <pic:nvPicPr>
+                    <pic:cNvPr id="0" name="Authentication.tif"/>
+                    <pic:cNvPicPr/>
+                  </pic:nvPicPr>
+                  <pic:blipFill>
+                    <a:blip r:embed="rId17">
+                      <a:extLst>
+                        <a:ext uri="{28A0092B-C50C-407E-A947-70E740481C1C}">
+                          <a14:useLocalDpi xmlns:a14="http://schemas.microsoft.com/office/drawing/2010/main" val="0"/>
+                        </a:ext>
+                      </a:extLst>
+                    </a:blip>
+                    <a:stretch>
+                      <a:fillRect/>
+                    </a:stretch>
+                  </pic:blipFill>
+                  <pic:spPr>
+                    <a:xfrm>
+                      <a:off x="0" y="0"/>
+                      <a:ext cx="5945095" cy="4332424"/>
+                    </a:xfrm>
+                    <a:prstGeom prst="rect">
+                      <a:avLst/>
+                    </a:prstGeom>
+                  </pic:spPr>
+                </pic:pic>
+              </a:graphicData>
+            </a:graphic>
+          </wp:inline>
+        </w:drawing>
+      </w:r>
     </w:p>
     <w:p>
       <w:pPr>
@@ -3220,27 +2600,16 @@
           <w:numId w:val="30"/>
         </w:numPr>
       </w:pPr>
-      <w:del w:id="134" w:author="Bob Muller" w:date="2015-07-24T15:02:00Z">
-        <w:r>
-          <w:rPr>
-            <w:b/>
-          </w:rPr>
-          <w:lastRenderedPageBreak/>
-          <w:delText>UsernamePassword</w:delText>
-        </w:r>
-      </w:del>
-      <w:ins w:id="135" w:author="Bob Muller" w:date="2015-07-24T15:02:00Z">
-        <w:r>
-          <w:rPr>
-            <w:b/>
-          </w:rPr>
-          <w:t>User</w:t>
-        </w:r>
-      </w:ins>
       <w:r>
         <w:rPr>
           <w:b/>
         </w:rPr>
+        <w:t>User</w:t>
+      </w:r>
+      <w:r>
+        <w:rPr>
+          <w:b/>
+        </w:rPr>
         <w:t>:</w:t>
       </w:r>
       <w:r>
@@ -3249,16 +2618,20 @@
       <w:r>
         <w:t xml:space="preserve">the basic information associated with each party that acts as a user of the </w:t>
       </w:r>
-      <w:del w:id="136" w:author="Bob Muller" w:date="2015-07-27T14:18:00Z">
-        <w:r>
-          <w:delText>system</w:delText>
-        </w:r>
-      </w:del>
-      <w:ins w:id="137" w:author="Bob Muller" w:date="2015-07-27T14:18:00Z">
-        <w:r>
-          <w:t>partner</w:t>
-        </w:r>
-      </w:ins>
+      <w:r>
+        <w:t>partner</w:t>
+      </w:r>
+      <w:r>
+        <w:t xml:space="preserve">; the key is the combination of username and </w:t>
+      </w:r>
+      <w:proofErr w:type="spellStart"/>
+      <w:r>
+        <w:t>partnerId</w:t>
+      </w:r>
+      <w:proofErr w:type="spellEnd"/>
+      <w:r>
+        <w:t>.</w:t>
+      </w:r>
     </w:p>
     <w:p>
       <w:pPr>
@@ -3287,7 +2660,10 @@
         <w:t xml:space="preserve"> </w:t>
       </w:r>
       <w:r>
-        <w:t>the unique, case-insensitive username for a party</w:t>
+        <w:t>the case-sensitive username for a party</w:t>
+      </w:r>
+      <w:r>
+        <w:t xml:space="preserve"> (part of key)</w:t>
       </w:r>
     </w:p>
     <w:p>
@@ -3359,23 +2735,13 @@
           <w:numId w:val="30"/>
         </w:numPr>
       </w:pPr>
-      <w:del w:id="138" w:author="Bob Muller" w:date="2015-07-27T14:16:00Z">
-        <w:r>
-          <w:rPr>
-            <w:i/>
-          </w:rPr>
-          <w:delText>organization</w:delText>
-        </w:r>
-      </w:del>
       <w:proofErr w:type="gramStart"/>
-      <w:ins w:id="139" w:author="Bob Muller" w:date="2015-07-27T14:16:00Z">
-        <w:r>
-          <w:rPr>
-            <w:i/>
-          </w:rPr>
-          <w:t>institution</w:t>
-        </w:r>
-      </w:ins>
+      <w:r>
+        <w:rPr>
+          <w:i/>
+        </w:rPr>
+        <w:t>institution</w:t>
+      </w:r>
       <w:proofErr w:type="gramEnd"/>
       <w:r>
         <w:rPr>
@@ -3398,9 +2764,6 @@
           <w:ilvl w:val="1"/>
           <w:numId w:val="30"/>
         </w:numPr>
-        <w:rPr>
-          <w:ins w:id="140" w:author="Bob Muller" w:date="2015-07-27T14:16:00Z"/>
-        </w:rPr>
       </w:pPr>
       <w:proofErr w:type="spellStart"/>
       <w:proofErr w:type="gramStart"/>
@@ -3425,7 +2788,6 @@
     <w:p>
       <w:pPr>
         <w:pStyle w:val="ListParagraph"/>
-        <w:keepNext/>
         <w:numPr>
           <w:ilvl w:val="1"/>
           <w:numId w:val="30"/>
@@ -3433,25 +2795,26 @@
       </w:pPr>
       <w:proofErr w:type="spellStart"/>
       <w:proofErr w:type="gramStart"/>
-      <w:ins w:id="141" w:author="Bob Muller" w:date="2015-07-27T14:17:00Z">
-        <w:r>
-          <w:rPr>
-            <w:i/>
-          </w:rPr>
-          <w:t>partnerId</w:t>
-        </w:r>
-        <w:proofErr w:type="spellEnd"/>
-        <w:proofErr w:type="gramEnd"/>
-        <w:r>
-          <w:rPr>
-            <w:i/>
-          </w:rPr>
-          <w:t xml:space="preserve">: </w:t>
-        </w:r>
-        <w:r>
-          <w:t>the unique identifier for the partner to which the user has registered</w:t>
-        </w:r>
-      </w:ins>
+      <w:r>
+        <w:rPr>
+          <w:i/>
+        </w:rPr>
+        <w:t>partnerId</w:t>
+      </w:r>
+      <w:proofErr w:type="spellEnd"/>
+      <w:proofErr w:type="gramEnd"/>
+      <w:r>
+        <w:rPr>
+          <w:i/>
+        </w:rPr>
+        <w:t xml:space="preserve">: </w:t>
+      </w:r>
+      <w:r>
+        <w:t>the unique identifier for the partner to which the user has registered</w:t>
+      </w:r>
+      <w:r>
+        <w:t xml:space="preserve"> (part of key)</w:t>
+      </w:r>
     </w:p>
     <w:p>
       <w:pPr>
@@ -3462,8 +2825,8 @@
           <w:numId w:val="30"/>
         </w:numPr>
       </w:pPr>
-      <w:bookmarkStart w:id="142" w:name="_Authorization"/>
-      <w:bookmarkEnd w:id="142"/>
+      <w:bookmarkStart w:id="4" w:name="_Authorization"/>
+      <w:bookmarkEnd w:id="4"/>
       <w:proofErr w:type="spellStart"/>
       <w:r>
         <w:rPr>
@@ -3497,7 +2860,7 @@
         <w:rPr>
           <w:i/>
         </w:rPr>
-        <w:t>apiKey</w:t>
+        <w:t>apiKeyId</w:t>
       </w:r>
       <w:proofErr w:type="spellEnd"/>
       <w:proofErr w:type="gramEnd"/>
@@ -3505,10 +2868,329 @@
         <w:rPr>
           <w:i/>
         </w:rPr>
+        <w:t xml:space="preserve">: </w:t>
+      </w:r>
+      <w:r>
+        <w:t>a unique id for the API key</w:t>
+      </w:r>
+    </w:p>
+    <w:p>
+      <w:pPr>
+        <w:pStyle w:val="ListParagraph"/>
+        <w:numPr>
+          <w:ilvl w:val="1"/>
+          <w:numId w:val="30"/>
+        </w:numPr>
+      </w:pPr>
+      <w:proofErr w:type="spellStart"/>
+      <w:proofErr w:type="gramStart"/>
+      <w:r>
+        <w:rPr>
+          <w:i/>
+        </w:rPr>
+        <w:t>apiKey</w:t>
+      </w:r>
+      <w:proofErr w:type="spellEnd"/>
+      <w:proofErr w:type="gramEnd"/>
+      <w:r>
+        <w:rPr>
+          <w:i/>
+        </w:rPr>
         <w:t>:</w:t>
       </w:r>
       <w:r>
         <w:t xml:space="preserve"> a unique token that permits a caller to use the API</w:t>
+      </w:r>
+    </w:p>
+    <w:p>
+      <w:pPr>
+        <w:pStyle w:val="ListParagraph"/>
+        <w:keepNext/>
+        <w:numPr>
+          <w:ilvl w:val="0"/>
+          <w:numId w:val="30"/>
+        </w:numPr>
+      </w:pPr>
+      <w:r>
+        <w:rPr>
+          <w:b/>
+        </w:rPr>
+        <w:t>Role</w:t>
+      </w:r>
+      <w:r>
+        <w:rPr>
+          <w:b/>
+        </w:rPr>
+        <w:t>:</w:t>
+      </w:r>
+      <w:r>
+        <w:t xml:space="preserve"> a named role that the logged-in user plays in a partner system</w:t>
+      </w:r>
+    </w:p>
+    <w:p>
+      <w:pPr>
+        <w:pStyle w:val="ListParagraph"/>
+        <w:keepNext/>
+        <w:numPr>
+          <w:ilvl w:val="1"/>
+          <w:numId w:val="30"/>
+        </w:numPr>
+      </w:pPr>
+      <w:proofErr w:type="spellStart"/>
+      <w:proofErr w:type="gramStart"/>
+      <w:r>
+        <w:rPr>
+          <w:i/>
+        </w:rPr>
+        <w:t>roleId</w:t>
+      </w:r>
+      <w:proofErr w:type="spellEnd"/>
+      <w:proofErr w:type="gramEnd"/>
+      <w:r>
+        <w:rPr>
+          <w:i/>
+        </w:rPr>
+        <w:t xml:space="preserve">: </w:t>
+      </w:r>
+      <w:r>
+        <w:t>a unique identifier for the role</w:t>
+      </w:r>
+    </w:p>
+    <w:p>
+      <w:pPr>
+        <w:pStyle w:val="ListParagraph"/>
+        <w:numPr>
+          <w:ilvl w:val="1"/>
+          <w:numId w:val="30"/>
+        </w:numPr>
+      </w:pPr>
+      <w:proofErr w:type="gramStart"/>
+      <w:r>
+        <w:rPr>
+          <w:i/>
+        </w:rPr>
+        <w:t>name</w:t>
+      </w:r>
+      <w:proofErr w:type="gramEnd"/>
+      <w:r>
+        <w:rPr>
+          <w:i/>
+        </w:rPr>
+        <w:t>:</w:t>
+      </w:r>
+      <w:r>
+        <w:t xml:space="preserve"> a unique name for the role</w:t>
+      </w:r>
+    </w:p>
+    <w:p>
+      <w:pPr>
+        <w:pStyle w:val="ListParagraph"/>
+        <w:keepNext/>
+        <w:numPr>
+          <w:ilvl w:val="0"/>
+          <w:numId w:val="30"/>
+        </w:numPr>
+      </w:pPr>
+      <w:r>
+        <w:rPr>
+          <w:b/>
+        </w:rPr>
+        <w:lastRenderedPageBreak/>
+        <w:t>Permission</w:t>
+      </w:r>
+      <w:r>
+        <w:rPr>
+          <w:b/>
+        </w:rPr>
+        <w:t>:</w:t>
+      </w:r>
+      <w:r>
+        <w:t xml:space="preserve"> a named permission</w:t>
+      </w:r>
+      <w:r>
+        <w:t xml:space="preserve"> within a role</w:t>
+      </w:r>
+      <w:r>
+        <w:t xml:space="preserve"> that permits a certain action within an application</w:t>
+      </w:r>
+      <w:r>
+        <w:t xml:space="preserve"> for a logged-in user with the role</w:t>
+      </w:r>
+    </w:p>
+    <w:p>
+      <w:pPr>
+        <w:pStyle w:val="ListParagraph"/>
+        <w:keepNext/>
+        <w:numPr>
+          <w:ilvl w:val="1"/>
+          <w:numId w:val="30"/>
+        </w:numPr>
+      </w:pPr>
+      <w:proofErr w:type="spellStart"/>
+      <w:proofErr w:type="gramStart"/>
+      <w:r>
+        <w:rPr>
+          <w:i/>
+        </w:rPr>
+        <w:t>permissionId</w:t>
+      </w:r>
+      <w:proofErr w:type="spellEnd"/>
+      <w:proofErr w:type="gramEnd"/>
+      <w:r>
+        <w:rPr>
+          <w:i/>
+        </w:rPr>
+        <w:t xml:space="preserve">: </w:t>
+      </w:r>
+      <w:r>
+        <w:t>a unique identifier for the permission</w:t>
+      </w:r>
+    </w:p>
+    <w:p>
+      <w:pPr>
+        <w:pStyle w:val="ListParagraph"/>
+        <w:numPr>
+          <w:ilvl w:val="1"/>
+          <w:numId w:val="30"/>
+        </w:numPr>
+      </w:pPr>
+      <w:proofErr w:type="gramStart"/>
+      <w:r>
+        <w:rPr>
+          <w:i/>
+        </w:rPr>
+        <w:t>name</w:t>
+      </w:r>
+      <w:proofErr w:type="gramEnd"/>
+      <w:r>
+        <w:rPr>
+          <w:i/>
+        </w:rPr>
+        <w:t>:</w:t>
+      </w:r>
+      <w:r>
+        <w:t xml:space="preserve"> a unique name for the permission</w:t>
+      </w:r>
+    </w:p>
+    <w:p>
+      <w:pPr>
+        <w:pStyle w:val="ListParagraph"/>
+        <w:keepNext/>
+        <w:numPr>
+          <w:ilvl w:val="0"/>
+          <w:numId w:val="30"/>
+        </w:numPr>
+      </w:pPr>
+      <w:proofErr w:type="spellStart"/>
+      <w:r>
+        <w:rPr>
+          <w:b/>
+        </w:rPr>
+        <w:t>CredentialRole</w:t>
+      </w:r>
+      <w:proofErr w:type="spellEnd"/>
+      <w:r>
+        <w:rPr>
+          <w:b/>
+        </w:rPr>
+        <w:t>:</w:t>
+      </w:r>
+      <w:r>
+        <w:t xml:space="preserve"> </w:t>
+      </w:r>
+      <w:r>
+        <w:t xml:space="preserve">a </w:t>
+      </w:r>
+      <w:r>
+        <w:t>many-to-many</w:t>
+      </w:r>
+      <w:r>
+        <w:t xml:space="preserve"> association linking a credential to a role, giving each role a set of permissions and each credential a set of roles and permissions within those roles.</w:t>
+      </w:r>
+    </w:p>
+    <w:p>
+      <w:pPr>
+        <w:pStyle w:val="ListParagraph"/>
+        <w:keepNext/>
+        <w:numPr>
+          <w:ilvl w:val="1"/>
+          <w:numId w:val="30"/>
+        </w:numPr>
+      </w:pPr>
+      <w:proofErr w:type="gramStart"/>
+      <w:r>
+        <w:rPr>
+          <w:i/>
+        </w:rPr>
+        <w:t>username</w:t>
+      </w:r>
+      <w:proofErr w:type="gramEnd"/>
+      <w:r>
+        <w:rPr>
+          <w:i/>
+        </w:rPr>
+        <w:t>:</w:t>
+      </w:r>
+      <w:r>
+        <w:t xml:space="preserve"> a credential username</w:t>
+      </w:r>
+    </w:p>
+    <w:p>
+      <w:pPr>
+        <w:pStyle w:val="ListParagraph"/>
+        <w:keepNext/>
+        <w:numPr>
+          <w:ilvl w:val="1"/>
+          <w:numId w:val="30"/>
+        </w:numPr>
+      </w:pPr>
+      <w:proofErr w:type="spellStart"/>
+      <w:proofErr w:type="gramStart"/>
+      <w:r>
+        <w:rPr>
+          <w:i/>
+        </w:rPr>
+        <w:t>partyId</w:t>
+      </w:r>
+      <w:proofErr w:type="spellEnd"/>
+      <w:proofErr w:type="gramEnd"/>
+      <w:r>
+        <w:rPr>
+          <w:i/>
+        </w:rPr>
+        <w:t>:</w:t>
+      </w:r>
+      <w:r>
+        <w:t xml:space="preserve"> a party identifier</w:t>
+      </w:r>
+    </w:p>
+    <w:p>
+      <w:pPr>
+        <w:pStyle w:val="ListParagraph"/>
+        <w:keepNext/>
+        <w:numPr>
+          <w:ilvl w:val="1"/>
+          <w:numId w:val="30"/>
+        </w:numPr>
+      </w:pPr>
+      <w:proofErr w:type="spellStart"/>
+      <w:proofErr w:type="gramStart"/>
+      <w:r>
+        <w:rPr>
+          <w:i/>
+        </w:rPr>
+        <w:t>roleId</w:t>
+      </w:r>
+      <w:proofErr w:type="spellEnd"/>
+      <w:proofErr w:type="gramEnd"/>
+      <w:r>
+        <w:rPr>
+          <w:i/>
+        </w:rPr>
+        <w:t>:</w:t>
+      </w:r>
+      <w:r>
+        <w:t xml:space="preserve"> a role identifier</w:t>
       </w:r>
     </w:p>
     <w:p>
@@ -3582,7 +3264,7 @@
                     <pic:cNvPicPr/>
                   </pic:nvPicPr>
                   <pic:blipFill>
-                    <a:blip r:embed="rId23">
+                    <a:blip r:embed="rId18">
                       <a:extLst>
                         <a:ext uri="{28A0092B-C50C-407E-A947-70E740481C1C}">
                           <a14:useLocalDpi xmlns:a14="http://schemas.microsoft.com/office/drawing/2010/main" val="0"/>
@@ -4016,7 +3698,7 @@
                     <pic:cNvPicPr/>
                   </pic:nvPicPr>
                   <pic:blipFill>
-                    <a:blip r:embed="rId24">
+                    <a:blip r:embed="rId19">
                       <a:extLst>
                         <a:ext uri="{28A0092B-C50C-407E-A947-70E740481C1C}">
                           <a14:useLocalDpi xmlns:a14="http://schemas.microsoft.com/office/drawing/2010/main" val="0"/>
@@ -4249,8 +3931,8 @@
       </w:r>
     </w:p>
     <w:sectPr>
-      <w:headerReference w:type="first" r:id="rId25"/>
-      <w:footerReference w:type="first" r:id="rId26"/>
+      <w:headerReference w:type="first" r:id="rId20"/>
+      <w:footerReference w:type="first" r:id="rId21"/>
       <w:pgSz w:w="12240" w:h="15840" w:code="1"/>
       <w:pgMar w:top="1440" w:right="1440" w:bottom="1440" w:left="1440" w:header="720" w:footer="720" w:gutter="0"/>
       <w:cols w:space="720"/>
@@ -4327,7 +4009,7 @@
         <w:rStyle w:val="PageNumber"/>
         <w:noProof/>
       </w:rPr>
-      <w:t>9</w:t>
+      <w:t>5</w:t>
     </w:r>
     <w:r>
       <w:rPr>
@@ -4543,34 +4225,7 @@
     </w:r>
     <w:r>
       <w:tab/>
-    </w:r>
-    <w:del w:id="4" w:author="Bob Muller" w:date="2015-07-24T09:23:00Z">
-      <w:r>
-        <w:delText xml:space="preserve">June </w:delText>
-      </w:r>
-    </w:del>
-    <w:ins w:id="5" w:author="Bob Muller" w:date="2015-07-24T09:23:00Z">
-      <w:r>
-        <w:t xml:space="preserve">July </w:t>
-      </w:r>
-    </w:ins>
-    <w:del w:id="6" w:author="Bob Muller" w:date="2015-06-18T17:44:00Z">
-      <w:r>
-        <w:delText>2</w:delText>
-      </w:r>
-    </w:del>
-    <w:ins w:id="7" w:author="Bob Muller" w:date="2015-06-24T15:08:00Z">
-      <w:r>
-        <w:t>2</w:t>
-      </w:r>
-    </w:ins>
-    <w:ins w:id="8" w:author="Bob Muller" w:date="2015-07-27T14:10:00Z">
-      <w:r>
-        <w:t>7</w:t>
-      </w:r>
-    </w:ins>
-    <w:r>
-      <w:t>, 2015</w:t>
+      <w:t>July 27, 2015</w:t>
     </w:r>
   </w:p>
 </w:hdr>

</xml_diff>